<commit_message>
Technische Dokumentation MT aktualisiert
</commit_message>
<xml_diff>
--- a/Technische Dokumentation.docx
+++ b/Technische Dokumentation.docx
@@ -1,6 +1,6 @@
 
 <file path=word/document.xml><?xml version="1.0" encoding="utf-8"?>
-<w:document xmlns:wpc="http://schemas.microsoft.com/office/word/2010/wordprocessingCanvas" xmlns:cx="http://schemas.microsoft.com/office/drawing/2014/chartex" xmlns:cx1="http://schemas.microsoft.com/office/drawing/2015/9/8/chartex" xmlns:cx2="http://schemas.microsoft.com/office/drawing/2015/10/21/chartex" xmlns:cx3="http://schemas.microsoft.com/office/drawing/2016/5/9/chartex" xmlns:cx4="http://schemas.microsoft.com/office/drawing/2016/5/10/chartex" xmlns:cx5="http://schemas.microsoft.com/office/drawing/2016/5/11/chartex" xmlns:mc="http://schemas.openxmlformats.org/markup-compatibility/2006" xmlns:o="urn:schemas-microsoft-com:office:office" xmlns:r="http://schemas.openxmlformats.org/officeDocument/2006/relationships" xmlns:m="http://schemas.openxmlformats.org/officeDocument/2006/math" xmlns:v="urn:schemas-microsoft-com:vml" xmlns:wp14="http://schemas.microsoft.com/office/word/2010/wordprocessingDrawing" xmlns:wp="http://schemas.openxmlformats.org/drawingml/2006/wordprocessingDrawing" xmlns:w10="urn:schemas-microsoft-com:office:word" xmlns:w="http://schemas.openxmlformats.org/wordprocessingml/2006/main" xmlns:w14="http://schemas.microsoft.com/office/word/2010/wordml" xmlns:w15="http://schemas.microsoft.com/office/word/2012/wordml" xmlns:w16se="http://schemas.microsoft.com/office/word/2015/wordml/symex" xmlns:wpg="http://schemas.microsoft.com/office/word/2010/wordprocessingGroup" xmlns:wpi="http://schemas.microsoft.com/office/word/2010/wordprocessingInk" xmlns:wne="http://schemas.microsoft.com/office/word/2006/wordml" xmlns:wps="http://schemas.microsoft.com/office/word/2010/wordprocessingShape" mc:Ignorable="w14 w15 w16se wp14">
+<w:document xmlns:wpc="http://schemas.microsoft.com/office/word/2010/wordprocessingCanvas" xmlns:cx="http://schemas.microsoft.com/office/drawing/2014/chartex" xmlns:cx1="http://schemas.microsoft.com/office/drawing/2015/9/8/chartex" xmlns:cx2="http://schemas.microsoft.com/office/drawing/2015/10/21/chartex" xmlns:cx3="http://schemas.microsoft.com/office/drawing/2016/5/9/chartex" xmlns:cx4="http://schemas.microsoft.com/office/drawing/2016/5/10/chartex" xmlns:cx5="http://schemas.microsoft.com/office/drawing/2016/5/11/chartex" xmlns:cx6="http://schemas.microsoft.com/office/drawing/2016/5/12/chartex" xmlns:cx7="http://schemas.microsoft.com/office/drawing/2016/5/13/chartex" xmlns:cx8="http://schemas.microsoft.com/office/drawing/2016/5/14/chartex" xmlns:mc="http://schemas.openxmlformats.org/markup-compatibility/2006" xmlns:aink="http://schemas.microsoft.com/office/drawing/2016/ink" xmlns:am3d="http://schemas.microsoft.com/office/drawing/2017/model3d" xmlns:o="urn:schemas-microsoft-com:office:office" xmlns:r="http://schemas.openxmlformats.org/officeDocument/2006/relationships" xmlns:m="http://schemas.openxmlformats.org/officeDocument/2006/math" xmlns:v="urn:schemas-microsoft-com:vml" xmlns:wp14="http://schemas.microsoft.com/office/word/2010/wordprocessingDrawing" xmlns:wp="http://schemas.openxmlformats.org/drawingml/2006/wordprocessingDrawing" xmlns:w10="urn:schemas-microsoft-com:office:word" xmlns:w="http://schemas.openxmlformats.org/wordprocessingml/2006/main" xmlns:w14="http://schemas.microsoft.com/office/word/2010/wordml" xmlns:w15="http://schemas.microsoft.com/office/word/2012/wordml" xmlns:w16cid="http://schemas.microsoft.com/office/word/2016/wordml/cid" xmlns:w16se="http://schemas.microsoft.com/office/word/2015/wordml/symex" xmlns:wpg="http://schemas.microsoft.com/office/word/2010/wordprocessingGroup" xmlns:wpi="http://schemas.microsoft.com/office/word/2010/wordprocessingInk" xmlns:wne="http://schemas.microsoft.com/office/word/2006/wordml" xmlns:wps="http://schemas.microsoft.com/office/word/2010/wordprocessingShape" mc:Ignorable="w14 w15 w16se w16cid wp14">
   <w:body>
     <w:p>
       <w:pPr>
@@ -171,60 +171,28 @@
           <w:rFonts w:ascii="ArialMT" w:cs="ArialMT"/>
           <w:sz w:val="20"/>
         </w:rPr>
-        <w:t xml:space="preserve">Artur </w:t>
-      </w:r>
-      <w:proofErr w:type="spellStart"/>
+        <w:t>Artur Tahiraj 2009542 | Stefanie Kohl 2011097 |</w:t>
+      </w:r>
       <w:r>
         <w:rPr>
           <w:rFonts w:ascii="ArialMT" w:cs="ArialMT"/>
           <w:sz w:val="20"/>
         </w:rPr>
-        <w:t>Tahiraj</w:t>
-      </w:r>
-      <w:proofErr w:type="spellEnd"/>
+        <w:t xml:space="preserve"> Oliver V</w:t>
+      </w:r>
+      <w:r>
+        <w:rPr>
+          <w:rFonts w:ascii="ArialMT" w:cs="ArialMT" w:hint="cs"/>
+          <w:sz w:val="20"/>
+        </w:rPr>
+        <w:t>ö</w:t>
+      </w:r>
       <w:r>
         <w:rPr>
           <w:rFonts w:ascii="ArialMT" w:cs="ArialMT"/>
           <w:sz w:val="20"/>
         </w:rPr>
-        <w:t xml:space="preserve"> 2009542 | Stefanie Kohl 2011097 |</w:t>
-      </w:r>
-      <w:r>
-        <w:rPr>
-          <w:rFonts w:ascii="ArialMT" w:cs="ArialMT"/>
-          <w:sz w:val="20"/>
-        </w:rPr>
-        <w:t xml:space="preserve"> Oliver </w:t>
-      </w:r>
-      <w:proofErr w:type="spellStart"/>
-      <w:r>
-        <w:rPr>
-          <w:rFonts w:ascii="ArialMT" w:cs="ArialMT"/>
-          <w:sz w:val="20"/>
-        </w:rPr>
-        <w:t>V</w:t>
-      </w:r>
-      <w:r>
-        <w:rPr>
-          <w:rFonts w:ascii="ArialMT" w:cs="ArialMT" w:hint="cs"/>
-          <w:sz w:val="20"/>
-        </w:rPr>
-        <w:t>ö</w:t>
-      </w:r>
-      <w:r>
-        <w:rPr>
-          <w:rFonts w:ascii="ArialMT" w:cs="ArialMT"/>
-          <w:sz w:val="20"/>
-        </w:rPr>
-        <w:t>lling</w:t>
-      </w:r>
-      <w:proofErr w:type="spellEnd"/>
-      <w:r>
-        <w:rPr>
-          <w:rFonts w:ascii="ArialMT" w:cs="ArialMT"/>
-          <w:sz w:val="20"/>
-        </w:rPr>
-        <w:t xml:space="preserve"> 2248958 |</w:t>
+        <w:t>lling 2248958 |</w:t>
       </w:r>
       <w:r>
         <w:rPr>
@@ -237,292 +205,1015 @@
     <w:p/>
     <w:p>
       <w:pPr>
+        <w:rPr>
+          <w:rFonts w:asciiTheme="majorHAnsi" w:eastAsiaTheme="majorEastAsia" w:hAnsiTheme="majorHAnsi" w:cstheme="majorBidi"/>
+          <w:color w:val="2E74B5" w:themeColor="accent1" w:themeShade="BF"/>
+          <w:sz w:val="32"/>
+          <w:szCs w:val="32"/>
+        </w:rPr>
+      </w:pPr>
+    </w:p>
+    <w:sdt>
+      <w:sdtPr>
+        <w:rPr>
+          <w:rFonts w:asciiTheme="minorHAnsi" w:eastAsiaTheme="minorHAnsi" w:hAnsiTheme="minorHAnsi" w:cstheme="minorBidi"/>
+          <w:color w:val="auto"/>
+          <w:sz w:val="22"/>
+          <w:szCs w:val="22"/>
+          <w:lang w:eastAsia="en-US"/>
+        </w:rPr>
+        <w:id w:val="1811361956"/>
+        <w:docPartObj>
+          <w:docPartGallery w:val="Table of Contents"/>
+          <w:docPartUnique/>
+        </w:docPartObj>
+      </w:sdtPr>
+      <w:sdtEndPr>
+        <w:rPr>
+          <w:b/>
+          <w:bCs/>
+        </w:rPr>
+      </w:sdtEndPr>
+      <w:sdtContent>
+        <w:p>
+          <w:pPr>
+            <w:pStyle w:val="Inhaltsverzeichnisberschrift"/>
+          </w:pPr>
+          <w:r>
+            <w:t>Inhalt</w:t>
+          </w:r>
+        </w:p>
+        <w:p>
+          <w:pPr>
+            <w:pStyle w:val="Verzeichnis1"/>
+            <w:tabs>
+              <w:tab w:val="right" w:leader="dot" w:pos="9062"/>
+            </w:tabs>
+            <w:rPr>
+              <w:rFonts w:eastAsiaTheme="minorEastAsia"/>
+              <w:noProof/>
+              <w:lang w:eastAsia="de-DE"/>
+            </w:rPr>
+          </w:pPr>
+          <w:r>
+            <w:fldChar w:fldCharType="begin"/>
+          </w:r>
+          <w:r>
+            <w:instrText xml:space="preserve"> TOC \o "1-3" \h \z \u </w:instrText>
+          </w:r>
+          <w:r>
+            <w:fldChar w:fldCharType="separate"/>
+          </w:r>
+          <w:hyperlink w:anchor="_Toc488244023" w:history="1">
+            <w:r>
+              <w:rPr>
+                <w:rStyle w:val="Hyperlink"/>
+                <w:noProof/>
+              </w:rPr>
+              <w:t>Technische Umsetzung der Hardware mit einem Raspberry Pi</w:t>
+            </w:r>
+            <w:r>
+              <w:rPr>
+                <w:noProof/>
+                <w:webHidden/>
+              </w:rPr>
+              <w:tab/>
+            </w:r>
+            <w:r>
+              <w:rPr>
+                <w:noProof/>
+                <w:webHidden/>
+              </w:rPr>
+              <w:fldChar w:fldCharType="begin"/>
+            </w:r>
+            <w:r>
+              <w:rPr>
+                <w:noProof/>
+                <w:webHidden/>
+              </w:rPr>
+              <w:instrText xml:space="preserve"> PAGEREF _Toc488244023 \h </w:instrText>
+            </w:r>
+            <w:r>
+              <w:rPr>
+                <w:noProof/>
+                <w:webHidden/>
+              </w:rPr>
+            </w:r>
+            <w:r>
+              <w:rPr>
+                <w:noProof/>
+                <w:webHidden/>
+              </w:rPr>
+              <w:fldChar w:fldCharType="separate"/>
+            </w:r>
+            <w:r>
+              <w:rPr>
+                <w:noProof/>
+                <w:webHidden/>
+              </w:rPr>
+              <w:t>3</w:t>
+            </w:r>
+            <w:r>
+              <w:rPr>
+                <w:noProof/>
+                <w:webHidden/>
+              </w:rPr>
+              <w:fldChar w:fldCharType="end"/>
+            </w:r>
+          </w:hyperlink>
+        </w:p>
+        <w:p>
+          <w:pPr>
+            <w:pStyle w:val="Verzeichnis2"/>
+            <w:tabs>
+              <w:tab w:val="right" w:leader="dot" w:pos="9062"/>
+            </w:tabs>
+            <w:rPr>
+              <w:rFonts w:eastAsiaTheme="minorEastAsia"/>
+              <w:noProof/>
+              <w:lang w:eastAsia="de-DE"/>
+            </w:rPr>
+          </w:pPr>
+          <w:hyperlink w:anchor="_Toc488244024" w:history="1">
+            <w:r>
+              <w:rPr>
+                <w:rStyle w:val="Hyperlink"/>
+                <w:noProof/>
+              </w:rPr>
+              <w:t>Signalfluss und Skript</w:t>
+            </w:r>
+            <w:r>
+              <w:rPr>
+                <w:noProof/>
+                <w:webHidden/>
+              </w:rPr>
+              <w:tab/>
+            </w:r>
+            <w:r>
+              <w:rPr>
+                <w:noProof/>
+                <w:webHidden/>
+              </w:rPr>
+              <w:fldChar w:fldCharType="begin"/>
+            </w:r>
+            <w:r>
+              <w:rPr>
+                <w:noProof/>
+                <w:webHidden/>
+              </w:rPr>
+              <w:instrText xml:space="preserve"> PAGEREF _Toc488244024 \h </w:instrText>
+            </w:r>
+            <w:r>
+              <w:rPr>
+                <w:noProof/>
+                <w:webHidden/>
+              </w:rPr>
+            </w:r>
+            <w:r>
+              <w:rPr>
+                <w:noProof/>
+                <w:webHidden/>
+              </w:rPr>
+              <w:fldChar w:fldCharType="separate"/>
+            </w:r>
+            <w:r>
+              <w:rPr>
+                <w:noProof/>
+                <w:webHidden/>
+              </w:rPr>
+              <w:t>3</w:t>
+            </w:r>
+            <w:r>
+              <w:rPr>
+                <w:noProof/>
+                <w:webHidden/>
+              </w:rPr>
+              <w:fldChar w:fldCharType="end"/>
+            </w:r>
+          </w:hyperlink>
+        </w:p>
+        <w:p>
+          <w:pPr>
+            <w:pStyle w:val="Verzeichnis2"/>
+            <w:tabs>
+              <w:tab w:val="right" w:leader="dot" w:pos="9062"/>
+            </w:tabs>
+            <w:rPr>
+              <w:rFonts w:eastAsiaTheme="minorEastAsia"/>
+              <w:noProof/>
+              <w:lang w:eastAsia="de-DE"/>
+            </w:rPr>
+          </w:pPr>
+          <w:hyperlink w:anchor="_Toc488244025" w:history="1">
+            <w:r>
+              <w:rPr>
+                <w:rStyle w:val="Hyperlink"/>
+                <w:noProof/>
+              </w:rPr>
+              <w:t>Elektrische Schaltung und Signalwege</w:t>
+            </w:r>
+            <w:r>
+              <w:rPr>
+                <w:noProof/>
+                <w:webHidden/>
+              </w:rPr>
+              <w:tab/>
+            </w:r>
+            <w:r>
+              <w:rPr>
+                <w:noProof/>
+                <w:webHidden/>
+              </w:rPr>
+              <w:fldChar w:fldCharType="begin"/>
+            </w:r>
+            <w:r>
+              <w:rPr>
+                <w:noProof/>
+                <w:webHidden/>
+              </w:rPr>
+              <w:instrText xml:space="preserve"> PAGEREF _Toc488244025 \h </w:instrText>
+            </w:r>
+            <w:r>
+              <w:rPr>
+                <w:noProof/>
+                <w:webHidden/>
+              </w:rPr>
+            </w:r>
+            <w:r>
+              <w:rPr>
+                <w:noProof/>
+                <w:webHidden/>
+              </w:rPr>
+              <w:fldChar w:fldCharType="separate"/>
+            </w:r>
+            <w:r>
+              <w:rPr>
+                <w:noProof/>
+                <w:webHidden/>
+              </w:rPr>
+              <w:t>4</w:t>
+            </w:r>
+            <w:r>
+              <w:rPr>
+                <w:noProof/>
+                <w:webHidden/>
+              </w:rPr>
+              <w:fldChar w:fldCharType="end"/>
+            </w:r>
+          </w:hyperlink>
+        </w:p>
+        <w:p>
+          <w:pPr>
+            <w:pStyle w:val="Verzeichnis1"/>
+            <w:tabs>
+              <w:tab w:val="right" w:leader="dot" w:pos="9062"/>
+            </w:tabs>
+            <w:rPr>
+              <w:rFonts w:eastAsiaTheme="minorEastAsia"/>
+              <w:noProof/>
+              <w:lang w:eastAsia="de-DE"/>
+            </w:rPr>
+          </w:pPr>
+          <w:hyperlink w:anchor="_Toc488244026" w:history="1">
+            <w:r>
+              <w:rPr>
+                <w:rStyle w:val="Hyperlink"/>
+                <w:noProof/>
+              </w:rPr>
+              <w:t>Programmierung und Gestaltung der App</w:t>
+            </w:r>
+            <w:r>
+              <w:rPr>
+                <w:noProof/>
+                <w:webHidden/>
+              </w:rPr>
+              <w:tab/>
+            </w:r>
+            <w:r>
+              <w:rPr>
+                <w:noProof/>
+                <w:webHidden/>
+              </w:rPr>
+              <w:fldChar w:fldCharType="begin"/>
+            </w:r>
+            <w:r>
+              <w:rPr>
+                <w:noProof/>
+                <w:webHidden/>
+              </w:rPr>
+              <w:instrText xml:space="preserve"> PAGEREF _Toc488244026 \h </w:instrText>
+            </w:r>
+            <w:r>
+              <w:rPr>
+                <w:noProof/>
+                <w:webHidden/>
+              </w:rPr>
+            </w:r>
+            <w:r>
+              <w:rPr>
+                <w:noProof/>
+                <w:webHidden/>
+              </w:rPr>
+              <w:fldChar w:fldCharType="separate"/>
+            </w:r>
+            <w:r>
+              <w:rPr>
+                <w:noProof/>
+                <w:webHidden/>
+              </w:rPr>
+              <w:t>6</w:t>
+            </w:r>
+            <w:r>
+              <w:rPr>
+                <w:noProof/>
+                <w:webHidden/>
+              </w:rPr>
+              <w:fldChar w:fldCharType="end"/>
+            </w:r>
+          </w:hyperlink>
+        </w:p>
+        <w:p>
+          <w:r>
+            <w:rPr>
+              <w:b/>
+              <w:bCs/>
+            </w:rPr>
+            <w:fldChar w:fldCharType="end"/>
+          </w:r>
+        </w:p>
+      </w:sdtContent>
+    </w:sdt>
+    <w:p>
+      <w:pPr>
+        <w:rPr>
+          <w:rFonts w:asciiTheme="majorHAnsi" w:eastAsiaTheme="majorEastAsia" w:hAnsiTheme="majorHAnsi" w:cstheme="majorBidi"/>
+          <w:color w:val="2E74B5" w:themeColor="accent1" w:themeShade="BF"/>
+          <w:sz w:val="32"/>
+          <w:szCs w:val="32"/>
+        </w:rPr>
+      </w:pPr>
+      <w:r>
+        <w:br w:type="page"/>
+      </w:r>
+    </w:p>
+    <w:p>
+      <w:pPr>
+        <w:pStyle w:val="berschrift1"/>
+      </w:pPr>
+      <w:bookmarkStart w:id="0" w:name="_Toc488244023"/>
+      <w:r>
+        <w:lastRenderedPageBreak/>
+        <w:t xml:space="preserve">Technische Umsetzung der Hardware mit </w:t>
+      </w:r>
+      <w:r>
+        <w:t>dem</w:t>
+      </w:r>
+      <w:r>
+        <w:t xml:space="preserve"> Raspberry Pi</w:t>
+      </w:r>
+      <w:bookmarkEnd w:id="0"/>
+    </w:p>
+    <w:p>
+      <w:pPr>
+        <w:jc w:val="both"/>
+      </w:pPr>
+      <w:r>
+        <w:t xml:space="preserve">Zur technischen Umsetzung von Mr. </w:t>
+      </w:r>
+      <w:r>
+        <w:t>Tea benötigen wir einen Servo</w:t>
+      </w:r>
+      <w:r>
+        <w:t>m</w:t>
+      </w:r>
+      <w:r>
+        <w:t>otor, ein T</w:t>
+      </w:r>
+      <w:r>
+        <w:t>h</w:t>
+      </w:r>
+      <w:r>
+        <w:t>ermometer, einen 4700 Ohm Widerstand, eine sechs Volt Spannungsquelle und einen Raspberry Pi.</w:t>
+      </w:r>
+      <w:r>
+        <w:t xml:space="preserve"> Unsere gewählten Bauteile waren dafür:</w:t>
+      </w:r>
+    </w:p>
+    <w:p>
+      <w:pPr>
         <w:pStyle w:val="Listenabsatz"/>
         <w:numPr>
           <w:ilvl w:val="0"/>
-          <w:numId w:val="1"/>
+          <w:numId w:val="2"/>
         </w:numPr>
-        <w:rPr>
-          <w:sz w:val="28"/>
-          <w:u w:val="single"/>
-        </w:rPr>
-      </w:pPr>
-      <w:r>
-        <w:rPr>
-          <w:sz w:val="28"/>
-          <w:u w:val="single"/>
-        </w:rPr>
-        <w:lastRenderedPageBreak/>
-        <w:t xml:space="preserve">Technische Umsetzung der Hardware mit einem </w:t>
-      </w:r>
-      <w:proofErr w:type="spellStart"/>
-      <w:r>
-        <w:rPr>
-          <w:sz w:val="28"/>
-          <w:u w:val="single"/>
-        </w:rPr>
-        <w:t>Raspberry</w:t>
-      </w:r>
-      <w:proofErr w:type="spellEnd"/>
-      <w:r>
-        <w:rPr>
-          <w:sz w:val="28"/>
-          <w:u w:val="single"/>
-        </w:rPr>
-        <w:t xml:space="preserve"> Pi</w:t>
+      </w:pPr>
+      <w:r>
+        <w:t>Servomotor: Carson CS-9</w:t>
       </w:r>
     </w:p>
-    <w:p/>
-    <w:p/>
-    <w:p/>
-    <w:p/>
-    <w:p/>
-    <w:p/>
-    <w:p/>
-    <w:p/>
-    <w:p/>
-    <w:p/>
-    <w:p/>
-    <w:p/>
-    <w:p/>
-    <w:p/>
-    <w:p/>
-    <w:p/>
-    <w:p/>
-    <w:p/>
-    <w:p/>
-    <w:p/>
-    <w:p/>
-    <w:p/>
-    <w:p/>
-    <w:p/>
-    <w:p/>
-    <w:p/>
-    <w:p/>
-    <w:p/>
-    <w:p/>
-    <w:p/>
-    <w:p/>
     <w:p>
       <w:pPr>
         <w:pStyle w:val="Listenabsatz"/>
         <w:numPr>
           <w:ilvl w:val="0"/>
-          <w:numId w:val="1"/>
+          <w:numId w:val="2"/>
         </w:numPr>
-        <w:rPr>
-          <w:sz w:val="28"/>
-          <w:u w:val="single"/>
-        </w:rPr>
-      </w:pPr>
-      <w:r>
-        <w:rPr>
-          <w:sz w:val="28"/>
-          <w:u w:val="single"/>
-        </w:rPr>
-        <w:t xml:space="preserve">Programmierung </w:t>
-      </w:r>
-      <w:r>
-        <w:rPr>
-          <w:sz w:val="28"/>
-          <w:u w:val="single"/>
-        </w:rPr>
-        <w:t xml:space="preserve">und Gestaltung </w:t>
-      </w:r>
-      <w:r>
-        <w:rPr>
-          <w:sz w:val="28"/>
-          <w:u w:val="single"/>
-        </w:rPr>
-        <w:t>der App</w:t>
+      </w:pPr>
+      <w:r>
+        <w:t>Thermometer: Maxis DS 18S20</w:t>
       </w:r>
     </w:p>
     <w:p>
       <w:pPr>
-        <w:ind w:left="360"/>
-      </w:pPr>
-      <w:r>
-        <w:t xml:space="preserve">Die App ermöglicht </w:t>
-      </w:r>
-      <w:r>
-        <w:t xml:space="preserve">zunächst </w:t>
-      </w:r>
-      <w:r>
-        <w:t>die Bedienung des Roboterarms. Außerdem wird der Nutzer über</w:t>
-      </w:r>
-      <w:r>
-        <w:t xml:space="preserve"> die App über</w:t>
-      </w:r>
-      <w:r>
-        <w:t xml:space="preserve"> den aktuellen Stand der Teezubereitung informiert und erhält </w:t>
-      </w:r>
-      <w:r>
-        <w:t>eine entsprechende Mitteilung</w:t>
-      </w:r>
-      <w:r>
-        <w:t>, wenn der Tee auf die trinkbe</w:t>
-      </w:r>
-      <w:r>
-        <w:t xml:space="preserve">reite Temperatur abgekühlt ist. </w:t>
+        <w:pStyle w:val="Listenabsatz"/>
+        <w:numPr>
+          <w:ilvl w:val="0"/>
+          <w:numId w:val="2"/>
+        </w:numPr>
+      </w:pPr>
+      <w:r>
+        <w:t xml:space="preserve">Spannungsquelle: 4 mal 1,5V Batterien </w:t>
+      </w:r>
+      <w:r>
+        <w:t xml:space="preserve">in Reihe geschaltet </w:t>
       </w:r>
     </w:p>
     <w:p>
       <w:pPr>
-        <w:ind w:left="360"/>
-      </w:pPr>
-      <w:r>
-        <w:t xml:space="preserve">Die Interaktion über ein Smartphone bietet sich an dieser Stelle an, da im aktuellen digitalen Zeitalter in jedem Haushalt mindestens ein Smartphone vorhanden ist. </w:t>
-      </w:r>
-      <w:r>
-        <w:t xml:space="preserve">Die </w:t>
-      </w:r>
-      <w:r>
-        <w:t>Kommunikation über das Smar</w:t>
-      </w:r>
-      <w:r>
-        <w:t>tphone bietet dem Nutzer die Möglichkeit, sich</w:t>
-      </w:r>
-      <w:r>
-        <w:t xml:space="preserve"> weiteren Verpflichtungen </w:t>
-      </w:r>
-      <w:r>
-        <w:t>zu widmen und übernimmt die Aufgabe der Teezubereitung.</w:t>
+        <w:pStyle w:val="Listenabsatz"/>
+        <w:numPr>
+          <w:ilvl w:val="0"/>
+          <w:numId w:val="2"/>
+        </w:numPr>
+      </w:pPr>
+      <w:r>
+        <w:t xml:space="preserve">Raspberry Pi 3 [raspi06.local] </w:t>
+      </w:r>
+      <w:r>
+        <w:t xml:space="preserve"> </w:t>
       </w:r>
     </w:p>
     <w:p>
       <w:pPr>
-        <w:ind w:left="360"/>
-      </w:pPr>
-      <w:r>
-        <w:t>Um die Applikation so plattformunabhängig zu implementieren, entschieden wir uns für eine Umsetzung in HTML</w:t>
-      </w:r>
-      <w:r>
-        <w:t xml:space="preserve"> und JavaScript.</w:t>
-      </w:r>
+        <w:pStyle w:val="berschrift2"/>
+      </w:pPr>
+      <w:bookmarkStart w:id="1" w:name="_Toc488244024"/>
+      <w:r>
+        <w:t>Signalfluss</w:t>
+      </w:r>
+      <w:r>
+        <w:t xml:space="preserve"> und Skript</w:t>
+      </w:r>
+      <w:bookmarkEnd w:id="1"/>
       <w:r>
         <w:t xml:space="preserve"> </w:t>
       </w:r>
     </w:p>
     <w:p>
-      <w:pPr>
-        <w:ind w:left="360"/>
-      </w:pPr>
-      <w:r>
-        <w:t>Im ersten Schritt programmierten wir eine Webanwendung. Als die Funktionalität und die Verbindung zum Server</w:t>
-      </w:r>
-      <w:r>
-        <w:t>/Broker</w:t>
-      </w:r>
-      <w:r>
-        <w:t xml:space="preserve"> implementiert waren, gestalteten wir das Frontend nach unseren Vorstellungen weiter aus. </w:t>
-      </w:r>
-      <w:r>
-        <w:t>Zuletzt</w:t>
-      </w:r>
-      <w:r>
-        <w:t xml:space="preserve"> wandelten wir unsere Webapplikation mit Hilfe von </w:t>
-      </w:r>
-      <w:proofErr w:type="spellStart"/>
-      <w:r>
-        <w:rPr>
-          <w:i/>
-        </w:rPr>
-        <w:t>Cordova</w:t>
-      </w:r>
-      <w:proofErr w:type="spellEnd"/>
-      <w:r>
-        <w:t xml:space="preserve"> und </w:t>
-      </w:r>
-      <w:proofErr w:type="spellStart"/>
-      <w:r>
-        <w:rPr>
-          <w:i/>
-        </w:rPr>
-        <w:t>PhoneGap</w:t>
-      </w:r>
-      <w:proofErr w:type="spellEnd"/>
-      <w:r>
-        <w:t xml:space="preserve"> in eine native App für Android Smartphones um. </w:t>
-      </w:r>
-      <w:r>
-        <w:t xml:space="preserve">Durch unsere Webanwendung haben </w:t>
-      </w:r>
-      <w:r>
-        <w:t xml:space="preserve">nun </w:t>
-      </w:r>
-      <w:r>
-        <w:t xml:space="preserve">auch Nutzer von iPhones und </w:t>
-      </w:r>
-      <w:proofErr w:type="spellStart"/>
-      <w:r>
-        <w:t>WindowPhones</w:t>
-      </w:r>
-      <w:proofErr w:type="spellEnd"/>
-      <w:r>
-        <w:t xml:space="preserve"> die Möglichkeit unseren Roboter zu bedienen.</w:t>
+      <w:r>
+        <w:rPr>
+          <w:noProof/>
+          <w:lang w:eastAsia="de-DE"/>
+        </w:rPr>
+        <w:drawing>
+          <wp:inline distT="0" distB="0" distL="0" distR="0" wp14:anchorId="02E77C8B" wp14:editId="10EC51D7">
+            <wp:extent cx="5760720" cy="3292656"/>
+            <wp:effectExtent l="0" t="0" r="0" b="3175"/>
+            <wp:docPr id="29" name="Grafik 29"/>
+            <wp:cNvGraphicFramePr>
+              <a:graphicFrameLocks xmlns:a="http://schemas.openxmlformats.org/drawingml/2006/main" noChangeAspect="1"/>
+            </wp:cNvGraphicFramePr>
+            <a:graphic xmlns:a="http://schemas.openxmlformats.org/drawingml/2006/main">
+              <a:graphicData uri="http://schemas.openxmlformats.org/drawingml/2006/picture">
+                <pic:pic xmlns:pic="http://schemas.openxmlformats.org/drawingml/2006/picture">
+                  <pic:nvPicPr>
+                    <pic:cNvPr id="0" name="Picture 3" descr="E:\OneDrive - haw-hamburg.de\Dokumente\Medientechnik\Medientechnik Fächer\5. Semester\ITS\Teemaschine\SignalBlockbild2.png"/>
+                    <pic:cNvPicPr>
+                      <a:picLocks noChangeAspect="1" noChangeArrowheads="1"/>
+                    </pic:cNvPicPr>
+                  </pic:nvPicPr>
+                  <pic:blipFill>
+                    <a:blip r:embed="rId9" cstate="print">
+                      <a:extLst>
+                        <a:ext uri="{28A0092B-C50C-407E-A947-70E740481C1C}">
+                          <a14:useLocalDpi xmlns:a14="http://schemas.microsoft.com/office/drawing/2010/main" val="0"/>
+                        </a:ext>
+                      </a:extLst>
+                    </a:blip>
+                    <a:stretch>
+                      <a:fillRect/>
+                    </a:stretch>
+                  </pic:blipFill>
+                  <pic:spPr bwMode="auto">
+                    <a:xfrm>
+                      <a:off x="0" y="0"/>
+                      <a:ext cx="5760720" cy="3292656"/>
+                    </a:xfrm>
+                    <a:prstGeom prst="rect">
+                      <a:avLst/>
+                    </a:prstGeom>
+                    <a:noFill/>
+                    <a:ln>
+                      <a:noFill/>
+                    </a:ln>
+                  </pic:spPr>
+                </pic:pic>
+              </a:graphicData>
+            </a:graphic>
+          </wp:inline>
+        </w:drawing>
+      </w:r>
+    </w:p>
+    <w:p/>
+    <w:p>
+      <w:pPr>
+        <w:jc w:val="both"/>
+      </w:pPr>
+      <w:r>
+        <w:t xml:space="preserve">Da wir die Kommunikation zwischen Raspberry Pi und Smartphone App mittels Broker und Topics realisiert haben wird auf Seiten des Raspberry Pi innerhalb eines Python 3 Skriptes abgefragt, ob etwas in dem abonnierten Topic verändert. Nach Auswahl des Tees in der App wird die entsprechende </w:t>
+      </w:r>
+      <w:r>
+        <w:t>Tees</w:t>
+      </w:r>
+      <w:r>
+        <w:t>orte auf den Broker übertragen und der Raspberry Pi liest die Daten aus.  Dabei ist die Ziehzeit für die jeweilige Teesorte im Python 3 Skript gespeichert und wird dort abgefragt. Der Raspberry Pi gibt das Signal an den Servom</w:t>
+      </w:r>
+      <w:r>
+        <w:t>otor, sodass dieser sich Schrittweise in einem ca. 30 Grad Winkel senkt und somit</w:t>
+      </w:r>
+      <w:r>
+        <w:t xml:space="preserve"> eine Messingstange in Bewegung setzt, an deren Ende ein</w:t>
+      </w:r>
+      <w:r>
+        <w:t xml:space="preserve"> Teebeutel in die Tasse taucht.</w:t>
+      </w:r>
+      <w:r>
+        <w:t xml:space="preserve"> </w:t>
       </w:r>
     </w:p>
     <w:p>
       <w:pPr>
-        <w:ind w:left="360"/>
+        <w:jc w:val="both"/>
       </w:pPr>
       <w:r>
         <w:rPr>
           <w:noProof/>
           <w:lang w:eastAsia="de-DE"/>
         </w:rPr>
-        <w:t>Beim Start der App</w:t>
-      </w:r>
-      <w:r>
-        <w:t xml:space="preserve"> wird noch keine Verbindung zum Broker aufgebaut. Erst wenn eine </w:t>
-      </w:r>
-      <w:proofErr w:type="spellStart"/>
-      <w:r>
-        <w:t>Teesorte</w:t>
-      </w:r>
-      <w:proofErr w:type="spellEnd"/>
-      <w:r>
-        <w:t xml:space="preserve"> ausgewählt wird, verbindet sich die App mit dem Broker, </w:t>
-      </w:r>
-      <w:proofErr w:type="spellStart"/>
-      <w:r>
-        <w:t>submittet</w:t>
-      </w:r>
-      <w:proofErr w:type="spellEnd"/>
-      <w:r>
-        <w:t xml:space="preserve"> den zuvor definierten Raum und sendet die Information über die gewählte </w:t>
-      </w:r>
-      <w:proofErr w:type="spellStart"/>
-      <w:r>
-        <w:t>Teesorte</w:t>
-      </w:r>
-      <w:proofErr w:type="spellEnd"/>
-      <w:r>
-        <w:t xml:space="preserve"> an den Broker. </w:t>
+        <w:drawing>
+          <wp:inline distT="0" distB="0" distL="0" distR="0" wp14:anchorId="4043D2B6" wp14:editId="04C04CE4">
+            <wp:extent cx="2673985" cy="931545"/>
+            <wp:effectExtent l="0" t="0" r="0" b="1905"/>
+            <wp:docPr id="227" name="Grafik 227" descr="E:\OneDrive - haw-hamburg.de\Dokumente\Medientechnik\Medientechnik Fächer\5. Semester\ITS\Teemaschine\Skript.JPG"/>
+            <wp:cNvGraphicFramePr>
+              <a:graphicFrameLocks xmlns:a="http://schemas.openxmlformats.org/drawingml/2006/main" noChangeAspect="1"/>
+            </wp:cNvGraphicFramePr>
+            <a:graphic xmlns:a="http://schemas.openxmlformats.org/drawingml/2006/main">
+              <a:graphicData uri="http://schemas.openxmlformats.org/drawingml/2006/picture">
+                <pic:pic xmlns:pic="http://schemas.openxmlformats.org/drawingml/2006/picture">
+                  <pic:nvPicPr>
+                    <pic:cNvPr id="0" name="Picture 4" descr="E:\OneDrive - haw-hamburg.de\Dokumente\Medientechnik\Medientechnik Fächer\5. Semester\ITS\Teemaschine\Skript.JPG"/>
+                    <pic:cNvPicPr>
+                      <a:picLocks noChangeAspect="1" noChangeArrowheads="1"/>
+                    </pic:cNvPicPr>
+                  </pic:nvPicPr>
+                  <pic:blipFill>
+                    <a:blip r:embed="rId10">
+                      <a:extLst>
+                        <a:ext uri="{28A0092B-C50C-407E-A947-70E740481C1C}">
+                          <a14:useLocalDpi xmlns:a14="http://schemas.microsoft.com/office/drawing/2010/main" val="0"/>
+                        </a:ext>
+                      </a:extLst>
+                    </a:blip>
+                    <a:srcRect/>
+                    <a:stretch>
+                      <a:fillRect/>
+                    </a:stretch>
+                  </pic:blipFill>
+                  <pic:spPr bwMode="auto">
+                    <a:xfrm>
+                      <a:off x="0" y="0"/>
+                      <a:ext cx="2673985" cy="931545"/>
+                    </a:xfrm>
+                    <a:prstGeom prst="rect">
+                      <a:avLst/>
+                    </a:prstGeom>
+                    <a:noFill/>
+                    <a:ln>
+                      <a:noFill/>
+                    </a:ln>
+                  </pic:spPr>
+                </pic:pic>
+              </a:graphicData>
+            </a:graphic>
+          </wp:inline>
+        </w:drawing>
       </w:r>
     </w:p>
     <w:p>
       <w:pPr>
-        <w:ind w:left="360"/>
-      </w:pPr>
-      <w:r>
-        <w:t xml:space="preserve">Da die Schritte 1) </w:t>
-      </w:r>
-      <w:proofErr w:type="spellStart"/>
-      <w:r>
-        <w:t>subscriben</w:t>
-      </w:r>
-      <w:proofErr w:type="spellEnd"/>
-      <w:r>
-        <w:t xml:space="preserve">, 2) </w:t>
-      </w:r>
-      <w:proofErr w:type="spellStart"/>
-      <w:r>
-        <w:t>publishen</w:t>
-      </w:r>
-      <w:proofErr w:type="spellEnd"/>
-      <w:r>
-        <w:t xml:space="preserve"> und 3) der Wechsel auf den neuen Screen zeitlich genau in dieser Reihenfolge erfolgen sollen, haben wir einen Delay von jeweils 100 Millisekunden zwischen die einzelnen Vorgänge integriert.  </w:t>
+        <w:jc w:val="both"/>
+      </w:pPr>
+      <w:r>
+        <w:t>Dabei startet im Python 3 Skript ein Timer, der der Ziehzeit entspricht. Nachdem dieser abgelaufen ist und niemand in der App auf den Stopp Bu</w:t>
+      </w:r>
+      <w:r>
+        <w:t>tton gedrückt hat, sendet der Raspberry Pi wieder ein Signal zu dem Motor, sodass sich der Motor mit derselben Schrittweite nach oben</w:t>
+      </w:r>
+      <w:r>
+        <w:t xml:space="preserve"> </w:t>
+      </w:r>
+      <w:r>
+        <w:t>bewegt und wieder auf seiner Ursprungsposition ist.</w:t>
+      </w:r>
+      <w:r>
+        <w:t xml:space="preserve"> </w:t>
+      </w:r>
+    </w:p>
+    <w:p>
+      <w:pPr>
+        <w:jc w:val="both"/>
+      </w:pPr>
+      <w:r>
+        <w:lastRenderedPageBreak/>
+        <w:t>Sobald der Motor wieder oben ist, liest das Python 3 Skript das Thermom</w:t>
+      </w:r>
+      <w:r>
+        <w:t>eter aus. Das DS 18S20 sendet di</w:t>
+      </w:r>
+      <w:r>
+        <w:t>e Daten konstant an den Raspberry Pi, der die Informationen in einem Unterverzeichnis speichert. Dieses Verzeichnis wird dabei ausgele</w:t>
+      </w:r>
+      <w:r>
+        <w:t>sen</w:t>
+      </w:r>
+      <w:bookmarkStart w:id="2" w:name="_GoBack"/>
+      <w:bookmarkEnd w:id="2"/>
+      <w:r>
+        <w:t xml:space="preserve"> und die Temperatur in einer Variable gespeichert.</w:t>
+      </w:r>
+      <w:r>
+        <w:rPr>
+          <w:noProof/>
+          <w:lang w:eastAsia="de-DE"/>
+        </w:rPr>
+        <w:t xml:space="preserve"> </w:t>
+      </w:r>
+      <w:r>
+        <w:rPr>
+          <w:noProof/>
+          <w:lang w:eastAsia="de-DE"/>
+        </w:rPr>
+        <w:drawing>
+          <wp:inline distT="0" distB="0" distL="0" distR="0" wp14:anchorId="0E9923D4" wp14:editId="240033FD">
+            <wp:extent cx="5374005" cy="1604645"/>
+            <wp:effectExtent l="0" t="0" r="0" b="0"/>
+            <wp:docPr id="244" name="Grafik 244" descr="E:\OneDrive - haw-hamburg.de\Dokumente\Medientechnik\Medientechnik Fächer\5. Semester\ITS\Teemaschine\Skript2.JPG"/>
+            <wp:cNvGraphicFramePr>
+              <a:graphicFrameLocks xmlns:a="http://schemas.openxmlformats.org/drawingml/2006/main" noChangeAspect="1"/>
+            </wp:cNvGraphicFramePr>
+            <a:graphic xmlns:a="http://schemas.openxmlformats.org/drawingml/2006/main">
+              <a:graphicData uri="http://schemas.openxmlformats.org/drawingml/2006/picture">
+                <pic:pic xmlns:pic="http://schemas.openxmlformats.org/drawingml/2006/picture">
+                  <pic:nvPicPr>
+                    <pic:cNvPr id="0" name="Picture 5" descr="E:\OneDrive - haw-hamburg.de\Dokumente\Medientechnik\Medientechnik Fächer\5. Semester\ITS\Teemaschine\Skript2.JPG"/>
+                    <pic:cNvPicPr>
+                      <a:picLocks noChangeAspect="1" noChangeArrowheads="1"/>
+                    </pic:cNvPicPr>
+                  </pic:nvPicPr>
+                  <pic:blipFill>
+                    <a:blip r:embed="rId11">
+                      <a:extLst>
+                        <a:ext uri="{28A0092B-C50C-407E-A947-70E740481C1C}">
+                          <a14:useLocalDpi xmlns:a14="http://schemas.microsoft.com/office/drawing/2010/main" val="0"/>
+                        </a:ext>
+                      </a:extLst>
+                    </a:blip>
+                    <a:srcRect/>
+                    <a:stretch>
+                      <a:fillRect/>
+                    </a:stretch>
+                  </pic:blipFill>
+                  <pic:spPr bwMode="auto">
+                    <a:xfrm>
+                      <a:off x="0" y="0"/>
+                      <a:ext cx="5374005" cy="1604645"/>
+                    </a:xfrm>
+                    <a:prstGeom prst="rect">
+                      <a:avLst/>
+                    </a:prstGeom>
+                    <a:noFill/>
+                    <a:ln>
+                      <a:noFill/>
+                    </a:ln>
+                  </pic:spPr>
+                </pic:pic>
+              </a:graphicData>
+            </a:graphic>
+          </wp:inline>
+        </w:drawing>
+      </w:r>
+      <w:r>
+        <w:t xml:space="preserve"> </w:t>
+      </w:r>
+    </w:p>
+    <w:p>
+      <w:pPr>
+        <w:jc w:val="both"/>
+      </w:pPr>
+      <w:r>
+        <w:t>Sollte die Temperatur unter 37 Grad fallen, gilt der Tee als trinkbereit. Die Temperatur wird alle 5 Minuten abgefragt. Wenn der Tee trinkbereit ist, wird an den Broker gesendet, dass der Tee nun trinkbar ist.</w:t>
+      </w:r>
+    </w:p>
+    <w:p>
+      <w:pPr>
+        <w:pStyle w:val="berschrift2"/>
+      </w:pPr>
+      <w:bookmarkStart w:id="3" w:name="_Toc488244025"/>
+      <w:r>
+        <w:t>Elekt</w:t>
+      </w:r>
+      <w:r>
+        <w:t>rische Schaltung und Signalwege</w:t>
+      </w:r>
+      <w:bookmarkEnd w:id="3"/>
+    </w:p>
+    <w:p>
+      <w:pPr>
+        <w:rPr>
+          <w:noProof/>
+          <w:lang w:eastAsia="de-DE"/>
+        </w:rPr>
+      </w:pPr>
+      <w:r>
+        <w:rPr>
+          <w:noProof/>
+          <w:lang w:eastAsia="de-DE"/>
+        </w:rPr>
+        <w:drawing>
+          <wp:inline distT="0" distB="0" distL="0" distR="0" wp14:anchorId="04BE3144" wp14:editId="0E2602D9">
+            <wp:extent cx="4632325" cy="3323391"/>
+            <wp:effectExtent l="0" t="0" r="0" b="0"/>
+            <wp:docPr id="28" name="Grafik 28"/>
+            <wp:cNvGraphicFramePr>
+              <a:graphicFrameLocks xmlns:a="http://schemas.openxmlformats.org/drawingml/2006/main" noChangeAspect="1"/>
+            </wp:cNvGraphicFramePr>
+            <a:graphic xmlns:a="http://schemas.openxmlformats.org/drawingml/2006/main">
+              <a:graphicData uri="http://schemas.openxmlformats.org/drawingml/2006/picture">
+                <pic:pic xmlns:pic="http://schemas.openxmlformats.org/drawingml/2006/picture">
+                  <pic:nvPicPr>
+                    <pic:cNvPr id="0" name="Picture 2" descr="E:\OneDrive - haw-hamburg.de\Dokumente\Medientechnik\Medientechnik Fächer\5. Semester\ITS\Teemaschine\MrTea\Raspberry\tCad1.png"/>
+                    <pic:cNvPicPr>
+                      <a:picLocks noChangeAspect="1" noChangeArrowheads="1"/>
+                    </pic:cNvPicPr>
+                  </pic:nvPicPr>
+                  <pic:blipFill>
+                    <a:blip r:embed="rId12">
+                      <a:extLst>
+                        <a:ext uri="{28A0092B-C50C-407E-A947-70E740481C1C}">
+                          <a14:useLocalDpi xmlns:a14="http://schemas.microsoft.com/office/drawing/2010/main" val="0"/>
+                        </a:ext>
+                      </a:extLst>
+                    </a:blip>
+                    <a:stretch>
+                      <a:fillRect/>
+                    </a:stretch>
+                  </pic:blipFill>
+                  <pic:spPr bwMode="auto">
+                    <a:xfrm>
+                      <a:off x="0" y="0"/>
+                      <a:ext cx="4664594" cy="3346542"/>
+                    </a:xfrm>
+                    <a:prstGeom prst="rect">
+                      <a:avLst/>
+                    </a:prstGeom>
+                    <a:noFill/>
+                    <a:ln>
+                      <a:noFill/>
+                    </a:ln>
+                  </pic:spPr>
+                </pic:pic>
+              </a:graphicData>
+            </a:graphic>
+          </wp:inline>
+        </w:drawing>
+      </w:r>
+    </w:p>
+    <w:p>
+      <w:pPr>
+        <w:jc w:val="both"/>
+      </w:pPr>
+      <w:r>
+        <w:t xml:space="preserve">Zur elektrischen Realisierung </w:t>
+      </w:r>
+      <w:r>
+        <w:t>für die 6 Volt für den Motor wurden 4 1,5 Volt Batterien in Reihe geschaltet und ebenfalls in Reihe mit dem Motor. Die Minus Leitung des Motors wurde zusätzlich</w:t>
+      </w:r>
+      <w:r>
+        <w:t xml:space="preserve"> mit</w:t>
+      </w:r>
+      <w:r>
+        <w:t xml:space="preserve"> Masse des Raspberry Pis verbunden. Der GPIO Pin 22 im BCM Setup des Raspberry </w:t>
+      </w:r>
+      <w:r>
+        <w:t>Pis dient als Output und überträgt die 3,</w:t>
+      </w:r>
+      <w:r>
+        <w:t>3 Volt für die Digitale Signalübertagung. Dazu wurde eine Pulsweitenmodulation mit 50 Hertz benutzt, um das Signal an den Motor zu übertragen.</w:t>
+      </w:r>
+      <w:r>
+        <w:t xml:space="preserve"> Der Motor benötigt für d</w:t>
+      </w:r>
+      <w:r>
+        <w:t>ie Ausführung seiner Bewegung 1,</w:t>
+      </w:r>
+      <w:r>
+        <w:t xml:space="preserve">2 Ampere. </w:t>
+      </w:r>
+      <w:r>
+        <w:t xml:space="preserve"> </w:t>
+      </w:r>
+    </w:p>
+    <w:p>
+      <w:pPr>
+        <w:jc w:val="both"/>
+        <w:rPr>
+          <w:rFonts w:asciiTheme="majorHAnsi" w:eastAsiaTheme="majorEastAsia" w:hAnsiTheme="majorHAnsi" w:cstheme="majorBidi"/>
+          <w:color w:val="2E74B5" w:themeColor="accent1" w:themeShade="BF"/>
+          <w:sz w:val="32"/>
+          <w:szCs w:val="32"/>
+        </w:rPr>
+      </w:pPr>
+      <w:r>
+        <w:t>Das Thermometer DS 1820 besitzt drei Anschlüsse</w:t>
+      </w:r>
+      <w:r>
+        <w:t>. Es benötigt einen Input von 3,</w:t>
+      </w:r>
+      <w:r>
+        <w:t xml:space="preserve">3 Volt, welcher vom Raspberry Pi direkt gespeist wird. Die Masseleitung des Thermometers wird mit der Masse des Raspberry Pis verbunden. Der Output des Thermometers bzw. dessen Datenleitung wird mit den GPIO Pin Nummer 7 verbunden. Dieser wird als Eingang festgelegt. Zwischen der Datenleitung und der Inputleitung befindet sich ein 4700 Ohm Widerstand. Über diesen Widerstand wird </w:t>
+      </w:r>
+      <w:r>
+        <w:t>die abfallende Spannung</w:t>
+      </w:r>
+      <w:r>
+        <w:t xml:space="preserve"> gemessen und je nach Temperatur ändert sich diese. </w:t>
+      </w:r>
+      <w:r>
+        <w:t xml:space="preserve">Diese Änderung wird vom Raspberry Pi ausgewertet und mithilfe einer Funktion innerhalb des Skripts als Temperatur interpretiert. </w:t>
+      </w:r>
+      <w:bookmarkStart w:id="4" w:name="_Toc488244026"/>
+      <w:r>
+        <w:br w:type="page"/>
+      </w:r>
+    </w:p>
+    <w:p>
+      <w:pPr>
+        <w:pStyle w:val="berschrift1"/>
+      </w:pPr>
+      <w:r>
+        <w:lastRenderedPageBreak/>
+        <w:t xml:space="preserve">Programmierung </w:t>
+      </w:r>
+      <w:r>
+        <w:t xml:space="preserve">und Gestaltung </w:t>
+      </w:r>
+      <w:r>
+        <w:t>der App</w:t>
+      </w:r>
+      <w:bookmarkEnd w:id="4"/>
+    </w:p>
+    <w:p>
+      <w:pPr>
+        <w:jc w:val="both"/>
+      </w:pPr>
+      <w:r>
+        <w:t xml:space="preserve">Die App ermöglicht </w:t>
+      </w:r>
+      <w:r>
+        <w:t xml:space="preserve">zunächst </w:t>
+      </w:r>
+      <w:r>
+        <w:t>die Bedienung des Roboterarms. Außerdem wird der Nutzer über</w:t>
+      </w:r>
+      <w:r>
+        <w:t xml:space="preserve"> die App über</w:t>
+      </w:r>
+      <w:r>
+        <w:t xml:space="preserve"> den aktuellen Stand der Teezubereitung informiert und erhält </w:t>
+      </w:r>
+      <w:r>
+        <w:t xml:space="preserve">eine entsprechende </w:t>
+      </w:r>
+      <w:r>
+        <w:t>Mitteilung</w:t>
+      </w:r>
+      <w:r>
+        <w:t>, wenn der Tee auf die trinkbe</w:t>
+      </w:r>
+      <w:r>
+        <w:t xml:space="preserve">reite Temperatur abgekühlt ist. </w:t>
+      </w:r>
+    </w:p>
+    <w:p>
+      <w:pPr>
+        <w:jc w:val="both"/>
+      </w:pPr>
+      <w:r>
+        <w:t xml:space="preserve">Die Interaktion über ein Smartphone bietet sich an dieser Stelle an, da im aktuellen digitalen Zeitalter in jedem Haushalt mindestens ein Smartphone vorhanden ist. </w:t>
+      </w:r>
+      <w:r>
+        <w:t xml:space="preserve">Die </w:t>
+      </w:r>
+      <w:r>
+        <w:t>Kommunikation über das Smar</w:t>
+      </w:r>
+      <w:r>
+        <w:t>tphone bietet dem Nutzer die Möglichkeit, sich weiteren Verpflichtungen zu widmen und übernimmt die Aufgabe der Teezubereitung.</w:t>
+      </w:r>
+    </w:p>
+    <w:p>
+      <w:pPr>
+        <w:jc w:val="both"/>
+      </w:pPr>
+      <w:r>
+        <w:t>Um die Applikation so plattformunabhängig zu implementieren, entschieden wir uns für eine Umsetzung in HTML</w:t>
+      </w:r>
+      <w:r>
+        <w:t xml:space="preserve"> und JavaScript.</w:t>
+      </w:r>
+      <w:r>
+        <w:t xml:space="preserve"> </w:t>
+      </w:r>
+    </w:p>
+    <w:p>
+      <w:pPr>
+        <w:jc w:val="both"/>
+      </w:pPr>
+      <w:r>
+        <w:t>Im ersten Schritt programmierten wir eine Webanwendung. Als die Funktionalität und die Verbindung zum Server</w:t>
+      </w:r>
+      <w:r>
+        <w:t>/Broker</w:t>
+      </w:r>
+      <w:r>
+        <w:t xml:space="preserve"> implementiert waren, gestalteten wir das Frontend nach unseren Vorstellungen weiter aus. </w:t>
+      </w:r>
+      <w:r>
+        <w:t>Zuletzt</w:t>
+      </w:r>
+      <w:r>
+        <w:t xml:space="preserve"> wandelten wir unsere Webapplikation mit Hilfe von </w:t>
+      </w:r>
+      <w:r>
+        <w:rPr>
+          <w:i/>
+        </w:rPr>
+        <w:t>Cordova</w:t>
+      </w:r>
+      <w:r>
+        <w:t xml:space="preserve"> und </w:t>
+      </w:r>
+      <w:r>
+        <w:rPr>
+          <w:i/>
+        </w:rPr>
+        <w:t>PhoneGap</w:t>
+      </w:r>
+      <w:r>
+        <w:t xml:space="preserve"> in eine native App für Android Smartphones um. </w:t>
+      </w:r>
+      <w:r>
+        <w:t xml:space="preserve">Durch unsere Webanwendung haben </w:t>
+      </w:r>
+      <w:r>
+        <w:t xml:space="preserve">nun </w:t>
+      </w:r>
+      <w:r>
+        <w:t>auch Nutzer von iPhones und WindowPhones die Möglichkeit unseren Roboter zu bedienen.</w:t>
+      </w:r>
+    </w:p>
+    <w:p>
+      <w:pPr>
+        <w:jc w:val="both"/>
+      </w:pPr>
+      <w:r>
+        <w:rPr>
+          <w:noProof/>
+          <w:lang w:eastAsia="de-DE"/>
+        </w:rPr>
+        <w:t>Beim Start der App</w:t>
+      </w:r>
+      <w:r>
+        <w:t xml:space="preserve"> wird noch keine Verbindung zum Broker aufgebaut. Erst wenn eine Teesorte ausgewählt wird, verbindet sich die App mit dem Broker, submittet den zuvor definierten Raum und sendet die Information über die gewählte Teesorte an den Broker. </w:t>
+      </w:r>
+    </w:p>
+    <w:p>
+      <w:pPr>
+        <w:jc w:val="both"/>
+      </w:pPr>
+      <w:r>
+        <w:t xml:space="preserve">Da die Schritte 1) subscriben, 2) publishen und 3) der Wechsel auf den neuen Screen zeitlich genau in dieser Reihenfolge erfolgen sollen, haben wir einen Delay von jeweils 100 Millisekunden zwischen die einzelnen Vorgänge integriert.  </w:t>
       </w:r>
     </w:p>
     <w:p>
@@ -550,7 +1241,7 @@
                     <pic:cNvPicPr/>
                   </pic:nvPicPr>
                   <pic:blipFill>
-                    <a:blip r:embed="rId9"/>
+                    <a:blip r:embed="rId13"/>
                     <a:stretch>
                       <a:fillRect/>
                     </a:stretch>
@@ -596,7 +1287,7 @@
                     <pic:cNvPicPr/>
                   </pic:nvPicPr>
                   <pic:blipFill>
-                    <a:blip r:embed="rId10"/>
+                    <a:blip r:embed="rId14"/>
                     <a:stretch>
                       <a:fillRect/>
                     </a:stretch>
@@ -618,9 +1309,6 @@
       </w:r>
     </w:p>
     <w:p>
-      <w:pPr>
-        <w:ind w:left="360"/>
-      </w:pPr>
       <w:r>
         <w:t>Im weiteren Verlauf „wartet“ die App auf die Information „fertig gezogen“ im Broker und ändert in diesem Fall den Screen. Der Nutzer wird darüber informiert, dass der Tee zwar fertig</w:t>
       </w:r>
@@ -634,26 +1322,13 @@
         <w:t xml:space="preserve">noch </w:t>
       </w:r>
       <w:r>
-        <w:t xml:space="preserve">nicht trinkbereit ist. Wenn das Thermometer die vordefinierte Temperatur an den </w:t>
-      </w:r>
-      <w:proofErr w:type="spellStart"/>
-      <w:r>
-        <w:t>RaspberryPi</w:t>
-      </w:r>
-      <w:proofErr w:type="spellEnd"/>
-      <w:r>
-        <w:t xml:space="preserve"> </w:t>
-      </w:r>
-      <w:proofErr w:type="spellStart"/>
+        <w:t xml:space="preserve">nicht trinkbereit ist. Wenn das Thermometer die vordefinierte Temperatur an den RaspberryPi </w:t>
+      </w:r>
       <w:r>
         <w:t>üner</w:t>
       </w:r>
       <w:r>
-        <w:t>gibt</w:t>
-      </w:r>
-      <w:proofErr w:type="spellEnd"/>
-      <w:r>
-        <w:t>, wird die Information „Tee trinkbereit“ in den Broker gegeben. Die Anwendung liest die Info</w:t>
+        <w:t>gibt, wird die Information „Tee trinkbereit“ in den Broker gegeben. Die Anwendung liest die Info</w:t>
       </w:r>
       <w:r>
         <w:t>rmation</w:t>
@@ -671,15 +1346,7 @@
         <w:t xml:space="preserve">hen werden. Dabei wird </w:t>
       </w:r>
       <w:r>
-        <w:t>die Last-Will Nachricht "</w:t>
-      </w:r>
-      <w:proofErr w:type="spellStart"/>
-      <w:r>
-        <w:t>abbr</w:t>
-      </w:r>
-      <w:proofErr w:type="spellEnd"/>
-      <w:r>
-        <w:t xml:space="preserve">“ an den Broker gesendet und </w:t>
+        <w:t xml:space="preserve">die Last-Will Nachricht "abbr“ an den Broker gesendet und </w:t>
       </w:r>
       <w:r>
         <w:t xml:space="preserve">die Verbindung zum Broker </w:t>
@@ -689,11 +1356,10 @@
       </w:r>
     </w:p>
     <w:p>
-      <w:pPr>
-        <w:ind w:left="360"/>
-      </w:pPr>
+      <w:r>
+        <w:br w:type="page"/>
+      </w:r>
     </w:p>
-    <w:p/>
     <w:p/>
     <w:p>
       <w:pPr>
@@ -733,7 +1399,7 @@
                     </pic:cNvPicPr>
                   </pic:nvPicPr>
                   <pic:blipFill>
-                    <a:blip r:embed="rId11" cstate="print">
+                    <a:blip r:embed="rId15" cstate="print">
                       <a:extLst>
                         <a:ext uri="{28A0092B-C50C-407E-A947-70E740481C1C}">
                           <a14:useLocalDpi xmlns:a14="http://schemas.microsoft.com/office/drawing/2010/main" val="0"/>
@@ -801,7 +1467,7 @@
                     </pic:cNvPicPr>
                   </pic:nvPicPr>
                   <pic:blipFill>
-                    <a:blip r:embed="rId12" cstate="print">
+                    <a:blip r:embed="rId16" cstate="print">
                       <a:extLst>
                         <a:ext uri="{28A0092B-C50C-407E-A947-70E740481C1C}">
                           <a14:useLocalDpi xmlns:a14="http://schemas.microsoft.com/office/drawing/2010/main" val="0"/>
@@ -869,7 +1535,7 @@
                     </pic:cNvPicPr>
                   </pic:nvPicPr>
                   <pic:blipFill>
-                    <a:blip r:embed="rId13" cstate="print">
+                    <a:blip r:embed="rId17" cstate="print">
                       <a:extLst>
                         <a:ext uri="{28A0092B-C50C-407E-A947-70E740481C1C}">
                           <a14:useLocalDpi xmlns:a14="http://schemas.microsoft.com/office/drawing/2010/main" val="0"/>
@@ -937,7 +1603,7 @@
                     </pic:cNvPicPr>
                   </pic:nvPicPr>
                   <pic:blipFill>
-                    <a:blip r:embed="rId14" cstate="print">
+                    <a:blip r:embed="rId18" cstate="print">
                       <a:extLst>
                         <a:ext uri="{28A0092B-C50C-407E-A947-70E740481C1C}">
                           <a14:useLocalDpi xmlns:a14="http://schemas.microsoft.com/office/drawing/2010/main" val="0"/>
@@ -1091,23 +1757,7 @@
           <w:i/>
           <w:sz w:val="18"/>
         </w:rPr>
-        <w:t xml:space="preserve">Abwarten der </w:t>
-      </w:r>
-      <w:proofErr w:type="spellStart"/>
-      <w:r>
-        <w:rPr>
-          <w:i/>
-          <w:sz w:val="18"/>
-        </w:rPr>
-        <w:t>Ziehzeit</w:t>
-      </w:r>
-      <w:proofErr w:type="spellEnd"/>
-      <w:r>
-        <w:rPr>
-          <w:i/>
-          <w:sz w:val="18"/>
-        </w:rPr>
-        <w:t>, 3)</w:t>
+        <w:t>Abwarten der Ziehzeit, 3)</w:t>
       </w:r>
       <w:r>
         <w:rPr>
@@ -1186,7 +1836,7 @@
                     <pic:cNvPicPr/>
                   </pic:nvPicPr>
                   <pic:blipFill>
-                    <a:blip r:embed="rId15" cstate="print">
+                    <a:blip r:embed="rId19" cstate="print">
                       <a:extLst>
                         <a:ext uri="{28A0092B-C50C-407E-A947-70E740481C1C}">
                           <a14:useLocalDpi xmlns:a14="http://schemas.microsoft.com/office/drawing/2010/main" val="0"/>
@@ -1229,6 +1879,7 @@
       <w:r>
         <w:rPr>
           <w:noProof/>
+          <w:lang w:eastAsia="de-DE"/>
         </w:rPr>
         <mc:AlternateContent>
           <mc:Choice Requires="wps">
@@ -1329,6 +1980,7 @@
       <w:r>
         <w:rPr>
           <w:noProof/>
+          <w:lang w:eastAsia="de-DE"/>
         </w:rPr>
         <mc:AlternateContent>
           <mc:Choice Requires="wps">
@@ -1425,6 +2077,7 @@
       <w:r>
         <w:rPr>
           <w:noProof/>
+          <w:lang w:eastAsia="de-DE"/>
         </w:rPr>
         <mc:AlternateContent>
           <mc:Choice Requires="wps">
@@ -1476,11 +2129,9 @@
                             <w:pPr>
                               <w:jc w:val="center"/>
                             </w:pPr>
-                            <w:proofErr w:type="spellStart"/>
                             <w:r>
                               <w:t>Raspberry</w:t>
                             </w:r>
-                            <w:proofErr w:type="spellEnd"/>
                           </w:p>
                         </w:txbxContent>
                       </wps:txbx>
@@ -1508,11 +2159,9 @@
                       <w:pPr>
                         <w:jc w:val="center"/>
                       </w:pPr>
-                      <w:proofErr w:type="spellStart"/>
                       <w:r>
                         <w:t>Raspberry</w:t>
                       </w:r>
-                      <w:proofErr w:type="spellEnd"/>
                     </w:p>
                   </w:txbxContent>
                 </v:textbox>
@@ -1525,6 +2174,7 @@
       <w:r>
         <w:rPr>
           <w:noProof/>
+          <w:lang w:eastAsia="de-DE"/>
         </w:rPr>
         <mc:AlternateContent>
           <mc:Choice Requires="wps">
@@ -1629,6 +2279,7 @@
       <w:r>
         <w:rPr>
           <w:noProof/>
+          <w:lang w:eastAsia="de-DE"/>
         </w:rPr>
         <mc:AlternateContent>
           <mc:Choice Requires="wps">
@@ -2098,6 +2749,7 @@
       <w:r>
         <w:rPr>
           <w:noProof/>
+          <w:lang w:eastAsia="de-DE"/>
         </w:rPr>
         <mc:AlternateContent>
           <mc:Choice Requires="wps">
@@ -2202,6 +2854,7 @@
       <w:r>
         <w:rPr>
           <w:noProof/>
+          <w:lang w:eastAsia="de-DE"/>
         </w:rPr>
         <mc:AlternateContent>
           <mc:Choice Requires="wps">
@@ -2556,6 +3209,7 @@
       <w:r>
         <w:rPr>
           <w:noProof/>
+          <w:lang w:eastAsia="de-DE"/>
         </w:rPr>
         <mc:AlternateContent>
           <mc:Choice Requires="wps">
@@ -2968,6 +3622,7 @@
       <w:r>
         <w:rPr>
           <w:noProof/>
+          <w:lang w:eastAsia="de-DE"/>
         </w:rPr>
         <mc:AlternateContent>
           <mc:Choice Requires="wps">
@@ -3386,6 +4041,7 @@
       <w:r>
         <w:rPr>
           <w:noProof/>
+          <w:lang w:eastAsia="de-DE"/>
         </w:rPr>
         <mc:AlternateContent>
           <mc:Choice Requires="wps">
@@ -3512,6 +4168,7 @@
       <w:r>
         <w:rPr>
           <w:noProof/>
+          <w:lang w:eastAsia="de-DE"/>
         </w:rPr>
         <mc:AlternateContent>
           <mc:Choice Requires="wps">
@@ -3616,6 +4273,7 @@
       <w:r>
         <w:rPr>
           <w:noProof/>
+          <w:lang w:eastAsia="de-DE"/>
         </w:rPr>
         <mc:AlternateContent>
           <mc:Choice Requires="wps">
@@ -3952,6 +4610,7 @@
       <w:r>
         <w:rPr>
           <w:noProof/>
+          <w:lang w:eastAsia="de-DE"/>
         </w:rPr>
         <mc:AlternateContent>
           <mc:Choice Requires="wps">
@@ -4215,6 +4874,7 @@
       <w:r>
         <w:rPr>
           <w:noProof/>
+          <w:lang w:eastAsia="de-DE"/>
         </w:rPr>
         <mc:AlternateContent>
           <mc:Choice Requires="wps">
@@ -4494,6 +5154,7 @@
       <w:r>
         <w:rPr>
           <w:noProof/>
+          <w:lang w:eastAsia="de-DE"/>
         </w:rPr>
         <mc:AlternateContent>
           <mc:Choice Requires="wps">
@@ -4549,13 +5210,7 @@
                               <w:rPr>
                                 <w:color w:val="2E74B5" w:themeColor="accent1" w:themeShade="BF"/>
                               </w:rPr>
-                              <w:t>Temperatur</w:t>
-                            </w:r>
-                            <w:r>
-                              <w:rPr>
-                                <w:color w:val="2E74B5" w:themeColor="accent1" w:themeShade="BF"/>
-                              </w:rPr>
-                              <w:t xml:space="preserve"> </w:t>
+                              <w:t xml:space="preserve">Temperatur </w:t>
                             </w:r>
                           </w:p>
                         </w:txbxContent>
@@ -4592,13 +5247,7 @@
                         <w:rPr>
                           <w:color w:val="2E74B5" w:themeColor="accent1" w:themeShade="BF"/>
                         </w:rPr>
-                        <w:t>Temperatur</w:t>
-                      </w:r>
-                      <w:r>
-                        <w:rPr>
-                          <w:color w:val="2E74B5" w:themeColor="accent1" w:themeShade="BF"/>
-                        </w:rPr>
-                        <w:t xml:space="preserve"> </w:t>
+                        <w:t xml:space="preserve">Temperatur </w:t>
                       </w:r>
                     </w:p>
                   </w:txbxContent>
@@ -4612,6 +5261,7 @@
       <w:r>
         <w:rPr>
           <w:noProof/>
+          <w:lang w:eastAsia="de-DE"/>
         </w:rPr>
         <mc:AlternateContent>
           <mc:Choice Requires="wps">
@@ -4729,6 +5379,7 @@
       <w:r>
         <w:rPr>
           <w:noProof/>
+          <w:lang w:eastAsia="de-DE"/>
         </w:rPr>
         <mc:AlternateContent>
           <mc:Choice Requires="wps">
@@ -5067,6 +5718,7 @@
       <w:r>
         <w:rPr>
           <w:noProof/>
+          <w:lang w:eastAsia="de-DE"/>
         </w:rPr>
         <mc:AlternateContent>
           <mc:Choice Requires="wps">
@@ -5122,13 +5774,7 @@
                               <w:rPr>
                                 <w:color w:val="2E74B5" w:themeColor="accent1" w:themeShade="BF"/>
                               </w:rPr>
-                              <w:t>Tee trinkbereit</w:t>
-                            </w:r>
-                            <w:r>
-                              <w:rPr>
-                                <w:color w:val="2E74B5" w:themeColor="accent1" w:themeShade="BF"/>
-                              </w:rPr>
-                              <w:t xml:space="preserve"> </w:t>
+                              <w:t xml:space="preserve">Tee trinkbereit </w:t>
                             </w:r>
                           </w:p>
                         </w:txbxContent>
@@ -5165,13 +5811,7 @@
                         <w:rPr>
                           <w:color w:val="2E74B5" w:themeColor="accent1" w:themeShade="BF"/>
                         </w:rPr>
-                        <w:t>Tee trinkbereit</w:t>
-                      </w:r>
-                      <w:r>
-                        <w:rPr>
-                          <w:color w:val="2E74B5" w:themeColor="accent1" w:themeShade="BF"/>
-                        </w:rPr>
-                        <w:t xml:space="preserve"> </w:t>
+                        <w:t xml:space="preserve">Tee trinkbereit </w:t>
                       </w:r>
                     </w:p>
                   </w:txbxContent>
@@ -5394,6 +6034,7 @@
       <w:r>
         <w:rPr>
           <w:noProof/>
+          <w:lang w:eastAsia="de-DE"/>
         </w:rPr>
         <mc:AlternateContent>
           <mc:Choice Requires="wps">
@@ -5584,6 +6225,7 @@
       <w:r>
         <w:rPr>
           <w:noProof/>
+          <w:lang w:eastAsia="de-DE"/>
         </w:rPr>
         <mc:AlternateContent>
           <mc:Choice Requires="wps">
@@ -5839,6 +6481,7 @@
       <w:r>
         <w:rPr>
           <w:noProof/>
+          <w:lang w:eastAsia="de-DE"/>
         </w:rPr>
         <mc:AlternateContent>
           <mc:Choice Requires="wps">
@@ -5951,6 +6594,7 @@
       <w:r>
         <w:rPr>
           <w:noProof/>
+          <w:lang w:eastAsia="de-DE"/>
         </w:rPr>
         <mc:AlternateContent>
           <mc:Choice Requires="wps">
@@ -6209,6 +6853,7 @@
       <w:r>
         <w:rPr>
           <w:noProof/>
+          <w:lang w:eastAsia="de-DE"/>
         </w:rPr>
         <mc:AlternateContent>
           <mc:Choice Requires="wps">
@@ -6311,6 +6956,7 @@
       <w:r>
         <w:rPr>
           <w:noProof/>
+          <w:lang w:eastAsia="de-DE"/>
         </w:rPr>
         <mc:AlternateContent>
           <mc:Choice Requires="wps">
@@ -6361,19 +7007,11 @@
                                 <w:color w:val="2E74B5" w:themeColor="accent1" w:themeShade="BF"/>
                               </w:rPr>
                             </w:pPr>
-                            <w:proofErr w:type="spellStart"/>
                             <w:r>
                               <w:rPr>
                                 <w:color w:val="2E74B5" w:themeColor="accent1" w:themeShade="BF"/>
                               </w:rPr>
-                              <w:t>Teesorte</w:t>
-                            </w:r>
-                            <w:proofErr w:type="spellEnd"/>
-                            <w:r>
-                              <w:rPr>
-                                <w:color w:val="2E74B5" w:themeColor="accent1" w:themeShade="BF"/>
-                              </w:rPr>
-                              <w:t xml:space="preserve"> selektiert</w:t>
+                              <w:t>Teesorte selektiert</w:t>
                             </w:r>
                           </w:p>
                         </w:txbxContent>
@@ -6405,19 +7043,11 @@
                           <w:color w:val="2E74B5" w:themeColor="accent1" w:themeShade="BF"/>
                         </w:rPr>
                       </w:pPr>
-                      <w:proofErr w:type="spellStart"/>
                       <w:r>
                         <w:rPr>
                           <w:color w:val="2E74B5" w:themeColor="accent1" w:themeShade="BF"/>
                         </w:rPr>
-                        <w:t>Teesorte</w:t>
-                      </w:r>
-                      <w:proofErr w:type="spellEnd"/>
-                      <w:r>
-                        <w:rPr>
-                          <w:color w:val="2E74B5" w:themeColor="accent1" w:themeShade="BF"/>
-                        </w:rPr>
-                        <w:t xml:space="preserve"> selektiert</w:t>
+                        <w:t>Teesorte selektiert</w:t>
                       </w:r>
                     </w:p>
                   </w:txbxContent>
@@ -6585,6 +7215,7 @@
       <w:r>
         <w:rPr>
           <w:noProof/>
+          <w:lang w:eastAsia="de-DE"/>
         </w:rPr>
         <mc:AlternateContent>
           <mc:Choice Requires="wps">
@@ -6687,6 +7318,7 @@
       <w:r>
         <w:rPr>
           <w:noProof/>
+          <w:lang w:eastAsia="de-DE"/>
         </w:rPr>
         <mc:AlternateContent>
           <mc:Choice Requires="wps">
@@ -6865,6 +7497,7 @@
       <w:r>
         <w:rPr>
           <w:noProof/>
+          <w:lang w:eastAsia="de-DE"/>
         </w:rPr>
         <mc:AlternateContent>
           <mc:Choice Requires="wps">
@@ -6977,6 +7610,7 @@
       <w:r>
         <w:rPr>
           <w:noProof/>
+          <w:lang w:eastAsia="de-DE"/>
         </w:rPr>
         <mc:AlternateContent>
           <mc:Choice Requires="wps">
@@ -7026,14 +7660,12 @@
                                 <w:color w:val="2E74B5" w:themeColor="accent1" w:themeShade="BF"/>
                               </w:rPr>
                             </w:pPr>
-                            <w:proofErr w:type="spellStart"/>
                             <w:r>
                               <w:rPr>
                                 <w:color w:val="2E74B5" w:themeColor="accent1" w:themeShade="BF"/>
                               </w:rPr>
                               <w:t>Reset</w:t>
                             </w:r>
-                            <w:proofErr w:type="spellEnd"/>
                           </w:p>
                         </w:txbxContent>
                       </wps:txbx>
@@ -7063,14 +7695,12 @@
                           <w:color w:val="2E74B5" w:themeColor="accent1" w:themeShade="BF"/>
                         </w:rPr>
                       </w:pPr>
-                      <w:proofErr w:type="spellStart"/>
                       <w:r>
                         <w:rPr>
                           <w:color w:val="2E74B5" w:themeColor="accent1" w:themeShade="BF"/>
                         </w:rPr>
                         <w:t>Reset</w:t>
                       </w:r>
-                      <w:proofErr w:type="spellEnd"/>
                     </w:p>
                   </w:txbxContent>
                 </v:textbox>
@@ -7156,6 +7786,7 @@
       <w:r>
         <w:rPr>
           <w:noProof/>
+          <w:lang w:eastAsia="de-DE"/>
         </w:rPr>
         <mc:AlternateContent>
           <mc:Choice Requires="wps">
@@ -7453,37 +8084,17 @@
     </w:p>
     <w:p>
       <w:pPr>
-        <w:autoSpaceDE w:val="0"/>
-        <w:autoSpaceDN w:val="0"/>
-        <w:adjustRightInd w:val="0"/>
-        <w:spacing w:after="0" w:line="240" w:lineRule="auto"/>
-      </w:pPr>
-    </w:p>
-    <w:p>
-      <w:r>
+        <w:jc w:val="both"/>
+      </w:pPr>
+      <w:r>
+        <w:lastRenderedPageBreak/>
         <w:t xml:space="preserve">Zusammenfassend können wir festhalten, dass </w:t>
       </w:r>
       <w:r>
         <w:t xml:space="preserve">die Umsetzung der App mit HTML und JavaScript </w:t>
       </w:r>
       <w:r>
-        <w:t xml:space="preserve">eine übersichtliche Aufteilung in Frontend und Logik ermöglichte. Auch unser erstmaliger Einsatz von </w:t>
-      </w:r>
-      <w:proofErr w:type="spellStart"/>
-      <w:r>
-        <w:t>Cordova</w:t>
-      </w:r>
-      <w:proofErr w:type="spellEnd"/>
-      <w:r>
-        <w:t xml:space="preserve"> und </w:t>
-      </w:r>
-      <w:proofErr w:type="spellStart"/>
-      <w:r>
-        <w:t>PhoneGap</w:t>
-      </w:r>
-      <w:proofErr w:type="spellEnd"/>
-      <w:r>
-        <w:t xml:space="preserve"> erwies sich als nutzerfreundlich und unkompliziert. Um die Ladezeiten der Screens zu verringern hätten wir von Anfang an unsere App nach dem Prinzip einer</w:t>
+        <w:t>eine übersichtliche Aufteilung in Frontend und Logik ermöglichte. Auch unser erstmaliger Einsatz von Cordova und PhoneGap erwies sich als nutzerfreundlich und unkompliziert. Um die Ladezeiten der Screens zu verringern hätten wir von Anfang an unsere App nach dem Prinzip einer</w:t>
       </w:r>
       <w:r>
         <w:t xml:space="preserve"> </w:t>
@@ -7492,18 +8103,8 @@
         <w:t xml:space="preserve">Single-Page Anwendung </w:t>
       </w:r>
       <w:r>
-        <w:t xml:space="preserve">implementieren können. Außerdem werden wir in Zukunft Push-Nachrichten anzeigen lassen, statt aufwändige </w:t>
-      </w:r>
-      <w:proofErr w:type="spellStart"/>
-      <w:r>
-        <w:t>Screenwechsel</w:t>
-      </w:r>
-      <w:proofErr w:type="spellEnd"/>
-      <w:r>
-        <w:t xml:space="preserve"> für gewünschte Brokerinhalte zu programmieren.</w:t>
-      </w:r>
-      <w:bookmarkStart w:id="0" w:name="_GoBack"/>
-      <w:bookmarkEnd w:id="0"/>
+        <w:t>implementieren können. Außerdem werden wir in Zukunft Push-Nachrichten anzeigen lassen, statt aufwändige Screenwechsel für gewünschte Brokerinhalte zu programmieren.</w:t>
+      </w:r>
     </w:p>
     <w:p/>
     <w:p/>
@@ -7525,7 +8126,7 @@
     <w:p/>
     <w:p/>
     <w:sectPr>
-      <w:headerReference w:type="default" r:id="rId16"/>
+      <w:headerReference w:type="default" r:id="rId20"/>
       <w:pgSz w:w="11906" w:h="16838"/>
       <w:pgMar w:top="1417" w:right="1417" w:bottom="1134" w:left="1417" w:header="708" w:footer="708" w:gutter="0"/>
       <w:cols w:space="708"/>
@@ -7536,7 +8137,7 @@
 </file>
 
 <file path=word/endnotes.xml><?xml version="1.0" encoding="utf-8"?>
-<w:endnotes xmlns:wpc="http://schemas.microsoft.com/office/word/2010/wordprocessingCanvas" xmlns:cx="http://schemas.microsoft.com/office/drawing/2014/chartex" xmlns:cx1="http://schemas.microsoft.com/office/drawing/2015/9/8/chartex" xmlns:cx2="http://schemas.microsoft.com/office/drawing/2015/10/21/chartex" xmlns:cx3="http://schemas.microsoft.com/office/drawing/2016/5/9/chartex" xmlns:cx4="http://schemas.microsoft.com/office/drawing/2016/5/10/chartex" xmlns:cx5="http://schemas.microsoft.com/office/drawing/2016/5/11/chartex" xmlns:mc="http://schemas.openxmlformats.org/markup-compatibility/2006" xmlns:o="urn:schemas-microsoft-com:office:office" xmlns:r="http://schemas.openxmlformats.org/officeDocument/2006/relationships" xmlns:m="http://schemas.openxmlformats.org/officeDocument/2006/math" xmlns:v="urn:schemas-microsoft-com:vml" xmlns:wp14="http://schemas.microsoft.com/office/word/2010/wordprocessingDrawing" xmlns:wp="http://schemas.openxmlformats.org/drawingml/2006/wordprocessingDrawing" xmlns:w10="urn:schemas-microsoft-com:office:word" xmlns:w="http://schemas.openxmlformats.org/wordprocessingml/2006/main" xmlns:w14="http://schemas.microsoft.com/office/word/2010/wordml" xmlns:w15="http://schemas.microsoft.com/office/word/2012/wordml" xmlns:w16se="http://schemas.microsoft.com/office/word/2015/wordml/symex" xmlns:wpg="http://schemas.microsoft.com/office/word/2010/wordprocessingGroup" xmlns:wpi="http://schemas.microsoft.com/office/word/2010/wordprocessingInk" xmlns:wne="http://schemas.microsoft.com/office/word/2006/wordml" xmlns:wps="http://schemas.microsoft.com/office/word/2010/wordprocessingShape" mc:Ignorable="w14 w15 w16se wp14">
+<w:endnotes xmlns:wpc="http://schemas.microsoft.com/office/word/2010/wordprocessingCanvas" xmlns:cx="http://schemas.microsoft.com/office/drawing/2014/chartex" xmlns:cx1="http://schemas.microsoft.com/office/drawing/2015/9/8/chartex" xmlns:cx2="http://schemas.microsoft.com/office/drawing/2015/10/21/chartex" xmlns:cx3="http://schemas.microsoft.com/office/drawing/2016/5/9/chartex" xmlns:cx4="http://schemas.microsoft.com/office/drawing/2016/5/10/chartex" xmlns:cx5="http://schemas.microsoft.com/office/drawing/2016/5/11/chartex" xmlns:cx6="http://schemas.microsoft.com/office/drawing/2016/5/12/chartex" xmlns:cx7="http://schemas.microsoft.com/office/drawing/2016/5/13/chartex" xmlns:cx8="http://schemas.microsoft.com/office/drawing/2016/5/14/chartex" xmlns:mc="http://schemas.openxmlformats.org/markup-compatibility/2006" xmlns:aink="http://schemas.microsoft.com/office/drawing/2016/ink" xmlns:am3d="http://schemas.microsoft.com/office/drawing/2017/model3d" xmlns:o="urn:schemas-microsoft-com:office:office" xmlns:r="http://schemas.openxmlformats.org/officeDocument/2006/relationships" xmlns:m="http://schemas.openxmlformats.org/officeDocument/2006/math" xmlns:v="urn:schemas-microsoft-com:vml" xmlns:wp14="http://schemas.microsoft.com/office/word/2010/wordprocessingDrawing" xmlns:wp="http://schemas.openxmlformats.org/drawingml/2006/wordprocessingDrawing" xmlns:w10="urn:schemas-microsoft-com:office:word" xmlns:w="http://schemas.openxmlformats.org/wordprocessingml/2006/main" xmlns:w14="http://schemas.microsoft.com/office/word/2010/wordml" xmlns:w15="http://schemas.microsoft.com/office/word/2012/wordml" xmlns:w16cid="http://schemas.microsoft.com/office/word/2016/wordml/cid" xmlns:w16se="http://schemas.microsoft.com/office/word/2015/wordml/symex" xmlns:wpg="http://schemas.microsoft.com/office/word/2010/wordprocessingGroup" xmlns:wpi="http://schemas.microsoft.com/office/word/2010/wordprocessingInk" xmlns:wne="http://schemas.microsoft.com/office/word/2006/wordml" xmlns:wps="http://schemas.microsoft.com/office/word/2010/wordprocessingShape" mc:Ignorable="w14 w15 w16se w16cid wp14">
   <w:endnote w:type="separator" w:id="-1">
     <w:p>
       <w:pPr>
@@ -7561,7 +8162,7 @@
 </file>
 
 <file path=word/footnotes.xml><?xml version="1.0" encoding="utf-8"?>
-<w:footnotes xmlns:wpc="http://schemas.microsoft.com/office/word/2010/wordprocessingCanvas" xmlns:cx="http://schemas.microsoft.com/office/drawing/2014/chartex" xmlns:cx1="http://schemas.microsoft.com/office/drawing/2015/9/8/chartex" xmlns:cx2="http://schemas.microsoft.com/office/drawing/2015/10/21/chartex" xmlns:cx3="http://schemas.microsoft.com/office/drawing/2016/5/9/chartex" xmlns:cx4="http://schemas.microsoft.com/office/drawing/2016/5/10/chartex" xmlns:cx5="http://schemas.microsoft.com/office/drawing/2016/5/11/chartex" xmlns:mc="http://schemas.openxmlformats.org/markup-compatibility/2006" xmlns:o="urn:schemas-microsoft-com:office:office" xmlns:r="http://schemas.openxmlformats.org/officeDocument/2006/relationships" xmlns:m="http://schemas.openxmlformats.org/officeDocument/2006/math" xmlns:v="urn:schemas-microsoft-com:vml" xmlns:wp14="http://schemas.microsoft.com/office/word/2010/wordprocessingDrawing" xmlns:wp="http://schemas.openxmlformats.org/drawingml/2006/wordprocessingDrawing" xmlns:w10="urn:schemas-microsoft-com:office:word" xmlns:w="http://schemas.openxmlformats.org/wordprocessingml/2006/main" xmlns:w14="http://schemas.microsoft.com/office/word/2010/wordml" xmlns:w15="http://schemas.microsoft.com/office/word/2012/wordml" xmlns:w16se="http://schemas.microsoft.com/office/word/2015/wordml/symex" xmlns:wpg="http://schemas.microsoft.com/office/word/2010/wordprocessingGroup" xmlns:wpi="http://schemas.microsoft.com/office/word/2010/wordprocessingInk" xmlns:wne="http://schemas.microsoft.com/office/word/2006/wordml" xmlns:wps="http://schemas.microsoft.com/office/word/2010/wordprocessingShape" mc:Ignorable="w14 w15 w16se wp14">
+<w:footnotes xmlns:wpc="http://schemas.microsoft.com/office/word/2010/wordprocessingCanvas" xmlns:cx="http://schemas.microsoft.com/office/drawing/2014/chartex" xmlns:cx1="http://schemas.microsoft.com/office/drawing/2015/9/8/chartex" xmlns:cx2="http://schemas.microsoft.com/office/drawing/2015/10/21/chartex" xmlns:cx3="http://schemas.microsoft.com/office/drawing/2016/5/9/chartex" xmlns:cx4="http://schemas.microsoft.com/office/drawing/2016/5/10/chartex" xmlns:cx5="http://schemas.microsoft.com/office/drawing/2016/5/11/chartex" xmlns:cx6="http://schemas.microsoft.com/office/drawing/2016/5/12/chartex" xmlns:cx7="http://schemas.microsoft.com/office/drawing/2016/5/13/chartex" xmlns:cx8="http://schemas.microsoft.com/office/drawing/2016/5/14/chartex" xmlns:mc="http://schemas.openxmlformats.org/markup-compatibility/2006" xmlns:aink="http://schemas.microsoft.com/office/drawing/2016/ink" xmlns:am3d="http://schemas.microsoft.com/office/drawing/2017/model3d" xmlns:o="urn:schemas-microsoft-com:office:office" xmlns:r="http://schemas.openxmlformats.org/officeDocument/2006/relationships" xmlns:m="http://schemas.openxmlformats.org/officeDocument/2006/math" xmlns:v="urn:schemas-microsoft-com:vml" xmlns:wp14="http://schemas.microsoft.com/office/word/2010/wordprocessingDrawing" xmlns:wp="http://schemas.openxmlformats.org/drawingml/2006/wordprocessingDrawing" xmlns:w10="urn:schemas-microsoft-com:office:word" xmlns:w="http://schemas.openxmlformats.org/wordprocessingml/2006/main" xmlns:w14="http://schemas.microsoft.com/office/word/2010/wordml" xmlns:w15="http://schemas.microsoft.com/office/word/2012/wordml" xmlns:w16cid="http://schemas.microsoft.com/office/word/2016/wordml/cid" xmlns:w16se="http://schemas.microsoft.com/office/word/2015/wordml/symex" xmlns:wpg="http://schemas.microsoft.com/office/word/2010/wordprocessingGroup" xmlns:wpi="http://schemas.microsoft.com/office/word/2010/wordprocessingInk" xmlns:wne="http://schemas.microsoft.com/office/word/2006/wordml" xmlns:wps="http://schemas.microsoft.com/office/word/2010/wordprocessingShape" mc:Ignorable="w14 w15 w16se w16cid wp14">
   <w:footnote w:type="separator" w:id="-1">
     <w:p>
       <w:pPr>
@@ -7586,7 +8187,7 @@
 </file>
 
 <file path=word/header1.xml><?xml version="1.0" encoding="utf-8"?>
-<w:hdr xmlns:wpc="http://schemas.microsoft.com/office/word/2010/wordprocessingCanvas" xmlns:cx="http://schemas.microsoft.com/office/drawing/2014/chartex" xmlns:cx1="http://schemas.microsoft.com/office/drawing/2015/9/8/chartex" xmlns:cx2="http://schemas.microsoft.com/office/drawing/2015/10/21/chartex" xmlns:cx3="http://schemas.microsoft.com/office/drawing/2016/5/9/chartex" xmlns:cx4="http://schemas.microsoft.com/office/drawing/2016/5/10/chartex" xmlns:cx5="http://schemas.microsoft.com/office/drawing/2016/5/11/chartex" xmlns:mc="http://schemas.openxmlformats.org/markup-compatibility/2006" xmlns:o="urn:schemas-microsoft-com:office:office" xmlns:r="http://schemas.openxmlformats.org/officeDocument/2006/relationships" xmlns:m="http://schemas.openxmlformats.org/officeDocument/2006/math" xmlns:v="urn:schemas-microsoft-com:vml" xmlns:wp14="http://schemas.microsoft.com/office/word/2010/wordprocessingDrawing" xmlns:wp="http://schemas.openxmlformats.org/drawingml/2006/wordprocessingDrawing" xmlns:w10="urn:schemas-microsoft-com:office:word" xmlns:w="http://schemas.openxmlformats.org/wordprocessingml/2006/main" xmlns:w14="http://schemas.microsoft.com/office/word/2010/wordml" xmlns:w15="http://schemas.microsoft.com/office/word/2012/wordml" xmlns:w16se="http://schemas.microsoft.com/office/word/2015/wordml/symex" xmlns:wpg="http://schemas.microsoft.com/office/word/2010/wordprocessingGroup" xmlns:wpi="http://schemas.microsoft.com/office/word/2010/wordprocessingInk" xmlns:wne="http://schemas.microsoft.com/office/word/2006/wordml" xmlns:wps="http://schemas.microsoft.com/office/word/2010/wordprocessingShape" mc:Ignorable="w14 w15 w16se wp14">
+<w:hdr xmlns:wpc="http://schemas.microsoft.com/office/word/2010/wordprocessingCanvas" xmlns:cx="http://schemas.microsoft.com/office/drawing/2014/chartex" xmlns:cx1="http://schemas.microsoft.com/office/drawing/2015/9/8/chartex" xmlns:cx2="http://schemas.microsoft.com/office/drawing/2015/10/21/chartex" xmlns:cx3="http://schemas.microsoft.com/office/drawing/2016/5/9/chartex" xmlns:cx4="http://schemas.microsoft.com/office/drawing/2016/5/10/chartex" xmlns:cx5="http://schemas.microsoft.com/office/drawing/2016/5/11/chartex" xmlns:cx6="http://schemas.microsoft.com/office/drawing/2016/5/12/chartex" xmlns:cx7="http://schemas.microsoft.com/office/drawing/2016/5/13/chartex" xmlns:cx8="http://schemas.microsoft.com/office/drawing/2016/5/14/chartex" xmlns:mc="http://schemas.openxmlformats.org/markup-compatibility/2006" xmlns:aink="http://schemas.microsoft.com/office/drawing/2016/ink" xmlns:am3d="http://schemas.microsoft.com/office/drawing/2017/model3d" xmlns:o="urn:schemas-microsoft-com:office:office" xmlns:r="http://schemas.openxmlformats.org/officeDocument/2006/relationships" xmlns:m="http://schemas.openxmlformats.org/officeDocument/2006/math" xmlns:v="urn:schemas-microsoft-com:vml" xmlns:wp14="http://schemas.microsoft.com/office/word/2010/wordprocessingDrawing" xmlns:wp="http://schemas.openxmlformats.org/drawingml/2006/wordprocessingDrawing" xmlns:w10="urn:schemas-microsoft-com:office:word" xmlns:w="http://schemas.openxmlformats.org/wordprocessingml/2006/main" xmlns:w14="http://schemas.microsoft.com/office/word/2010/wordml" xmlns:w15="http://schemas.microsoft.com/office/word/2012/wordml" xmlns:w16cid="http://schemas.microsoft.com/office/word/2016/wordml/cid" xmlns:w16se="http://schemas.microsoft.com/office/word/2015/wordml/symex" xmlns:wpg="http://schemas.microsoft.com/office/word/2010/wordprocessingGroup" xmlns:wpi="http://schemas.microsoft.com/office/word/2010/wordprocessingInk" xmlns:wne="http://schemas.microsoft.com/office/word/2006/wordml" xmlns:wps="http://schemas.microsoft.com/office/word/2010/wordprocessingShape" mc:Ignorable="w14 w15 w16se w16cid wp14">
   <w:p>
     <w:pPr>
       <w:pStyle w:val="Kopfzeile"/>
@@ -7607,8 +8208,120 @@
 </file>
 
 <file path=word/numbering.xml><?xml version="1.0" encoding="utf-8"?>
-<w:numbering xmlns:wpc="http://schemas.microsoft.com/office/word/2010/wordprocessingCanvas" xmlns:cx="http://schemas.microsoft.com/office/drawing/2014/chartex" xmlns:cx1="http://schemas.microsoft.com/office/drawing/2015/9/8/chartex" xmlns:cx2="http://schemas.microsoft.com/office/drawing/2015/10/21/chartex" xmlns:cx3="http://schemas.microsoft.com/office/drawing/2016/5/9/chartex" xmlns:cx4="http://schemas.microsoft.com/office/drawing/2016/5/10/chartex" xmlns:cx5="http://schemas.microsoft.com/office/drawing/2016/5/11/chartex" xmlns:mc="http://schemas.openxmlformats.org/markup-compatibility/2006" xmlns:o="urn:schemas-microsoft-com:office:office" xmlns:r="http://schemas.openxmlformats.org/officeDocument/2006/relationships" xmlns:m="http://schemas.openxmlformats.org/officeDocument/2006/math" xmlns:v="urn:schemas-microsoft-com:vml" xmlns:wp14="http://schemas.microsoft.com/office/word/2010/wordprocessingDrawing" xmlns:wp="http://schemas.openxmlformats.org/drawingml/2006/wordprocessingDrawing" xmlns:w10="urn:schemas-microsoft-com:office:word" xmlns:w="http://schemas.openxmlformats.org/wordprocessingml/2006/main" xmlns:w14="http://schemas.microsoft.com/office/word/2010/wordml" xmlns:w15="http://schemas.microsoft.com/office/word/2012/wordml" xmlns:w16se="http://schemas.microsoft.com/office/word/2015/wordml/symex" xmlns:wpg="http://schemas.microsoft.com/office/word/2010/wordprocessingGroup" xmlns:wpi="http://schemas.microsoft.com/office/word/2010/wordprocessingInk" xmlns:wne="http://schemas.microsoft.com/office/word/2006/wordml" xmlns:wps="http://schemas.microsoft.com/office/word/2010/wordprocessingShape" mc:Ignorable="w14 w15 w16se wp14">
+<w:numbering xmlns:wpc="http://schemas.microsoft.com/office/word/2010/wordprocessingCanvas" xmlns:cx="http://schemas.microsoft.com/office/drawing/2014/chartex" xmlns:cx1="http://schemas.microsoft.com/office/drawing/2015/9/8/chartex" xmlns:cx2="http://schemas.microsoft.com/office/drawing/2015/10/21/chartex" xmlns:cx3="http://schemas.microsoft.com/office/drawing/2016/5/9/chartex" xmlns:cx4="http://schemas.microsoft.com/office/drawing/2016/5/10/chartex" xmlns:cx5="http://schemas.microsoft.com/office/drawing/2016/5/11/chartex" xmlns:cx6="http://schemas.microsoft.com/office/drawing/2016/5/12/chartex" xmlns:cx7="http://schemas.microsoft.com/office/drawing/2016/5/13/chartex" xmlns:cx8="http://schemas.microsoft.com/office/drawing/2016/5/14/chartex" xmlns:mc="http://schemas.openxmlformats.org/markup-compatibility/2006" xmlns:aink="http://schemas.microsoft.com/office/drawing/2016/ink" xmlns:am3d="http://schemas.microsoft.com/office/drawing/2017/model3d" xmlns:o="urn:schemas-microsoft-com:office:office" xmlns:r="http://schemas.openxmlformats.org/officeDocument/2006/relationships" xmlns:m="http://schemas.openxmlformats.org/officeDocument/2006/math" xmlns:v="urn:schemas-microsoft-com:vml" xmlns:wp14="http://schemas.microsoft.com/office/word/2010/wordprocessingDrawing" xmlns:wp="http://schemas.openxmlformats.org/drawingml/2006/wordprocessingDrawing" xmlns:w10="urn:schemas-microsoft-com:office:word" xmlns:w="http://schemas.openxmlformats.org/wordprocessingml/2006/main" xmlns:w14="http://schemas.microsoft.com/office/word/2010/wordml" xmlns:w15="http://schemas.microsoft.com/office/word/2012/wordml" xmlns:w16cid="http://schemas.microsoft.com/office/word/2016/wordml/cid" xmlns:w16se="http://schemas.microsoft.com/office/word/2015/wordml/symex" xmlns:wpg="http://schemas.microsoft.com/office/word/2010/wordprocessingGroup" xmlns:wpi="http://schemas.microsoft.com/office/word/2010/wordprocessingInk" xmlns:wne="http://schemas.microsoft.com/office/word/2006/wordml" xmlns:wps="http://schemas.microsoft.com/office/word/2010/wordprocessingShape" mc:Ignorable="w14 w15 w16se w16cid wp14">
   <w:abstractNum w:abstractNumId="0" w15:restartNumberingAfterBreak="0">
+    <w:nsid w:val="0CA00730"/>
+    <w:multiLevelType w:val="hybridMultilevel"/>
+    <w:tmpl w:val="8512A9C0"/>
+    <w:lvl w:ilvl="0" w:tplc="F63E2BB8">
+      <w:numFmt w:val="bullet"/>
+      <w:lvlText w:val="-"/>
+      <w:lvlJc w:val="left"/>
+      <w:pPr>
+        <w:ind w:left="720" w:hanging="360"/>
+      </w:pPr>
+      <w:rPr>
+        <w:rFonts w:ascii="Calibri" w:eastAsiaTheme="minorHAnsi" w:hAnsi="Calibri" w:cstheme="minorBidi" w:hint="default"/>
+      </w:rPr>
+    </w:lvl>
+    <w:lvl w:ilvl="1" w:tplc="04070003" w:tentative="1">
+      <w:start w:val="1"/>
+      <w:numFmt w:val="bullet"/>
+      <w:lvlText w:val="o"/>
+      <w:lvlJc w:val="left"/>
+      <w:pPr>
+        <w:ind w:left="1440" w:hanging="360"/>
+      </w:pPr>
+      <w:rPr>
+        <w:rFonts w:ascii="Courier New" w:hAnsi="Courier New" w:cs="Courier New" w:hint="default"/>
+      </w:rPr>
+    </w:lvl>
+    <w:lvl w:ilvl="2" w:tplc="04070005" w:tentative="1">
+      <w:start w:val="1"/>
+      <w:numFmt w:val="bullet"/>
+      <w:lvlText w:val=""/>
+      <w:lvlJc w:val="left"/>
+      <w:pPr>
+        <w:ind w:left="2160" w:hanging="360"/>
+      </w:pPr>
+      <w:rPr>
+        <w:rFonts w:ascii="Wingdings" w:hAnsi="Wingdings" w:hint="default"/>
+      </w:rPr>
+    </w:lvl>
+    <w:lvl w:ilvl="3" w:tplc="04070001" w:tentative="1">
+      <w:start w:val="1"/>
+      <w:numFmt w:val="bullet"/>
+      <w:lvlText w:val=""/>
+      <w:lvlJc w:val="left"/>
+      <w:pPr>
+        <w:ind w:left="2880" w:hanging="360"/>
+      </w:pPr>
+      <w:rPr>
+        <w:rFonts w:ascii="Symbol" w:hAnsi="Symbol" w:hint="default"/>
+      </w:rPr>
+    </w:lvl>
+    <w:lvl w:ilvl="4" w:tplc="04070003" w:tentative="1">
+      <w:start w:val="1"/>
+      <w:numFmt w:val="bullet"/>
+      <w:lvlText w:val="o"/>
+      <w:lvlJc w:val="left"/>
+      <w:pPr>
+        <w:ind w:left="3600" w:hanging="360"/>
+      </w:pPr>
+      <w:rPr>
+        <w:rFonts w:ascii="Courier New" w:hAnsi="Courier New" w:cs="Courier New" w:hint="default"/>
+      </w:rPr>
+    </w:lvl>
+    <w:lvl w:ilvl="5" w:tplc="04070005" w:tentative="1">
+      <w:start w:val="1"/>
+      <w:numFmt w:val="bullet"/>
+      <w:lvlText w:val=""/>
+      <w:lvlJc w:val="left"/>
+      <w:pPr>
+        <w:ind w:left="4320" w:hanging="360"/>
+      </w:pPr>
+      <w:rPr>
+        <w:rFonts w:ascii="Wingdings" w:hAnsi="Wingdings" w:hint="default"/>
+      </w:rPr>
+    </w:lvl>
+    <w:lvl w:ilvl="6" w:tplc="04070001" w:tentative="1">
+      <w:start w:val="1"/>
+      <w:numFmt w:val="bullet"/>
+      <w:lvlText w:val=""/>
+      <w:lvlJc w:val="left"/>
+      <w:pPr>
+        <w:ind w:left="5040" w:hanging="360"/>
+      </w:pPr>
+      <w:rPr>
+        <w:rFonts w:ascii="Symbol" w:hAnsi="Symbol" w:hint="default"/>
+      </w:rPr>
+    </w:lvl>
+    <w:lvl w:ilvl="7" w:tplc="04070003" w:tentative="1">
+      <w:start w:val="1"/>
+      <w:numFmt w:val="bullet"/>
+      <w:lvlText w:val="o"/>
+      <w:lvlJc w:val="left"/>
+      <w:pPr>
+        <w:ind w:left="5760" w:hanging="360"/>
+      </w:pPr>
+      <w:rPr>
+        <w:rFonts w:ascii="Courier New" w:hAnsi="Courier New" w:cs="Courier New" w:hint="default"/>
+      </w:rPr>
+    </w:lvl>
+    <w:lvl w:ilvl="8" w:tplc="04070005" w:tentative="1">
+      <w:start w:val="1"/>
+      <w:numFmt w:val="bullet"/>
+      <w:lvlText w:val=""/>
+      <w:lvlJc w:val="left"/>
+      <w:pPr>
+        <w:ind w:left="6480" w:hanging="360"/>
+      </w:pPr>
+      <w:rPr>
+        <w:rFonts w:ascii="Wingdings" w:hAnsi="Wingdings" w:hint="default"/>
+      </w:rPr>
+    </w:lvl>
+  </w:abstractNum>
+  <w:abstractNum w:abstractNumId="1" w15:restartNumberingAfterBreak="0">
     <w:nsid w:val="17BB0896"/>
     <w:multiLevelType w:val="hybridMultilevel"/>
     <w:tmpl w:val="533C94DE"/>
@@ -7698,13 +8411,16 @@
     </w:lvl>
   </w:abstractNum>
   <w:num w:numId="1">
+    <w:abstractNumId w:val="1"/>
+  </w:num>
+  <w:num w:numId="2">
     <w:abstractNumId w:val="0"/>
   </w:num>
 </w:numbering>
 </file>
 
 <file path=word/styles.xml><?xml version="1.0" encoding="utf-8"?>
-<w:styles xmlns:mc="http://schemas.openxmlformats.org/markup-compatibility/2006" xmlns:r="http://schemas.openxmlformats.org/officeDocument/2006/relationships" xmlns:w="http://schemas.openxmlformats.org/wordprocessingml/2006/main" xmlns:w14="http://schemas.microsoft.com/office/word/2010/wordml" xmlns:w15="http://schemas.microsoft.com/office/word/2012/wordml" xmlns:w16se="http://schemas.microsoft.com/office/word/2015/wordml/symex" mc:Ignorable="w14 w15 w16se">
+<w:styles xmlns:mc="http://schemas.openxmlformats.org/markup-compatibility/2006" xmlns:r="http://schemas.openxmlformats.org/officeDocument/2006/relationships" xmlns:w="http://schemas.openxmlformats.org/wordprocessingml/2006/main" xmlns:w14="http://schemas.microsoft.com/office/word/2010/wordml" xmlns:w15="http://schemas.microsoft.com/office/word/2012/wordml" xmlns:w16cid="http://schemas.microsoft.com/office/word/2016/wordml/cid" xmlns:w16se="http://schemas.microsoft.com/office/word/2015/wordml/symex" mc:Ignorable="w14 w15 w16se w16cid">
   <w:docDefaults>
     <w:rPrDefault>
       <w:rPr>
@@ -7720,7 +8436,7 @@
       </w:pPr>
     </w:pPrDefault>
   </w:docDefaults>
-  <w:latentStyles w:defLockedState="0" w:defUIPriority="99" w:defSemiHidden="0" w:defUnhideWhenUsed="0" w:defQFormat="0" w:count="374">
+  <w:latentStyles w:defLockedState="0" w:defUIPriority="99" w:defSemiHidden="0" w:defUnhideWhenUsed="0" w:defQFormat="0" w:count="375">
     <w:lsdException w:name="Normal" w:uiPriority="0" w:qFormat="1"/>
     <w:lsdException w:name="heading 1" w:uiPriority="9" w:qFormat="1"/>
     <w:lsdException w:name="heading 2" w:semiHidden="1" w:uiPriority="9" w:unhideWhenUsed="1" w:qFormat="1"/>
@@ -7826,7 +8542,6 @@
     <w:lsdException w:name="HTML Sample" w:semiHidden="1" w:unhideWhenUsed="1"/>
     <w:lsdException w:name="HTML Typewriter" w:semiHidden="1" w:unhideWhenUsed="1"/>
     <w:lsdException w:name="HTML Variable" w:semiHidden="1" w:unhideWhenUsed="1"/>
-    <w:lsdException w:name="Normal Table" w:semiHidden="1" w:unhideWhenUsed="1"/>
     <w:lsdException w:name="annotation subject" w:semiHidden="1" w:unhideWhenUsed="1"/>
     <w:lsdException w:name="No List" w:semiHidden="1" w:unhideWhenUsed="1"/>
     <w:lsdException w:name="Outline List 1" w:semiHidden="1" w:unhideWhenUsed="1"/>
@@ -7871,7 +8586,6 @@
     <w:lsdException w:name="Table Professional" w:semiHidden="1" w:unhideWhenUsed="1"/>
     <w:lsdException w:name="Table Subtle 1" w:semiHidden="1" w:unhideWhenUsed="1"/>
     <w:lsdException w:name="Table Subtle 2" w:semiHidden="1" w:unhideWhenUsed="1"/>
-    <w:lsdException w:name="Table Web 1" w:semiHidden="1" w:unhideWhenUsed="1"/>
     <w:lsdException w:name="Table Web 2" w:semiHidden="1" w:unhideWhenUsed="1"/>
     <w:lsdException w:name="Table Web 3" w:semiHidden="1" w:unhideWhenUsed="1"/>
     <w:lsdException w:name="Balloon Text" w:semiHidden="1" w:unhideWhenUsed="1"/>
@@ -8095,10 +8809,54 @@
     <w:lsdException w:name="Mention" w:semiHidden="1" w:unhideWhenUsed="1"/>
     <w:lsdException w:name="Smart Hyperlink" w:semiHidden="1" w:unhideWhenUsed="1"/>
     <w:lsdException w:name="Hashtag" w:semiHidden="1" w:unhideWhenUsed="1"/>
+    <w:lsdException w:name="Unresolved Mention" w:semiHidden="1" w:unhideWhenUsed="1"/>
   </w:latentStyles>
   <w:style w:type="paragraph" w:default="1" w:styleId="Standard">
     <w:name w:val="Normal"/>
     <w:qFormat/>
+  </w:style>
+  <w:style w:type="paragraph" w:styleId="berschrift1">
+    <w:name w:val="heading 1"/>
+    <w:basedOn w:val="Standard"/>
+    <w:next w:val="Standard"/>
+    <w:link w:val="berschrift1Zchn"/>
+    <w:uiPriority w:val="9"/>
+    <w:qFormat/>
+    <w:rsid w:val="00077ED3"/>
+    <w:pPr>
+      <w:keepNext/>
+      <w:keepLines/>
+      <w:spacing w:before="240" w:after="0"/>
+      <w:outlineLvl w:val="0"/>
+    </w:pPr>
+    <w:rPr>
+      <w:rFonts w:asciiTheme="majorHAnsi" w:eastAsiaTheme="majorEastAsia" w:hAnsiTheme="majorHAnsi" w:cstheme="majorBidi"/>
+      <w:color w:val="2E74B5" w:themeColor="accent1" w:themeShade="BF"/>
+      <w:sz w:val="32"/>
+      <w:szCs w:val="32"/>
+    </w:rPr>
+  </w:style>
+  <w:style w:type="paragraph" w:styleId="berschrift2">
+    <w:name w:val="heading 2"/>
+    <w:basedOn w:val="Standard"/>
+    <w:next w:val="Standard"/>
+    <w:link w:val="berschrift2Zchn"/>
+    <w:uiPriority w:val="9"/>
+    <w:unhideWhenUsed/>
+    <w:qFormat/>
+    <w:rsid w:val="007D0CC1"/>
+    <w:pPr>
+      <w:keepNext/>
+      <w:keepLines/>
+      <w:spacing w:before="40" w:after="0"/>
+      <w:outlineLvl w:val="1"/>
+    </w:pPr>
+    <w:rPr>
+      <w:rFonts w:asciiTheme="majorHAnsi" w:eastAsiaTheme="majorEastAsia" w:hAnsiTheme="majorHAnsi" w:cstheme="majorBidi"/>
+      <w:color w:val="2E74B5" w:themeColor="accent1" w:themeShade="BF"/>
+      <w:sz w:val="26"/>
+      <w:szCs w:val="26"/>
+    </w:rPr>
   </w:style>
   <w:style w:type="character" w:default="1" w:styleId="Absatz-Standardschriftart">
     <w:name w:val="Default Paragraph Font"/>
@@ -8214,6 +8972,83 @@
     <w:pPr>
       <w:ind w:left="720"/>
       <w:contextualSpacing/>
+    </w:pPr>
+  </w:style>
+  <w:style w:type="character" w:customStyle="1" w:styleId="berschrift1Zchn">
+    <w:name w:val="Überschrift 1 Zchn"/>
+    <w:basedOn w:val="Absatz-Standardschriftart"/>
+    <w:link w:val="berschrift1"/>
+    <w:uiPriority w:val="9"/>
+    <w:rsid w:val="00077ED3"/>
+    <w:rPr>
+      <w:rFonts w:asciiTheme="majorHAnsi" w:eastAsiaTheme="majorEastAsia" w:hAnsiTheme="majorHAnsi" w:cstheme="majorBidi"/>
+      <w:color w:val="2E74B5" w:themeColor="accent1" w:themeShade="BF"/>
+      <w:sz w:val="32"/>
+      <w:szCs w:val="32"/>
+    </w:rPr>
+  </w:style>
+  <w:style w:type="paragraph" w:styleId="Inhaltsverzeichnisberschrift">
+    <w:name w:val="TOC Heading"/>
+    <w:basedOn w:val="berschrift1"/>
+    <w:next w:val="Standard"/>
+    <w:uiPriority w:val="39"/>
+    <w:unhideWhenUsed/>
+    <w:qFormat/>
+    <w:rsid w:val="00077ED3"/>
+    <w:pPr>
+      <w:outlineLvl w:val="9"/>
+    </w:pPr>
+    <w:rPr>
+      <w:lang w:eastAsia="de-DE"/>
+    </w:rPr>
+  </w:style>
+  <w:style w:type="paragraph" w:styleId="Verzeichnis1">
+    <w:name w:val="toc 1"/>
+    <w:basedOn w:val="Standard"/>
+    <w:next w:val="Standard"/>
+    <w:autoRedefine/>
+    <w:uiPriority w:val="39"/>
+    <w:unhideWhenUsed/>
+    <w:rsid w:val="00077ED3"/>
+    <w:pPr>
+      <w:spacing w:after="100"/>
+    </w:pPr>
+  </w:style>
+  <w:style w:type="character" w:styleId="Hyperlink">
+    <w:name w:val="Hyperlink"/>
+    <w:basedOn w:val="Absatz-Standardschriftart"/>
+    <w:uiPriority w:val="99"/>
+    <w:unhideWhenUsed/>
+    <w:rsid w:val="00077ED3"/>
+    <w:rPr>
+      <w:color w:val="0563C1" w:themeColor="hyperlink"/>
+      <w:u w:val="single"/>
+    </w:rPr>
+  </w:style>
+  <w:style w:type="character" w:customStyle="1" w:styleId="berschrift2Zchn">
+    <w:name w:val="Überschrift 2 Zchn"/>
+    <w:basedOn w:val="Absatz-Standardschriftart"/>
+    <w:link w:val="berschrift2"/>
+    <w:uiPriority w:val="9"/>
+    <w:rsid w:val="007D0CC1"/>
+    <w:rPr>
+      <w:rFonts w:asciiTheme="majorHAnsi" w:eastAsiaTheme="majorEastAsia" w:hAnsiTheme="majorHAnsi" w:cstheme="majorBidi"/>
+      <w:color w:val="2E74B5" w:themeColor="accent1" w:themeShade="BF"/>
+      <w:sz w:val="26"/>
+      <w:szCs w:val="26"/>
+    </w:rPr>
+  </w:style>
+  <w:style w:type="paragraph" w:styleId="Verzeichnis2">
+    <w:name w:val="toc 2"/>
+    <w:basedOn w:val="Standard"/>
+    <w:next w:val="Standard"/>
+    <w:autoRedefine/>
+    <w:uiPriority w:val="39"/>
+    <w:unhideWhenUsed/>
+    <w:rsid w:val="007D0CC1"/>
+    <w:pPr>
+      <w:spacing w:after="100"/>
+      <w:ind w:left="220"/>
     </w:pPr>
   </w:style>
 </w:styles>
@@ -8485,7 +9320,7 @@
 </file>
 
 <file path=customXml/itemProps1.xml><?xml version="1.0" encoding="utf-8"?>
-<ds:datastoreItem xmlns:ds="http://schemas.openxmlformats.org/officeDocument/2006/customXml" ds:itemID="{DBC5C8FB-D9BB-4FCB-BCA0-A99532114885}">
+<ds:datastoreItem xmlns:ds="http://schemas.openxmlformats.org/officeDocument/2006/customXml" ds:itemID="{8871DDEE-47B3-4967-B162-5DEAF583FA79}">
   <ds:schemaRefs>
     <ds:schemaRef ds:uri="http://schemas.openxmlformats.org/officeDocument/2006/bibliography"/>
   </ds:schemaRefs>

</xml_diff>

<commit_message>
Aktueller Bericht und Dokumentation
</commit_message>
<xml_diff>
--- a/Technische Dokumentation.docx
+++ b/Technische Dokumentation.docx
@@ -5,14 +5,6 @@
     <w:p>
       <w:pPr>
         <w:pStyle w:val="Titel"/>
-        <w:rPr>
-          <w:sz w:val="72"/>
-        </w:rPr>
-      </w:pPr>
-    </w:p>
-    <w:p>
-      <w:pPr>
-        <w:pStyle w:val="Titel"/>
         <w:jc w:val="center"/>
         <w:rPr>
           <w:b/>
@@ -20,6 +12,8 @@
           <w:sz w:val="72"/>
         </w:rPr>
       </w:pPr>
+      <w:bookmarkStart w:id="0" w:name="_GoBack"/>
+      <w:bookmarkEnd w:id="0"/>
       <w:r>
         <w:rPr>
           <w:b/>
@@ -39,14 +33,6 @@
     </w:p>
     <w:p>
       <w:pPr>
-        <w:rPr>
-          <w:color w:val="44546A" w:themeColor="text2"/>
-          <w:sz w:val="24"/>
-        </w:rPr>
-      </w:pPr>
-    </w:p>
-    <w:p>
-      <w:pPr>
         <w:pStyle w:val="Titel"/>
         <w:jc w:val="center"/>
         <w:rPr>
@@ -64,27 +50,34 @@
         <w:t>Mr. Tea</w:t>
       </w:r>
     </w:p>
-    <w:p/>
-    <w:p/>
     <w:p>
       <w:r>
         <w:rPr>
+          <w:rFonts w:ascii="Cambria Math" w:hAnsi="Cambria Math"/>
           <w:noProof/>
           <w:lang w:eastAsia="de-DE"/>
         </w:rPr>
         <w:drawing>
-          <wp:anchor distT="0" distB="0" distL="114300" distR="114300" simplePos="0" relativeHeight="251662336" behindDoc="1" locked="0" layoutInCell="1" allowOverlap="1">
+          <wp:anchor distT="0" distB="0" distL="114300" distR="114300" simplePos="0" relativeHeight="251804672" behindDoc="1" locked="0" layoutInCell="1" allowOverlap="1" wp14:anchorId="618F3C18" wp14:editId="3F2C75C0">
             <wp:simplePos x="0" y="0"/>
             <wp:positionH relativeFrom="margin">
-              <wp:align>center</wp:align>
+              <wp:posOffset>0</wp:posOffset>
             </wp:positionH>
             <wp:positionV relativeFrom="paragraph">
-              <wp:posOffset>138430</wp:posOffset>
+              <wp:posOffset>287020</wp:posOffset>
             </wp:positionV>
-            <wp:extent cx="5179385" cy="2906973"/>
-            <wp:effectExtent l="0" t="0" r="2540" b="8255"/>
-            <wp:wrapNone/>
-            <wp:docPr id="2" name="Grafik 2" descr="C:\Users\Irena\AppData\Local\Microsoft\Windows\INetCache\Content.Word\IMAG5700.jpg"/>
+            <wp:extent cx="5773420" cy="1971675"/>
+            <wp:effectExtent l="0" t="0" r="0" b="9525"/>
+            <wp:wrapTight wrapText="bothSides">
+              <wp:wrapPolygon edited="0">
+                <wp:start x="0" y="0"/>
+                <wp:lineTo x="0" y="21496"/>
+                <wp:lineTo x="21524" y="21496"/>
+                <wp:lineTo x="21524" y="0"/>
+                <wp:lineTo x="0" y="0"/>
+              </wp:wrapPolygon>
+            </wp:wrapTight>
+            <wp:docPr id="21" name="Bild 2" descr="https://zwischenseiten.files.wordpress.com/2015/12/11_haw_kurzlogo_dmi_p_rgb.jpg"/>
             <wp:cNvGraphicFramePr>
               <a:graphicFrameLocks xmlns:a="http://schemas.openxmlformats.org/drawingml/2006/main" noChangeAspect="1"/>
             </wp:cNvGraphicFramePr>
@@ -92,7 +85,7 @@
               <a:graphicData uri="http://schemas.openxmlformats.org/drawingml/2006/picture">
                 <pic:pic xmlns:pic="http://schemas.openxmlformats.org/drawingml/2006/picture">
                   <pic:nvPicPr>
-                    <pic:cNvPr id="0" name="Picture 2" descr="C:\Users\Irena\AppData\Local\Microsoft\Windows\INetCache\Content.Word\IMAG5700.jpg"/>
+                    <pic:cNvPr id="0" name="Picture 2" descr="https://zwischenseiten.files.wordpress.com/2015/12/11_haw_kurzlogo_dmi_p_rgb.jpg"/>
                     <pic:cNvPicPr>
                       <a:picLocks noChangeAspect="1" noChangeArrowheads="1"/>
                     </pic:cNvPicPr>
@@ -113,7 +106,7 @@
                   <pic:spPr bwMode="auto">
                     <a:xfrm>
                       <a:off x="0" y="0"/>
-                      <a:ext cx="5179385" cy="2906973"/>
+                      <a:ext cx="5773420" cy="1971675"/>
                     </a:xfrm>
                     <a:prstGeom prst="rect">
                       <a:avLst/>
@@ -136,25 +129,342 @@
         </w:drawing>
       </w:r>
     </w:p>
-    <w:p/>
-    <w:p/>
-    <w:p/>
-    <w:p/>
-    <w:p/>
-    <w:p/>
-    <w:p/>
-    <w:p/>
-    <w:p/>
-    <w:p/>
-    <w:p/>
-    <w:p/>
-    <w:p/>
-    <w:p/>
-    <w:p/>
-    <w:p/>
-    <w:p/>
-    <w:p/>
-    <w:p/>
+    <w:p>
+      <w:pPr>
+        <w:contextualSpacing/>
+        <w:rPr>
+          <w:rFonts w:cstheme="minorHAnsi"/>
+        </w:rPr>
+      </w:pPr>
+      <w:r>
+        <w:rPr>
+          <w:rFonts w:cstheme="minorHAnsi"/>
+        </w:rPr>
+        <w:t>Projekt</w:t>
+      </w:r>
+      <w:r>
+        <w:rPr>
+          <w:rFonts w:cstheme="minorHAnsi"/>
+        </w:rPr>
+        <w:t xml:space="preserve"> durchgeführt und </w:t>
+      </w:r>
+      <w:r>
+        <w:rPr>
+          <w:rFonts w:cstheme="minorHAnsi"/>
+        </w:rPr>
+        <w:t>Dokumentation</w:t>
+      </w:r>
+      <w:r>
+        <w:rPr>
+          <w:rFonts w:cstheme="minorHAnsi"/>
+        </w:rPr>
+        <w:t xml:space="preserve"> verfasst von:</w:t>
+      </w:r>
+    </w:p>
+    <w:p>
+      <w:pPr>
+        <w:contextualSpacing/>
+        <w:rPr>
+          <w:rFonts w:cstheme="minorHAnsi"/>
+        </w:rPr>
+      </w:pPr>
+    </w:p>
+    <w:p>
+      <w:pPr>
+        <w:contextualSpacing/>
+        <w:rPr>
+          <w:rFonts w:ascii="ArialMT" w:cs="ArialMT"/>
+          <w:sz w:val="20"/>
+        </w:rPr>
+      </w:pPr>
+      <w:r>
+        <w:rPr>
+          <w:rFonts w:ascii="ArialMT" w:cs="ArialMT"/>
+          <w:sz w:val="20"/>
+        </w:rPr>
+        <w:t>Artur Tahiraj</w:t>
+      </w:r>
+      <w:r>
+        <w:rPr>
+          <w:rFonts w:ascii="ArialMT" w:cs="ArialMT"/>
+          <w:sz w:val="20"/>
+        </w:rPr>
+        <w:tab/>
+      </w:r>
+      <w:r>
+        <w:rPr>
+          <w:rFonts w:ascii="ArialMT" w:cs="ArialMT"/>
+          <w:sz w:val="20"/>
+        </w:rPr>
+        <w:tab/>
+      </w:r>
+      <w:r>
+        <w:rPr>
+          <w:rFonts w:ascii="ArialMT" w:cs="ArialMT"/>
+          <w:sz w:val="18"/>
+        </w:rPr>
+        <w:t>[</w:t>
+      </w:r>
+      <w:r>
+        <w:rPr>
+          <w:rFonts w:ascii="ArialMT" w:cs="ArialMT"/>
+          <w:sz w:val="20"/>
+        </w:rPr>
+        <w:t>2009542]</w:t>
+      </w:r>
+    </w:p>
+    <w:p>
+      <w:pPr>
+        <w:contextualSpacing/>
+        <w:rPr>
+          <w:rStyle w:val="normaltextrun"/>
+          <w:rFonts w:cstheme="minorHAnsi"/>
+          <w:color w:val="000000"/>
+          <w:sz w:val="18"/>
+          <w:shd w:val="clear" w:color="auto" w:fill="FFFFFF"/>
+        </w:rPr>
+      </w:pPr>
+      <w:r>
+        <w:rPr>
+          <w:rFonts w:ascii="ArialMT" w:cs="ArialMT"/>
+          <w:sz w:val="20"/>
+        </w:rPr>
+        <w:t>Stefanie Kohl</w:t>
+      </w:r>
+      <w:r>
+        <w:rPr>
+          <w:rFonts w:ascii="ArialMT" w:cs="ArialMT"/>
+          <w:sz w:val="20"/>
+        </w:rPr>
+        <w:tab/>
+      </w:r>
+      <w:r>
+        <w:rPr>
+          <w:rFonts w:ascii="ArialMT" w:cs="ArialMT"/>
+          <w:sz w:val="20"/>
+        </w:rPr>
+        <w:tab/>
+        <w:t>[2011097]</w:t>
+      </w:r>
+    </w:p>
+    <w:p>
+      <w:pPr>
+        <w:contextualSpacing/>
+        <w:rPr>
+          <w:rFonts w:cstheme="minorHAnsi"/>
+        </w:rPr>
+      </w:pPr>
+      <w:r>
+        <w:rPr>
+          <w:rFonts w:ascii="ArialMT" w:cs="ArialMT"/>
+          <w:sz w:val="20"/>
+        </w:rPr>
+        <w:t>Irena Becker</w:t>
+      </w:r>
+      <w:r>
+        <w:rPr>
+          <w:rFonts w:ascii="ArialMT" w:cs="ArialMT"/>
+          <w:sz w:val="20"/>
+        </w:rPr>
+        <w:tab/>
+      </w:r>
+      <w:r>
+        <w:rPr>
+          <w:rStyle w:val="spellingerror"/>
+          <w:rFonts w:cstheme="minorHAnsi"/>
+          <w:color w:val="000000"/>
+          <w:shd w:val="clear" w:color="auto" w:fill="FFFFFF"/>
+        </w:rPr>
+        <w:tab/>
+      </w:r>
+      <w:r>
+        <w:rPr>
+          <w:rStyle w:val="normaltextrun"/>
+          <w:rFonts w:cstheme="minorHAnsi"/>
+          <w:color w:val="000000"/>
+          <w:shd w:val="clear" w:color="auto" w:fill="FFFFFF"/>
+        </w:rPr>
+        <w:t>[</w:t>
+      </w:r>
+      <w:r>
+        <w:rPr>
+          <w:rFonts w:ascii="ArialMT" w:cs="ArialMT"/>
+          <w:sz w:val="20"/>
+        </w:rPr>
+        <w:t>2238833</w:t>
+      </w:r>
+      <w:r>
+        <w:rPr>
+          <w:rStyle w:val="normaltextrun"/>
+          <w:rFonts w:cstheme="minorHAnsi"/>
+          <w:color w:val="000000"/>
+          <w:shd w:val="clear" w:color="auto" w:fill="FFFFFF"/>
+        </w:rPr>
+        <w:t>]</w:t>
+      </w:r>
+    </w:p>
+    <w:p>
+      <w:pPr>
+        <w:contextualSpacing/>
+        <w:rPr>
+          <w:rStyle w:val="normaltextrun"/>
+          <w:rFonts w:cstheme="minorHAnsi"/>
+          <w:color w:val="000000"/>
+          <w:shd w:val="clear" w:color="auto" w:fill="FFFFFF"/>
+        </w:rPr>
+      </w:pPr>
+      <w:r>
+        <w:rPr>
+          <w:rStyle w:val="normaltextrun"/>
+          <w:rFonts w:cstheme="minorHAnsi"/>
+          <w:color w:val="000000"/>
+          <w:shd w:val="clear" w:color="auto" w:fill="FFFFFF"/>
+        </w:rPr>
+        <w:t>Oliver Völling</w:t>
+      </w:r>
+      <w:r>
+        <w:rPr>
+          <w:rStyle w:val="apple-converted-space"/>
+          <w:rFonts w:cstheme="minorHAnsi"/>
+          <w:color w:val="000000"/>
+          <w:shd w:val="clear" w:color="auto" w:fill="FFFFFF"/>
+        </w:rPr>
+        <w:t> </w:t>
+      </w:r>
+      <w:r>
+        <w:rPr>
+          <w:rStyle w:val="apple-converted-space"/>
+          <w:rFonts w:cstheme="minorHAnsi"/>
+          <w:color w:val="000000"/>
+          <w:shd w:val="clear" w:color="auto" w:fill="FFFFFF"/>
+        </w:rPr>
+        <w:tab/>
+      </w:r>
+      <w:r>
+        <w:rPr>
+          <w:rStyle w:val="apple-converted-space"/>
+          <w:rFonts w:cstheme="minorHAnsi"/>
+          <w:color w:val="000000"/>
+          <w:shd w:val="clear" w:color="auto" w:fill="FFFFFF"/>
+        </w:rPr>
+        <w:tab/>
+      </w:r>
+      <w:r>
+        <w:rPr>
+          <w:rStyle w:val="normaltextrun"/>
+          <w:rFonts w:cstheme="minorHAnsi"/>
+          <w:color w:val="000000"/>
+          <w:shd w:val="clear" w:color="auto" w:fill="FFFFFF"/>
+        </w:rPr>
+        <w:t>[2248958]</w:t>
+      </w:r>
+      <w:r>
+        <w:rPr>
+          <w:rStyle w:val="scx137861454"/>
+          <w:rFonts w:cstheme="minorHAnsi"/>
+          <w:color w:val="000000"/>
+          <w:shd w:val="clear" w:color="auto" w:fill="FFFFFF"/>
+        </w:rPr>
+        <w:t> </w:t>
+      </w:r>
+      <w:r>
+        <w:rPr>
+          <w:rFonts w:cstheme="minorHAnsi"/>
+          <w:color w:val="000000"/>
+          <w:shd w:val="clear" w:color="auto" w:fill="FFFFFF"/>
+        </w:rPr>
+        <w:br/>
+      </w:r>
+    </w:p>
+    <w:p>
+      <w:pPr>
+        <w:contextualSpacing/>
+        <w:rPr>
+          <w:rStyle w:val="normaltextrun"/>
+          <w:rFonts w:cstheme="minorHAnsi"/>
+          <w:color w:val="000000"/>
+          <w:shd w:val="clear" w:color="auto" w:fill="FFFFFF"/>
+        </w:rPr>
+      </w:pPr>
+      <w:r>
+        <w:rPr>
+          <w:rStyle w:val="normaltextrun"/>
+          <w:rFonts w:cstheme="minorHAnsi"/>
+          <w:color w:val="000000"/>
+          <w:shd w:val="clear" w:color="auto" w:fill="FFFFFF"/>
+        </w:rPr>
+        <w:t xml:space="preserve">Bei Prof. Dr. Thorsten Edeler und </w:t>
+      </w:r>
+      <w:r>
+        <w:rPr>
+          <w:rStyle w:val="normaltextrun"/>
+          <w:rFonts w:cstheme="minorHAnsi"/>
+          <w:color w:val="000000"/>
+          <w:shd w:val="clear" w:color="auto" w:fill="FFFFFF"/>
+        </w:rPr>
+        <w:t>Prof. Dr. Plaß</w:t>
+      </w:r>
+      <w:r>
+        <w:rPr>
+          <w:rStyle w:val="normaltextrun"/>
+          <w:rFonts w:cstheme="minorHAnsi"/>
+          <w:color w:val="000000"/>
+          <w:shd w:val="clear" w:color="auto" w:fill="FFFFFF"/>
+        </w:rPr>
+        <w:t xml:space="preserve"> </w:t>
+      </w:r>
+    </w:p>
+    <w:p>
+      <w:pPr>
+        <w:contextualSpacing/>
+        <w:rPr>
+          <w:rStyle w:val="normaltextrun"/>
+          <w:rFonts w:cstheme="minorHAnsi"/>
+          <w:color w:val="000000"/>
+          <w:shd w:val="clear" w:color="auto" w:fill="FFFFFF"/>
+        </w:rPr>
+      </w:pPr>
+      <w:r>
+        <w:rPr>
+          <w:rStyle w:val="normaltextrun"/>
+          <w:rFonts w:cstheme="minorHAnsi"/>
+          <w:color w:val="000000"/>
+          <w:shd w:val="clear" w:color="auto" w:fill="FFFFFF"/>
+        </w:rPr>
+        <w:t xml:space="preserve">Im Fach IT-Systeme und Mobile Systeme </w:t>
+      </w:r>
+    </w:p>
+    <w:p>
+      <w:pPr>
+        <w:contextualSpacing/>
+        <w:rPr>
+          <w:rStyle w:val="normaltextrun"/>
+          <w:rFonts w:cstheme="minorHAnsi"/>
+          <w:color w:val="000000"/>
+          <w:shd w:val="clear" w:color="auto" w:fill="FFFFFF"/>
+        </w:rPr>
+      </w:pPr>
+    </w:p>
+    <w:p>
+      <w:pPr>
+        <w:contextualSpacing/>
+        <w:rPr>
+          <w:rStyle w:val="normaltextrun"/>
+          <w:rFonts w:cstheme="minorHAnsi"/>
+          <w:color w:val="000000"/>
+          <w:shd w:val="clear" w:color="auto" w:fill="FFFFFF"/>
+        </w:rPr>
+      </w:pPr>
+      <w:r>
+        <w:rPr>
+          <w:rStyle w:val="normaltextrun"/>
+          <w:rFonts w:cstheme="minorHAnsi"/>
+          <w:color w:val="000000"/>
+          <w:shd w:val="clear" w:color="auto" w:fill="FFFFFF"/>
+        </w:rPr>
+        <w:t>Abgabe am 20.07.2017</w:t>
+      </w:r>
+    </w:p>
     <w:p>
       <w:pPr>
         <w:autoSpaceDE w:val="0"/>
@@ -171,47 +481,13 @@
           <w:rFonts w:ascii="ArialMT" w:cs="ArialMT"/>
           <w:sz w:val="20"/>
         </w:rPr>
-        <w:t>Artur Tahiraj 2009542 | Stefanie Kohl 2011097 |</w:t>
-      </w:r>
-      <w:r>
-        <w:rPr>
-          <w:rFonts w:ascii="ArialMT" w:cs="ArialMT"/>
-          <w:sz w:val="20"/>
-        </w:rPr>
-        <w:t xml:space="preserve"> Oliver V</w:t>
-      </w:r>
-      <w:r>
-        <w:rPr>
-          <w:rFonts w:ascii="ArialMT" w:cs="ArialMT" w:hint="cs"/>
-          <w:sz w:val="20"/>
-        </w:rPr>
-        <w:t>ö</w:t>
-      </w:r>
-      <w:r>
-        <w:rPr>
-          <w:rFonts w:ascii="ArialMT" w:cs="ArialMT"/>
-          <w:sz w:val="20"/>
-        </w:rPr>
-        <w:t>lling 2248958 |</w:t>
-      </w:r>
-      <w:r>
-        <w:rPr>
-          <w:rFonts w:ascii="ArialMT" w:cs="ArialMT"/>
-          <w:sz w:val="20"/>
-        </w:rPr>
-        <w:t xml:space="preserve"> Irena Becker 2238833 </w:t>
+        <w:t xml:space="preserve"> </w:t>
       </w:r>
     </w:p>
-    <w:p/>
     <w:p>
-      <w:pPr>
-        <w:rPr>
-          <w:rFonts w:asciiTheme="majorHAnsi" w:eastAsiaTheme="majorEastAsia" w:hAnsiTheme="majorHAnsi" w:cstheme="majorBidi"/>
-          <w:color w:val="2E74B5" w:themeColor="accent1" w:themeShade="BF"/>
-          <w:sz w:val="32"/>
-          <w:szCs w:val="32"/>
-        </w:rPr>
-      </w:pPr>
+      <w:r>
+        <w:br w:type="page"/>
+      </w:r>
     </w:p>
     <w:sdt>
       <w:sdtPr>
@@ -252,7 +528,7 @@
             <w:rPr>
               <w:rFonts w:eastAsiaTheme="minorEastAsia"/>
               <w:noProof/>
-              <w:lang w:eastAsia="de-DE"/>
+              <w:lang w:val="en-GB" w:eastAsia="en-GB"/>
             </w:rPr>
           </w:pPr>
           <w:r>
@@ -264,13 +540,13 @@
           <w:r>
             <w:fldChar w:fldCharType="separate"/>
           </w:r>
-          <w:hyperlink w:anchor="_Toc488244023" w:history="1">
+          <w:hyperlink w:anchor="_Toc488266667" w:history="1">
             <w:r>
               <w:rPr>
                 <w:rStyle w:val="Hyperlink"/>
                 <w:noProof/>
               </w:rPr>
-              <w:t>Technische Umsetzung der Hardware mit einem Raspberry Pi</w:t>
+              <w:t>Ergebnis des Projekts</w:t>
             </w:r>
             <w:r>
               <w:rPr>
@@ -291,7 +567,77 @@
                 <w:noProof/>
                 <w:webHidden/>
               </w:rPr>
-              <w:instrText xml:space="preserve"> PAGEREF _Toc488244023 \h </w:instrText>
+              <w:instrText xml:space="preserve"> PAGEREF _Toc488266667 \h </w:instrText>
+            </w:r>
+            <w:r>
+              <w:rPr>
+                <w:noProof/>
+                <w:webHidden/>
+              </w:rPr>
+            </w:r>
+            <w:r>
+              <w:rPr>
+                <w:noProof/>
+                <w:webHidden/>
+              </w:rPr>
+              <w:fldChar w:fldCharType="separate"/>
+            </w:r>
+            <w:r>
+              <w:rPr>
+                <w:noProof/>
+                <w:webHidden/>
+              </w:rPr>
+              <w:t>2</w:t>
+            </w:r>
+            <w:r>
+              <w:rPr>
+                <w:noProof/>
+                <w:webHidden/>
+              </w:rPr>
+              <w:fldChar w:fldCharType="end"/>
+            </w:r>
+          </w:hyperlink>
+        </w:p>
+        <w:p>
+          <w:pPr>
+            <w:pStyle w:val="Verzeichnis1"/>
+            <w:tabs>
+              <w:tab w:val="right" w:leader="dot" w:pos="9062"/>
+            </w:tabs>
+            <w:rPr>
+              <w:rFonts w:eastAsiaTheme="minorEastAsia"/>
+              <w:noProof/>
+              <w:lang w:val="en-GB" w:eastAsia="en-GB"/>
+            </w:rPr>
+          </w:pPr>
+          <w:hyperlink w:anchor="_Toc488266668" w:history="1">
+            <w:r>
+              <w:rPr>
+                <w:rStyle w:val="Hyperlink"/>
+                <w:noProof/>
+              </w:rPr>
+              <w:t>Technische Umsetzung der Hardware mit dem Raspberry Pi</w:t>
+            </w:r>
+            <w:r>
+              <w:rPr>
+                <w:noProof/>
+                <w:webHidden/>
+              </w:rPr>
+              <w:tab/>
+            </w:r>
+            <w:r>
+              <w:rPr>
+                <w:noProof/>
+                <w:webHidden/>
+              </w:rPr>
+              <w:fldChar w:fldCharType="begin"/>
+            </w:r>
+            <w:r>
+              <w:rPr>
+                <w:noProof/>
+                <w:webHidden/>
+              </w:rPr>
+              <w:instrText xml:space="preserve"> PAGEREF _Toc488266668 \h </w:instrText>
             </w:r>
             <w:r>
               <w:rPr>
@@ -331,10 +677,10 @@
             <w:rPr>
               <w:rFonts w:eastAsiaTheme="minorEastAsia"/>
               <w:noProof/>
-              <w:lang w:eastAsia="de-DE"/>
+              <w:lang w:val="en-GB" w:eastAsia="en-GB"/>
             </w:rPr>
           </w:pPr>
-          <w:hyperlink w:anchor="_Toc488244024" w:history="1">
+          <w:hyperlink w:anchor="_Toc488266669" w:history="1">
             <w:r>
               <w:rPr>
                 <w:rStyle w:val="Hyperlink"/>
@@ -361,7 +707,7 @@
                 <w:noProof/>
                 <w:webHidden/>
               </w:rPr>
-              <w:instrText xml:space="preserve"> PAGEREF _Toc488244024 \h </w:instrText>
+              <w:instrText xml:space="preserve"> PAGEREF _Toc488266669 \h </w:instrText>
             </w:r>
             <w:r>
               <w:rPr>
@@ -401,10 +747,10 @@
             <w:rPr>
               <w:rFonts w:eastAsiaTheme="minorEastAsia"/>
               <w:noProof/>
-              <w:lang w:eastAsia="de-DE"/>
+              <w:lang w:val="en-GB" w:eastAsia="en-GB"/>
             </w:rPr>
           </w:pPr>
-          <w:hyperlink w:anchor="_Toc488244025" w:history="1">
+          <w:hyperlink w:anchor="_Toc488266670" w:history="1">
             <w:r>
               <w:rPr>
                 <w:rStyle w:val="Hyperlink"/>
@@ -431,7 +777,7 @@
                 <w:noProof/>
                 <w:webHidden/>
               </w:rPr>
-              <w:instrText xml:space="preserve"> PAGEREF _Toc488244025 \h </w:instrText>
+              <w:instrText xml:space="preserve"> PAGEREF _Toc488266670 \h </w:instrText>
             </w:r>
             <w:r>
               <w:rPr>
@@ -471,10 +817,10 @@
             <w:rPr>
               <w:rFonts w:eastAsiaTheme="minorEastAsia"/>
               <w:noProof/>
-              <w:lang w:eastAsia="de-DE"/>
+              <w:lang w:val="en-GB" w:eastAsia="en-GB"/>
             </w:rPr>
           </w:pPr>
-          <w:hyperlink w:anchor="_Toc488244026" w:history="1">
+          <w:hyperlink w:anchor="_Toc488266671" w:history="1">
             <w:r>
               <w:rPr>
                 <w:rStyle w:val="Hyperlink"/>
@@ -501,7 +847,7 @@
                 <w:noProof/>
                 <w:webHidden/>
               </w:rPr>
-              <w:instrText xml:space="preserve"> PAGEREF _Toc488244026 \h </w:instrText>
+              <w:instrText xml:space="preserve"> PAGEREF _Toc488266671 \h </w:instrText>
             </w:r>
             <w:r>
               <w:rPr>
@@ -521,7 +867,7 @@
                 <w:noProof/>
                 <w:webHidden/>
               </w:rPr>
-              <w:t>6</w:t>
+              <w:t>5</w:t>
             </w:r>
             <w:r>
               <w:rPr>
@@ -545,6 +891,298 @@
     </w:sdt>
     <w:p>
       <w:pPr>
+        <w:pStyle w:val="berschrift1"/>
+      </w:pPr>
+      <w:bookmarkStart w:id="1" w:name="_Toc488266667"/>
+      <w:r>
+        <w:t>Ergebnis des Projekts</w:t>
+      </w:r>
+      <w:bookmarkEnd w:id="1"/>
+      <w:r>
+        <w:t xml:space="preserve"> </w:t>
+      </w:r>
+    </w:p>
+    <w:p>
+      <w:pPr>
+        <w:jc w:val="both"/>
+      </w:pPr>
+      <w:r>
+        <w:t xml:space="preserve">Wir haben die Ziele, die wir im Konzept festgelegt haben, erreicht. Unser Endprodukt, kann mittels einer App gesteuert werden und brüht eigenständig Tee, bis die vorgegebenen Ziehzeit erreicht wurde. </w:t>
+      </w:r>
+      <w:r>
+        <w:t xml:space="preserve">Dazu muss Wasser aufgekocht und in Behältnis gegossen und der Teebeutel an den Arm der Maschine befestigt werden. </w:t>
+      </w:r>
+      <w:r>
+        <w:t xml:space="preserve">Das Thermometer wird jedoch etwas anders verwendet. Anstatt, dass gewartet wird bis die Wassertemperatur ideal für die jeweilige Teesorte ist, </w:t>
+      </w:r>
+      <w:r>
+        <w:t xml:space="preserve">wird der Teebeutel sofort in das heiße Wasser eingetaucht. Sobald der Tee fertig gezogen ist, liefert das Thermometer die Temperaturdaten und wartet solange bis der Tee trinkbereit ist, dann wird eine Benachrichtigung auf das Handy geschickt. </w:t>
+      </w:r>
+    </w:p>
+    <w:p>
+      <w:pPr>
+        <w:jc w:val="both"/>
+        <w:rPr>
+          <w:rFonts w:ascii="Arial" w:hAnsi="Arial" w:cs="Arial"/>
+          <w:iCs/>
+          <w:color w:val="222222"/>
+          <w:sz w:val="21"/>
+          <w:szCs w:val="21"/>
+          <w:shd w:val="clear" w:color="auto" w:fill="FFFFFF"/>
+        </w:rPr>
+      </w:pPr>
+      <w:r>
+        <w:t xml:space="preserve">Das Design wurde an den Schauspieler </w:t>
+      </w:r>
+      <w:r>
+        <w:rPr>
+          <w:rFonts w:ascii="Arial" w:hAnsi="Arial" w:cs="Arial"/>
+          <w:iCs/>
+          <w:color w:val="222222"/>
+          <w:sz w:val="21"/>
+          <w:szCs w:val="21"/>
+          <w:shd w:val="clear" w:color="auto" w:fill="FFFFFF"/>
+        </w:rPr>
+        <w:t>Laurence Tureaud</w:t>
+      </w:r>
+      <w:r>
+        <w:rPr>
+          <w:rFonts w:ascii="Arial" w:hAnsi="Arial" w:cs="Arial"/>
+          <w:iCs/>
+          <w:color w:val="222222"/>
+          <w:sz w:val="21"/>
+          <w:szCs w:val="21"/>
+          <w:shd w:val="clear" w:color="auto" w:fill="FFFFFF"/>
+        </w:rPr>
+        <w:t xml:space="preserve"> (Mr. T) angelehnt, der eine typisch englische Weste trägt. Er hält den Teebeutel in seiner linken Hand, an der eine Messingstange befestigt ist, die wiederrum an einen Servomotor geschraubt wurde. Das Thermometer befindet sich unter der Fläche, an welcher die Tasse oder der Becher platziert wi</w:t>
+      </w:r>
+      <w:r>
+        <w:rPr>
+          <w:rFonts w:ascii="Arial" w:hAnsi="Arial" w:cs="Arial"/>
+          <w:iCs/>
+          <w:color w:val="222222"/>
+          <w:sz w:val="21"/>
+          <w:szCs w:val="21"/>
+          <w:shd w:val="clear" w:color="auto" w:fill="FFFFFF"/>
+        </w:rPr>
+        <w:t>rd. Es</w:t>
+      </w:r>
+      <w:r>
+        <w:rPr>
+          <w:rFonts w:ascii="Arial" w:hAnsi="Arial" w:cs="Arial"/>
+          <w:iCs/>
+          <w:color w:val="222222"/>
+          <w:sz w:val="21"/>
+          <w:szCs w:val="21"/>
+          <w:shd w:val="clear" w:color="auto" w:fill="FFFFFF"/>
+        </w:rPr>
+        <w:t xml:space="preserve"> ist elastisch auf einem Schwamm </w:t>
+      </w:r>
+      <w:r>
+        <w:rPr>
+          <w:rFonts w:ascii="Arial" w:hAnsi="Arial" w:cs="Arial"/>
+          <w:iCs/>
+          <w:color w:val="222222"/>
+          <w:sz w:val="21"/>
+          <w:szCs w:val="21"/>
+          <w:shd w:val="clear" w:color="auto" w:fill="FFFFFF"/>
+        </w:rPr>
+        <w:t xml:space="preserve">gebunden </w:t>
+      </w:r>
+      <w:r>
+        <w:rPr>
+          <w:rFonts w:ascii="Arial" w:hAnsi="Arial" w:cs="Arial"/>
+          <w:iCs/>
+          <w:color w:val="222222"/>
+          <w:sz w:val="21"/>
+          <w:szCs w:val="21"/>
+          <w:shd w:val="clear" w:color="auto" w:fill="FFFFFF"/>
+        </w:rPr>
+        <w:t xml:space="preserve">und ragt ca. 1 cm aus der Metallfläche </w:t>
+      </w:r>
+      <w:r>
+        <w:rPr>
+          <w:rFonts w:ascii="Arial" w:hAnsi="Arial" w:cs="Arial"/>
+          <w:iCs/>
+          <w:color w:val="222222"/>
+          <w:sz w:val="21"/>
+          <w:szCs w:val="21"/>
+          <w:shd w:val="clear" w:color="auto" w:fill="FFFFFF"/>
+        </w:rPr>
+        <w:t>heraus,</w:t>
+      </w:r>
+      <w:r>
+        <w:rPr>
+          <w:rFonts w:ascii="Arial" w:hAnsi="Arial" w:cs="Arial"/>
+          <w:iCs/>
+          <w:color w:val="222222"/>
+          <w:sz w:val="21"/>
+          <w:szCs w:val="21"/>
+          <w:shd w:val="clear" w:color="auto" w:fill="FFFFFF"/>
+        </w:rPr>
+        <w:t xml:space="preserve"> damit </w:t>
+      </w:r>
+      <w:r>
+        <w:rPr>
+          <w:rFonts w:ascii="Arial" w:hAnsi="Arial" w:cs="Arial"/>
+          <w:iCs/>
+          <w:color w:val="222222"/>
+          <w:sz w:val="21"/>
+          <w:szCs w:val="21"/>
+          <w:shd w:val="clear" w:color="auto" w:fill="FFFFFF"/>
+        </w:rPr>
+        <w:t>sichergegangen</w:t>
+      </w:r>
+      <w:r>
+        <w:rPr>
+          <w:rFonts w:ascii="Arial" w:hAnsi="Arial" w:cs="Arial"/>
+          <w:iCs/>
+          <w:color w:val="222222"/>
+          <w:sz w:val="21"/>
+          <w:szCs w:val="21"/>
+          <w:shd w:val="clear" w:color="auto" w:fill="FFFFFF"/>
+        </w:rPr>
+        <w:t xml:space="preserve"> wird, dass Kontakt zwischen dem Behältnis und dem Thermometer besteht. </w:t>
+      </w:r>
+    </w:p>
+    <w:p>
+      <w:pPr>
+        <w:jc w:val="both"/>
+        <w:rPr>
+          <w:rFonts w:ascii="Arial" w:hAnsi="Arial" w:cs="Arial"/>
+          <w:iCs/>
+          <w:color w:val="222222"/>
+          <w:sz w:val="21"/>
+          <w:szCs w:val="21"/>
+          <w:shd w:val="clear" w:color="auto" w:fill="FFFFFF"/>
+        </w:rPr>
+      </w:pPr>
+      <w:r>
+        <w:rPr>
+          <w:rFonts w:ascii="Arial" w:hAnsi="Arial" w:cs="Arial"/>
+          <w:iCs/>
+          <w:color w:val="222222"/>
+          <w:sz w:val="21"/>
+          <w:szCs w:val="21"/>
+          <w:shd w:val="clear" w:color="auto" w:fill="FFFFFF"/>
+        </w:rPr>
+        <w:t xml:space="preserve">Im Folgenden </w:t>
+      </w:r>
+      <w:r>
+        <w:rPr>
+          <w:rFonts w:ascii="Arial" w:hAnsi="Arial" w:cs="Arial"/>
+          <w:iCs/>
+          <w:color w:val="222222"/>
+          <w:sz w:val="21"/>
+          <w:szCs w:val="21"/>
+          <w:shd w:val="clear" w:color="auto" w:fill="FFFFFF"/>
+        </w:rPr>
+        <w:t>werden auf</w:t>
+      </w:r>
+      <w:r>
+        <w:rPr>
+          <w:rFonts w:ascii="Arial" w:hAnsi="Arial" w:cs="Arial"/>
+          <w:iCs/>
+          <w:color w:val="222222"/>
+          <w:sz w:val="21"/>
+          <w:szCs w:val="21"/>
+          <w:shd w:val="clear" w:color="auto" w:fill="FFFFFF"/>
+        </w:rPr>
+        <w:t xml:space="preserve"> näher</w:t>
+      </w:r>
+      <w:r>
+        <w:rPr>
+          <w:rFonts w:ascii="Arial" w:hAnsi="Arial" w:cs="Arial"/>
+          <w:iCs/>
+          <w:color w:val="222222"/>
+          <w:sz w:val="21"/>
+          <w:szCs w:val="21"/>
+          <w:shd w:val="clear" w:color="auto" w:fill="FFFFFF"/>
+        </w:rPr>
+        <w:t>e</w:t>
+      </w:r>
+      <w:r>
+        <w:rPr>
+          <w:rFonts w:ascii="Arial" w:hAnsi="Arial" w:cs="Arial"/>
+          <w:iCs/>
+          <w:color w:val="222222"/>
+          <w:sz w:val="21"/>
+          <w:szCs w:val="21"/>
+          <w:shd w:val="clear" w:color="auto" w:fill="FFFFFF"/>
+        </w:rPr>
+        <w:t xml:space="preserve"> technischen Details und die</w:t>
+      </w:r>
+      <w:r>
+        <w:rPr>
+          <w:rFonts w:ascii="Arial" w:hAnsi="Arial" w:cs="Arial"/>
+          <w:iCs/>
+          <w:color w:val="222222"/>
+          <w:sz w:val="21"/>
+          <w:szCs w:val="21"/>
+          <w:shd w:val="clear" w:color="auto" w:fill="FFFFFF"/>
+        </w:rPr>
+        <w:t xml:space="preserve"> Programmierung der</w:t>
+      </w:r>
+      <w:r>
+        <w:rPr>
+          <w:rFonts w:ascii="Arial" w:hAnsi="Arial" w:cs="Arial"/>
+          <w:iCs/>
+          <w:color w:val="222222"/>
+          <w:sz w:val="21"/>
+          <w:szCs w:val="21"/>
+          <w:shd w:val="clear" w:color="auto" w:fill="FFFFFF"/>
+        </w:rPr>
+        <w:t xml:space="preserve"> Applikation zum Bedienen der </w:t>
+      </w:r>
+      <w:r>
+        <w:rPr>
+          <w:rFonts w:ascii="Arial" w:hAnsi="Arial" w:cs="Arial"/>
+          <w:iCs/>
+          <w:color w:val="222222"/>
+          <w:sz w:val="21"/>
+          <w:szCs w:val="21"/>
+          <w:shd w:val="clear" w:color="auto" w:fill="FFFFFF"/>
+        </w:rPr>
+        <w:t>Maschine</w:t>
+      </w:r>
+      <w:r>
+        <w:rPr>
+          <w:rFonts w:ascii="Arial" w:hAnsi="Arial" w:cs="Arial"/>
+          <w:iCs/>
+          <w:color w:val="222222"/>
+          <w:sz w:val="21"/>
+          <w:szCs w:val="21"/>
+          <w:shd w:val="clear" w:color="auto" w:fill="FFFFFF"/>
+        </w:rPr>
+        <w:t xml:space="preserve"> eingegangen.</w:t>
+      </w:r>
+    </w:p>
+    <w:p>
+      <w:pPr>
+        <w:jc w:val="both"/>
+        <w:rPr>
+          <w:rFonts w:ascii="Arial" w:hAnsi="Arial" w:cs="Arial"/>
+          <w:iCs/>
+          <w:color w:val="222222"/>
+          <w:sz w:val="21"/>
+          <w:szCs w:val="21"/>
+          <w:shd w:val="clear" w:color="auto" w:fill="FFFFFF"/>
+        </w:rPr>
+      </w:pPr>
+      <w:r>
+        <w:rPr>
+          <w:rFonts w:ascii="Arial" w:hAnsi="Arial" w:cs="Arial"/>
+          <w:iCs/>
+          <w:color w:val="222222"/>
+          <w:sz w:val="21"/>
+          <w:szCs w:val="21"/>
+          <w:shd w:val="clear" w:color="auto" w:fill="FFFFFF"/>
+        </w:rPr>
+        <w:t xml:space="preserve"> </w:t>
+      </w:r>
+    </w:p>
+    <w:p>
+      <w:pPr>
         <w:rPr>
           <w:rFonts w:asciiTheme="majorHAnsi" w:eastAsiaTheme="majorEastAsia" w:hAnsiTheme="majorHAnsi" w:cstheme="majorBidi"/>
           <w:color w:val="2E74B5" w:themeColor="accent1" w:themeShade="BF"/>
@@ -555,12 +1193,80 @@
       <w:r>
         <w:br w:type="page"/>
       </w:r>
+      <w:r>
+        <w:rPr>
+          <w:noProof/>
+          <w:lang w:eastAsia="de-DE"/>
+        </w:rPr>
+        <w:drawing>
+          <wp:anchor distT="0" distB="0" distL="114300" distR="114300" simplePos="0" relativeHeight="251806720" behindDoc="1" locked="0" layoutInCell="1" allowOverlap="1" wp14:anchorId="2F171E48" wp14:editId="52215E55">
+            <wp:simplePos x="0" y="0"/>
+            <wp:positionH relativeFrom="margin">
+              <wp:posOffset>1270</wp:posOffset>
+            </wp:positionH>
+            <wp:positionV relativeFrom="paragraph">
+              <wp:posOffset>-2540</wp:posOffset>
+            </wp:positionV>
+            <wp:extent cx="5179060" cy="2906395"/>
+            <wp:effectExtent l="0" t="0" r="2540" b="8255"/>
+            <wp:wrapSquare wrapText="bothSides"/>
+            <wp:docPr id="2" name="Grafik 2" descr="C:\Users\Irena\AppData\Local\Microsoft\Windows\INetCache\Content.Word\IMAG5700.jpg"/>
+            <wp:cNvGraphicFramePr>
+              <a:graphicFrameLocks xmlns:a="http://schemas.openxmlformats.org/drawingml/2006/main" noChangeAspect="1"/>
+            </wp:cNvGraphicFramePr>
+            <a:graphic xmlns:a="http://schemas.openxmlformats.org/drawingml/2006/main">
+              <a:graphicData uri="http://schemas.openxmlformats.org/drawingml/2006/picture">
+                <pic:pic xmlns:pic="http://schemas.openxmlformats.org/drawingml/2006/picture">
+                  <pic:nvPicPr>
+                    <pic:cNvPr id="0" name="Picture 2" descr="C:\Users\Irena\AppData\Local\Microsoft\Windows\INetCache\Content.Word\IMAG5700.jpg"/>
+                    <pic:cNvPicPr>
+                      <a:picLocks noChangeAspect="1" noChangeArrowheads="1"/>
+                    </pic:cNvPicPr>
+                  </pic:nvPicPr>
+                  <pic:blipFill>
+                    <a:blip r:embed="rId9" cstate="print">
+                      <a:extLst>
+                        <a:ext uri="{28A0092B-C50C-407E-A947-70E740481C1C}">
+                          <a14:useLocalDpi xmlns:a14="http://schemas.microsoft.com/office/drawing/2010/main" val="0"/>
+                        </a:ext>
+                      </a:extLst>
+                    </a:blip>
+                    <a:srcRect/>
+                    <a:stretch>
+                      <a:fillRect/>
+                    </a:stretch>
+                  </pic:blipFill>
+                  <pic:spPr bwMode="auto">
+                    <a:xfrm>
+                      <a:off x="0" y="0"/>
+                      <a:ext cx="5179060" cy="2906395"/>
+                    </a:xfrm>
+                    <a:prstGeom prst="rect">
+                      <a:avLst/>
+                    </a:prstGeom>
+                    <a:noFill/>
+                    <a:ln>
+                      <a:noFill/>
+                    </a:ln>
+                  </pic:spPr>
+                </pic:pic>
+              </a:graphicData>
+            </a:graphic>
+            <wp14:sizeRelH relativeFrom="page">
+              <wp14:pctWidth>0</wp14:pctWidth>
+            </wp14:sizeRelH>
+            <wp14:sizeRelV relativeFrom="page">
+              <wp14:pctHeight>0</wp14:pctHeight>
+            </wp14:sizeRelV>
+          </wp:anchor>
+        </w:drawing>
+      </w:r>
     </w:p>
     <w:p>
       <w:pPr>
         <w:pStyle w:val="berschrift1"/>
       </w:pPr>
-      <w:bookmarkStart w:id="0" w:name="_Toc488244023"/>
+      <w:bookmarkStart w:id="2" w:name="_Toc488266668"/>
       <w:r>
         <w:lastRenderedPageBreak/>
         <w:t xml:space="preserve">Technische Umsetzung der Hardware mit </w:t>
@@ -571,7 +1277,7 @@
       <w:r>
         <w:t xml:space="preserve"> Raspberry Pi</w:t>
       </w:r>
-      <w:bookmarkEnd w:id="0"/>
+      <w:bookmarkEnd w:id="2"/>
     </w:p>
     <w:p>
       <w:pPr>
@@ -657,14 +1363,14 @@
       <w:pPr>
         <w:pStyle w:val="berschrift2"/>
       </w:pPr>
-      <w:bookmarkStart w:id="1" w:name="_Toc488244024"/>
+      <w:bookmarkStart w:id="3" w:name="_Toc488266669"/>
       <w:r>
         <w:t>Signalfluss</w:t>
       </w:r>
       <w:r>
         <w:t xml:space="preserve"> und Skript</w:t>
       </w:r>
-      <w:bookmarkEnd w:id="1"/>
+      <w:bookmarkEnd w:id="3"/>
       <w:r>
         <w:t xml:space="preserve"> </w:t>
       </w:r>
@@ -693,7 +1399,7 @@
                     </pic:cNvPicPr>
                   </pic:nvPicPr>
                   <pic:blipFill>
-                    <a:blip r:embed="rId9" cstate="print">
+                    <a:blip r:embed="rId10" cstate="print">
                       <a:extLst>
                         <a:ext uri="{28A0092B-C50C-407E-A947-70E740481C1C}">
                           <a14:useLocalDpi xmlns:a14="http://schemas.microsoft.com/office/drawing/2010/main" val="0"/>
@@ -778,7 +1484,7 @@
                     </pic:cNvPicPr>
                   </pic:nvPicPr>
                   <pic:blipFill>
-                    <a:blip r:embed="rId10">
+                    <a:blip r:embed="rId11">
                       <a:extLst>
                         <a:ext uri="{28A0092B-C50C-407E-A947-70E740481C1C}">
                           <a14:useLocalDpi xmlns:a14="http://schemas.microsoft.com/office/drawing/2010/main" val="0"/>
@@ -847,8 +1553,6 @@
       <w:r>
         <w:t>sen</w:t>
       </w:r>
-      <w:bookmarkStart w:id="2" w:name="_GoBack"/>
-      <w:bookmarkEnd w:id="2"/>
       <w:r>
         <w:t xml:space="preserve"> und die Temperatur in einer Variable gespeichert.</w:t>
       </w:r>
@@ -882,7 +1586,7 @@
                     </pic:cNvPicPr>
                   </pic:nvPicPr>
                   <pic:blipFill>
-                    <a:blip r:embed="rId11">
+                    <a:blip r:embed="rId12">
                       <a:extLst>
                         <a:ext uri="{28A0092B-C50C-407E-A947-70E740481C1C}">
                           <a14:useLocalDpi xmlns:a14="http://schemas.microsoft.com/office/drawing/2010/main" val="0"/>
@@ -929,14 +1633,14 @@
       <w:pPr>
         <w:pStyle w:val="berschrift2"/>
       </w:pPr>
-      <w:bookmarkStart w:id="3" w:name="_Toc488244025"/>
+      <w:bookmarkStart w:id="4" w:name="_Toc488266670"/>
       <w:r>
         <w:t>Elekt</w:t>
       </w:r>
       <w:r>
         <w:t>rische Schaltung und Signalwege</w:t>
       </w:r>
-      <w:bookmarkEnd w:id="3"/>
+      <w:bookmarkEnd w:id="4"/>
     </w:p>
     <w:p>
       <w:pPr>
@@ -968,7 +1672,7 @@
                     </pic:cNvPicPr>
                   </pic:nvPicPr>
                   <pic:blipFill>
-                    <a:blip r:embed="rId12">
+                    <a:blip r:embed="rId13">
                       <a:extLst>
                         <a:ext uri="{28A0092B-C50C-407E-A947-70E740481C1C}">
                           <a14:useLocalDpi xmlns:a14="http://schemas.microsoft.com/office/drawing/2010/main" val="0"/>
@@ -1062,7 +1766,6 @@
       <w:r>
         <w:t xml:space="preserve">Diese Änderung wird vom Raspberry Pi ausgewertet und mithilfe einer Funktion innerhalb des Skripts als Temperatur interpretiert. </w:t>
       </w:r>
-      <w:bookmarkStart w:id="4" w:name="_Toc488244026"/>
       <w:r>
         <w:br w:type="page"/>
       </w:r>
@@ -1071,6 +1774,7 @@
       <w:pPr>
         <w:pStyle w:val="berschrift1"/>
       </w:pPr>
+      <w:bookmarkStart w:id="5" w:name="_Toc488266671"/>
       <w:r>
         <w:lastRenderedPageBreak/>
         <w:t xml:space="preserve">Programmierung </w:t>
@@ -1081,7 +1785,7 @@
       <w:r>
         <w:t>der App</w:t>
       </w:r>
-      <w:bookmarkEnd w:id="4"/>
+      <w:bookmarkEnd w:id="5"/>
     </w:p>
     <w:p>
       <w:pPr>
@@ -1241,7 +1945,7 @@
                     <pic:cNvPicPr/>
                   </pic:nvPicPr>
                   <pic:blipFill>
-                    <a:blip r:embed="rId13"/>
+                    <a:blip r:embed="rId14"/>
                     <a:stretch>
                       <a:fillRect/>
                     </a:stretch>
@@ -1287,7 +1991,7 @@
                     <pic:cNvPicPr/>
                   </pic:nvPicPr>
                   <pic:blipFill>
-                    <a:blip r:embed="rId14"/>
+                    <a:blip r:embed="rId15"/>
                     <a:stretch>
                       <a:fillRect/>
                     </a:stretch>
@@ -1399,7 +2103,7 @@
                     </pic:cNvPicPr>
                   </pic:nvPicPr>
                   <pic:blipFill>
-                    <a:blip r:embed="rId15" cstate="print">
+                    <a:blip r:embed="rId16" cstate="print">
                       <a:extLst>
                         <a:ext uri="{28A0092B-C50C-407E-A947-70E740481C1C}">
                           <a14:useLocalDpi xmlns:a14="http://schemas.microsoft.com/office/drawing/2010/main" val="0"/>
@@ -1467,7 +2171,7 @@
                     </pic:cNvPicPr>
                   </pic:nvPicPr>
                   <pic:blipFill>
-                    <a:blip r:embed="rId16" cstate="print">
+                    <a:blip r:embed="rId17" cstate="print">
                       <a:extLst>
                         <a:ext uri="{28A0092B-C50C-407E-A947-70E740481C1C}">
                           <a14:useLocalDpi xmlns:a14="http://schemas.microsoft.com/office/drawing/2010/main" val="0"/>
@@ -1535,7 +2239,7 @@
                     </pic:cNvPicPr>
                   </pic:nvPicPr>
                   <pic:blipFill>
-                    <a:blip r:embed="rId17" cstate="print">
+                    <a:blip r:embed="rId18" cstate="print">
                       <a:extLst>
                         <a:ext uri="{28A0092B-C50C-407E-A947-70E740481C1C}">
                           <a14:useLocalDpi xmlns:a14="http://schemas.microsoft.com/office/drawing/2010/main" val="0"/>
@@ -1603,7 +2307,7 @@
                     </pic:cNvPicPr>
                   </pic:nvPicPr>
                   <pic:blipFill>
-                    <a:blip r:embed="rId18" cstate="print">
+                    <a:blip r:embed="rId19" cstate="print">
                       <a:extLst>
                         <a:ext uri="{28A0092B-C50C-407E-A947-70E740481C1C}">
                           <a14:useLocalDpi xmlns:a14="http://schemas.microsoft.com/office/drawing/2010/main" val="0"/>
@@ -1836,7 +2540,7 @@
                     <pic:cNvPicPr/>
                   </pic:nvPicPr>
                   <pic:blipFill>
-                    <a:blip r:embed="rId19" cstate="print">
+                    <a:blip r:embed="rId20" cstate="print">
                       <a:extLst>
                         <a:ext uri="{28A0092B-C50C-407E-A947-70E740481C1C}">
                           <a14:useLocalDpi xmlns:a14="http://schemas.microsoft.com/office/drawing/2010/main" val="0"/>
@@ -2455,7 +3159,7 @@
           </mc:Choice>
           <mc:Fallback>
             <w:pict>
-              <v:line w14:anchorId="7B61D9F3" id="Gerader Verbinder 15" o:spid="_x0000_s1026" style="position:absolute;z-index:251678720;visibility:visible;mso-wrap-style:square;mso-width-percent:0;mso-height-percent:0;mso-wrap-distance-left:9pt;mso-wrap-distance-top:0;mso-wrap-distance-right:9pt;mso-wrap-distance-bottom:0;mso-position-horizontal:absolute;mso-position-horizontal-relative:text;mso-position-vertical:absolute;mso-position-vertical-relative:text;mso-width-percent:0;mso-height-percent:0;mso-width-relative:margin;mso-height-relative:margin" from="327.95pt,2.35pt" to="329.5pt,199.9pt" o:gfxdata="UEsDBBQABgAIAAAAIQC2gziS/gAAAOEBAAATAAAAW0NvbnRlbnRfVHlwZXNdLnhtbJSRQU7DMBBF&#10;90jcwfIWJU67QAgl6YK0S0CoHGBkTxKLZGx5TGhvj5O2G0SRWNoz/78nu9wcxkFMGNg6quQqL6RA&#10;0s5Y6ir5vt9lD1JwBDIwOMJKHpHlpr69KfdHjyxSmriSfYz+USnWPY7AufNIadK6MEJMx9ApD/oD&#10;OlTrorhX2lFEilmcO2RdNtjC5xDF9pCuTyYBB5bi6bQ4syoJ3g9WQ0ymaiLzg5KdCXlKLjvcW893&#10;SUOqXwnz5DrgnHtJTxOsQfEKIT7DmDSUCaxw7Rqn8787ZsmRM9e2VmPeBN4uqYvTtW7jvijg9N/y&#10;JsXecLq0q+WD6m8AAAD//wMAUEsDBBQABgAIAAAAIQA4/SH/1gAAAJQBAAALAAAAX3JlbHMvLnJl&#10;bHOkkMFqwzAMhu+DvYPRfXGawxijTi+j0GvpHsDYimMaW0Yy2fr2M4PBMnrbUb/Q94l/f/hMi1qR&#10;JVI2sOt6UJgd+ZiDgffL8ekFlFSbvV0oo4EbChzGx4f9GRdb25HMsYhqlCwG5lrLq9biZkxWOiqY&#10;22YiTra2kYMu1l1tQD30/bPm3wwYN0x18gb45AdQl1tp5j/sFB2T0FQ7R0nTNEV3j6o9feQzro1i&#10;OWA14Fm+Q8a1a8+Bvu/d/dMb2JY5uiPbhG/ktn4cqGU/er3pcvwCAAD//wMAUEsDBBQABgAIAAAA&#10;IQA5oaYpxAEAANkDAAAOAAAAZHJzL2Uyb0RvYy54bWysU02P0zAQvSPxHyzfaZJCVyVquoddsRcE&#10;FV931xk3lvylsWnSf8/Y6WZXgIRAXJyxZ96beTOT3e1kDTsDRu1dx5tVzRk46XvtTh3/+uXdqy1n&#10;MQnXC+MddPwCkd/uX77YjaGFtR+86QEZkbjYjqHjQ0qhraooB7AirnwAR07l0YpEVzxVPYqR2K2p&#10;1nV9U40e+4BeQoz0ej87+b7wKwUyfVQqQmKm41RbKieW85jPar8T7QlFGLS8liH+oQortKOkC9W9&#10;SIJ9R/0LldUSffQqraS3lVdKSygaSE1T/6Tm8yACFC3UnBiWNsX/Rys/nA/IdE+z23DmhKUZPQCK&#10;PJVvgEftskU+atQYYkvxd+6A11sMB8yqJ4U2f0kPm0pzL0tzYUpM0mPz9k19w5kkz3pTbzfb0vzq&#10;CRwwpgfwlmWj40a7rF204vw+JkpIoY8h+dk4Nnb89bapZ6Jc3VxPsdLFwBz2CRQJzBUUurJacGeQ&#10;nQUthZASXGqyPkpgHEVnmNLGLMD6z8BrfIZCWbu/AS+Iktm7tICtdh5/lz1NjyWrOZ7Kf6Y7m0ff&#10;X8qkioP2pyi87npe0Of3An/6I/c/AAAA//8DAFBLAwQUAAYACAAAACEATgUnzt8AAAAJAQAADwAA&#10;AGRycy9kb3ducmV2LnhtbEyPQU+DQBSE7yb+h80z8WYXUWhBlsaYEBMvrdXodcs+gci+JexS6L/3&#10;edLjZCYz3xTbxfbihKPvHCm4XUUgkGpnOmoUvL9VNxsQPmgyuneECs7oYVteXhQ6N26mVzwdQiO4&#10;hHyuFbQhDLmUvm7Rar9yAxJ7X260OrAcG2lGPXO57WUcRam0uiNeaPWATy3W34fJKojn3fmTXqIp&#10;tvU+PI8f1Xq3r5S6vloeH0AEXMJfGH7xGR1KZjq6iYwXvYI0STKOKrhfg2A/TTL+dlRwl2UbkGUh&#10;/z8ofwAAAP//AwBQSwECLQAUAAYACAAAACEAtoM4kv4AAADhAQAAEwAAAAAAAAAAAAAAAAAAAAAA&#10;W0NvbnRlbnRfVHlwZXNdLnhtbFBLAQItABQABgAIAAAAIQA4/SH/1gAAAJQBAAALAAAAAAAAAAAA&#10;AAAAAC8BAABfcmVscy8ucmVsc1BLAQItABQABgAIAAAAIQA5oaYpxAEAANkDAAAOAAAAAAAAAAAA&#10;AAAAAC4CAABkcnMvZTJvRG9jLnhtbFBLAQItABQABgAIAAAAIQBOBSfO3wAAAAkBAAAPAAAAAAAA&#10;AAAAAAAAAB4EAABkcnMvZG93bnJldi54bWxQSwUGAAAAAAQABADzAAAAKgUAAAAA&#10;" strokecolor="#5b9bd5 [3204]" strokeweight="3pt">
+              <v:line w14:anchorId="510BE258" id="Gerader Verbinder 15" o:spid="_x0000_s1026" style="position:absolute;z-index:251678720;visibility:visible;mso-wrap-style:square;mso-width-percent:0;mso-height-percent:0;mso-wrap-distance-left:9pt;mso-wrap-distance-top:0;mso-wrap-distance-right:9pt;mso-wrap-distance-bottom:0;mso-position-horizontal:absolute;mso-position-horizontal-relative:text;mso-position-vertical:absolute;mso-position-vertical-relative:text;mso-width-percent:0;mso-height-percent:0;mso-width-relative:margin;mso-height-relative:margin" from="327.95pt,2.35pt" to="329.5pt,199.9pt" o:gfxdata="UEsDBBQABgAIAAAAIQC2gziS/gAAAOEBAAATAAAAW0NvbnRlbnRfVHlwZXNdLnhtbJSRQU7DMBBF&#10;90jcwfIWJU67QAgl6YK0S0CoHGBkTxKLZGx5TGhvj5O2G0SRWNoz/78nu9wcxkFMGNg6quQqL6RA&#10;0s5Y6ir5vt9lD1JwBDIwOMJKHpHlpr69KfdHjyxSmriSfYz+USnWPY7AufNIadK6MEJMx9ApD/oD&#10;OlTrorhX2lFEilmcO2RdNtjC5xDF9pCuTyYBB5bi6bQ4syoJ3g9WQ0ymaiLzg5KdCXlKLjvcW893&#10;SUOqXwnz5DrgnHtJTxOsQfEKIT7DmDSUCaxw7Rqn8787ZsmRM9e2VmPeBN4uqYvTtW7jvijg9N/y&#10;JsXecLq0q+WD6m8AAAD//wMAUEsDBBQABgAIAAAAIQA4/SH/1gAAAJQBAAALAAAAX3JlbHMvLnJl&#10;bHOkkMFqwzAMhu+DvYPRfXGawxijTi+j0GvpHsDYimMaW0Yy2fr2M4PBMnrbUb/Q94l/f/hMi1qR&#10;JVI2sOt6UJgd+ZiDgffL8ekFlFSbvV0oo4EbChzGx4f9GRdb25HMsYhqlCwG5lrLq9biZkxWOiqY&#10;22YiTra2kYMu1l1tQD30/bPm3wwYN0x18gb45AdQl1tp5j/sFB2T0FQ7R0nTNEV3j6o9feQzro1i&#10;OWA14Fm+Q8a1a8+Bvu/d/dMb2JY5uiPbhG/ktn4cqGU/er3pcvwCAAD//wMAUEsDBBQABgAIAAAA&#10;IQA5oaYpxAEAANkDAAAOAAAAZHJzL2Uyb0RvYy54bWysU02P0zAQvSPxHyzfaZJCVyVquoddsRcE&#10;FV931xk3lvylsWnSf8/Y6WZXgIRAXJyxZ96beTOT3e1kDTsDRu1dx5tVzRk46XvtTh3/+uXdqy1n&#10;MQnXC+MddPwCkd/uX77YjaGFtR+86QEZkbjYjqHjQ0qhraooB7AirnwAR07l0YpEVzxVPYqR2K2p&#10;1nV9U40e+4BeQoz0ej87+b7wKwUyfVQqQmKm41RbKieW85jPar8T7QlFGLS8liH+oQortKOkC9W9&#10;SIJ9R/0LldUSffQqraS3lVdKSygaSE1T/6Tm8yACFC3UnBiWNsX/Rys/nA/IdE+z23DmhKUZPQCK&#10;PJVvgEftskU+atQYYkvxd+6A11sMB8yqJ4U2f0kPm0pzL0tzYUpM0mPz9k19w5kkz3pTbzfb0vzq&#10;CRwwpgfwlmWj40a7rF204vw+JkpIoY8h+dk4Nnb89bapZ6Jc3VxPsdLFwBz2CRQJzBUUurJacGeQ&#10;nQUthZASXGqyPkpgHEVnmNLGLMD6z8BrfIZCWbu/AS+Iktm7tICtdh5/lz1NjyWrOZ7Kf6Y7m0ff&#10;X8qkioP2pyi87npe0Of3An/6I/c/AAAA//8DAFBLAwQUAAYACAAAACEATgUnzt8AAAAJAQAADwAA&#10;AGRycy9kb3ducmV2LnhtbEyPQU+DQBSE7yb+h80z8WYXUWhBlsaYEBMvrdXodcs+gci+JexS6L/3&#10;edLjZCYz3xTbxfbihKPvHCm4XUUgkGpnOmoUvL9VNxsQPmgyuneECs7oYVteXhQ6N26mVzwdQiO4&#10;hHyuFbQhDLmUvm7Rar9yAxJ7X260OrAcG2lGPXO57WUcRam0uiNeaPWATy3W34fJKojn3fmTXqIp&#10;tvU+PI8f1Xq3r5S6vloeH0AEXMJfGH7xGR1KZjq6iYwXvYI0STKOKrhfg2A/TTL+dlRwl2UbkGUh&#10;/z8ofwAAAP//AwBQSwECLQAUAAYACAAAACEAtoM4kv4AAADhAQAAEwAAAAAAAAAAAAAAAAAAAAAA&#10;W0NvbnRlbnRfVHlwZXNdLnhtbFBLAQItABQABgAIAAAAIQA4/SH/1gAAAJQBAAALAAAAAAAAAAAA&#10;AAAAAC8BAABfcmVscy8ucmVsc1BLAQItABQABgAIAAAAIQA5oaYpxAEAANkDAAAOAAAAAAAAAAAA&#10;AAAAAC4CAABkcnMvZTJvRG9jLnhtbFBLAQItABQABgAIAAAAIQBOBSfO3wAAAAkBAAAPAAAAAAAA&#10;AAAAAAAAAB4EAABkcnMvZG93bnJldi54bWxQSwUGAAAAAAQABADzAAAAKgUAAAAA&#10;" strokecolor="#5b9bd5 [3204]" strokeweight="3pt">
                 <v:stroke joinstyle="miter"/>
               </v:line>
             </w:pict>
@@ -2526,7 +3230,7 @@
           </mc:Choice>
           <mc:Fallback>
             <w:pict>
-              <v:line w14:anchorId="25E21AA4" id="Gerader Verbinder 8" o:spid="_x0000_s1026" style="position:absolute;flip:x;z-index:251667456;visibility:visible;mso-wrap-style:square;mso-width-percent:0;mso-height-percent:0;mso-wrap-distance-left:9pt;mso-wrap-distance-top:0;mso-wrap-distance-right:9pt;mso-wrap-distance-bottom:0;mso-position-horizontal:absolute;mso-position-horizontal-relative:text;mso-position-vertical:absolute;mso-position-vertical-relative:text;mso-width-percent:0;mso-height-percent:0;mso-width-relative:margin;mso-height-relative:margin" from="20.75pt,4.65pt" to="21.35pt,199.85pt" o:gfxdata="UEsDBBQABgAIAAAAIQC2gziS/gAAAOEBAAATAAAAW0NvbnRlbnRfVHlwZXNdLnhtbJSRQU7DMBBF&#10;90jcwfIWJU67QAgl6YK0S0CoHGBkTxKLZGx5TGhvj5O2G0SRWNoz/78nu9wcxkFMGNg6quQqL6RA&#10;0s5Y6ir5vt9lD1JwBDIwOMJKHpHlpr69KfdHjyxSmriSfYz+USnWPY7AufNIadK6MEJMx9ApD/oD&#10;OlTrorhX2lFEilmcO2RdNtjC5xDF9pCuTyYBB5bi6bQ4syoJ3g9WQ0ymaiLzg5KdCXlKLjvcW893&#10;SUOqXwnz5DrgnHtJTxOsQfEKIT7DmDSUCaxw7Rqn8787ZsmRM9e2VmPeBN4uqYvTtW7jvijg9N/y&#10;JsXecLq0q+WD6m8AAAD//wMAUEsDBBQABgAIAAAAIQA4/SH/1gAAAJQBAAALAAAAX3JlbHMvLnJl&#10;bHOkkMFqwzAMhu+DvYPRfXGawxijTi+j0GvpHsDYimMaW0Yy2fr2M4PBMnrbUb/Q94l/f/hMi1qR&#10;JVI2sOt6UJgd+ZiDgffL8ekFlFSbvV0oo4EbChzGx4f9GRdb25HMsYhqlCwG5lrLq9biZkxWOiqY&#10;22YiTra2kYMu1l1tQD30/bPm3wwYN0x18gb45AdQl1tp5j/sFB2T0FQ7R0nTNEV3j6o9feQzro1i&#10;OWA14Fm+Q8a1a8+Bvu/d/dMb2JY5uiPbhG/ktn4cqGU/er3pcvwCAAD//wMAUEsDBBQABgAIAAAA&#10;IQB79V83zQEAAOADAAAOAAAAZHJzL2Uyb0RvYy54bWysU02P0zAQvSPxHyzfaZIW2G7UdA+7Yjkg&#10;qPi6u864teQvjU3T/nvGTjas2BUSiIs1tuc9v3kz3tycrWEnwKi963izqDkDJ32v3aHj376+e7Xm&#10;LCbhemG8g45fIPKb7csXmyG0sPRHb3pARiQutkPo+DGl0FZVlEewIi58AEeXyqMVibZ4qHoUA7Fb&#10;Uy3r+m01eOwDegkx0undeMm3hV8pkOmTUhESMx0nbamsWNZ9XqvtRrQHFOGo5SRD/IMKK7SjR2eq&#10;O5EE+4H6CZXVEn30Ki2kt5VXSksoNVA1Tf1bNV+OIkCphcyJYbYp/j9a+fG0Q6b7jlOjnLDUontA&#10;kZvyHXCvXY7W2aYhxJayb90Op10MO8w1nxVapowO72kCigtUFzsXky+zyXBOTNLh1ap5w5mki+Xr&#10;q+tVc53Jq5ElswWM6R68ZTnouNEuWyBacfoQ05j6kJKPjWNDx1frpi7NrLLMUViJ0sXAmPYZFNVJ&#10;AkaJZcLg1iA7CZoNISW41ExajKPsDFPamBlYFx1/BE75GQpl+v4GPCPKy96lGWy18/jc6+n8IFmN&#10;+WTlo7pzuPf9pbSsXNAYFbenkc9z+nhf4L8+5vYnAAAA//8DAFBLAwQUAAYACAAAACEAHFPmotsA&#10;AAAHAQAADwAAAGRycy9kb3ducmV2LnhtbEyOwU7DMBBE70j8g7VI3KjTtKUkxKkoCNRrAx/g2Nsk&#10;aryObLcxf485wXE0ozev2kUzsis6P1gSsFxkwJCU1QN1Ar4+3x+egPkgScvREgr4Rg+7+vamkqW2&#10;Mx3x2oSOJQj5UgroQ5hKzr3q0Ui/sBNS6k7WGRlSdB3XTs4JbkaeZ9kjN3Kg9NDLCV97VOfmYgSc&#10;98q3qjnFeMhnpzcfR/22j0Lc38WXZ2ABY/gbw69+Uoc6ObX2QtqzUcB6uUlLAcUKWKrX+RZYK2BV&#10;FFvgdcX/+9c/AAAA//8DAFBLAQItABQABgAIAAAAIQC2gziS/gAAAOEBAAATAAAAAAAAAAAAAAAA&#10;AAAAAABbQ29udGVudF9UeXBlc10ueG1sUEsBAi0AFAAGAAgAAAAhADj9If/WAAAAlAEAAAsAAAAA&#10;AAAAAAAAAAAALwEAAF9yZWxzLy5yZWxzUEsBAi0AFAAGAAgAAAAhAHv1XzfNAQAA4AMAAA4AAAAA&#10;AAAAAAAAAAAALgIAAGRycy9lMm9Eb2MueG1sUEsBAi0AFAAGAAgAAAAhABxT5qLbAAAABwEAAA8A&#10;AAAAAAAAAAAAAAAAJwQAAGRycy9kb3ducmV2LnhtbFBLBQYAAAAABAAEAPMAAAAvBQAAAAA=&#10;" strokecolor="#5b9bd5 [3204]" strokeweight="3pt">
+              <v:line w14:anchorId="0808D749" id="Gerader Verbinder 8" o:spid="_x0000_s1026" style="position:absolute;flip:x;z-index:251667456;visibility:visible;mso-wrap-style:square;mso-width-percent:0;mso-height-percent:0;mso-wrap-distance-left:9pt;mso-wrap-distance-top:0;mso-wrap-distance-right:9pt;mso-wrap-distance-bottom:0;mso-position-horizontal:absolute;mso-position-horizontal-relative:text;mso-position-vertical:absolute;mso-position-vertical-relative:text;mso-width-percent:0;mso-height-percent:0;mso-width-relative:margin;mso-height-relative:margin" from="20.75pt,4.65pt" to="21.35pt,199.85pt" o:gfxdata="UEsDBBQABgAIAAAAIQC2gziS/gAAAOEBAAATAAAAW0NvbnRlbnRfVHlwZXNdLnhtbJSRQU7DMBBF&#10;90jcwfIWJU67QAgl6YK0S0CoHGBkTxKLZGx5TGhvj5O2G0SRWNoz/78nu9wcxkFMGNg6quQqL6RA&#10;0s5Y6ir5vt9lD1JwBDIwOMJKHpHlpr69KfdHjyxSmriSfYz+USnWPY7AufNIadK6MEJMx9ApD/oD&#10;OlTrorhX2lFEilmcO2RdNtjC5xDF9pCuTyYBB5bi6bQ4syoJ3g9WQ0ymaiLzg5KdCXlKLjvcW893&#10;SUOqXwnz5DrgnHtJTxOsQfEKIT7DmDSUCaxw7Rqn8787ZsmRM9e2VmPeBN4uqYvTtW7jvijg9N/y&#10;JsXecLq0q+WD6m8AAAD//wMAUEsDBBQABgAIAAAAIQA4/SH/1gAAAJQBAAALAAAAX3JlbHMvLnJl&#10;bHOkkMFqwzAMhu+DvYPRfXGawxijTi+j0GvpHsDYimMaW0Yy2fr2M4PBMnrbUb/Q94l/f/hMi1qR&#10;JVI2sOt6UJgd+ZiDgffL8ekFlFSbvV0oo4EbChzGx4f9GRdb25HMsYhqlCwG5lrLq9biZkxWOiqY&#10;22YiTra2kYMu1l1tQD30/bPm3wwYN0x18gb45AdQl1tp5j/sFB2T0FQ7R0nTNEV3j6o9feQzro1i&#10;OWA14Fm+Q8a1a8+Bvu/d/dMb2JY5uiPbhG/ktn4cqGU/er3pcvwCAAD//wMAUEsDBBQABgAIAAAA&#10;IQB79V83zQEAAOADAAAOAAAAZHJzL2Uyb0RvYy54bWysU02P0zAQvSPxHyzfaZIW2G7UdA+7Yjkg&#10;qPi6u864teQvjU3T/nvGTjas2BUSiIs1tuc9v3kz3tycrWEnwKi963izqDkDJ32v3aHj376+e7Xm&#10;LCbhemG8g45fIPKb7csXmyG0sPRHb3pARiQutkPo+DGl0FZVlEewIi58AEeXyqMVibZ4qHoUA7Fb&#10;Uy3r+m01eOwDegkx0undeMm3hV8pkOmTUhESMx0nbamsWNZ9XqvtRrQHFOGo5SRD/IMKK7SjR2eq&#10;O5EE+4H6CZXVEn30Ki2kt5VXSksoNVA1Tf1bNV+OIkCphcyJYbYp/j9a+fG0Q6b7jlOjnLDUontA&#10;kZvyHXCvXY7W2aYhxJayb90Op10MO8w1nxVapowO72kCigtUFzsXky+zyXBOTNLh1ap5w5mki+Xr&#10;q+tVc53Jq5ElswWM6R68ZTnouNEuWyBacfoQ05j6kJKPjWNDx1frpi7NrLLMUViJ0sXAmPYZFNVJ&#10;AkaJZcLg1iA7CZoNISW41ExajKPsDFPamBlYFx1/BE75GQpl+v4GPCPKy96lGWy18/jc6+n8IFmN&#10;+WTlo7pzuPf9pbSsXNAYFbenkc9z+nhf4L8+5vYnAAAA//8DAFBLAwQUAAYACAAAACEAHFPmotsA&#10;AAAHAQAADwAAAGRycy9kb3ducmV2LnhtbEyOwU7DMBBE70j8g7VI3KjTtKUkxKkoCNRrAx/g2Nsk&#10;aryObLcxf485wXE0ozev2kUzsis6P1gSsFxkwJCU1QN1Ar4+3x+egPkgScvREgr4Rg+7+vamkqW2&#10;Mx3x2oSOJQj5UgroQ5hKzr3q0Ui/sBNS6k7WGRlSdB3XTs4JbkaeZ9kjN3Kg9NDLCV97VOfmYgSc&#10;98q3qjnFeMhnpzcfR/22j0Lc38WXZ2ABY/gbw69+Uoc6ObX2QtqzUcB6uUlLAcUKWKrX+RZYK2BV&#10;FFvgdcX/+9c/AAAA//8DAFBLAQItABQABgAIAAAAIQC2gziS/gAAAOEBAAATAAAAAAAAAAAAAAAA&#10;AAAAAABbQ29udGVudF9UeXBlc10ueG1sUEsBAi0AFAAGAAgAAAAhADj9If/WAAAAlAEAAAsAAAAA&#10;AAAAAAAAAAAALwEAAF9yZWxzLy5yZWxzUEsBAi0AFAAGAAgAAAAhAHv1XzfNAQAA4AMAAA4AAAAA&#10;AAAAAAAAAAAALgIAAGRycy9lMm9Eb2MueG1sUEsBAi0AFAAGAAgAAAAhABxT5qLbAAAABwEAAA8A&#10;AAAAAAAAAAAAAAAAJwQAAGRycy9kb3ducmV2LnhtbFBLBQYAAAAABAAEAPMAAAAvBQAAAAA=&#10;" strokecolor="#5b9bd5 [3204]" strokeweight="3pt">
                 <v:stroke joinstyle="miter"/>
               </v:line>
             </w:pict>
@@ -2597,7 +3301,7 @@
           </mc:Choice>
           <mc:Fallback>
             <w:pict>
-              <v:line w14:anchorId="27DC5AC1" id="Gerader Verbinder 9" o:spid="_x0000_s1026" style="position:absolute;z-index:251669504;visibility:visible;mso-wrap-style:square;mso-width-percent:0;mso-height-percent:0;mso-wrap-distance-left:9pt;mso-wrap-distance-top:0;mso-wrap-distance-right:9pt;mso-wrap-distance-bottom:0;mso-position-horizontal:absolute;mso-position-horizontal-relative:text;mso-position-vertical:absolute;mso-position-vertical-relative:text;mso-width-percent:0;mso-height-percent:0;mso-width-relative:margin;mso-height-relative:margin" from="153.8pt,2.9pt" to="153.8pt,199.9pt" o:gfxdata="UEsDBBQABgAIAAAAIQC2gziS/gAAAOEBAAATAAAAW0NvbnRlbnRfVHlwZXNdLnhtbJSRQU7DMBBF&#10;90jcwfIWJU67QAgl6YK0S0CoHGBkTxKLZGx5TGhvj5O2G0SRWNoz/78nu9wcxkFMGNg6quQqL6RA&#10;0s5Y6ir5vt9lD1JwBDIwOMJKHpHlpr69KfdHjyxSmriSfYz+USnWPY7AufNIadK6MEJMx9ApD/oD&#10;OlTrorhX2lFEilmcO2RdNtjC5xDF9pCuTyYBB5bi6bQ4syoJ3g9WQ0ymaiLzg5KdCXlKLjvcW893&#10;SUOqXwnz5DrgnHtJTxOsQfEKIT7DmDSUCaxw7Rqn8787ZsmRM9e2VmPeBN4uqYvTtW7jvijg9N/y&#10;JsXecLq0q+WD6m8AAAD//wMAUEsDBBQABgAIAAAAIQA4/SH/1gAAAJQBAAALAAAAX3JlbHMvLnJl&#10;bHOkkMFqwzAMhu+DvYPRfXGawxijTi+j0GvpHsDYimMaW0Yy2fr2M4PBMnrbUb/Q94l/f/hMi1qR&#10;JVI2sOt6UJgd+ZiDgffL8ekFlFSbvV0oo4EbChzGx4f9GRdb25HMsYhqlCwG5lrLq9biZkxWOiqY&#10;22YiTra2kYMu1l1tQD30/bPm3wwYN0x18gb45AdQl1tp5j/sFB2T0FQ7R0nTNEV3j6o9feQzro1i&#10;OWA14Fm+Q8a1a8+Bvu/d/dMb2JY5uiPbhG/ktn4cqGU/er3pcvwCAAD//wMAUEsDBBQABgAIAAAA&#10;IQCRiQV0vwEAANMDAAAOAAAAZHJzL2Uyb0RvYy54bWysU01v2zAMvQ/YfxB0X2xn2NYYcXposV6G&#10;Ldi63RWZigXoC5QWO/9+lJy6xTZgaLGLTFF8j3wkvb2erGEnwKi963izqjkDJ32v3bHj3+8/vrni&#10;LCbhemG8g46fIfLr3etX2zG0sPaDNz0gIxIX2zF0fEgptFUV5QBWxJUP4OhRebQi0RWPVY9iJHZr&#10;qnVdv69Gj31ALyFG8t7Oj3xX+JUCmb4oFSEx03GqLZUTy3nIZ7XbivaIIgxaXsoQL6jCCu0o6UJ1&#10;K5JgP1H/QWW1RB+9SivpbeWV0hKKBlLT1L+p+TaIAEULNSeGpU3x/9HKz6c9Mt13fMOZE5ZGdAco&#10;8lB+AB60y9Ymt2kMsaXoG7fHyy2GPWbNk0Kbv6SGTaW156W1MCUmZ6ck7/pd3XzYFL7qERgwpjvw&#10;lmWj40a7rFq04vQpJkpGoQ8h2W0cGzv+9qqpy/yqXNlcS7HS2cAc9hUUSaPsTaErSwU3BtlJ0DoI&#10;KcGlJmujBMZRdIYpbcwCrP8NvMRnKJSFew54QZTM3qUFbLXz+LfsaXooWc3xVP4T3dk8+P5cplQe&#10;aHOKwsuW59V8ei/wx39x9wsAAP//AwBQSwMEFAAGAAgAAAAhAE3qZuXdAAAACQEAAA8AAABkcnMv&#10;ZG93bnJldi54bWxMj0tPwzAQhO9I/AdrkbhRmyD6SONUCClC4tIHiF7dZEki4nVkO03671nEAW47&#10;mtHsN9lmsp04ow+tIw33MwUCqXRVS7WG97fibgkiREOV6RyhhgsG2OTXV5lJKzfSHs+HWAsuoZAa&#10;DU2MfSplKBu0Jsxcj8Tep/PWRJa+lpU3I5fbTiZKzaU1LfGHxvT43GD5dRishmTcXo70qobElrv4&#10;4j+KxXZXaH17Mz2tQUSc4l8YfvAZHXJmOrmBqiA6DQ9qMeeohkdewP6vPvGxWi1B5pn8vyD/BgAA&#10;//8DAFBLAQItABQABgAIAAAAIQC2gziS/gAAAOEBAAATAAAAAAAAAAAAAAAAAAAAAABbQ29udGVu&#10;dF9UeXBlc10ueG1sUEsBAi0AFAAGAAgAAAAhADj9If/WAAAAlAEAAAsAAAAAAAAAAAAAAAAALwEA&#10;AF9yZWxzLy5yZWxzUEsBAi0AFAAGAAgAAAAhAJGJBXS/AQAA0wMAAA4AAAAAAAAAAAAAAAAALgIA&#10;AGRycy9lMm9Eb2MueG1sUEsBAi0AFAAGAAgAAAAhAE3qZuXdAAAACQEAAA8AAAAAAAAAAAAAAAAA&#10;GQQAAGRycy9kb3ducmV2LnhtbFBLBQYAAAAABAAEAPMAAAAjBQAAAAA=&#10;" strokecolor="#5b9bd5 [3204]" strokeweight="3pt">
+              <v:line w14:anchorId="5BE3CEDE" id="Gerader Verbinder 9" o:spid="_x0000_s1026" style="position:absolute;z-index:251669504;visibility:visible;mso-wrap-style:square;mso-width-percent:0;mso-height-percent:0;mso-wrap-distance-left:9pt;mso-wrap-distance-top:0;mso-wrap-distance-right:9pt;mso-wrap-distance-bottom:0;mso-position-horizontal:absolute;mso-position-horizontal-relative:text;mso-position-vertical:absolute;mso-position-vertical-relative:text;mso-width-percent:0;mso-height-percent:0;mso-width-relative:margin;mso-height-relative:margin" from="153.8pt,2.9pt" to="153.8pt,199.9pt" o:gfxdata="UEsDBBQABgAIAAAAIQC2gziS/gAAAOEBAAATAAAAW0NvbnRlbnRfVHlwZXNdLnhtbJSRQU7DMBBF&#10;90jcwfIWJU67QAgl6YK0S0CoHGBkTxKLZGx5TGhvj5O2G0SRWNoz/78nu9wcxkFMGNg6quQqL6RA&#10;0s5Y6ir5vt9lD1JwBDIwOMJKHpHlpr69KfdHjyxSmriSfYz+USnWPY7AufNIadK6MEJMx9ApD/oD&#10;OlTrorhX2lFEilmcO2RdNtjC5xDF9pCuTyYBB5bi6bQ4syoJ3g9WQ0ymaiLzg5KdCXlKLjvcW893&#10;SUOqXwnz5DrgnHtJTxOsQfEKIT7DmDSUCaxw7Rqn8787ZsmRM9e2VmPeBN4uqYvTtW7jvijg9N/y&#10;JsXecLq0q+WD6m8AAAD//wMAUEsDBBQABgAIAAAAIQA4/SH/1gAAAJQBAAALAAAAX3JlbHMvLnJl&#10;bHOkkMFqwzAMhu+DvYPRfXGawxijTi+j0GvpHsDYimMaW0Yy2fr2M4PBMnrbUb/Q94l/f/hMi1qR&#10;JVI2sOt6UJgd+ZiDgffL8ekFlFSbvV0oo4EbChzGx4f9GRdb25HMsYhqlCwG5lrLq9biZkxWOiqY&#10;22YiTra2kYMu1l1tQD30/bPm3wwYN0x18gb45AdQl1tp5j/sFB2T0FQ7R0nTNEV3j6o9feQzro1i&#10;OWA14Fm+Q8a1a8+Bvu/d/dMb2JY5uiPbhG/ktn4cqGU/er3pcvwCAAD//wMAUEsDBBQABgAIAAAA&#10;IQCRiQV0vwEAANMDAAAOAAAAZHJzL2Uyb0RvYy54bWysU01v2zAMvQ/YfxB0X2xn2NYYcXposV6G&#10;Ldi63RWZigXoC5QWO/9+lJy6xTZgaLGLTFF8j3wkvb2erGEnwKi963izqjkDJ32v3bHj3+8/vrni&#10;LCbhemG8g46fIfLr3etX2zG0sPaDNz0gIxIX2zF0fEgptFUV5QBWxJUP4OhRebQi0RWPVY9iJHZr&#10;qnVdv69Gj31ALyFG8t7Oj3xX+JUCmb4oFSEx03GqLZUTy3nIZ7XbivaIIgxaXsoQL6jCCu0o6UJ1&#10;K5JgP1H/QWW1RB+9SivpbeWV0hKKBlLT1L+p+TaIAEULNSeGpU3x/9HKz6c9Mt13fMOZE5ZGdAco&#10;8lB+AB60y9Ymt2kMsaXoG7fHyy2GPWbNk0Kbv6SGTaW156W1MCUmZ6ck7/pd3XzYFL7qERgwpjvw&#10;lmWj40a7rFq04vQpJkpGoQ8h2W0cGzv+9qqpy/yqXNlcS7HS2cAc9hUUSaPsTaErSwU3BtlJ0DoI&#10;KcGlJmujBMZRdIYpbcwCrP8NvMRnKJSFew54QZTM3qUFbLXz+LfsaXooWc3xVP4T3dk8+P5cplQe&#10;aHOKwsuW59V8ei/wx39x9wsAAP//AwBQSwMEFAAGAAgAAAAhAE3qZuXdAAAACQEAAA8AAABkcnMv&#10;ZG93bnJldi54bWxMj0tPwzAQhO9I/AdrkbhRmyD6SONUCClC4tIHiF7dZEki4nVkO03671nEAW47&#10;mtHsN9lmsp04ow+tIw33MwUCqXRVS7WG97fibgkiREOV6RyhhgsG2OTXV5lJKzfSHs+HWAsuoZAa&#10;DU2MfSplKBu0Jsxcj8Tep/PWRJa+lpU3I5fbTiZKzaU1LfGHxvT43GD5dRishmTcXo70qobElrv4&#10;4j+KxXZXaH17Mz2tQUSc4l8YfvAZHXJmOrmBqiA6DQ9qMeeohkdewP6vPvGxWi1B5pn8vyD/BgAA&#10;//8DAFBLAQItABQABgAIAAAAIQC2gziS/gAAAOEBAAATAAAAAAAAAAAAAAAAAAAAAABbQ29udGVu&#10;dF9UeXBlc10ueG1sUEsBAi0AFAAGAAgAAAAhADj9If/WAAAAlAEAAAsAAAAAAAAAAAAAAAAALwEA&#10;AF9yZWxzLy5yZWxzUEsBAi0AFAAGAAgAAAAhAJGJBXS/AQAA0wMAAA4AAAAAAAAAAAAAAAAALgIA&#10;AGRycy9lMm9Eb2MueG1sUEsBAi0AFAAGAAgAAAAhAE3qZuXdAAAACQEAAA8AAAAAAAAAAAAAAAAA&#10;GQQAAGRycy9kb3ducmV2LnhtbFBLBQYAAAAABAAEAPMAAAAjBQAAAAA=&#10;" strokecolor="#5b9bd5 [3204]" strokeweight="3pt">
                 <v:stroke joinstyle="miter"/>
               </v:line>
             </w:pict>
@@ -2668,7 +3372,7 @@
           </mc:Choice>
           <mc:Fallback>
             <w:pict>
-              <v:line w14:anchorId="67ED047E" id="Gerader Verbinder 11" o:spid="_x0000_s1026" style="position:absolute;z-index:251673600;visibility:visible;mso-wrap-style:square;mso-width-percent:0;mso-height-percent:0;mso-wrap-distance-left:9pt;mso-wrap-distance-top:0;mso-wrap-distance-right:9pt;mso-wrap-distance-bottom:0;mso-position-horizontal:absolute;mso-position-horizontal-relative:text;mso-position-vertical:absolute;mso-position-vertical-relative:text;mso-width-percent:0;mso-height-percent:0;mso-width-relative:margin;mso-height-relative:margin" from="396.85pt,2.35pt" to="399.15pt,196.45pt" o:gfxdata="UEsDBBQABgAIAAAAIQC2gziS/gAAAOEBAAATAAAAW0NvbnRlbnRfVHlwZXNdLnhtbJSRQU7DMBBF&#10;90jcwfIWJU67QAgl6YK0S0CoHGBkTxKLZGx5TGhvj5O2G0SRWNoz/78nu9wcxkFMGNg6quQqL6RA&#10;0s5Y6ir5vt9lD1JwBDIwOMJKHpHlpr69KfdHjyxSmriSfYz+USnWPY7AufNIadK6MEJMx9ApD/oD&#10;OlTrorhX2lFEilmcO2RdNtjC5xDF9pCuTyYBB5bi6bQ4syoJ3g9WQ0ymaiLzg5KdCXlKLjvcW893&#10;SUOqXwnz5DrgnHtJTxOsQfEKIT7DmDSUCaxw7Rqn8787ZsmRM9e2VmPeBN4uqYvTtW7jvijg9N/y&#10;JsXecLq0q+WD6m8AAAD//wMAUEsDBBQABgAIAAAAIQA4/SH/1gAAAJQBAAALAAAAX3JlbHMvLnJl&#10;bHOkkMFqwzAMhu+DvYPRfXGawxijTi+j0GvpHsDYimMaW0Yy2fr2M4PBMnrbUb/Q94l/f/hMi1qR&#10;JVI2sOt6UJgd+ZiDgffL8ekFlFSbvV0oo4EbChzGx4f9GRdb25HMsYhqlCwG5lrLq9biZkxWOiqY&#10;22YiTra2kYMu1l1tQD30/bPm3wwYN0x18gb45AdQl1tp5j/sFB2T0FQ7R0nTNEV3j6o9feQzro1i&#10;OWA14Fm+Q8a1a8+Bvu/d/dMb2JY5uiPbhG/ktn4cqGU/er3pcvwCAAD//wMAUEsDBBQABgAIAAAA&#10;IQDSHd/YxAEAANkDAAAOAAAAZHJzL2Uyb0RvYy54bWysU01vEzEQvSPxHyzfyX4AUVll00MrekEQ&#10;QeHueMdZS/7S2GQ3/56xk24rQEKtuHjHnnlv5s3Mbq5na9gRMGrvet6sas7AST9od+j59/uPb644&#10;i0m4QRjvoOcniPx6+/rVZgodtH70ZgBkROJiN4WejymFrqqiHMGKuPIBHDmVRysSXfFQDSgmYrem&#10;aut6XU0eh4BeQoz0ent28m3hVwpk+qJUhMRMz6m2VE4s5z6f1XYjugOKMGp5KUO8oAortKOkC9Wt&#10;SIL9RP0HldUSffQqraS3lVdKSygaSE1T/6bm2ygCFC3UnBiWNsX/Rys/H3fI9ECzazhzwtKM7gBF&#10;nsoPwL122SIfNWoKsaP4G7fDyy2GHWbVs0Kbv6SHzaW5p6W5MCcm6bH90K4phSRP+279vm3bzFk9&#10;ggPGdAfesmz03GiXtYtOHD/FdA59CMnPxrGp52+vmrpMscrVnespVjoZOId9BUUCqYKm0JXVghuD&#10;7ChoKYSU4FLRR7UYR9EZprQxC7D+N/ASn6FQ1u454AVRMnuXFrDVzuPfsqf5oWR1jqdWPtGdzb0f&#10;TmVSxUH7U7p92fW8oE/vBf74R25/AQAA//8DAFBLAwQUAAYACAAAACEA2KCqgd8AAAAJAQAADwAA&#10;AGRycy9kb3ducmV2LnhtbEyPQU+DQBCF7yb+h82YeLOLYKQgS2NMiImX1mra65YdgcjOEnYp9N87&#10;nvT0Mnkv731TbBbbizOOvnOk4H4VgUCqnemoUfD5Ud2tQfigyejeESq4oIdNeX1V6Ny4md7xvA+N&#10;4BLyuVbQhjDkUvq6Rav9yg1I7H250erA59hIM+qZy20v4yh6lFZ3xAutHvClxfp7P1kF8by9HOkt&#10;mmJb78LreKjS7a5S6vZmeX4CEXAJf2H4xWd0KJnp5CYyXvQK0ixJOarggYX9NFsnIE4KkizOQJaF&#10;/P9B+QMAAP//AwBQSwECLQAUAAYACAAAACEAtoM4kv4AAADhAQAAEwAAAAAAAAAAAAAAAAAAAAAA&#10;W0NvbnRlbnRfVHlwZXNdLnhtbFBLAQItABQABgAIAAAAIQA4/SH/1gAAAJQBAAALAAAAAAAAAAAA&#10;AAAAAC8BAABfcmVscy8ucmVsc1BLAQItABQABgAIAAAAIQDSHd/YxAEAANkDAAAOAAAAAAAAAAAA&#10;AAAAAC4CAABkcnMvZTJvRG9jLnhtbFBLAQItABQABgAIAAAAIQDYoKqB3wAAAAkBAAAPAAAAAAAA&#10;AAAAAAAAAB4EAABkcnMvZG93bnJldi54bWxQSwUGAAAAAAQABADzAAAAKgUAAAAA&#10;" strokecolor="#5b9bd5 [3204]" strokeweight="3pt">
+              <v:line w14:anchorId="1BF75656" id="Gerader Verbinder 11" o:spid="_x0000_s1026" style="position:absolute;z-index:251673600;visibility:visible;mso-wrap-style:square;mso-width-percent:0;mso-height-percent:0;mso-wrap-distance-left:9pt;mso-wrap-distance-top:0;mso-wrap-distance-right:9pt;mso-wrap-distance-bottom:0;mso-position-horizontal:absolute;mso-position-horizontal-relative:text;mso-position-vertical:absolute;mso-position-vertical-relative:text;mso-width-percent:0;mso-height-percent:0;mso-width-relative:margin;mso-height-relative:margin" from="396.85pt,2.35pt" to="399.15pt,196.45pt" o:gfxdata="UEsDBBQABgAIAAAAIQC2gziS/gAAAOEBAAATAAAAW0NvbnRlbnRfVHlwZXNdLnhtbJSRQU7DMBBF&#10;90jcwfIWJU67QAgl6YK0S0CoHGBkTxKLZGx5TGhvj5O2G0SRWNoz/78nu9wcxkFMGNg6quQqL6RA&#10;0s5Y6ir5vt9lD1JwBDIwOMJKHpHlpr69KfdHjyxSmriSfYz+USnWPY7AufNIadK6MEJMx9ApD/oD&#10;OlTrorhX2lFEilmcO2RdNtjC5xDF9pCuTyYBB5bi6bQ4syoJ3g9WQ0ymaiLzg5KdCXlKLjvcW893&#10;SUOqXwnz5DrgnHtJTxOsQfEKIT7DmDSUCaxw7Rqn8787ZsmRM9e2VmPeBN4uqYvTtW7jvijg9N/y&#10;JsXecLq0q+WD6m8AAAD//wMAUEsDBBQABgAIAAAAIQA4/SH/1gAAAJQBAAALAAAAX3JlbHMvLnJl&#10;bHOkkMFqwzAMhu+DvYPRfXGawxijTi+j0GvpHsDYimMaW0Yy2fr2M4PBMnrbUb/Q94l/f/hMi1qR&#10;JVI2sOt6UJgd+ZiDgffL8ekFlFSbvV0oo4EbChzGx4f9GRdb25HMsYhqlCwG5lrLq9biZkxWOiqY&#10;22YiTra2kYMu1l1tQD30/bPm3wwYN0x18gb45AdQl1tp5j/sFB2T0FQ7R0nTNEV3j6o9feQzro1i&#10;OWA14Fm+Q8a1a8+Bvu/d/dMb2JY5uiPbhG/ktn4cqGU/er3pcvwCAAD//wMAUEsDBBQABgAIAAAA&#10;IQDSHd/YxAEAANkDAAAOAAAAZHJzL2Uyb0RvYy54bWysU01vEzEQvSPxHyzfyX4AUVll00MrekEQ&#10;QeHueMdZS/7S2GQ3/56xk24rQEKtuHjHnnlv5s3Mbq5na9gRMGrvet6sas7AST9od+j59/uPb644&#10;i0m4QRjvoOcniPx6+/rVZgodtH70ZgBkROJiN4WejymFrqqiHMGKuPIBHDmVRysSXfFQDSgmYrem&#10;aut6XU0eh4BeQoz0ent28m3hVwpk+qJUhMRMz6m2VE4s5z6f1XYjugOKMGp5KUO8oAortKOkC9Wt&#10;SIL9RP0HldUSffQqraS3lVdKSygaSE1T/6bm2ygCFC3UnBiWNsX/Rys/H3fI9ECzazhzwtKM7gBF&#10;nsoPwL122SIfNWoKsaP4G7fDyy2GHWbVs0Kbv6SHzaW5p6W5MCcm6bH90K4phSRP+279vm3bzFk9&#10;ggPGdAfesmz03GiXtYtOHD/FdA59CMnPxrGp52+vmrpMscrVnespVjoZOId9BUUCqYKm0JXVghuD&#10;7ChoKYSU4FLRR7UYR9EZprQxC7D+N/ASn6FQ1u454AVRMnuXFrDVzuPfsqf5oWR1jqdWPtGdzb0f&#10;TmVSxUH7U7p92fW8oE/vBf74R25/AQAA//8DAFBLAwQUAAYACAAAACEA2KCqgd8AAAAJAQAADwAA&#10;AGRycy9kb3ducmV2LnhtbEyPQU+DQBCF7yb+h82YeLOLYKQgS2NMiImX1mra65YdgcjOEnYp9N87&#10;nvT0Mnkv731TbBbbizOOvnOk4H4VgUCqnemoUfD5Ud2tQfigyejeESq4oIdNeX1V6Ny4md7xvA+N&#10;4BLyuVbQhjDkUvq6Rav9yg1I7H250erA59hIM+qZy20v4yh6lFZ3xAutHvClxfp7P1kF8by9HOkt&#10;mmJb78LreKjS7a5S6vZmeX4CEXAJf2H4xWd0KJnp5CYyXvQK0ixJOarggYX9NFsnIE4KkizOQJaF&#10;/P9B+QMAAP//AwBQSwECLQAUAAYACAAAACEAtoM4kv4AAADhAQAAEwAAAAAAAAAAAAAAAAAAAAAA&#10;W0NvbnRlbnRfVHlwZXNdLnhtbFBLAQItABQABgAIAAAAIQA4/SH/1gAAAJQBAAALAAAAAAAAAAAA&#10;AAAAAC8BAABfcmVscy8ucmVsc1BLAQItABQABgAIAAAAIQDSHd/YxAEAANkDAAAOAAAAAAAAAAAA&#10;AAAAAC4CAABkcnMvZTJvRG9jLnhtbFBLAQItABQABgAIAAAAIQDYoKqB3wAAAAkBAAAPAAAAAAAA&#10;AAAAAAAAAB4EAABkcnMvZG93bnJldi54bWxQSwUGAAAAAAQABADzAAAAKgUAAAAA&#10;" strokecolor="#5b9bd5 [3204]" strokeweight="3pt">
                 <v:stroke joinstyle="miter"/>
               </v:line>
             </w:pict>
@@ -2739,7 +3443,7 @@
           </mc:Choice>
           <mc:Fallback>
             <w:pict>
-              <v:line w14:anchorId="602C3DB4" id="Gerader Verbinder 10" o:spid="_x0000_s1026" style="position:absolute;z-index:251671552;visibility:visible;mso-wrap-style:square;mso-width-percent:0;mso-height-percent:0;mso-wrap-distance-left:9pt;mso-wrap-distance-top:0;mso-wrap-distance-right:9pt;mso-wrap-distance-bottom:0;mso-position-horizontal:absolute;mso-position-horizontal-relative:text;mso-position-vertical:absolute;mso-position-vertical-relative:text;mso-width-percent:0;mso-height-percent:0;mso-width-relative:margin;mso-height-relative:margin" from="260.35pt,2.35pt" to="260.35pt,197.6pt" o:gfxdata="UEsDBBQABgAIAAAAIQC2gziS/gAAAOEBAAATAAAAW0NvbnRlbnRfVHlwZXNdLnhtbJSRQU7DMBBF&#10;90jcwfIWJU67QAgl6YK0S0CoHGBkTxKLZGx5TGhvj5O2G0SRWNoz/78nu9wcxkFMGNg6quQqL6RA&#10;0s5Y6ir5vt9lD1JwBDIwOMJKHpHlpr69KfdHjyxSmriSfYz+USnWPY7AufNIadK6MEJMx9ApD/oD&#10;OlTrorhX2lFEilmcO2RdNtjC5xDF9pCuTyYBB5bi6bQ4syoJ3g9WQ0ymaiLzg5KdCXlKLjvcW893&#10;SUOqXwnz5DrgnHtJTxOsQfEKIT7DmDSUCaxw7Rqn8787ZsmRM9e2VmPeBN4uqYvTtW7jvijg9N/y&#10;JsXecLq0q+WD6m8AAAD//wMAUEsDBBQABgAIAAAAIQA4/SH/1gAAAJQBAAALAAAAX3JlbHMvLnJl&#10;bHOkkMFqwzAMhu+DvYPRfXGawxijTi+j0GvpHsDYimMaW0Yy2fr2M4PBMnrbUb/Q94l/f/hMi1qR&#10;JVI2sOt6UJgd+ZiDgffL8ekFlFSbvV0oo4EbChzGx4f9GRdb25HMsYhqlCwG5lrLq9biZkxWOiqY&#10;22YiTra2kYMu1l1tQD30/bPm3wwYN0x18gb45AdQl1tp5j/sFB2T0FQ7R0nTNEV3j6o9feQzro1i&#10;OWA14Fm+Q8a1a8+Bvu/d/dMb2JY5uiPbhG/ktn4cqGU/er3pcvwCAAD//wMAUEsDBBQABgAIAAAA&#10;IQA8arqSvwEAANUDAAAOAAAAZHJzL2Uyb0RvYy54bWysU0tv2zAMvg/YfxB0X2yne6RGnB5arJdh&#10;C/boXZGpWIBeoLTY+fej5NQttgHDhl1kieT3kR9Jb28ma9gJMGrvOt6sas7ASd9rd+z4t6/vX204&#10;i0m4XhjvoONniPxm9/LFdgwtrP3gTQ/IiMTFdgwdH1IKbVVFOYAVceUDOHIqj1YkeuKx6lGMxG5N&#10;ta7rt9XosQ/oJcRI1rvZyXeFXymQ6ZNSERIzHafaUjmxnId8VrutaI8owqDlpQzxD1VYoR0lXaju&#10;RBLsO+pfqKyW6KNXaSW9rbxSWkLRQGqa+ic1XwYRoGih5sSwtCn+P1r58bRHpnuaHbXHCUszugcU&#10;eSoPgAft8o181KgxxJbib90eL68Y9phVTwpt/pIeNpXmnpfmwpSYnI2SrOvX7643b64yX/UEDBjT&#10;PXjL8qXjRrusW7Ti9CGmOfQxJJuNY2PHrzZNXQqrcmVzLeWWzgbmsM+gSBxlbwpdWSu4NchOghZC&#10;SAkuNZdajKPoDFPamAVY/xl4ic9QKCv3N+AFUTJ7lxaw1c7j77Kn6bFkNcdTK5/pzteD789lSsVB&#10;u1O6fdnzvJzP3wX+9DfufgAAAP//AwBQSwMEFAAGAAgAAAAhAPpSxybdAAAACQEAAA8AAABkcnMv&#10;ZG93bnJldi54bWxMj0FLxDAQhe+C/yGM4M1NjK6rtdNFhCJ42XUVvWabsS02k9Kk2+6/N+JBT8Pj&#10;Pd58L1/PrhMHGkLrGeFyoUAQV962XCO8vZYXtyBCNGxN55kQjhRgXZye5CazfuIXOuxiLVIJh8wg&#10;NDH2mZShasiZsPA9cfI+/eBMTHKopR3MlMpdJ7VSN9KZltOHxvT02FD1tRsdgp42xw9+VqN21TY+&#10;De/larMtEc/P5od7EJHm+BeGH/yEDkVi2vuRbRAdwlKrVYoiXKeT/F+9R7i6W2qQRS7/Lyi+AQAA&#10;//8DAFBLAQItABQABgAIAAAAIQC2gziS/gAAAOEBAAATAAAAAAAAAAAAAAAAAAAAAABbQ29udGVu&#10;dF9UeXBlc10ueG1sUEsBAi0AFAAGAAgAAAAhADj9If/WAAAAlAEAAAsAAAAAAAAAAAAAAAAALwEA&#10;AF9yZWxzLy5yZWxzUEsBAi0AFAAGAAgAAAAhADxqupK/AQAA1QMAAA4AAAAAAAAAAAAAAAAALgIA&#10;AGRycy9lMm9Eb2MueG1sUEsBAi0AFAAGAAgAAAAhAPpSxybdAAAACQEAAA8AAAAAAAAAAAAAAAAA&#10;GQQAAGRycy9kb3ducmV2LnhtbFBLBQYAAAAABAAEAPMAAAAjBQAAAAA=&#10;" strokecolor="#5b9bd5 [3204]" strokeweight="3pt">
+              <v:line w14:anchorId="5E3D3346" id="Gerader Verbinder 10" o:spid="_x0000_s1026" style="position:absolute;z-index:251671552;visibility:visible;mso-wrap-style:square;mso-width-percent:0;mso-height-percent:0;mso-wrap-distance-left:9pt;mso-wrap-distance-top:0;mso-wrap-distance-right:9pt;mso-wrap-distance-bottom:0;mso-position-horizontal:absolute;mso-position-horizontal-relative:text;mso-position-vertical:absolute;mso-position-vertical-relative:text;mso-width-percent:0;mso-height-percent:0;mso-width-relative:margin;mso-height-relative:margin" from="260.35pt,2.35pt" to="260.35pt,197.6pt" o:gfxdata="UEsDBBQABgAIAAAAIQC2gziS/gAAAOEBAAATAAAAW0NvbnRlbnRfVHlwZXNdLnhtbJSRQU7DMBBF&#10;90jcwfIWJU67QAgl6YK0S0CoHGBkTxKLZGx5TGhvj5O2G0SRWNoz/78nu9wcxkFMGNg6quQqL6RA&#10;0s5Y6ir5vt9lD1JwBDIwOMJKHpHlpr69KfdHjyxSmriSfYz+USnWPY7AufNIadK6MEJMx9ApD/oD&#10;OlTrorhX2lFEilmcO2RdNtjC5xDF9pCuTyYBB5bi6bQ4syoJ3g9WQ0ymaiLzg5KdCXlKLjvcW893&#10;SUOqXwnz5DrgnHtJTxOsQfEKIT7DmDSUCaxw7Rqn8787ZsmRM9e2VmPeBN4uqYvTtW7jvijg9N/y&#10;JsXecLq0q+WD6m8AAAD//wMAUEsDBBQABgAIAAAAIQA4/SH/1gAAAJQBAAALAAAAX3JlbHMvLnJl&#10;bHOkkMFqwzAMhu+DvYPRfXGawxijTi+j0GvpHsDYimMaW0Yy2fr2M4PBMnrbUb/Q94l/f/hMi1qR&#10;JVI2sOt6UJgd+ZiDgffL8ekFlFSbvV0oo4EbChzGx4f9GRdb25HMsYhqlCwG5lrLq9biZkxWOiqY&#10;22YiTra2kYMu1l1tQD30/bPm3wwYN0x18gb45AdQl1tp5j/sFB2T0FQ7R0nTNEV3j6o9feQzro1i&#10;OWA14Fm+Q8a1a8+Bvu/d/dMb2JY5uiPbhG/ktn4cqGU/er3pcvwCAAD//wMAUEsDBBQABgAIAAAA&#10;IQA8arqSvwEAANUDAAAOAAAAZHJzL2Uyb0RvYy54bWysU0tv2zAMvg/YfxB0X2yne6RGnB5arJdh&#10;C/boXZGpWIBeoLTY+fej5NQttgHDhl1kieT3kR9Jb28ma9gJMGrvOt6sas7ASd9rd+z4t6/vX204&#10;i0m4XhjvoONniPxm9/LFdgwtrP3gTQ/IiMTFdgwdH1IKbVVFOYAVceUDOHIqj1YkeuKx6lGMxG5N&#10;ta7rt9XosQ/oJcRI1rvZyXeFXymQ6ZNSERIzHafaUjmxnId8VrutaI8owqDlpQzxD1VYoR0lXaju&#10;RBLsO+pfqKyW6KNXaSW9rbxSWkLRQGqa+ic1XwYRoGih5sSwtCn+P1r58bRHpnuaHbXHCUszugcU&#10;eSoPgAft8o181KgxxJbib90eL68Y9phVTwpt/pIeNpXmnpfmwpSYnI2SrOvX7643b64yX/UEDBjT&#10;PXjL8qXjRrusW7Ti9CGmOfQxJJuNY2PHrzZNXQqrcmVzLeWWzgbmsM+gSBxlbwpdWSu4NchOghZC&#10;SAkuNZdajKPoDFPamAVY/xl4ic9QKCv3N+AFUTJ7lxaw1c7j77Kn6bFkNcdTK5/pzteD789lSsVB&#10;u1O6fdnzvJzP3wX+9DfufgAAAP//AwBQSwMEFAAGAAgAAAAhAPpSxybdAAAACQEAAA8AAABkcnMv&#10;ZG93bnJldi54bWxMj0FLxDAQhe+C/yGM4M1NjK6rtdNFhCJ42XUVvWabsS02k9Kk2+6/N+JBT8Pj&#10;Pd58L1/PrhMHGkLrGeFyoUAQV962XCO8vZYXtyBCNGxN55kQjhRgXZye5CazfuIXOuxiLVIJh8wg&#10;NDH2mZShasiZsPA9cfI+/eBMTHKopR3MlMpdJ7VSN9KZltOHxvT02FD1tRsdgp42xw9+VqN21TY+&#10;De/larMtEc/P5od7EJHm+BeGH/yEDkVi2vuRbRAdwlKrVYoiXKeT/F+9R7i6W2qQRS7/Lyi+AQAA&#10;//8DAFBLAQItABQABgAIAAAAIQC2gziS/gAAAOEBAAATAAAAAAAAAAAAAAAAAAAAAABbQ29udGVu&#10;dF9UeXBlc10ueG1sUEsBAi0AFAAGAAgAAAAhADj9If/WAAAAlAEAAAsAAAAAAAAAAAAAAAAALwEA&#10;AF9yZWxzLy5yZWxzUEsBAi0AFAAGAAgAAAAhADxqupK/AQAA1QMAAA4AAAAAAAAAAAAAAAAALgIA&#10;AGRycy9lMm9Eb2MueG1sUEsBAi0AFAAGAAgAAAAhAPpSxybdAAAACQEAAA8AAAAAAAAAAAAAAAAA&#10;GQQAAGRycy9kb3ducmV2LnhtbFBLBQYAAAAABAAEAPMAAAAjBQAAAAA=&#10;" strokecolor="#5b9bd5 [3204]" strokeweight="3pt">
                 <v:stroke joinstyle="miter"/>
               </v:line>
             </w:pict>
@@ -3037,7 +3741,7 @@
           </mc:Choice>
           <mc:Fallback>
             <w:pict>
-              <v:rect w14:anchorId="478EEF89" id="Rechteck 13" o:spid="_x0000_s1026" style="position:absolute;margin-left:11.5pt;margin-top:3.35pt;width:19.7pt;height:173.95pt;z-index:251675648;visibility:visible;mso-wrap-style:square;mso-height-percent:0;mso-wrap-distance-left:9pt;mso-wrap-distance-top:0;mso-wrap-distance-right:9pt;mso-wrap-distance-bottom:0;mso-position-horizontal:absolute;mso-position-horizontal-relative:text;mso-position-vertical:absolute;mso-position-vertical-relative:text;mso-height-percent:0;mso-height-relative:margin;v-text-anchor:middle" o:gfxdata="UEsDBBQABgAIAAAAIQC2gziS/gAAAOEBAAATAAAAW0NvbnRlbnRfVHlwZXNdLnhtbJSRQU7DMBBF&#10;90jcwfIWJU67QAgl6YK0S0CoHGBkTxKLZGx5TGhvj5O2G0SRWNoz/78nu9wcxkFMGNg6quQqL6RA&#10;0s5Y6ir5vt9lD1JwBDIwOMJKHpHlpr69KfdHjyxSmriSfYz+USnWPY7AufNIadK6MEJMx9ApD/oD&#10;OlTrorhX2lFEilmcO2RdNtjC5xDF9pCuTyYBB5bi6bQ4syoJ3g9WQ0ymaiLzg5KdCXlKLjvcW893&#10;SUOqXwnz5DrgnHtJTxOsQfEKIT7DmDSUCaxw7Rqn8787ZsmRM9e2VmPeBN4uqYvTtW7jvijg9N/y&#10;JsXecLq0q+WD6m8AAAD//wMAUEsDBBQABgAIAAAAIQA4/SH/1gAAAJQBAAALAAAAX3JlbHMvLnJl&#10;bHOkkMFqwzAMhu+DvYPRfXGawxijTi+j0GvpHsDYimMaW0Yy2fr2M4PBMnrbUb/Q94l/f/hMi1qR&#10;JVI2sOt6UJgd+ZiDgffL8ekFlFSbvV0oo4EbChzGx4f9GRdb25HMsYhqlCwG5lrLq9biZkxWOiqY&#10;22YiTra2kYMu1l1tQD30/bPm3wwYN0x18gb45AdQl1tp5j/sFB2T0FQ7R0nTNEV3j6o9feQzro1i&#10;OWA14Fm+Q8a1a8+Bvu/d/dMb2JY5uiPbhG/ktn4cqGU/er3pcvwCAAD//wMAUEsDBBQABgAIAAAA&#10;IQDQMqYWmQIAAKwFAAAOAAAAZHJzL2Uyb0RvYy54bWysVE1v2zAMvQ/YfxB0X21nabYGdYqgRYcB&#10;XVu0HXpWZak2JomapMTJfn0pyXGDfuwwLAeHpMhH8Ynk8clGK7IWzndgalodlJQIw6HpzGNNf96d&#10;f/pKiQ/MNEyBETXdCk9PFh8/HPd2LibQgmqEIwhi/Ly3NW1DsPOi8LwVmvkDsMLgoQSnWUDVPRaN&#10;Yz2ia1VMynJW9OAa64AL79F6lg/pIuFLKXi4ktKLQFRN8W4hfV36PsRvsThm80fHbNvx4RrsH26h&#10;WWcw6Qh1xgIjK9e9gtIdd+BBhgMOugApOy5SDVhNVb6o5rZlVqRakBxvR5r8/4Pll+trR7oG3+4z&#10;JYZpfKMbwdsg+C+CJuSnt36Obrf22g2aRzEWu5FOx38sg2wSp9uRU7EJhKNxclhWsxklHI8mk/Ko&#10;OkqkF8/R1vnwTYAmUaipwzdLVLL1hQ+YEV13LjGZB9U1551SSYl9Ik6VI2uGL8w4FyZUKVyt9A9o&#10;sn1W4i+/NZqxI7J5ujNjitRxESkl3EtSxPpzxUkKWyViamVuhETmYo0p4Yjw+i6+ZY3I5sN3cybA&#10;iCyxuBE7F/MOdmZn8I+hIrX8GFz+7WI5eIxImcGEMVh3BtxbAAoZHjJnf6Rsj5ooPkCzxb5ykAfO&#10;W37e4eteMB+umcMJw1nErRGu8CMV9DWFQaKkBffnLXv0x8bHU0p6nNia+t8r5gQl6rvBkTiqptM4&#10;4kmZHn6ZoOL2Tx72T8xKnwK2TIX7yfIkRv+gdqJ0oO9xuSxjVjxihmPumvLgdsppyJsE1xMXy2Vy&#10;w7G2LFyYW8sjeGQ1du/d5p45O7R4wOG4hN10s/mLTs++MdLAchVAdmkMnnkd+MaVkJp1WF9x5+zr&#10;yet5yS6eAAAA//8DAFBLAwQUAAYACAAAACEAiQ8gGt8AAAAHAQAADwAAAGRycy9kb3ducmV2Lnht&#10;bEyPQUvDQBSE74L/YXmCN7sxqbGk2ZSqSKGHom2h1232mQSzb0N200R/vc+THocZZr7JV5NtxQV7&#10;3zhScD+LQCCVzjRUKTgeXu8WIHzQZHTrCBV8oYdVcX2V68y4kd7xsg+V4BLymVZQh9BlUvqyRqv9&#10;zHVI7H243urAsq+k6fXI5baVcRSl0uqGeKHWHT7XWH7uB8u7T9/rbYvj7oDDZpvg6XR8edsodXsz&#10;rZcgAk7hLwy/+IwOBTOd3UDGi1ZBnPCVoCB9BMF2Gs9BnBUkD/MUZJHL//zFDwAAAP//AwBQSwEC&#10;LQAUAAYACAAAACEAtoM4kv4AAADhAQAAEwAAAAAAAAAAAAAAAAAAAAAAW0NvbnRlbnRfVHlwZXNd&#10;LnhtbFBLAQItABQABgAIAAAAIQA4/SH/1gAAAJQBAAALAAAAAAAAAAAAAAAAAC8BAABfcmVscy8u&#10;cmVsc1BLAQItABQABgAIAAAAIQDQMqYWmQIAAKwFAAAOAAAAAAAAAAAAAAAAAC4CAABkcnMvZTJv&#10;RG9jLnhtbFBLAQItABQABgAIAAAAIQCJDyAa3wAAAAcBAAAPAAAAAAAAAAAAAAAAAPMEAABkcnMv&#10;ZG93bnJldi54bWxQSwUGAAAAAAQABADzAAAA/wUAAAAA&#10;" fillcolor="#9cc2e5 [1940]" strokecolor="#1f4d78 [1604]" strokeweight="1pt"/>
+              <v:rect w14:anchorId="29ECA959" id="Rechteck 13" o:spid="_x0000_s1026" style="position:absolute;margin-left:11.5pt;margin-top:3.35pt;width:19.7pt;height:173.95pt;z-index:251675648;visibility:visible;mso-wrap-style:square;mso-height-percent:0;mso-wrap-distance-left:9pt;mso-wrap-distance-top:0;mso-wrap-distance-right:9pt;mso-wrap-distance-bottom:0;mso-position-horizontal:absolute;mso-position-horizontal-relative:text;mso-position-vertical:absolute;mso-position-vertical-relative:text;mso-height-percent:0;mso-height-relative:margin;v-text-anchor:middle" o:gfxdata="UEsDBBQABgAIAAAAIQC2gziS/gAAAOEBAAATAAAAW0NvbnRlbnRfVHlwZXNdLnhtbJSRQU7DMBBF&#10;90jcwfIWJU67QAgl6YK0S0CoHGBkTxKLZGx5TGhvj5O2G0SRWNoz/78nu9wcxkFMGNg6quQqL6RA&#10;0s5Y6ir5vt9lD1JwBDIwOMJKHpHlpr69KfdHjyxSmriSfYz+USnWPY7AufNIadK6MEJMx9ApD/oD&#10;OlTrorhX2lFEilmcO2RdNtjC5xDF9pCuTyYBB5bi6bQ4syoJ3g9WQ0ymaiLzg5KdCXlKLjvcW893&#10;SUOqXwnz5DrgnHtJTxOsQfEKIT7DmDSUCaxw7Rqn8787ZsmRM9e2VmPeBN4uqYvTtW7jvijg9N/y&#10;JsXecLq0q+WD6m8AAAD//wMAUEsDBBQABgAIAAAAIQA4/SH/1gAAAJQBAAALAAAAX3JlbHMvLnJl&#10;bHOkkMFqwzAMhu+DvYPRfXGawxijTi+j0GvpHsDYimMaW0Yy2fr2M4PBMnrbUb/Q94l/f/hMi1qR&#10;JVI2sOt6UJgd+ZiDgffL8ekFlFSbvV0oo4EbChzGx4f9GRdb25HMsYhqlCwG5lrLq9biZkxWOiqY&#10;22YiTra2kYMu1l1tQD30/bPm3wwYN0x18gb45AdQl1tp5j/sFB2T0FQ7R0nTNEV3j6o9feQzro1i&#10;OWA14Fm+Q8a1a8+Bvu/d/dMb2JY5uiPbhG/ktn4cqGU/er3pcvwCAAD//wMAUEsDBBQABgAIAAAA&#10;IQDQMqYWmQIAAKwFAAAOAAAAZHJzL2Uyb0RvYy54bWysVE1v2zAMvQ/YfxB0X21nabYGdYqgRYcB&#10;XVu0HXpWZak2JomapMTJfn0pyXGDfuwwLAeHpMhH8Ynk8clGK7IWzndgalodlJQIw6HpzGNNf96d&#10;f/pKiQ/MNEyBETXdCk9PFh8/HPd2LibQgmqEIwhi/Ly3NW1DsPOi8LwVmvkDsMLgoQSnWUDVPRaN&#10;Yz2ia1VMynJW9OAa64AL79F6lg/pIuFLKXi4ktKLQFRN8W4hfV36PsRvsThm80fHbNvx4RrsH26h&#10;WWcw6Qh1xgIjK9e9gtIdd+BBhgMOugApOy5SDVhNVb6o5rZlVqRakBxvR5r8/4Pll+trR7oG3+4z&#10;JYZpfKMbwdsg+C+CJuSnt36Obrf22g2aRzEWu5FOx38sg2wSp9uRU7EJhKNxclhWsxklHI8mk/Ko&#10;OkqkF8/R1vnwTYAmUaipwzdLVLL1hQ+YEV13LjGZB9U1551SSYl9Ik6VI2uGL8w4FyZUKVyt9A9o&#10;sn1W4i+/NZqxI7J5ujNjitRxESkl3EtSxPpzxUkKWyViamVuhETmYo0p4Yjw+i6+ZY3I5sN3cybA&#10;iCyxuBE7F/MOdmZn8I+hIrX8GFz+7WI5eIxImcGEMVh3BtxbAAoZHjJnf6Rsj5ooPkCzxb5ykAfO&#10;W37e4eteMB+umcMJw1nErRGu8CMV9DWFQaKkBffnLXv0x8bHU0p6nNia+t8r5gQl6rvBkTiqptM4&#10;4kmZHn6ZoOL2Tx72T8xKnwK2TIX7yfIkRv+gdqJ0oO9xuSxjVjxihmPumvLgdsppyJsE1xMXy2Vy&#10;w7G2LFyYW8sjeGQ1du/d5p45O7R4wOG4hN10s/mLTs++MdLAchVAdmkMnnkd+MaVkJp1WF9x5+zr&#10;yet5yS6eAAAA//8DAFBLAwQUAAYACAAAACEAiQ8gGt8AAAAHAQAADwAAAGRycy9kb3ducmV2Lnht&#10;bEyPQUvDQBSE74L/YXmCN7sxqbGk2ZSqSKGHom2h1232mQSzb0N200R/vc+THocZZr7JV5NtxQV7&#10;3zhScD+LQCCVzjRUKTgeXu8WIHzQZHTrCBV8oYdVcX2V68y4kd7xsg+V4BLymVZQh9BlUvqyRqv9&#10;zHVI7H243urAsq+k6fXI5baVcRSl0uqGeKHWHT7XWH7uB8u7T9/rbYvj7oDDZpvg6XR8edsodXsz&#10;rZcgAk7hLwy/+IwOBTOd3UDGi1ZBnPCVoCB9BMF2Gs9BnBUkD/MUZJHL//zFDwAAAP//AwBQSwEC&#10;LQAUAAYACAAAACEAtoM4kv4AAADhAQAAEwAAAAAAAAAAAAAAAAAAAAAAW0NvbnRlbnRfVHlwZXNd&#10;LnhtbFBLAQItABQABgAIAAAAIQA4/SH/1gAAAJQBAAALAAAAAAAAAAAAAAAAAC8BAABfcmVscy8u&#10;cmVsc1BLAQItABQABgAIAAAAIQDQMqYWmQIAAKwFAAAOAAAAAAAAAAAAAAAAAC4CAABkcnMvZTJv&#10;RG9jLnhtbFBLAQItABQABgAIAAAAIQCJDyAa3wAAAAcBAAAPAAAAAAAAAAAAAAAAAPMEAABkcnMv&#10;ZG93bnJldi54bWxQSwUGAAAAAAQABADzAAAA/wUAAAAA&#10;" fillcolor="#9cc2e5 [1940]" strokecolor="#1f4d78 [1604]" strokeweight="1pt"/>
             </w:pict>
           </mc:Fallback>
         </mc:AlternateContent>
@@ -3123,7 +3827,7 @@
           </mc:Choice>
           <mc:Fallback>
             <w:pict>
-              <v:rect w14:anchorId="68019251" id="Rechteck 20" o:spid="_x0000_s1026" style="position:absolute;margin-left:2in;margin-top:.8pt;width:19.65pt;height:163pt;z-index:251691008;visibility:visible;mso-wrap-style:square;mso-height-percent:0;mso-wrap-distance-left:9pt;mso-wrap-distance-top:0;mso-wrap-distance-right:9pt;mso-wrap-distance-bottom:0;mso-position-horizontal:absolute;mso-position-horizontal-relative:text;mso-position-vertical:absolute;mso-position-vertical-relative:text;mso-height-percent:0;mso-height-relative:margin;v-text-anchor:middle" o:gfxdata="UEsDBBQABgAIAAAAIQC2gziS/gAAAOEBAAATAAAAW0NvbnRlbnRfVHlwZXNdLnhtbJSRQU7DMBBF&#10;90jcwfIWJU67QAgl6YK0S0CoHGBkTxKLZGx5TGhvj5O2G0SRWNoz/78nu9wcxkFMGNg6quQqL6RA&#10;0s5Y6ir5vt9lD1JwBDIwOMJKHpHlpr69KfdHjyxSmriSfYz+USnWPY7AufNIadK6MEJMx9ApD/oD&#10;OlTrorhX2lFEilmcO2RdNtjC5xDF9pCuTyYBB5bi6bQ4syoJ3g9WQ0ymaiLzg5KdCXlKLjvcW893&#10;SUOqXwnz5DrgnHtJTxOsQfEKIT7DmDSUCaxw7Rqn8787ZsmRM9e2VmPeBN4uqYvTtW7jvijg9N/y&#10;JsXecLq0q+WD6m8AAAD//wMAUEsDBBQABgAIAAAAIQA4/SH/1gAAAJQBAAALAAAAX3JlbHMvLnJl&#10;bHOkkMFqwzAMhu+DvYPRfXGawxijTi+j0GvpHsDYimMaW0Yy2fr2M4PBMnrbUb/Q94l/f/hMi1qR&#10;JVI2sOt6UJgd+ZiDgffL8ekFlFSbvV0oo4EbChzGx4f9GRdb25HMsYhqlCwG5lrLq9biZkxWOiqY&#10;22YiTra2kYMu1l1tQD30/bPm3wwYN0x18gb45AdQl1tp5j/sFB2T0FQ7R0nTNEV3j6o9feQzro1i&#10;OWA14Fm+Q8a1a8+Bvu/d/dMb2JY5uiPbhG/ktn4cqGU/er3pcvwCAAD//wMAUEsDBBQABgAIAAAA&#10;IQCU1QoIlwIAAKwFAAAOAAAAZHJzL2Uyb0RvYy54bWysVEtv2zAMvg/YfxB0X+0ESbsGdYqgRYcB&#10;XVv0gZ4VWYqNSaImKXGyXz9Kctygjx2G5eBQFPmR/ETy7HyrFdkI51swFR0dlZQIw6FuzaqiT49X&#10;X75S4gMzNVNgREV3wtPz+edPZ52diTE0oGrhCIIYP+tsRZsQ7KwoPG+EZv4IrDB4KcFpFvDoVkXt&#10;WIfoWhXjsjwuOnC1dcCF96i9zJd0nvClFDzcSulFIKqimFtIX5e+y/gt5mdstnLMNi3v02D/kIVm&#10;rcGgA9QlC4ysXfsGSrfcgQcZjjjoAqRsuUg1YDWj8lU1Dw2zItWC5Hg70OT/Hyy/2dw50tYVHSM9&#10;hml8o3vBmyD4T4Iq5KezfoZmD/bO9SePYix2K52O/1gG2SZOdwOnYhsIR+V4cjqdTinheDUuT0os&#10;M4IWL97W+fBNgCZRqKjDN0tUss21D9l0bxKDeVBtfdUqlQ6xT8SFcmTD8IUZ58KEUXJXa/0D6qw/&#10;LvGX3xrV2BFZPdmrMZvUcREp5XYQpIj154qTFHZKxNDK3AuJzMUaU8AB4W0uvmG1yOrphzETYESW&#10;WNyAnYv5ADuz09tHV5FafnAu/5ZYdh48UmQwYXDWrQH3HoBChvvI2R4pO6Amikuod9hXDvLAecuv&#10;Wnzda+bDHXM4YdhsuDXCLX6kgq6i0EuUNOB+v6eP9tj4eEtJhxNbUf9rzZygRH03OBKno8kkjng6&#10;TKYnsaHd4c3y8Mas9QVgy4xwP1mexGgf1F6UDvQzLpdFjIpXzHCMXVEe3P5wEfImwfXExWKRzHCs&#10;LQvX5sHyCB5Zjd37uH1mzvYtHnA4bmA/3Wz2qtOzbfQ0sFgHkG0agxdee75xJaRm7ddX3DmH52T1&#10;smTnfwAAAP//AwBQSwMEFAAGAAgAAAAhALzI3preAAAACQEAAA8AAABkcnMvZG93bnJldi54bWxM&#10;j01Lw0AQhu+C/2EZwZvdmEAMMZtSFSn0INoWet1mp0lodjZkN0301zt60dsMz8v7USxn24kLDr51&#10;pOB+EYFAqpxpqVaw373eZSB80GR05wgVfKKHZXl9VejcuIk+8LINtWAT8rlW0ITQ51L6qkGr/cL1&#10;SMxObrA68DvU0gx6YnPbyTiKUml1S5zQ6B6fG6zO29Fy7tPXatPh9LbDcb1J8HDYv7yvlbq9mVeP&#10;IALO4U8MP/W5OpTc6ehGMl50CuIs4y2BQQqCeRI/JCCOv0cKsizk/wXlNwAAAP//AwBQSwECLQAU&#10;AAYACAAAACEAtoM4kv4AAADhAQAAEwAAAAAAAAAAAAAAAAAAAAAAW0NvbnRlbnRfVHlwZXNdLnht&#10;bFBLAQItABQABgAIAAAAIQA4/SH/1gAAAJQBAAALAAAAAAAAAAAAAAAAAC8BAABfcmVscy8ucmVs&#10;c1BLAQItABQABgAIAAAAIQCU1QoIlwIAAKwFAAAOAAAAAAAAAAAAAAAAAC4CAABkcnMvZTJvRG9j&#10;LnhtbFBLAQItABQABgAIAAAAIQC8yN6a3gAAAAkBAAAPAAAAAAAAAAAAAAAAAPEEAABkcnMvZG93&#10;bnJldi54bWxQSwUGAAAAAAQABADzAAAA/AUAAAAA&#10;" fillcolor="#9cc2e5 [1940]" strokecolor="#1f4d78 [1604]" strokeweight="1pt"/>
+              <v:rect w14:anchorId="784EED73" id="Rechteck 20" o:spid="_x0000_s1026" style="position:absolute;margin-left:2in;margin-top:.8pt;width:19.65pt;height:163pt;z-index:251691008;visibility:visible;mso-wrap-style:square;mso-height-percent:0;mso-wrap-distance-left:9pt;mso-wrap-distance-top:0;mso-wrap-distance-right:9pt;mso-wrap-distance-bottom:0;mso-position-horizontal:absolute;mso-position-horizontal-relative:text;mso-position-vertical:absolute;mso-position-vertical-relative:text;mso-height-percent:0;mso-height-relative:margin;v-text-anchor:middle" o:gfxdata="UEsDBBQABgAIAAAAIQC2gziS/gAAAOEBAAATAAAAW0NvbnRlbnRfVHlwZXNdLnhtbJSRQU7DMBBF&#10;90jcwfIWJU67QAgl6YK0S0CoHGBkTxKLZGx5TGhvj5O2G0SRWNoz/78nu9wcxkFMGNg6quQqL6RA&#10;0s5Y6ir5vt9lD1JwBDIwOMJKHpHlpr69KfdHjyxSmriSfYz+USnWPY7AufNIadK6MEJMx9ApD/oD&#10;OlTrorhX2lFEilmcO2RdNtjC5xDF9pCuTyYBB5bi6bQ4syoJ3g9WQ0ymaiLzg5KdCXlKLjvcW893&#10;SUOqXwnz5DrgnHtJTxOsQfEKIT7DmDSUCaxw7Rqn8787ZsmRM9e2VmPeBN4uqYvTtW7jvijg9N/y&#10;JsXecLq0q+WD6m8AAAD//wMAUEsDBBQABgAIAAAAIQA4/SH/1gAAAJQBAAALAAAAX3JlbHMvLnJl&#10;bHOkkMFqwzAMhu+DvYPRfXGawxijTi+j0GvpHsDYimMaW0Yy2fr2M4PBMnrbUb/Q94l/f/hMi1qR&#10;JVI2sOt6UJgd+ZiDgffL8ekFlFSbvV0oo4EbChzGx4f9GRdb25HMsYhqlCwG5lrLq9biZkxWOiqY&#10;22YiTra2kYMu1l1tQD30/bPm3wwYN0x18gb45AdQl1tp5j/sFB2T0FQ7R0nTNEV3j6o9feQzro1i&#10;OWA14Fm+Q8a1a8+Bvu/d/dMb2JY5uiPbhG/ktn4cqGU/er3pcvwCAAD//wMAUEsDBBQABgAIAAAA&#10;IQCU1QoIlwIAAKwFAAAOAAAAZHJzL2Uyb0RvYy54bWysVEtv2zAMvg/YfxB0X+0ESbsGdYqgRYcB&#10;XVv0gZ4VWYqNSaImKXGyXz9Kctygjx2G5eBQFPmR/ETy7HyrFdkI51swFR0dlZQIw6FuzaqiT49X&#10;X75S4gMzNVNgREV3wtPz+edPZ52diTE0oGrhCIIYP+tsRZsQ7KwoPG+EZv4IrDB4KcFpFvDoVkXt&#10;WIfoWhXjsjwuOnC1dcCF96i9zJd0nvClFDzcSulFIKqimFtIX5e+y/gt5mdstnLMNi3v02D/kIVm&#10;rcGgA9QlC4ysXfsGSrfcgQcZjjjoAqRsuUg1YDWj8lU1Dw2zItWC5Hg70OT/Hyy/2dw50tYVHSM9&#10;hml8o3vBmyD4T4Iq5KezfoZmD/bO9SePYix2K52O/1gG2SZOdwOnYhsIR+V4cjqdTinheDUuT0os&#10;M4IWL97W+fBNgCZRqKjDN0tUss21D9l0bxKDeVBtfdUqlQ6xT8SFcmTD8IUZ58KEUXJXa/0D6qw/&#10;LvGX3xrV2BFZPdmrMZvUcREp5XYQpIj154qTFHZKxNDK3AuJzMUaU8AB4W0uvmG1yOrphzETYESW&#10;WNyAnYv5ADuz09tHV5FafnAu/5ZYdh48UmQwYXDWrQH3HoBChvvI2R4pO6Amikuod9hXDvLAecuv&#10;Wnzda+bDHXM4YdhsuDXCLX6kgq6i0EuUNOB+v6eP9tj4eEtJhxNbUf9rzZygRH03OBKno8kkjng6&#10;TKYnsaHd4c3y8Mas9QVgy4xwP1mexGgf1F6UDvQzLpdFjIpXzHCMXVEe3P5wEfImwfXExWKRzHCs&#10;LQvX5sHyCB5Zjd37uH1mzvYtHnA4bmA/3Wz2qtOzbfQ0sFgHkG0agxdee75xJaRm7ddX3DmH52T1&#10;smTnfwAAAP//AwBQSwMEFAAGAAgAAAAhALzI3preAAAACQEAAA8AAABkcnMvZG93bnJldi54bWxM&#10;j01Lw0AQhu+C/2EZwZvdmEAMMZtSFSn0INoWet1mp0lodjZkN0301zt60dsMz8v7USxn24kLDr51&#10;pOB+EYFAqpxpqVaw373eZSB80GR05wgVfKKHZXl9VejcuIk+8LINtWAT8rlW0ITQ51L6qkGr/cL1&#10;SMxObrA68DvU0gx6YnPbyTiKUml1S5zQ6B6fG6zO29Fy7tPXatPh9LbDcb1J8HDYv7yvlbq9mVeP&#10;IALO4U8MP/W5OpTc6ehGMl50CuIs4y2BQQqCeRI/JCCOv0cKsizk/wXlNwAAAP//AwBQSwECLQAU&#10;AAYACAAAACEAtoM4kv4AAADhAQAAEwAAAAAAAAAAAAAAAAAAAAAAW0NvbnRlbnRfVHlwZXNdLnht&#10;bFBLAQItABQABgAIAAAAIQA4/SH/1gAAAJQBAAALAAAAAAAAAAAAAAAAAC8BAABfcmVscy8ucmVs&#10;c1BLAQItABQABgAIAAAAIQCU1QoIlwIAAKwFAAAOAAAAAAAAAAAAAAAAAC4CAABkcnMvZTJvRG9j&#10;LnhtbFBLAQItABQABgAIAAAAIQC8yN6a3gAAAAkBAAAPAAAAAAAAAAAAAAAAAPEEAABkcnMvZG93&#10;bnJldi54bWxQSwUGAAAAAAQABADzAAAA/AUAAAAA&#10;" fillcolor="#9cc2e5 [1940]" strokecolor="#1f4d78 [1604]" strokeweight="1pt"/>
             </w:pict>
           </mc:Fallback>
         </mc:AlternateContent>
@@ -3201,7 +3905,7 @@
           </mc:Choice>
           <mc:Fallback>
             <w:pict>
-              <v:rect w14:anchorId="375D7FF2" id="Rechteck 24" o:spid="_x0000_s1026" style="position:absolute;margin-left:250.55pt;margin-top:2pt;width:19.65pt;height:164.15pt;z-index:251697152;visibility:visible;mso-wrap-style:square;mso-height-percent:0;mso-wrap-distance-left:9pt;mso-wrap-distance-top:0;mso-wrap-distance-right:9pt;mso-wrap-distance-bottom:0;mso-position-horizontal:absolute;mso-position-horizontal-relative:text;mso-position-vertical:absolute;mso-position-vertical-relative:text;mso-height-percent:0;mso-height-relative:margin;v-text-anchor:middle" o:gfxdata="UEsDBBQABgAIAAAAIQC2gziS/gAAAOEBAAATAAAAW0NvbnRlbnRfVHlwZXNdLnhtbJSRQU7DMBBF&#10;90jcwfIWJU67QAgl6YK0S0CoHGBkTxKLZGx5TGhvj5O2G0SRWNoz/78nu9wcxkFMGNg6quQqL6RA&#10;0s5Y6ir5vt9lD1JwBDIwOMJKHpHlpr69KfdHjyxSmriSfYz+USnWPY7AufNIadK6MEJMx9ApD/oD&#10;OlTrorhX2lFEilmcO2RdNtjC5xDF9pCuTyYBB5bi6bQ4syoJ3g9WQ0ymaiLzg5KdCXlKLjvcW893&#10;SUOqXwnz5DrgnHtJTxOsQfEKIT7DmDSUCaxw7Rqn8787ZsmRM9e2VmPeBN4uqYvTtW7jvijg9N/y&#10;JsXecLq0q+WD6m8AAAD//wMAUEsDBBQABgAIAAAAIQA4/SH/1gAAAJQBAAALAAAAX3JlbHMvLnJl&#10;bHOkkMFqwzAMhu+DvYPRfXGawxijTi+j0GvpHsDYimMaW0Yy2fr2M4PBMnrbUb/Q94l/f/hMi1qR&#10;JVI2sOt6UJgd+ZiDgffL8ekFlFSbvV0oo4EbChzGx4f9GRdb25HMsYhqlCwG5lrLq9biZkxWOiqY&#10;22YiTra2kYMu1l1tQD30/bPm3wwYN0x18gb45AdQl1tp5j/sFB2T0FQ7R0nTNEV3j6o9feQzro1i&#10;OWA14Fm+Q8a1a8+Bvu/d/dMb2JY5uiPbhG/ktn4cqGU/er3pcvwCAAD//wMAUEsDBBQABgAIAAAA&#10;IQD5VUAJlwIAAKwFAAAOAAAAZHJzL2Uyb0RvYy54bWysVEtPGzEQvlfqf7B8L7vZJhQiNigCUVWi&#10;gICKs/Ha7Kq2x7WdbNJf37G9WSIePVTNYTPPbx6emZPTjVZkLZzvwNR0clBSIgyHpjNPNf1xf/Hp&#10;iBIfmGmYAiNquhWeni4+fjjp7VxU0IJqhCMIYvy8tzVtQ7DzovC8FZr5A7DCoFKC0ywg656KxrEe&#10;0bUqqrI8LHpwjXXAhfcoPc9Kukj4UgoerqX0IhBVU8wtpK9L38f4LRYnbP7kmG07PqTB/iELzTqD&#10;QUeocxYYWbnuFZTuuAMPMhxw0AVI2XGRasBqJuWLau5aZkWqBZvj7dgm//9g+dX6xpGuqWk1pcQw&#10;jW90K3gbBP9JUIT96a2fo9mdvXED55GMxW6k0/EfyyCb1NPt2FOxCYSjsJoez2YzSjiqqvJoevS5&#10;iqDFs7d1PnwVoEkkaurwzVIr2frSh2y6M4nBPKiuueiUSkycE3GmHFkzfGHGuTBhktzVSn+HJssP&#10;S/zlt0YxTkQWT3dizCZNXERKue0FKWL9ueJEha0SMbQyt0Ji52KNKeCI8DoX37JGZPHs3ZgJMCJL&#10;LG7EzsW8g527M9hHV5FGfnQu/5ZYdh49UmQwYXTWnQH3FoDCDg+Rsz22bK81kXyEZotz5SAvnLf8&#10;osPXvWQ+3DCHG4a7iFcjXONHKuhrCgNFSQvu91vyaI+Dj1pKetzYmvpfK+YEJeqbwZU4nkynccUT&#10;M519qZBx+5rHfY1Z6TPAkZngfbI8kdE+qB0pHegHPC7LGBVVzHCMXVMe3I45C/mS4HniYrlMZrjW&#10;loVLc2d5BI9djdN7v3lgzg4jHnA5rmC33Wz+YtKzbfQ0sFwFkF1ag+e+Dv3Gk5CGdThf8ebs88nq&#10;+cgu/gAAAP//AwBQSwMEFAAGAAgAAAAhAD8NazPgAAAACQEAAA8AAABkcnMvZG93bnJldi54bWxM&#10;j09Lw0AUxO+C32F5gje7myYVidmUqkihB6ltoddt9jUJ3T8hu2min97nSY/DDDO/KZaTNeyKfWi9&#10;k5DMBDB0ldetqyUc9u8PT8BCVE4r4x1K+MIAy/L2plC59qP7xOsu1oxKXMiVhCbGLuc8VA1aFWa+&#10;Q0fe2fdWRZJ9zXWvRiq3hs+FeORWtY4WGtXha4PVZTdY2n35Xm0Mjh97HNabFI/Hw9t2LeX93bR6&#10;BhZxin9h+MUndCiJ6eQHpwMzEhYiSSgqIaNL5C8ykQE7SUjTeQq8LPj/B+UPAAAA//8DAFBLAQIt&#10;ABQABgAIAAAAIQC2gziS/gAAAOEBAAATAAAAAAAAAAAAAAAAAAAAAABbQ29udGVudF9UeXBlc10u&#10;eG1sUEsBAi0AFAAGAAgAAAAhADj9If/WAAAAlAEAAAsAAAAAAAAAAAAAAAAALwEAAF9yZWxzLy5y&#10;ZWxzUEsBAi0AFAAGAAgAAAAhAPlVQAmXAgAArAUAAA4AAAAAAAAAAAAAAAAALgIAAGRycy9lMm9E&#10;b2MueG1sUEsBAi0AFAAGAAgAAAAhAD8NazPgAAAACQEAAA8AAAAAAAAAAAAAAAAA8QQAAGRycy9k&#10;b3ducmV2LnhtbFBLBQYAAAAABAAEAPMAAAD+BQAAAAA=&#10;" fillcolor="#9cc2e5 [1940]" strokecolor="#1f4d78 [1604]" strokeweight="1pt"/>
+              <v:rect w14:anchorId="2FB9691E" id="Rechteck 24" o:spid="_x0000_s1026" style="position:absolute;margin-left:250.55pt;margin-top:2pt;width:19.65pt;height:164.15pt;z-index:251697152;visibility:visible;mso-wrap-style:square;mso-height-percent:0;mso-wrap-distance-left:9pt;mso-wrap-distance-top:0;mso-wrap-distance-right:9pt;mso-wrap-distance-bottom:0;mso-position-horizontal:absolute;mso-position-horizontal-relative:text;mso-position-vertical:absolute;mso-position-vertical-relative:text;mso-height-percent:0;mso-height-relative:margin;v-text-anchor:middle" o:gfxdata="UEsDBBQABgAIAAAAIQC2gziS/gAAAOEBAAATAAAAW0NvbnRlbnRfVHlwZXNdLnhtbJSRQU7DMBBF&#10;90jcwfIWJU67QAgl6YK0S0CoHGBkTxKLZGx5TGhvj5O2G0SRWNoz/78nu9wcxkFMGNg6quQqL6RA&#10;0s5Y6ir5vt9lD1JwBDIwOMJKHpHlpr69KfdHjyxSmriSfYz+USnWPY7AufNIadK6MEJMx9ApD/oD&#10;OlTrorhX2lFEilmcO2RdNtjC5xDF9pCuTyYBB5bi6bQ4syoJ3g9WQ0ymaiLzg5KdCXlKLjvcW893&#10;SUOqXwnz5DrgnHtJTxOsQfEKIT7DmDSUCaxw7Rqn8787ZsmRM9e2VmPeBN4uqYvTtW7jvijg9N/y&#10;JsXecLq0q+WD6m8AAAD//wMAUEsDBBQABgAIAAAAIQA4/SH/1gAAAJQBAAALAAAAX3JlbHMvLnJl&#10;bHOkkMFqwzAMhu+DvYPRfXGawxijTi+j0GvpHsDYimMaW0Yy2fr2M4PBMnrbUb/Q94l/f/hMi1qR&#10;JVI2sOt6UJgd+ZiDgffL8ekFlFSbvV0oo4EbChzGx4f9GRdb25HMsYhqlCwG5lrLq9biZkxWOiqY&#10;22YiTra2kYMu1l1tQD30/bPm3wwYN0x18gb45AdQl1tp5j/sFB2T0FQ7R0nTNEV3j6o9feQzro1i&#10;OWA14Fm+Q8a1a8+Bvu/d/dMb2JY5uiPbhG/ktn4cqGU/er3pcvwCAAD//wMAUEsDBBQABgAIAAAA&#10;IQD5VUAJlwIAAKwFAAAOAAAAZHJzL2Uyb0RvYy54bWysVEtPGzEQvlfqf7B8L7vZJhQiNigCUVWi&#10;gICKs/Ha7Kq2x7WdbNJf37G9WSIePVTNYTPPbx6emZPTjVZkLZzvwNR0clBSIgyHpjNPNf1xf/Hp&#10;iBIfmGmYAiNquhWeni4+fjjp7VxU0IJqhCMIYvy8tzVtQ7DzovC8FZr5A7DCoFKC0ywg656KxrEe&#10;0bUqqrI8LHpwjXXAhfcoPc9Kukj4UgoerqX0IhBVU8wtpK9L38f4LRYnbP7kmG07PqTB/iELzTqD&#10;QUeocxYYWbnuFZTuuAMPMhxw0AVI2XGRasBqJuWLau5aZkWqBZvj7dgm//9g+dX6xpGuqWk1pcQw&#10;jW90K3gbBP9JUIT96a2fo9mdvXED55GMxW6k0/EfyyCb1NPt2FOxCYSjsJoez2YzSjiqqvJoevS5&#10;iqDFs7d1PnwVoEkkaurwzVIr2frSh2y6M4nBPKiuueiUSkycE3GmHFkzfGHGuTBhktzVSn+HJssP&#10;S/zlt0YxTkQWT3dizCZNXERKue0FKWL9ueJEha0SMbQyt0Ji52KNKeCI8DoX37JGZPHs3ZgJMCJL&#10;LG7EzsW8g527M9hHV5FGfnQu/5ZYdh49UmQwYXTWnQH3FoDCDg+Rsz22bK81kXyEZotz5SAvnLf8&#10;osPXvWQ+3DCHG4a7iFcjXONHKuhrCgNFSQvu91vyaI+Dj1pKetzYmvpfK+YEJeqbwZU4nkynccUT&#10;M519qZBx+5rHfY1Z6TPAkZngfbI8kdE+qB0pHegHPC7LGBVVzHCMXVMe3I45C/mS4HniYrlMZrjW&#10;loVLc2d5BI9djdN7v3lgzg4jHnA5rmC33Wz+YtKzbfQ0sFwFkF1ag+e+Dv3Gk5CGdThf8ebs88nq&#10;+cgu/gAAAP//AwBQSwMEFAAGAAgAAAAhAD8NazPgAAAACQEAAA8AAABkcnMvZG93bnJldi54bWxM&#10;j09Lw0AUxO+C32F5gje7myYVidmUqkihB6ltoddt9jUJ3T8hu2min97nSY/DDDO/KZaTNeyKfWi9&#10;k5DMBDB0ldetqyUc9u8PT8BCVE4r4x1K+MIAy/L2plC59qP7xOsu1oxKXMiVhCbGLuc8VA1aFWa+&#10;Q0fe2fdWRZJ9zXWvRiq3hs+FeORWtY4WGtXha4PVZTdY2n35Xm0Mjh97HNabFI/Hw9t2LeX93bR6&#10;BhZxin9h+MUndCiJ6eQHpwMzEhYiSSgqIaNL5C8ykQE7SUjTeQq8LPj/B+UPAAAA//8DAFBLAQIt&#10;ABQABgAIAAAAIQC2gziS/gAAAOEBAAATAAAAAAAAAAAAAAAAAAAAAABbQ29udGVudF9UeXBlc10u&#10;eG1sUEsBAi0AFAAGAAgAAAAhADj9If/WAAAAlAEAAAsAAAAAAAAAAAAAAAAALwEAAF9yZWxzLy5y&#10;ZWxzUEsBAi0AFAAGAAgAAAAhAPlVQAmXAgAArAUAAA4AAAAAAAAAAAAAAAAALgIAAGRycy9lMm9E&#10;b2MueG1sUEsBAi0AFAAGAAgAAAAhAD8NazPgAAAACQEAAA8AAAAAAAAAAAAAAAAA8QQAAGRycy9k&#10;b3ducmV2LnhtbFBLBQYAAAAABAAEAPMAAAD+BQAAAAA=&#10;" fillcolor="#9cc2e5 [1940]" strokecolor="#1f4d78 [1604]" strokeweight="1pt"/>
             </w:pict>
           </mc:Fallback>
         </mc:AlternateContent>
@@ -3386,7 +4090,7 @@
           </mc:Choice>
           <mc:Fallback>
             <w:pict>
-              <v:rect w14:anchorId="75289574" id="Rechteck 27" o:spid="_x0000_s1026" style="position:absolute;margin-left:318.8pt;margin-top:2.5pt;width:19.7pt;height:17.65pt;z-index:251703296;visibility:visible;mso-wrap-style:square;mso-height-percent:0;mso-wrap-distance-left:9pt;mso-wrap-distance-top:0;mso-wrap-distance-right:9pt;mso-wrap-distance-bottom:0;mso-position-horizontal:absolute;mso-position-horizontal-relative:text;mso-position-vertical:absolute;mso-position-vertical-relative:text;mso-height-percent:0;mso-height-relative:margin;v-text-anchor:middle" o:gfxdata="UEsDBBQABgAIAAAAIQC2gziS/gAAAOEBAAATAAAAW0NvbnRlbnRfVHlwZXNdLnhtbJSRQU7DMBBF&#10;90jcwfIWJU67QAgl6YK0S0CoHGBkTxKLZGx5TGhvj5O2G0SRWNoz/78nu9wcxkFMGNg6quQqL6RA&#10;0s5Y6ir5vt9lD1JwBDIwOMJKHpHlpr69KfdHjyxSmriSfYz+USnWPY7AufNIadK6MEJMx9ApD/oD&#10;OlTrorhX2lFEilmcO2RdNtjC5xDF9pCuTyYBB5bi6bQ4syoJ3g9WQ0ymaiLzg5KdCXlKLjvcW893&#10;SUOqXwnz5DrgnHtJTxOsQfEKIT7DmDSUCaxw7Rqn8787ZsmRM9e2VmPeBN4uqYvTtW7jvijg9N/y&#10;JsXecLq0q+WD6m8AAAD//wMAUEsDBBQABgAIAAAAIQA4/SH/1gAAAJQBAAALAAAAX3JlbHMvLnJl&#10;bHOkkMFqwzAMhu+DvYPRfXGawxijTi+j0GvpHsDYimMaW0Yy2fr2M4PBMnrbUb/Q94l/f/hMi1qR&#10;JVI2sOt6UJgd+ZiDgffL8ekFlFSbvV0oo4EbChzGx4f9GRdb25HMsYhqlCwG5lrLq9biZkxWOiqY&#10;22YiTra2kYMu1l1tQD30/bPm3wwYN0x18gb45AdQl1tp5j/sFB2T0FQ7R0nTNEV3j6o9feQzro1i&#10;OWA14Fm+Q8a1a8+Bvu/d/dMb2JY5uiPbhG/ktn4cqGU/er3pcvwCAAD//wMAUEsDBBQABgAIAAAA&#10;IQBkFvrplgIAAKsFAAAOAAAAZHJzL2Uyb0RvYy54bWysVEtPGzEQvlfqf7B8L7tZhQARGxSBqCpR&#10;QEDF2XhtdlXb49pONumv79jeLBGPHqrmsJnnNw/PzOnZRiuyFs53YGo6OSgpEYZD05nnmv54uPxy&#10;TIkPzDRMgRE13QpPzxafP532di4qaEE1whEEMX7e25q2Idh5UXjeCs38AVhhUCnBaRaQdc9F41iP&#10;6FoVVVnOih5cYx1w4T1KL7KSLhK+lIKHGym9CETVFHML6evS9yl+i8Upmz87ZtuOD2mwf8hCs85g&#10;0BHqggVGVq57A6U77sCDDAccdAFSdlykGrCaSfmqmvuWWZFqweZ4O7bJ/z9Yfr2+daRralodUWKY&#10;xje6E7wNgv8kKML+9NbP0eze3rqB80jGYjfS6fiPZZBN6ul27KnYBMJRWB2Wk9mMEo6qqppWx7OI&#10;Wbw4W+fDVwGaRKKmDp8sdZKtr3zIpjuTGMuD6prLTqnExDER58qRNcMHZpwLEybJXa30d2iyfFbi&#10;Lz81inEgsni6E2M2aeAiUsptL0gRy88FJypslYihlbkTEhsXS0wBR4S3ufiWNSKLDz+MmQAjssTi&#10;RuxczAfYuTuDfXQVaeJH5/JviWXn0SNFBhNGZ90ZcO8BKOzwEDnbY8v2WhPJJ2i2OFYO8r55yy87&#10;fN0r5sMtc7hguIp4NMINfqSCvqYwUJS04H6/J4/2OPeopaTHha2p/7ViTlCivhnciJPJdBo3PDHT&#10;w6MKGbevedrXmJU+BxyZCZ4nyxMZ7YPakdKBfsTbsoxRUcUMx9g15cHtmPOQDwleJy6Wy2SGW21Z&#10;uDL3lkfw2NU4vQ+bR+bsMOIBd+MadsvN5q8mPdtGTwPLVQDZpTV46evQb7wIaViH6xVPzj6frF5u&#10;7OIPAAAA//8DAFBLAwQUAAYACAAAACEAo/31Mt8AAAAIAQAADwAAAGRycy9kb3ducmV2LnhtbEyP&#10;wU7DMBBE70j8g7VI3KgDgQSFOFUBoUo9IGgr9erGSxJhr6PYaQJfz3KC265mNPOmXM7OihMOofOk&#10;4HqRgECqvemoUbDfvVzdgwhRk9HWEyr4wgDL6vys1IXxE73jaRsbwSEUCq2gjbEvpAx1i06Hhe+R&#10;WPvwg9OR36GRZtAThzsrb5Ikk053xA2t7vGpxfpzOzruffxebSxOrzsc15sUD4f989taqcuLefUA&#10;IuIc/8zwi8/oUDHT0Y9kgrAKsjTP2KrgjiexnuU5H0cFt0kKsirl/wHVDwAAAP//AwBQSwECLQAU&#10;AAYACAAAACEAtoM4kv4AAADhAQAAEwAAAAAAAAAAAAAAAAAAAAAAW0NvbnRlbnRfVHlwZXNdLnht&#10;bFBLAQItABQABgAIAAAAIQA4/SH/1gAAAJQBAAALAAAAAAAAAAAAAAAAAC8BAABfcmVscy8ucmVs&#10;c1BLAQItABQABgAIAAAAIQBkFvrplgIAAKsFAAAOAAAAAAAAAAAAAAAAAC4CAABkcnMvZTJvRG9j&#10;LnhtbFBLAQItABQABgAIAAAAIQCj/fUy3wAAAAgBAAAPAAAAAAAAAAAAAAAAAPAEAABkcnMvZG93&#10;bnJldi54bWxQSwUGAAAAAAQABADzAAAA/AUAAAAA&#10;" fillcolor="#9cc2e5 [1940]" strokecolor="#1f4d78 [1604]" strokeweight="1pt"/>
+              <v:rect w14:anchorId="644A1896" id="Rechteck 27" o:spid="_x0000_s1026" style="position:absolute;margin-left:318.8pt;margin-top:2.5pt;width:19.7pt;height:17.65pt;z-index:251703296;visibility:visible;mso-wrap-style:square;mso-height-percent:0;mso-wrap-distance-left:9pt;mso-wrap-distance-top:0;mso-wrap-distance-right:9pt;mso-wrap-distance-bottom:0;mso-position-horizontal:absolute;mso-position-horizontal-relative:text;mso-position-vertical:absolute;mso-position-vertical-relative:text;mso-height-percent:0;mso-height-relative:margin;v-text-anchor:middle" o:gfxdata="UEsDBBQABgAIAAAAIQC2gziS/gAAAOEBAAATAAAAW0NvbnRlbnRfVHlwZXNdLnhtbJSRQU7DMBBF&#10;90jcwfIWJU67QAgl6YK0S0CoHGBkTxKLZGx5TGhvj5O2G0SRWNoz/78nu9wcxkFMGNg6quQqL6RA&#10;0s5Y6ir5vt9lD1JwBDIwOMJKHpHlpr69KfdHjyxSmriSfYz+USnWPY7AufNIadK6MEJMx9ApD/oD&#10;OlTrorhX2lFEilmcO2RdNtjC5xDF9pCuTyYBB5bi6bQ4syoJ3g9WQ0ymaiLzg5KdCXlKLjvcW893&#10;SUOqXwnz5DrgnHtJTxOsQfEKIT7DmDSUCaxw7Rqn8787ZsmRM9e2VmPeBN4uqYvTtW7jvijg9N/y&#10;JsXecLq0q+WD6m8AAAD//wMAUEsDBBQABgAIAAAAIQA4/SH/1gAAAJQBAAALAAAAX3JlbHMvLnJl&#10;bHOkkMFqwzAMhu+DvYPRfXGawxijTi+j0GvpHsDYimMaW0Yy2fr2M4PBMnrbUb/Q94l/f/hMi1qR&#10;JVI2sOt6UJgd+ZiDgffL8ekFlFSbvV0oo4EbChzGx4f9GRdb25HMsYhqlCwG5lrLq9biZkxWOiqY&#10;22YiTra2kYMu1l1tQD30/bPm3wwYN0x18gb45AdQl1tp5j/sFB2T0FQ7R0nTNEV3j6o9feQzro1i&#10;OWA14Fm+Q8a1a8+Bvu/d/dMb2JY5uiPbhG/ktn4cqGU/er3pcvwCAAD//wMAUEsDBBQABgAIAAAA&#10;IQBkFvrplgIAAKsFAAAOAAAAZHJzL2Uyb0RvYy54bWysVEtPGzEQvlfqf7B8L7tZhQARGxSBqCpR&#10;QEDF2XhtdlXb49pONumv79jeLBGPHqrmsJnnNw/PzOnZRiuyFs53YGo6OSgpEYZD05nnmv54uPxy&#10;TIkPzDRMgRE13QpPzxafP532di4qaEE1whEEMX7e25q2Idh5UXjeCs38AVhhUCnBaRaQdc9F41iP&#10;6FoVVVnOih5cYx1w4T1KL7KSLhK+lIKHGym9CETVFHML6evS9yl+i8Upmz87ZtuOD2mwf8hCs85g&#10;0BHqggVGVq57A6U77sCDDAccdAFSdlykGrCaSfmqmvuWWZFqweZ4O7bJ/z9Yfr2+daRralodUWKY&#10;xje6E7wNgv8kKML+9NbP0eze3rqB80jGYjfS6fiPZZBN6ul27KnYBMJRWB2Wk9mMEo6qqppWx7OI&#10;Wbw4W+fDVwGaRKKmDp8sdZKtr3zIpjuTGMuD6prLTqnExDER58qRNcMHZpwLEybJXa30d2iyfFbi&#10;Lz81inEgsni6E2M2aeAiUsptL0gRy88FJypslYihlbkTEhsXS0wBR4S3ufiWNSKLDz+MmQAjssTi&#10;RuxczAfYuTuDfXQVaeJH5/JviWXn0SNFBhNGZ90ZcO8BKOzwEDnbY8v2WhPJJ2i2OFYO8r55yy87&#10;fN0r5sMtc7hguIp4NMINfqSCvqYwUJS04H6/J4/2OPeopaTHha2p/7ViTlCivhnciJPJdBo3PDHT&#10;w6MKGbevedrXmJU+BxyZCZ4nyxMZ7YPakdKBfsTbsoxRUcUMx9g15cHtmPOQDwleJy6Wy2SGW21Z&#10;uDL3lkfw2NU4vQ+bR+bsMOIBd+MadsvN5q8mPdtGTwPLVQDZpTV46evQb7wIaViH6xVPzj6frF5u&#10;7OIPAAAA//8DAFBLAwQUAAYACAAAACEAo/31Mt8AAAAIAQAADwAAAGRycy9kb3ducmV2LnhtbEyP&#10;wU7DMBBE70j8g7VI3KgDgQSFOFUBoUo9IGgr9erGSxJhr6PYaQJfz3KC265mNPOmXM7OihMOofOk&#10;4HqRgECqvemoUbDfvVzdgwhRk9HWEyr4wgDL6vys1IXxE73jaRsbwSEUCq2gjbEvpAx1i06Hhe+R&#10;WPvwg9OR36GRZtAThzsrb5Ikk053xA2t7vGpxfpzOzruffxebSxOrzsc15sUD4f989taqcuLefUA&#10;IuIc/8zwi8/oUDHT0Y9kgrAKsjTP2KrgjiexnuU5H0cFt0kKsirl/wHVDwAAAP//AwBQSwECLQAU&#10;AAYACAAAACEAtoM4kv4AAADhAQAAEwAAAAAAAAAAAAAAAAAAAAAAW0NvbnRlbnRfVHlwZXNdLnht&#10;bFBLAQItABQABgAIAAAAIQA4/SH/1gAAAJQBAAALAAAAAAAAAAAAAAAAAC8BAABfcmVscy8ucmVs&#10;c1BLAQItABQABgAIAAAAIQBkFvrplgIAAKsFAAAOAAAAAAAAAAAAAAAAAC4CAABkcnMvZTJvRG9j&#10;LnhtbFBLAQItABQABgAIAAAAIQCj/fUy3wAAAAgBAAAPAAAAAAAAAAAAAAAAAPAEAABkcnMvZG93&#10;bnJldi54bWxQSwUGAAAAAAQABADzAAAA/AUAAAAA&#10;" fillcolor="#9cc2e5 [1940]" strokecolor="#1f4d78 [1604]" strokeweight="1pt"/>
             </w:pict>
           </mc:Fallback>
         </mc:AlternateContent>
@@ -3457,7 +4161,7 @@
           </mc:Choice>
           <mc:Fallback>
             <w:pict>
-              <v:shapetype w14:anchorId="6F80DEDF" id="_x0000_t32" coordsize="21600,21600" o:spt="32" o:oned="t" path="m,l21600,21600e" filled="f">
+              <v:shapetype w14:anchorId="7A3BB4C8" id="_x0000_t32" coordsize="21600,21600" o:spt="32" o:oned="t" path="m,l21600,21600e" filled="f">
                 <v:path arrowok="t" fillok="f" o:connecttype="none"/>
                 <o:lock v:ext="edit" shapetype="t"/>
               </v:shapetype>
@@ -3534,7 +4238,7 @@
           </mc:Choice>
           <mc:Fallback>
             <w:pict>
-              <v:shape w14:anchorId="03D842B7" id="Gerade Verbindung mit Pfeil 22" o:spid="_x0000_s1026" type="#_x0000_t32" style="position:absolute;margin-left:171.8pt;margin-top:3.1pt;width:70.85pt;height:.55pt;z-index:251693056;visibility:visible;mso-wrap-style:square;mso-width-percent:0;mso-height-percent:0;mso-wrap-distance-left:9pt;mso-wrap-distance-top:0;mso-wrap-distance-right:9pt;mso-wrap-distance-bottom:0;mso-position-horizontal:absolute;mso-position-horizontal-relative:text;mso-position-vertical:absolute;mso-position-vertical-relative:text;mso-width-percent:0;mso-height-percent:0;mso-width-relative:margin;mso-height-relative:margin" o:gfxdata="UEsDBBQABgAIAAAAIQC2gziS/gAAAOEBAAATAAAAW0NvbnRlbnRfVHlwZXNdLnhtbJSRQU7DMBBF&#10;90jcwfIWJU67QAgl6YK0S0CoHGBkTxKLZGx5TGhvj5O2G0SRWNoz/78nu9wcxkFMGNg6quQqL6RA&#10;0s5Y6ir5vt9lD1JwBDIwOMJKHpHlpr69KfdHjyxSmriSfYz+USnWPY7AufNIadK6MEJMx9ApD/oD&#10;OlTrorhX2lFEilmcO2RdNtjC5xDF9pCuTyYBB5bi6bQ4syoJ3g9WQ0ymaiLzg5KdCXlKLjvcW893&#10;SUOqXwnz5DrgnHtJTxOsQfEKIT7DmDSUCaxw7Rqn8787ZsmRM9e2VmPeBN4uqYvTtW7jvijg9N/y&#10;JsXecLq0q+WD6m8AAAD//wMAUEsDBBQABgAIAAAAIQA4/SH/1gAAAJQBAAALAAAAX3JlbHMvLnJl&#10;bHOkkMFqwzAMhu+DvYPRfXGawxijTi+j0GvpHsDYimMaW0Yy2fr2M4PBMnrbUb/Q94l/f/hMi1qR&#10;JVI2sOt6UJgd+ZiDgffL8ekFlFSbvV0oo4EbChzGx4f9GRdb25HMsYhqlCwG5lrLq9biZkxWOiqY&#10;22YiTra2kYMu1l1tQD30/bPm3wwYN0x18gb45AdQl1tp5j/sFB2T0FQ7R0nTNEV3j6o9feQzro1i&#10;OWA14Fm+Q8a1a8+Bvu/d/dMb2JY5uiPbhG/ktn4cqGU/er3pcvwCAAD//wMAUEsDBBQABgAIAAAA&#10;IQC9u2PP5AEAABEEAAAOAAAAZHJzL2Uyb0RvYy54bWysU02P0zAQvSPxHyzfadJKyy5V0z10YS8I&#10;Kr7urjNOLPlLY2/T/HvGTppFgJBA5ODE8bw3896Md/cXa9gZMGrvGr5e1ZyBk77Vrmv41y/vXt1x&#10;FpNwrTDeQcNHiPx+//LFbghb2PjemxaQEYmL2yE0vE8pbKsqyh6siCsfwNGh8mhFoi12VYtiIHZr&#10;qk1dv64Gj21ALyFG+vswHfJ94VcKZPqoVITETMOptlRWLOspr9V+J7YditBrOZch/qEKK7SjpAvV&#10;g0iCPaH+hcpqiT56lVbS28orpSUUDaRmXf+k5nMvAhQtZE4Mi03x/9HKD+cjMt02fLPhzAlLPXoE&#10;FC2wb4An7don1zGrEzsq0IZRFFk2hLgl5MEdcd7FcMSs/6LQ5jcpY5di87jYDJfEJP18U+eHM0lH&#10;t9TEzFg9QwPG9AjesvzR8JhQ6K5PB+8ctdPjuhgtzu9jmoBXQM5rHBtIy93N7U0JS0Kbt65laQyk&#10;LKEWrjMwZzSOEmctU/XlK40GJqJPoMgYqndKWEYSDgbZWdAwCSnBpfXCRNEZprQxC7AuJfwROMdn&#10;KJRx/RvwgiiZvUsL2Grn8XfZ0+Vasprirw5MurMFJ9+Opa/FGpq70p35juTB/nFf4M83ef8dAAD/&#10;/wMAUEsDBBQABgAIAAAAIQD2MWrS3gAAAAcBAAAPAAAAZHJzL2Rvd25yZXYueG1sTI7BTsMwEETv&#10;SPyDtUjcqNMmBCvNpqoq5UIvtEWqenOTJYmI1yF22/D3mBMcRzN68/LVZHpxpdF1lhHmswgEcWXr&#10;jhuE90P5pEA4r7nWvWVC+CYHq+L+LtdZbW+8o+veNyJA2GUaofV+yKR0VUtGu5kdiEP3YUejfYhj&#10;I+tR3wLc9HIRRak0uuPw0OqBNi1Vn/uLQTCvp/Jo1PxwXO++knKjtqzetoiPD9N6CcLT5P/G8Ksf&#10;1KEITmd74dqJHiFO4jRMEdIFiNAn6jkGcUZ4iUEWufzvX/wAAAD//wMAUEsBAi0AFAAGAAgAAAAh&#10;ALaDOJL+AAAA4QEAABMAAAAAAAAAAAAAAAAAAAAAAFtDb250ZW50X1R5cGVzXS54bWxQSwECLQAU&#10;AAYACAAAACEAOP0h/9YAAACUAQAACwAAAAAAAAAAAAAAAAAvAQAAX3JlbHMvLnJlbHNQSwECLQAU&#10;AAYACAAAACEAvbtjz+QBAAARBAAADgAAAAAAAAAAAAAAAAAuAgAAZHJzL2Uyb0RvYy54bWxQSwEC&#10;LQAUAAYACAAAACEA9jFq0t4AAAAHAQAADwAAAAAAAAAAAAAAAAA+BAAAZHJzL2Rvd25yZXYueG1s&#10;UEsFBgAAAAAEAAQA8wAAAEkFAAAAAA==&#10;" strokecolor="#5b9bd5 [3204]" strokeweight="2.25pt">
+              <v:shape w14:anchorId="0BECBEB5" id="Gerade Verbindung mit Pfeil 22" o:spid="_x0000_s1026" type="#_x0000_t32" style="position:absolute;margin-left:171.8pt;margin-top:3.1pt;width:70.85pt;height:.55pt;z-index:251693056;visibility:visible;mso-wrap-style:square;mso-width-percent:0;mso-height-percent:0;mso-wrap-distance-left:9pt;mso-wrap-distance-top:0;mso-wrap-distance-right:9pt;mso-wrap-distance-bottom:0;mso-position-horizontal:absolute;mso-position-horizontal-relative:text;mso-position-vertical:absolute;mso-position-vertical-relative:text;mso-width-percent:0;mso-height-percent:0;mso-width-relative:margin;mso-height-relative:margin" o:gfxdata="UEsDBBQABgAIAAAAIQC2gziS/gAAAOEBAAATAAAAW0NvbnRlbnRfVHlwZXNdLnhtbJSRQU7DMBBF&#10;90jcwfIWJU67QAgl6YK0S0CoHGBkTxKLZGx5TGhvj5O2G0SRWNoz/78nu9wcxkFMGNg6quQqL6RA&#10;0s5Y6ir5vt9lD1JwBDIwOMJKHpHlpr69KfdHjyxSmriSfYz+USnWPY7AufNIadK6MEJMx9ApD/oD&#10;OlTrorhX2lFEilmcO2RdNtjC5xDF9pCuTyYBB5bi6bQ4syoJ3g9WQ0ymaiLzg5KdCXlKLjvcW893&#10;SUOqXwnz5DrgnHtJTxOsQfEKIT7DmDSUCaxw7Rqn8787ZsmRM9e2VmPeBN4uqYvTtW7jvijg9N/y&#10;JsXecLq0q+WD6m8AAAD//wMAUEsDBBQABgAIAAAAIQA4/SH/1gAAAJQBAAALAAAAX3JlbHMvLnJl&#10;bHOkkMFqwzAMhu+DvYPRfXGawxijTi+j0GvpHsDYimMaW0Yy2fr2M4PBMnrbUb/Q94l/f/hMi1qR&#10;JVI2sOt6UJgd+ZiDgffL8ekFlFSbvV0oo4EbChzGx4f9GRdb25HMsYhqlCwG5lrLq9biZkxWOiqY&#10;22YiTra2kYMu1l1tQD30/bPm3wwYN0x18gb45AdQl1tp5j/sFB2T0FQ7R0nTNEV3j6o9feQzro1i&#10;OWA14Fm+Q8a1a8+Bvu/d/dMb2JY5uiPbhG/ktn4cqGU/er3pcvwCAAD//wMAUEsDBBQABgAIAAAA&#10;IQC9u2PP5AEAABEEAAAOAAAAZHJzL2Uyb0RvYy54bWysU02P0zAQvSPxHyzfadJKyy5V0z10YS8I&#10;Kr7urjNOLPlLY2/T/HvGTppFgJBA5ODE8bw3896Md/cXa9gZMGrvGr5e1ZyBk77Vrmv41y/vXt1x&#10;FpNwrTDeQcNHiPx+//LFbghb2PjemxaQEYmL2yE0vE8pbKsqyh6siCsfwNGh8mhFoi12VYtiIHZr&#10;qk1dv64Gj21ALyFG+vswHfJ94VcKZPqoVITETMOptlRWLOspr9V+J7YditBrOZch/qEKK7SjpAvV&#10;g0iCPaH+hcpqiT56lVbS28orpSUUDaRmXf+k5nMvAhQtZE4Mi03x/9HKD+cjMt02fLPhzAlLPXoE&#10;FC2wb4An7don1zGrEzsq0IZRFFk2hLgl5MEdcd7FcMSs/6LQ5jcpY5di87jYDJfEJP18U+eHM0lH&#10;t9TEzFg9QwPG9AjesvzR8JhQ6K5PB+8ctdPjuhgtzu9jmoBXQM5rHBtIy93N7U0JS0Kbt65laQyk&#10;LKEWrjMwZzSOEmctU/XlK40GJqJPoMgYqndKWEYSDgbZWdAwCSnBpfXCRNEZprQxC7AuJfwROMdn&#10;KJRx/RvwgiiZvUsL2Grn8XfZ0+Vasprirw5MurMFJ9+Opa/FGpq70p35juTB/nFf4M83ef8dAAD/&#10;/wMAUEsDBBQABgAIAAAAIQD2MWrS3gAAAAcBAAAPAAAAZHJzL2Rvd25yZXYueG1sTI7BTsMwEETv&#10;SPyDtUjcqNMmBCvNpqoq5UIvtEWqenOTJYmI1yF22/D3mBMcRzN68/LVZHpxpdF1lhHmswgEcWXr&#10;jhuE90P5pEA4r7nWvWVC+CYHq+L+LtdZbW+8o+veNyJA2GUaofV+yKR0VUtGu5kdiEP3YUejfYhj&#10;I+tR3wLc9HIRRak0uuPw0OqBNi1Vn/uLQTCvp/Jo1PxwXO++knKjtqzetoiPD9N6CcLT5P/G8Ksf&#10;1KEITmd74dqJHiFO4jRMEdIFiNAn6jkGcUZ4iUEWufzvX/wAAAD//wMAUEsBAi0AFAAGAAgAAAAh&#10;ALaDOJL+AAAA4QEAABMAAAAAAAAAAAAAAAAAAAAAAFtDb250ZW50X1R5cGVzXS54bWxQSwECLQAU&#10;AAYACAAAACEAOP0h/9YAAACUAQAACwAAAAAAAAAAAAAAAAAvAQAAX3JlbHMvLnJlbHNQSwECLQAU&#10;AAYACAAAACEAvbtjz+QBAAARBAAADgAAAAAAAAAAAAAAAAAuAgAAZHJzL2Uyb0RvYy54bWxQSwEC&#10;LQAUAAYACAAAACEA9jFq0t4AAAAHAQAADwAAAAAAAAAAAAAAAAA+BAAAZHJzL2Rvd25yZXYueG1s&#10;UEsFBgAAAAAEAAQA8wAAAEkFAAAAAA==&#10;" strokecolor="#5b9bd5 [3204]" strokeweight="2.25pt">
                 <v:stroke endarrow="block" joinstyle="miter"/>
               </v:shape>
             </w:pict>
@@ -3604,7 +4308,7 @@
           </mc:Choice>
           <mc:Fallback>
             <w:pict>
-              <v:shape w14:anchorId="3BB93DEE" id="Gerade Verbindung mit Pfeil 14" o:spid="_x0000_s1026" type="#_x0000_t32" style="position:absolute;margin-left:33.05pt;margin-top:.7pt;width:105.95pt;height:.7pt;z-index:251676672;visibility:visible;mso-wrap-style:square;mso-height-percent:0;mso-wrap-distance-left:9pt;mso-wrap-distance-top:0;mso-wrap-distance-right:9pt;mso-wrap-distance-bottom:0;mso-position-horizontal:absolute;mso-position-horizontal-relative:text;mso-position-vertical:absolute;mso-position-vertical-relative:text;mso-height-percent:0;mso-height-relative:margin" o:gfxdata="UEsDBBQABgAIAAAAIQC2gziS/gAAAOEBAAATAAAAW0NvbnRlbnRfVHlwZXNdLnhtbJSRQU7DMBBF&#10;90jcwfIWJU67QAgl6YK0S0CoHGBkTxKLZGx5TGhvj5O2G0SRWNoz/78nu9wcxkFMGNg6quQqL6RA&#10;0s5Y6ir5vt9lD1JwBDIwOMJKHpHlpr69KfdHjyxSmriSfYz+USnWPY7AufNIadK6MEJMx9ApD/oD&#10;OlTrorhX2lFEilmcO2RdNtjC5xDF9pCuTyYBB5bi6bQ4syoJ3g9WQ0ymaiLzg5KdCXlKLjvcW893&#10;SUOqXwnz5DrgnHtJTxOsQfEKIT7DmDSUCaxw7Rqn8787ZsmRM9e2VmPeBN4uqYvTtW7jvijg9N/y&#10;JsXecLq0q+WD6m8AAAD//wMAUEsDBBQABgAIAAAAIQA4/SH/1gAAAJQBAAALAAAAX3JlbHMvLnJl&#10;bHOkkMFqwzAMhu+DvYPRfXGawxijTi+j0GvpHsDYimMaW0Yy2fr2M4PBMnrbUb/Q94l/f/hMi1qR&#10;JVI2sOt6UJgd+ZiDgffL8ekFlFSbvV0oo4EbChzGx4f9GRdb25HMsYhqlCwG5lrLq9biZkxWOiqY&#10;22YiTra2kYMu1l1tQD30/bPm3wwYN0x18gb45AdQl1tp5j/sFB2T0FQ7R0nTNEV3j6o9feQzro1i&#10;OWA14Fm+Q8a1a8+Bvu/d/dMb2JY5uiPbhG/ktn4cqGU/er3pcvwCAAD//wMAUEsDBBQABgAIAAAA&#10;IQDFkktE5wEAABIEAAAOAAAAZHJzL2Uyb0RvYy54bWysU02P0zAQvSPxHyzfadqy7VZV0z10YS8I&#10;Khb27jrjxJK/NPY27b9n7LRZBEgrEBcntue9mfdmvLk7WcOOgFF7V/PZZMoZOOkb7dqaf//28d2K&#10;s5iEa4TxDmp+hsjvtm/fbPqwhrnvvGkAGZG4uO5DzbuUwrqqouzAijjxARxdKo9WJNpiWzUoemK3&#10;pppPp8uq99gE9BJipNP74ZJvC79SINMXpSIkZmpOtaWyYlkPea22G7FuUYROy0sZ4h+qsEI7SjpS&#10;3Ysk2DPq36isluijV2kiva28UlpC0UBqZtNf1Dx2IkDRQubEMNoU/x+t/HzcI9MN9e6GMycs9egB&#10;UDTAngAP2jXPrmVWJ7ZXoA2jKLKsD3FNyJ3b42UXwx6z/pNCm7+kjJ2KzefRZjglJulw9v5mcTun&#10;bki6Wy3ny0xZvWADxvQA3rL8U/OYUOi2SzvvHPXT46w4LY6fYhqAV0BObBzraz5fLW4XJSwJbT64&#10;hqVzIGkJtXCtgUtG4yhxFjOUX/7S2cBA9BUUOZMLLkxlJmFnkB0FTZOQElyajUwUnWFKGzMCp68D&#10;L/EZCmVe/wY8Ikpm79IIttp5/FP2dLqWrIb4qwOD7mzBwTfn0thiDQ1e6c7lkeTJ/nlf4C9PefsD&#10;AAD//wMAUEsDBBQABgAIAAAAIQBtSj7E3QAAAAYBAAAPAAAAZHJzL2Rvd25yZXYueG1sTI/NasMw&#10;EITvgb6D2EJviewQXOFaDiHgS3NpfiD0plhb29RauZaSuG/f7am97e4Ms98U68n14oZj6DxpSBcJ&#10;CKTa244aDadjNVcgQjRkTe8JNXxjgHX5MCtMbv2d9ng7xEZwCIXcaGhjHHIpQ92iM2HhByTWPvzo&#10;TOR1bKQdzZ3DXS+XSZJJZzriD60ZcNti/Xm4Og3u9b06O5Uez5v916raqh2pt53WT4/T5gVExCn+&#10;meEXn9GhZKaLv5INoteQZSk7+b4CwfLyWXG1Cw8KZFnI//jlDwAAAP//AwBQSwECLQAUAAYACAAA&#10;ACEAtoM4kv4AAADhAQAAEwAAAAAAAAAAAAAAAAAAAAAAW0NvbnRlbnRfVHlwZXNdLnhtbFBLAQIt&#10;ABQABgAIAAAAIQA4/SH/1gAAAJQBAAALAAAAAAAAAAAAAAAAAC8BAABfcmVscy8ucmVsc1BLAQIt&#10;ABQABgAIAAAAIQDFkktE5wEAABIEAAAOAAAAAAAAAAAAAAAAAC4CAABkcnMvZTJvRG9jLnhtbFBL&#10;AQItABQABgAIAAAAIQBtSj7E3QAAAAYBAAAPAAAAAAAAAAAAAAAAAEEEAABkcnMvZG93bnJldi54&#10;bWxQSwUGAAAAAAQABADzAAAASwUAAAAA&#10;" strokecolor="#5b9bd5 [3204]" strokeweight="2.25pt">
+              <v:shape w14:anchorId="102ABE84" id="Gerade Verbindung mit Pfeil 14" o:spid="_x0000_s1026" type="#_x0000_t32" style="position:absolute;margin-left:33.05pt;margin-top:.7pt;width:105.95pt;height:.7pt;z-index:251676672;visibility:visible;mso-wrap-style:square;mso-height-percent:0;mso-wrap-distance-left:9pt;mso-wrap-distance-top:0;mso-wrap-distance-right:9pt;mso-wrap-distance-bottom:0;mso-position-horizontal:absolute;mso-position-horizontal-relative:text;mso-position-vertical:absolute;mso-position-vertical-relative:text;mso-height-percent:0;mso-height-relative:margin" o:gfxdata="UEsDBBQABgAIAAAAIQC2gziS/gAAAOEBAAATAAAAW0NvbnRlbnRfVHlwZXNdLnhtbJSRQU7DMBBF&#10;90jcwfIWJU67QAgl6YK0S0CoHGBkTxKLZGx5TGhvj5O2G0SRWNoz/78nu9wcxkFMGNg6quQqL6RA&#10;0s5Y6ir5vt9lD1JwBDIwOMJKHpHlpr69KfdHjyxSmriSfYz+USnWPY7AufNIadK6MEJMx9ApD/oD&#10;OlTrorhX2lFEilmcO2RdNtjC5xDF9pCuTyYBB5bi6bQ4syoJ3g9WQ0ymaiLzg5KdCXlKLjvcW893&#10;SUOqXwnz5DrgnHtJTxOsQfEKIT7DmDSUCaxw7Rqn8787ZsmRM9e2VmPeBN4uqYvTtW7jvijg9N/y&#10;JsXecLq0q+WD6m8AAAD//wMAUEsDBBQABgAIAAAAIQA4/SH/1gAAAJQBAAALAAAAX3JlbHMvLnJl&#10;bHOkkMFqwzAMhu+DvYPRfXGawxijTi+j0GvpHsDYimMaW0Yy2fr2M4PBMnrbUb/Q94l/f/hMi1qR&#10;JVI2sOt6UJgd+ZiDgffL8ekFlFSbvV0oo4EbChzGx4f9GRdb25HMsYhqlCwG5lrLq9biZkxWOiqY&#10;22YiTra2kYMu1l1tQD30/bPm3wwYN0x18gb45AdQl1tp5j/sFB2T0FQ7R0nTNEV3j6o9feQzro1i&#10;OWA14Fm+Q8a1a8+Bvu/d/dMb2JY5uiPbhG/ktn4cqGU/er3pcvwCAAD//wMAUEsDBBQABgAIAAAA&#10;IQDFkktE5wEAABIEAAAOAAAAZHJzL2Uyb0RvYy54bWysU02P0zAQvSPxHyzfadqy7VZV0z10YS8I&#10;Khb27jrjxJK/NPY27b9n7LRZBEgrEBcntue9mfdmvLk7WcOOgFF7V/PZZMoZOOkb7dqaf//28d2K&#10;s5iEa4TxDmp+hsjvtm/fbPqwhrnvvGkAGZG4uO5DzbuUwrqqouzAijjxARxdKo9WJNpiWzUoemK3&#10;pppPp8uq99gE9BJipNP74ZJvC79SINMXpSIkZmpOtaWyYlkPea22G7FuUYROy0sZ4h+qsEI7SjpS&#10;3Ysk2DPq36isluijV2kiva28UlpC0UBqZtNf1Dx2IkDRQubEMNoU/x+t/HzcI9MN9e6GMycs9egB&#10;UDTAngAP2jXPrmVWJ7ZXoA2jKLKsD3FNyJ3b42UXwx6z/pNCm7+kjJ2KzefRZjglJulw9v5mcTun&#10;bki6Wy3ny0xZvWADxvQA3rL8U/OYUOi2SzvvHPXT46w4LY6fYhqAV0BObBzraz5fLW4XJSwJbT64&#10;hqVzIGkJtXCtgUtG4yhxFjOUX/7S2cBA9BUUOZMLLkxlJmFnkB0FTZOQElyajUwUnWFKGzMCp68D&#10;L/EZCmVe/wY8Ikpm79IIttp5/FP2dLqWrIb4qwOD7mzBwTfn0thiDQ1e6c7lkeTJ/nlf4C9PefsD&#10;AAD//wMAUEsDBBQABgAIAAAAIQBtSj7E3QAAAAYBAAAPAAAAZHJzL2Rvd25yZXYueG1sTI/NasMw&#10;EITvgb6D2EJviewQXOFaDiHgS3NpfiD0plhb29RauZaSuG/f7am97e4Ms98U68n14oZj6DxpSBcJ&#10;CKTa244aDadjNVcgQjRkTe8JNXxjgHX5MCtMbv2d9ng7xEZwCIXcaGhjHHIpQ92iM2HhByTWPvzo&#10;TOR1bKQdzZ3DXS+XSZJJZzriD60ZcNti/Xm4Og3u9b06O5Uez5v916raqh2pt53WT4/T5gVExCn+&#10;meEXn9GhZKaLv5INoteQZSk7+b4CwfLyWXG1Cw8KZFnI//jlDwAAAP//AwBQSwECLQAUAAYACAAA&#10;ACEAtoM4kv4AAADhAQAAEwAAAAAAAAAAAAAAAAAAAAAAW0NvbnRlbnRfVHlwZXNdLnhtbFBLAQIt&#10;ABQABgAIAAAAIQA4/SH/1gAAAJQBAAALAAAAAAAAAAAAAAAAAC8BAABfcmVscy8ucmVsc1BLAQIt&#10;ABQABgAIAAAAIQDFkktE5wEAABIEAAAOAAAAAAAAAAAAAAAAAC4CAABkcnMvZTJvRG9jLnhtbFBL&#10;AQItABQABgAIAAAAIQBtSj7E3QAAAAYBAAAPAAAAAAAAAAAAAAAAAEEEAABkcnMvZG93bnJldi54&#10;bWxQSwUGAAAAAAQABADzAAAASwUAAAAA&#10;" strokecolor="#5b9bd5 [3204]" strokeweight="2.25pt">
                 <v:stroke endarrow="block" joinstyle="miter"/>
               </v:shape>
             </w:pict>
@@ -3798,7 +4502,7 @@
           </mc:Choice>
           <mc:Fallback>
             <w:pict>
-              <v:shape w14:anchorId="53645222" id="Gerade Verbindung mit Pfeil 30" o:spid="_x0000_s1026" type="#_x0000_t32" style="position:absolute;margin-left:274.8pt;margin-top:3.75pt;width:35.25pt;height:0;flip:x;z-index:251706368;visibility:visible;mso-wrap-style:square;mso-wrap-distance-left:9pt;mso-wrap-distance-top:0;mso-wrap-distance-right:9pt;mso-wrap-distance-bottom:0;mso-position-horizontal:absolute;mso-position-horizontal-relative:text;mso-position-vertical:absolute;mso-position-vertical-relative:text" o:gfxdata="UEsDBBQABgAIAAAAIQC2gziS/gAAAOEBAAATAAAAW0NvbnRlbnRfVHlwZXNdLnhtbJSRQU7DMBBF&#10;90jcwfIWJU67QAgl6YK0S0CoHGBkTxKLZGx5TGhvj5O2G0SRWNoz/78nu9wcxkFMGNg6quQqL6RA&#10;0s5Y6ir5vt9lD1JwBDIwOMJKHpHlpr69KfdHjyxSmriSfYz+USnWPY7AufNIadK6MEJMx9ApD/oD&#10;OlTrorhX2lFEilmcO2RdNtjC5xDF9pCuTyYBB5bi6bQ4syoJ3g9WQ0ymaiLzg5KdCXlKLjvcW893&#10;SUOqXwnz5DrgnHtJTxOsQfEKIT7DmDSUCaxw7Rqn8787ZsmRM9e2VmPeBN4uqYvTtW7jvijg9N/y&#10;JsXecLq0q+WD6m8AAAD//wMAUEsDBBQABgAIAAAAIQA4/SH/1gAAAJQBAAALAAAAX3JlbHMvLnJl&#10;bHOkkMFqwzAMhu+DvYPRfXGawxijTi+j0GvpHsDYimMaW0Yy2fr2M4PBMnrbUb/Q94l/f/hMi1qR&#10;JVI2sOt6UJgd+ZiDgffL8ekFlFSbvV0oo4EbChzGx4f9GRdb25HMsYhqlCwG5lrLq9biZkxWOiqY&#10;22YiTra2kYMu1l1tQD30/bPm3wwYN0x18gb45AdQl1tp5j/sFB2T0FQ7R0nTNEV3j6o9feQzro1i&#10;OWA14Fm+Q8a1a8+Bvu/d/dMb2JY5uiPbhG/ktn4cqGU/er3pcvwCAAD//wMAUEsDBBQABgAIAAAA&#10;IQCzzcYh7AEAABgEAAAOAAAAZHJzL2Uyb0RvYy54bWysU02P0zAQvSPxHyzfadKyX4qa7qELywFB&#10;tXzcXWecWPKXxt6m/feMnTYgQEggLk7Gnvdm3vN4fX+0hh0Ao/au5ctFzRk46Tvt+pZ/+fz21R1n&#10;MQnXCeMdtPwEkd9vXr5Yj6GBlR+86QAZkbjYjKHlQ0qhqaooB7AiLnwAR4fKoxWJQuyrDsVI7NZU&#10;q7q+qUaPXUAvIUbafZgO+abwKwUyfVQqQmKm5dRbKiuWdZ/XarMWTY8iDFqe2xD/0IUV2lHRmepB&#10;JMGeUf9CZbVEH71KC+lt5ZXSEooGUrOsf1LzaRABihYyJ4bZpvj/aOWHww6Z7lr+muxxwtIdPQKK&#10;DthXwL123bPrmdWJ7RRowyiLLBtDbAi5dTs8RzHsMOs/KrRMGR3e0TQUR0gjOxbDT7PhcExM0ubV&#10;1e3N7TVn8nJUTQyZKWBMj+Atyz8tjwmF7oe09c7RrXqc2MXhfUzUAwEvgAw2jo0tX91dE3uOk9Dm&#10;jetYOgUSmFAL1xvIUghoHH2ypElE+UsnAxPREyjyh5qdCpbJhK1BdhA0U0JKcGk5M1F2hiltzAys&#10;Swt/BJ7zMxTK1P4NeEaUyt6lGWy18/i76ul4aVlN+RcHJt3Zgr3vTuV6izU0fsWr81PJ8/1jXODf&#10;H/TmGwAAAP//AwBQSwMEFAAGAAgAAAAhACv436DeAAAABwEAAA8AAABkcnMvZG93bnJldi54bWxM&#10;jsFOwkAURfcm/MPkkbiTKYRWLZ0SgyHBxAWgUZaPzqOtdN40nQHK3zu60eXNvTn3ZPPeNOJMnast&#10;KxiPIhDEhdU1lwre35Z3DyCcR9bYWCYFV3Iwzwc3GabaXnhD560vRYCwS1FB5X2bSumKigy6kW2J&#10;Q3ewnUEfYldK3eElwE0jJ1GUSIM1h4cKW1pUVBy3J6Ng8fJ8+LDr1+Pqc7lZfV1ju6bdVKnbYf80&#10;A+Gp939j+NEP6pAHp709sXaiURBPH5MwVXAfgwh9MonGIPa/WeaZ/O+ffwMAAP//AwBQSwECLQAU&#10;AAYACAAAACEAtoM4kv4AAADhAQAAEwAAAAAAAAAAAAAAAAAAAAAAW0NvbnRlbnRfVHlwZXNdLnht&#10;bFBLAQItABQABgAIAAAAIQA4/SH/1gAAAJQBAAALAAAAAAAAAAAAAAAAAC8BAABfcmVscy8ucmVs&#10;c1BLAQItABQABgAIAAAAIQCzzcYh7AEAABgEAAAOAAAAAAAAAAAAAAAAAC4CAABkcnMvZTJvRG9j&#10;LnhtbFBLAQItABQABgAIAAAAIQAr+N+g3gAAAAcBAAAPAAAAAAAAAAAAAAAAAEYEAABkcnMvZG93&#10;bnJldi54bWxQSwUGAAAAAAQABADzAAAAUQUAAAAA&#10;" strokecolor="#5b9bd5 [3204]" strokeweight="2.25pt">
+              <v:shape w14:anchorId="7C16E4F7" id="Gerade Verbindung mit Pfeil 30" o:spid="_x0000_s1026" type="#_x0000_t32" style="position:absolute;margin-left:274.8pt;margin-top:3.75pt;width:35.25pt;height:0;flip:x;z-index:251706368;visibility:visible;mso-wrap-style:square;mso-wrap-distance-left:9pt;mso-wrap-distance-top:0;mso-wrap-distance-right:9pt;mso-wrap-distance-bottom:0;mso-position-horizontal:absolute;mso-position-horizontal-relative:text;mso-position-vertical:absolute;mso-position-vertical-relative:text" o:gfxdata="UEsDBBQABgAIAAAAIQC2gziS/gAAAOEBAAATAAAAW0NvbnRlbnRfVHlwZXNdLnhtbJSRQU7DMBBF&#10;90jcwfIWJU67QAgl6YK0S0CoHGBkTxKLZGx5TGhvj5O2G0SRWNoz/78nu9wcxkFMGNg6quQqL6RA&#10;0s5Y6ir5vt9lD1JwBDIwOMJKHpHlpr69KfdHjyxSmriSfYz+USnWPY7AufNIadK6MEJMx9ApD/oD&#10;OlTrorhX2lFEilmcO2RdNtjC5xDF9pCuTyYBB5bi6bQ4syoJ3g9WQ0ymaiLzg5KdCXlKLjvcW893&#10;SUOqXwnz5DrgnHtJTxOsQfEKIT7DmDSUCaxw7Rqn8787ZsmRM9e2VmPeBN4uqYvTtW7jvijg9N/y&#10;JsXecLq0q+WD6m8AAAD//wMAUEsDBBQABgAIAAAAIQA4/SH/1gAAAJQBAAALAAAAX3JlbHMvLnJl&#10;bHOkkMFqwzAMhu+DvYPRfXGawxijTi+j0GvpHsDYimMaW0Yy2fr2M4PBMnrbUb/Q94l/f/hMi1qR&#10;JVI2sOt6UJgd+ZiDgffL8ekFlFSbvV0oo4EbChzGx4f9GRdb25HMsYhqlCwG5lrLq9biZkxWOiqY&#10;22YiTra2kYMu1l1tQD30/bPm3wwYN0x18gb45AdQl1tp5j/sFB2T0FQ7R0nTNEV3j6o9feQzro1i&#10;OWA14Fm+Q8a1a8+Bvu/d/dMb2JY5uiPbhG/ktn4cqGU/er3pcvwCAAD//wMAUEsDBBQABgAIAAAA&#10;IQCzzcYh7AEAABgEAAAOAAAAZHJzL2Uyb0RvYy54bWysU02P0zAQvSPxHyzfadKyX4qa7qELywFB&#10;tXzcXWecWPKXxt6m/feMnTYgQEggLk7Gnvdm3vN4fX+0hh0Ao/au5ctFzRk46Tvt+pZ/+fz21R1n&#10;MQnXCeMdtPwEkd9vXr5Yj6GBlR+86QAZkbjYjKHlQ0qhqaooB7AiLnwAR4fKoxWJQuyrDsVI7NZU&#10;q7q+qUaPXUAvIUbafZgO+abwKwUyfVQqQmKm5dRbKiuWdZ/XarMWTY8iDFqe2xD/0IUV2lHRmepB&#10;JMGeUf9CZbVEH71KC+lt5ZXSEooGUrOsf1LzaRABihYyJ4bZpvj/aOWHww6Z7lr+muxxwtIdPQKK&#10;DthXwL123bPrmdWJ7RRowyiLLBtDbAi5dTs8RzHsMOs/KrRMGR3e0TQUR0gjOxbDT7PhcExM0ubV&#10;1e3N7TVn8nJUTQyZKWBMj+Atyz8tjwmF7oe09c7RrXqc2MXhfUzUAwEvgAw2jo0tX91dE3uOk9Dm&#10;jetYOgUSmFAL1xvIUghoHH2ypElE+UsnAxPREyjyh5qdCpbJhK1BdhA0U0JKcGk5M1F2hiltzAys&#10;Swt/BJ7zMxTK1P4NeEaUyt6lGWy18/i76ul4aVlN+RcHJt3Zgr3vTuV6izU0fsWr81PJ8/1jXODf&#10;H/TmGwAAAP//AwBQSwMEFAAGAAgAAAAhACv436DeAAAABwEAAA8AAABkcnMvZG93bnJldi54bWxM&#10;jsFOwkAURfcm/MPkkbiTKYRWLZ0SgyHBxAWgUZaPzqOtdN40nQHK3zu60eXNvTn3ZPPeNOJMnast&#10;KxiPIhDEhdU1lwre35Z3DyCcR9bYWCYFV3Iwzwc3GabaXnhD560vRYCwS1FB5X2bSumKigy6kW2J&#10;Q3ewnUEfYldK3eElwE0jJ1GUSIM1h4cKW1pUVBy3J6Ng8fJ8+LDr1+Pqc7lZfV1ju6bdVKnbYf80&#10;A+Gp939j+NEP6pAHp709sXaiURBPH5MwVXAfgwh9MonGIPa/WeaZ/O+ffwMAAP//AwBQSwECLQAU&#10;AAYACAAAACEAtoM4kv4AAADhAQAAEwAAAAAAAAAAAAAAAAAAAAAAW0NvbnRlbnRfVHlwZXNdLnht&#10;bFBLAQItABQABgAIAAAAIQA4/SH/1gAAAJQBAAALAAAAAAAAAAAAAAAAAC8BAABfcmVscy8ucmVs&#10;c1BLAQItABQABgAIAAAAIQCzzcYh7AEAABgEAAAOAAAAAAAAAAAAAAAAAC4CAABkcnMvZTJvRG9j&#10;LnhtbFBLAQItABQABgAIAAAAIQAr+N+g3gAAAAcBAAAPAAAAAAAAAAAAAAAAAEYEAABkcnMvZG93&#10;bnJldi54bWxQSwUGAAAAAAQABADzAAAAUQUAAAAA&#10;" strokecolor="#5b9bd5 [3204]" strokeweight="2.25pt">
                 <v:stroke endarrow="block" joinstyle="miter"/>
               </v:shape>
             </w:pict>
@@ -3871,7 +4575,7 @@
           </mc:Choice>
           <mc:Fallback>
             <w:pict>
-              <v:shape w14:anchorId="1E57A710" id="Gerade Verbindung mit Pfeil 192" o:spid="_x0000_s1026" type="#_x0000_t32" style="position:absolute;margin-left:169.7pt;margin-top:2.2pt;width:70.85pt;height:0;flip:x;z-index:251710464;visibility:visible;mso-wrap-style:square;mso-width-percent:0;mso-height-percent:0;mso-wrap-distance-left:9pt;mso-wrap-distance-top:0;mso-wrap-distance-right:9pt;mso-wrap-distance-bottom:0;mso-position-horizontal:absolute;mso-position-horizontal-relative:text;mso-position-vertical:absolute;mso-position-vertical-relative:text;mso-width-percent:0;mso-height-percent:0;mso-width-relative:margin;mso-height-relative:margin" o:gfxdata="UEsDBBQABgAIAAAAIQC2gziS/gAAAOEBAAATAAAAW0NvbnRlbnRfVHlwZXNdLnhtbJSRQU7DMBBF&#10;90jcwfIWJU67QAgl6YK0S0CoHGBkTxKLZGx5TGhvj5O2G0SRWNoz/78nu9wcxkFMGNg6quQqL6RA&#10;0s5Y6ir5vt9lD1JwBDIwOMJKHpHlpr69KfdHjyxSmriSfYz+USnWPY7AufNIadK6MEJMx9ApD/oD&#10;OlTrorhX2lFEilmcO2RdNtjC5xDF9pCuTyYBB5bi6bQ4syoJ3g9WQ0ymaiLzg5KdCXlKLjvcW893&#10;SUOqXwnz5DrgnHtJTxOsQfEKIT7DmDSUCaxw7Rqn8787ZsmRM9e2VmPeBN4uqYvTtW7jvijg9N/y&#10;JsXecLq0q+WD6m8AAAD//wMAUEsDBBQABgAIAAAAIQA4/SH/1gAAAJQBAAALAAAAX3JlbHMvLnJl&#10;bHOkkMFqwzAMhu+DvYPRfXGawxijTi+j0GvpHsDYimMaW0Yy2fr2M4PBMnrbUb/Q94l/f/hMi1qR&#10;JVI2sOt6UJgd+ZiDgffL8ekFlFSbvV0oo4EbChzGx4f9GRdb25HMsYhqlCwG5lrLq9biZkxWOiqY&#10;22YiTra2kYMu1l1tQD30/bPm3wwYN0x18gb45AdQl1tp5j/sFB2T0FQ7R0nTNEV3j6o9feQzro1i&#10;OWA14Fm+Q8a1a8+Bvu/d/dMb2JY5uiPbhG/ktn4cqGU/er3pcvwCAAD//wMAUEsDBBQABgAIAAAA&#10;IQBuJr9v6gEAABoEAAAOAAAAZHJzL2Uyb0RvYy54bWysU02P0zAQvSPxHyzfadJKC7tR0z10YTkg&#10;qPi6u844seQvjb1N+u8ZO21AgJBA5OD4Y96bec/j7f1kDTsBRu1dy9ermjNw0nfa9S3/8vnNi1vO&#10;YhKuE8Y7aPkZIr/fPX+2HUMDGz940wEyInGxGUPLh5RCU1VRDmBFXPkAjg6VRysSLbGvOhQjsVtT&#10;ber6ZTV67AJ6CTHS7sN8yHeFXymQ6YNSERIzLafaUhmxjMc8VrutaHoUYdDyUob4hyqs0I6SLlQP&#10;Ign2hPoXKqsl+uhVWklvK6+UllA0kJp1/ZOaT4MIULSQOTEsNsX/Ryvfnw7IdEd3d7fhzAlLl/QI&#10;KDpgXwGP2nVPrmdWJ3ZQoA3LYWTaGGJD2L074GUVwwGzA5NCy5TR4S1xFk9IJZuK5efFcpgSk7R5&#10;V+ePM3k9qmaGzBQwpkfwluVJy2NCofsh7b1zdK8eZ3ZxehcT1UDAKyCDjWNjyze3N69uShFJaPPa&#10;dSydAylMqIXrDWQpBDSOflnSLKLM0tnATPQRFDlExc4JS2/C3iA7CeoqISW4tF6YKDrDlDZmAdal&#10;hD8CL/EZCqVv/wa8IEpm79ICttp5/F32NF1LVnP81YFZd7bg6Ltzud5iDTVg8eryWHKH/7gu8O9P&#10;evcNAAD//wMAUEsDBBQABgAIAAAAIQDNueHl3gAAAAcBAAAPAAAAZHJzL2Rvd25yZXYueG1sTI5B&#10;T8JAFITvJv6HzSPxJttKNVi6JQZDgokHQCMcl+6jrXTfNt0Fyr/n6UVPk8lMZr5s2ttGnLDztSMF&#10;8TACgVQ4U1Op4PNjfj8G4YMmoxtHqOCCHqb57U2mU+POtMLTOpSCR8inWkEVQptK6YsKrfZD1yJx&#10;tned1YFtV0rT6TOP20Y+RNGTtLomfqh0i7MKi8P6aBXM3l73X275flhs5qvF9+XRLXGbKHU36F8m&#10;IAL24a8MP/iMDjkz7dyRjBeNgtHoOeGqgoSF82QcxyB2v17mmfzPn18BAAD//wMAUEsBAi0AFAAG&#10;AAgAAAAhALaDOJL+AAAA4QEAABMAAAAAAAAAAAAAAAAAAAAAAFtDb250ZW50X1R5cGVzXS54bWxQ&#10;SwECLQAUAAYACAAAACEAOP0h/9YAAACUAQAACwAAAAAAAAAAAAAAAAAvAQAAX3JlbHMvLnJlbHNQ&#10;SwECLQAUAAYACAAAACEAbia/b+oBAAAaBAAADgAAAAAAAAAAAAAAAAAuAgAAZHJzL2Uyb0RvYy54&#10;bWxQSwECLQAUAAYACAAAACEAzbnh5d4AAAAHAQAADwAAAAAAAAAAAAAAAABEBAAAZHJzL2Rvd25y&#10;ZXYueG1sUEsFBgAAAAAEAAQA8wAAAE8FAAAAAA==&#10;" strokecolor="#5b9bd5 [3204]" strokeweight="2.25pt">
+              <v:shape w14:anchorId="6B17C208" id="Gerade Verbindung mit Pfeil 192" o:spid="_x0000_s1026" type="#_x0000_t32" style="position:absolute;margin-left:169.7pt;margin-top:2.2pt;width:70.85pt;height:0;flip:x;z-index:251710464;visibility:visible;mso-wrap-style:square;mso-width-percent:0;mso-height-percent:0;mso-wrap-distance-left:9pt;mso-wrap-distance-top:0;mso-wrap-distance-right:9pt;mso-wrap-distance-bottom:0;mso-position-horizontal:absolute;mso-position-horizontal-relative:text;mso-position-vertical:absolute;mso-position-vertical-relative:text;mso-width-percent:0;mso-height-percent:0;mso-width-relative:margin;mso-height-relative:margin" o:gfxdata="UEsDBBQABgAIAAAAIQC2gziS/gAAAOEBAAATAAAAW0NvbnRlbnRfVHlwZXNdLnhtbJSRQU7DMBBF&#10;90jcwfIWJU67QAgl6YK0S0CoHGBkTxKLZGx5TGhvj5O2G0SRWNoz/78nu9wcxkFMGNg6quQqL6RA&#10;0s5Y6ir5vt9lD1JwBDIwOMJKHpHlpr69KfdHjyxSmriSfYz+USnWPY7AufNIadK6MEJMx9ApD/oD&#10;OlTrorhX2lFEilmcO2RdNtjC5xDF9pCuTyYBB5bi6bQ4syoJ3g9WQ0ymaiLzg5KdCXlKLjvcW893&#10;SUOqXwnz5DrgnHtJTxOsQfEKIT7DmDSUCaxw7Rqn8787ZsmRM9e2VmPeBN4uqYvTtW7jvijg9N/y&#10;JsXecLq0q+WD6m8AAAD//wMAUEsDBBQABgAIAAAAIQA4/SH/1gAAAJQBAAALAAAAX3JlbHMvLnJl&#10;bHOkkMFqwzAMhu+DvYPRfXGawxijTi+j0GvpHsDYimMaW0Yy2fr2M4PBMnrbUb/Q94l/f/hMi1qR&#10;JVI2sOt6UJgd+ZiDgffL8ekFlFSbvV0oo4EbChzGx4f9GRdb25HMsYhqlCwG5lrLq9biZkxWOiqY&#10;22YiTra2kYMu1l1tQD30/bPm3wwYN0x18gb45AdQl1tp5j/sFB2T0FQ7R0nTNEV3j6o9feQzro1i&#10;OWA14Fm+Q8a1a8+Bvu/d/dMb2JY5uiPbhG/ktn4cqGU/er3pcvwCAAD//wMAUEsDBBQABgAIAAAA&#10;IQBuJr9v6gEAABoEAAAOAAAAZHJzL2Uyb0RvYy54bWysU02P0zAQvSPxHyzfadJKC7tR0z10YTkg&#10;qPi6u844seQvjb1N+u8ZO21AgJBA5OD4Y96bec/j7f1kDTsBRu1dy9ermjNw0nfa9S3/8vnNi1vO&#10;YhKuE8Y7aPkZIr/fPX+2HUMDGz940wEyInGxGUPLh5RCU1VRDmBFXPkAjg6VRysSLbGvOhQjsVtT&#10;ber6ZTV67AJ6CTHS7sN8yHeFXymQ6YNSERIzLafaUhmxjMc8VrutaHoUYdDyUob4hyqs0I6SLlQP&#10;Ign2hPoXKqsl+uhVWklvK6+UllA0kJp1/ZOaT4MIULSQOTEsNsX/Ryvfnw7IdEd3d7fhzAlLl/QI&#10;KDpgXwGP2nVPrmdWJ3ZQoA3LYWTaGGJD2L074GUVwwGzA5NCy5TR4S1xFk9IJZuK5efFcpgSk7R5&#10;V+ePM3k9qmaGzBQwpkfwluVJy2NCofsh7b1zdK8eZ3ZxehcT1UDAKyCDjWNjyze3N69uShFJaPPa&#10;dSydAylMqIXrDWQpBDSOflnSLKLM0tnATPQRFDlExc4JS2/C3iA7CeoqISW4tF6YKDrDlDZmAdal&#10;hD8CL/EZCqVv/wa8IEpm79ICttp5/F32NF1LVnP81YFZd7bg6Ltzud5iDTVg8eryWHKH/7gu8O9P&#10;evcNAAD//wMAUEsDBBQABgAIAAAAIQDNueHl3gAAAAcBAAAPAAAAZHJzL2Rvd25yZXYueG1sTI5B&#10;T8JAFITvJv6HzSPxJttKNVi6JQZDgokHQCMcl+6jrXTfNt0Fyr/n6UVPk8lMZr5s2ttGnLDztSMF&#10;8TACgVQ4U1Op4PNjfj8G4YMmoxtHqOCCHqb57U2mU+POtMLTOpSCR8inWkEVQptK6YsKrfZD1yJx&#10;tned1YFtV0rT6TOP20Y+RNGTtLomfqh0i7MKi8P6aBXM3l73X275flhs5qvF9+XRLXGbKHU36F8m&#10;IAL24a8MP/iMDjkz7dyRjBeNgtHoOeGqgoSF82QcxyB2v17mmfzPn18BAAD//wMAUEsBAi0AFAAG&#10;AAgAAAAhALaDOJL+AAAA4QEAABMAAAAAAAAAAAAAAAAAAAAAAFtDb250ZW50X1R5cGVzXS54bWxQ&#10;SwECLQAUAAYACAAAACEAOP0h/9YAAACUAQAACwAAAAAAAAAAAAAAAAAvAQAAX3JlbHMvLnJlbHNQ&#10;SwECLQAUAAYACAAAACEAbia/b+oBAAAaBAAADgAAAAAAAAAAAAAAAAAuAgAAZHJzL2Uyb0RvYy54&#10;bWxQSwECLQAUAAYACAAAACEAzbnh5d4AAAAHAQAADwAAAAAAAAAAAAAAAABEBAAAZHJzL2Rvd25y&#10;ZXYueG1sUEsFBgAAAAAEAAQA8wAAAE8FAAAAAA==&#10;" strokecolor="#5b9bd5 [3204]" strokeweight="2.25pt">
                 <v:stroke endarrow="block" joinstyle="miter"/>
               </v:shape>
             </w:pict>
@@ -3956,7 +4660,7 @@
           </mc:Choice>
           <mc:Fallback>
             <w:pict>
-              <v:shapetype w14:anchorId="19DB25BD" id="_x0000_t105" coordsize="21600,21600" o:spt="105" adj="12960,19440,14400" path="wr,0@3@23,0@22@4,0@15,0@1@23@7,0@13@2l@14@2@8@22@12@2at,0@3@23@11@2@17@26@15,0@1@23@17@26@15@22xewr,0@3@23@4,0@17@26nfe">
+              <v:shapetype w14:anchorId="6B57451E" id="_x0000_t105" coordsize="21600,21600" o:spt="105" adj="12960,19440,14400" path="wr,0@3@23,0@22@4,0@15,0@1@23@7,0@13@2l@14@2@8@22@12@2at,0@3@23@11@2@17@26@15,0@1@23@17@26@15@22xewr,0@3@23@4,0@17@26nfe">
                 <v:stroke joinstyle="miter"/>
                 <v:formulas>
                   <v:f eqn="val #0"/>
@@ -4441,7 +5145,7 @@
           </mc:Choice>
           <mc:Fallback>
             <w:pict>
-              <v:shape w14:anchorId="7849000A" id="Gerade Verbindung mit Pfeil 206" o:spid="_x0000_s1026" type="#_x0000_t32" style="position:absolute;margin-left:275.05pt;margin-top:8.25pt;width:42.5pt;height:.6pt;z-index:251734016;visibility:visible;mso-wrap-style:square;mso-width-percent:0;mso-height-percent:0;mso-wrap-distance-left:9pt;mso-wrap-distance-top:0;mso-wrap-distance-right:9pt;mso-wrap-distance-bottom:0;mso-position-horizontal:absolute;mso-position-horizontal-relative:text;mso-position-vertical:absolute;mso-position-vertical-relative:text;mso-width-percent:0;mso-height-percent:0;mso-width-relative:margin;mso-height-relative:margin" o:gfxdata="UEsDBBQABgAIAAAAIQC2gziS/gAAAOEBAAATAAAAW0NvbnRlbnRfVHlwZXNdLnhtbJSRQU7DMBBF&#10;90jcwfIWJU67QAgl6YK0S0CoHGBkTxKLZGx5TGhvj5O2G0SRWNoz/78nu9wcxkFMGNg6quQqL6RA&#10;0s5Y6ir5vt9lD1JwBDIwOMJKHpHlpr69KfdHjyxSmriSfYz+USnWPY7AufNIadK6MEJMx9ApD/oD&#10;OlTrorhX2lFEilmcO2RdNtjC5xDF9pCuTyYBB5bi6bQ4syoJ3g9WQ0ymaiLzg5KdCXlKLjvcW893&#10;SUOqXwnz5DrgnHtJTxOsQfEKIT7DmDSUCaxw7Rqn8787ZsmRM9e2VmPeBN4uqYvTtW7jvijg9N/y&#10;JsXecLq0q+WD6m8AAAD//wMAUEsDBBQABgAIAAAAIQA4/SH/1gAAAJQBAAALAAAAX3JlbHMvLnJl&#10;bHOkkMFqwzAMhu+DvYPRfXGawxijTi+j0GvpHsDYimMaW0Yy2fr2M4PBMnrbUb/Q94l/f/hMi1qR&#10;JVI2sOt6UJgd+ZiDgffL8ekFlFSbvV0oo4EbChzGx4f9GRdb25HMsYhqlCwG5lrLq9biZkxWOiqY&#10;22YiTra2kYMu1l1tQD30/bPm3wwYN0x18gb45AdQl1tp5j/sFB2T0FQ7R0nTNEV3j6o9feQzro1i&#10;OWA14Fm+Q8a1a8+Bvu/d/dMb2JY5uiPbhG/ktn4cqGU/er3pcvwCAAD//wMAUEsDBBQABgAIAAAA&#10;IQC6nW8z6gEAABMEAAAOAAAAZHJzL2Uyb0RvYy54bWysU02P0zAQvSPxHyzfadKitkvVdA9d2AuC&#10;iq+764wTS/7S2Nu0/56x02YRICQQF3/E897MezPZ3p+tYSfAqL1r+HxWcwZO+la7ruFfv7x7dcdZ&#10;TMK1wngHDb9A5Pe7ly+2Q9jAwvfetICMSFzcDKHhfUphU1VR9mBFnPkAjh6VRysSXbGrWhQDsVtT&#10;Lep6VQ0e24BeQoz09WF85LvCrxTI9FGpCImZhlNtqaxY1mNeq91WbDoUodfyWob4hyqs0I6STlQP&#10;Ign2hPoXKqsl+uhVmklvK6+UllA0kJp5/ZOaz70IULSQOTFMNsX/Rys/nA7IdNvwRb3izAlLTXoE&#10;FC2wb4BH7don1zGrEzso0IblMDJtCHFD2L074PUWwwGzA2eFNu+kjZ2L0ZfJaDgnJunj8vWb9ZLa&#10;IelpvVqUNlTP0IAxPYK3LB8aHhMK3fVp752jhnqcF6vF6X1MlJyAN0DOaxwbSM3dcr0sYUlo89a1&#10;LF0CSUuohesMZA0ENI62rGWsvpzSxcBI9AkUWUP1jgnLUMLeIDsJGichJbg0n5goOsOUNmYC1qWE&#10;PwKv8RkKZWD/BjwhSmbv0gS22nn8XfZ0vpWsxvibA6PubMHRt5fS12INTV7x6vqX5NH+8V7gz//y&#10;7jsAAAD//wMAUEsDBBQABgAIAAAAIQCayrFs3wAAAAkBAAAPAAAAZHJzL2Rvd25yZXYueG1sTI/B&#10;TsMwEETvSPyDtUjcqBMgaRTiVFWlXOiFtkgVNzfeJlHjdYjdNvw9y6kcd+ZpdqZYTLYXFxx950hB&#10;PItAINXOdNQo+NxVTxkIHzQZ3TtCBT/oYVHe3xU6N+5KG7xsQyM4hHyuFbQhDLmUvm7Raj9zAxJ7&#10;RzdaHfgcG2lGfeVw28vnKEql1R3xh1YPuGqxPm3PVoF9/6r2Not3++Xm+7VaZWvKPtZKPT5MyzcQ&#10;Aadwg+GvPleHkjsd3JmMF72CJIliRtlIExAMpC8JCwcW5nOQZSH/Lyh/AQAA//8DAFBLAQItABQA&#10;BgAIAAAAIQC2gziS/gAAAOEBAAATAAAAAAAAAAAAAAAAAAAAAABbQ29udGVudF9UeXBlc10ueG1s&#10;UEsBAi0AFAAGAAgAAAAhADj9If/WAAAAlAEAAAsAAAAAAAAAAAAAAAAALwEAAF9yZWxzLy5yZWxz&#10;UEsBAi0AFAAGAAgAAAAhALqdbzPqAQAAEwQAAA4AAAAAAAAAAAAAAAAALgIAAGRycy9lMm9Eb2Mu&#10;eG1sUEsBAi0AFAAGAAgAAAAhAJrKsWzfAAAACQEAAA8AAAAAAAAAAAAAAAAARAQAAGRycy9kb3du&#10;cmV2LnhtbFBLBQYAAAAABAAEAPMAAABQBQAAAAA=&#10;" strokecolor="#5b9bd5 [3204]" strokeweight="2.25pt">
+              <v:shape w14:anchorId="42147929" id="Gerade Verbindung mit Pfeil 206" o:spid="_x0000_s1026" type="#_x0000_t32" style="position:absolute;margin-left:275.05pt;margin-top:8.25pt;width:42.5pt;height:.6pt;z-index:251734016;visibility:visible;mso-wrap-style:square;mso-width-percent:0;mso-height-percent:0;mso-wrap-distance-left:9pt;mso-wrap-distance-top:0;mso-wrap-distance-right:9pt;mso-wrap-distance-bottom:0;mso-position-horizontal:absolute;mso-position-horizontal-relative:text;mso-position-vertical:absolute;mso-position-vertical-relative:text;mso-width-percent:0;mso-height-percent:0;mso-width-relative:margin;mso-height-relative:margin" o:gfxdata="UEsDBBQABgAIAAAAIQC2gziS/gAAAOEBAAATAAAAW0NvbnRlbnRfVHlwZXNdLnhtbJSRQU7DMBBF&#10;90jcwfIWJU67QAgl6YK0S0CoHGBkTxKLZGx5TGhvj5O2G0SRWNoz/78nu9wcxkFMGNg6quQqL6RA&#10;0s5Y6ir5vt9lD1JwBDIwOMJKHpHlpr69KfdHjyxSmriSfYz+USnWPY7AufNIadK6MEJMx9ApD/oD&#10;OlTrorhX2lFEilmcO2RdNtjC5xDF9pCuTyYBB5bi6bQ4syoJ3g9WQ0ymaiLzg5KdCXlKLjvcW893&#10;SUOqXwnz5DrgnHtJTxOsQfEKIT7DmDSUCaxw7Rqn8787ZsmRM9e2VmPeBN4uqYvTtW7jvijg9N/y&#10;JsXecLq0q+WD6m8AAAD//wMAUEsDBBQABgAIAAAAIQA4/SH/1gAAAJQBAAALAAAAX3JlbHMvLnJl&#10;bHOkkMFqwzAMhu+DvYPRfXGawxijTi+j0GvpHsDYimMaW0Yy2fr2M4PBMnrbUb/Q94l/f/hMi1qR&#10;JVI2sOt6UJgd+ZiDgffL8ekFlFSbvV0oo4EbChzGx4f9GRdb25HMsYhqlCwG5lrLq9biZkxWOiqY&#10;22YiTra2kYMu1l1tQD30/bPm3wwYN0x18gb45AdQl1tp5j/sFB2T0FQ7R0nTNEV3j6o9feQzro1i&#10;OWA14Fm+Q8a1a8+Bvu/d/dMb2JY5uiPbhG/ktn4cqGU/er3pcvwCAAD//wMAUEsDBBQABgAIAAAA&#10;IQC6nW8z6gEAABMEAAAOAAAAZHJzL2Uyb0RvYy54bWysU02P0zAQvSPxHyzfadKitkvVdA9d2AuC&#10;iq+764wTS/7S2Nu0/56x02YRICQQF3/E897MezPZ3p+tYSfAqL1r+HxWcwZO+la7ruFfv7x7dcdZ&#10;TMK1wngHDb9A5Pe7ly+2Q9jAwvfetICMSFzcDKHhfUphU1VR9mBFnPkAjh6VRysSXbGrWhQDsVtT&#10;Lep6VQ0e24BeQoz09WF85LvCrxTI9FGpCImZhlNtqaxY1mNeq91WbDoUodfyWob4hyqs0I6STlQP&#10;Ign2hPoXKqsl+uhVmklvK6+UllA0kJp5/ZOaz70IULSQOTFMNsX/Rys/nA7IdNvwRb3izAlLTXoE&#10;FC2wb4BH7don1zGrEzso0IblMDJtCHFD2L074PUWwwGzA2eFNu+kjZ2L0ZfJaDgnJunj8vWb9ZLa&#10;IelpvVqUNlTP0IAxPYK3LB8aHhMK3fVp752jhnqcF6vF6X1MlJyAN0DOaxwbSM3dcr0sYUlo89a1&#10;LF0CSUuohesMZA0ENI62rGWsvpzSxcBI9AkUWUP1jgnLUMLeIDsJGichJbg0n5goOsOUNmYC1qWE&#10;PwKv8RkKZWD/BjwhSmbv0gS22nn8XfZ0vpWsxvibA6PubMHRt5fS12INTV7x6vqX5NH+8V7gz//y&#10;7jsAAAD//wMAUEsDBBQABgAIAAAAIQCayrFs3wAAAAkBAAAPAAAAZHJzL2Rvd25yZXYueG1sTI/B&#10;TsMwEETvSPyDtUjcqBMgaRTiVFWlXOiFtkgVNzfeJlHjdYjdNvw9y6kcd+ZpdqZYTLYXFxx950hB&#10;PItAINXOdNQo+NxVTxkIHzQZ3TtCBT/oYVHe3xU6N+5KG7xsQyM4hHyuFbQhDLmUvm7Raj9zAxJ7&#10;RzdaHfgcG2lGfeVw28vnKEql1R3xh1YPuGqxPm3PVoF9/6r2Not3++Xm+7VaZWvKPtZKPT5MyzcQ&#10;Aadwg+GvPleHkjsd3JmMF72CJIliRtlIExAMpC8JCwcW5nOQZSH/Lyh/AQAA//8DAFBLAQItABQA&#10;BgAIAAAAIQC2gziS/gAAAOEBAAATAAAAAAAAAAAAAAAAAAAAAABbQ29udGVudF9UeXBlc10ueG1s&#10;UEsBAi0AFAAGAAgAAAAhADj9If/WAAAAlAEAAAsAAAAAAAAAAAAAAAAALwEAAF9yZWxzLy5yZWxz&#10;UEsBAi0AFAAGAAgAAAAhALqdbzPqAQAAEwQAAA4AAAAAAAAAAAAAAAAALgIAAGRycy9lMm9Eb2Mu&#10;eG1sUEsBAi0AFAAGAAgAAAAhAJrKsWzfAAAACQEAAA8AAAAAAAAAAAAAAAAARAQAAGRycy9kb3du&#10;cmV2LnhtbFBLBQYAAAAABAAEAPMAAABQBQAAAAA=&#10;" strokecolor="#5b9bd5 [3204]" strokeweight="2.25pt">
                 <v:stroke endarrow="block" joinstyle="miter"/>
               </v:shape>
             </w:pict>
@@ -4521,7 +5225,7 @@
           </mc:Choice>
           <mc:Fallback>
             <w:pict>
-              <v:rect w14:anchorId="50659EAF" id="Rechteck 205" o:spid="_x0000_s1026" style="position:absolute;margin-left:322.1pt;margin-top:6.3pt;width:19.7pt;height:17.65pt;z-index:251731968;visibility:visible;mso-wrap-style:square;mso-height-percent:0;mso-wrap-distance-left:9pt;mso-wrap-distance-top:0;mso-wrap-distance-right:9pt;mso-wrap-distance-bottom:0;mso-position-horizontal:absolute;mso-position-horizontal-relative:text;mso-position-vertical:absolute;mso-position-vertical-relative:text;mso-height-percent:0;mso-height-relative:margin;v-text-anchor:middle" o:gfxdata="UEsDBBQABgAIAAAAIQC2gziS/gAAAOEBAAATAAAAW0NvbnRlbnRfVHlwZXNdLnhtbJSRQU7DMBBF&#10;90jcwfIWJU67QAgl6YK0S0CoHGBkTxKLZGx5TGhvj5O2G0SRWNoz/78nu9wcxkFMGNg6quQqL6RA&#10;0s5Y6ir5vt9lD1JwBDIwOMJKHpHlpr69KfdHjyxSmriSfYz+USnWPY7AufNIadK6MEJMx9ApD/oD&#10;OlTrorhX2lFEilmcO2RdNtjC5xDF9pCuTyYBB5bi6bQ4syoJ3g9WQ0ymaiLzg5KdCXlKLjvcW893&#10;SUOqXwnz5DrgnHtJTxOsQfEKIT7DmDSUCaxw7Rqn8787ZsmRM9e2VmPeBN4uqYvTtW7jvijg9N/y&#10;JsXecLq0q+WD6m8AAAD//wMAUEsDBBQABgAIAAAAIQA4/SH/1gAAAJQBAAALAAAAX3JlbHMvLnJl&#10;bHOkkMFqwzAMhu+DvYPRfXGawxijTi+j0GvpHsDYimMaW0Yy2fr2M4PBMnrbUb/Q94l/f/hMi1qR&#10;JVI2sOt6UJgd+ZiDgffL8ekFlFSbvV0oo4EbChzGx4f9GRdb25HMsYhqlCwG5lrLq9biZkxWOiqY&#10;22YiTra2kYMu1l1tQD30/bPm3wwYN0x18gb45AdQl1tp5j/sFB2T0FQ7R0nTNEV3j6o9feQzro1i&#10;OWA14Fm+Q8a1a8+Bvu/d/dMb2JY5uiPbhG/ktn4cqGU/er3pcvwCAAD//wMAUEsDBBQABgAIAAAA&#10;IQABYBN8lwIAAK0FAAAOAAAAZHJzL2Uyb0RvYy54bWysVEtPGzEQvlfqf7B8L7tZJSmN2KAIRFWJ&#10;AgIqzsZrs6vaHtd2skl/fcf2Zol49FA1h808v3l4Zk5Ot1qRjXC+A1PTyVFJiTAcms481fTH/cWn&#10;Y0p8YKZhCoyo6U54err8+OGktwtRQQuqEY4giPGL3ta0DcEuisLzVmjmj8AKg0oJTrOArHsqGsd6&#10;RNeqqMpyXvTgGuuAC+9Rep6VdJnwpRQ8XEvpRSCqpphbSF+Xvo/xWyxP2OLJMdt2fEiD/UMWmnUG&#10;g45Q5ywwsnbdKyjdcQceZDjioAuQsuMi1YDVTMoX1dy1zIpUCzbH27FN/v/B8qvNjSNdU9OqnFFi&#10;mMZHuhW8DYL/JFGGHeqtX6Dhnb1xA+eRjOVupdPxHwsh29TV3dhVsQ2Eo7CalZP5nBKOqqqaVsfz&#10;iFk8O1vnw1cBmkSipg4fLfWSbS59yKZ7kxjLg+qai06pxMRBEWfKkQ3DJ2acCxMmyV2t9Xdosnxe&#10;4i8/NopxJLJ4uhdjNmnkIlLK7SBIEcvPBScq7JSIoZW5FRJbF0tMAUeE17n4ljUii2fvxkyAEVli&#10;cSN2LuYd7NydwT66ijTzo3P5t8Sy8+iRIoMJo7PuDLi3ABR2eIic7bFlB62J5CM0OxwsB3njvOUX&#10;Hb7uJfPhhjlcMVxGPBvhGj9SQV9TGChKWnC/35JHe5x81FLS48rW1P9aMycoUd8M7sSXyXQadzwx&#10;09nnChl3qHk81Ji1PgMcmQkeKMsTGe2D2pPSgX7A67KKUVHFDMfYNeXB7ZmzkE8J3icuVqtkhntt&#10;Wbg0d5ZH8NjVOL332wfm7DDiAXfjCvbrzRYvJj3bRk8Dq3UA2aU1eO7r0G+8CWlYh/sVj84hn6ye&#10;r+zyDwAAAP//AwBQSwMEFAAGAAgAAAAhAEMNvdvfAAAACQEAAA8AAABkcnMvZG93bnJldi54bWxM&#10;j01Lw0AQhu+C/2EZwZvdNA2xxmxKVaTQg2hb6HWbnSbB7GzIbpror3c86W2G9+H9yFeTbcUFe984&#10;UjCfRSCQSmcaqhQc9q93SxA+aDK6dYQKvtDDqri+ynVm3EgfeNmFSrAJ+UwrqEPoMil9WaPVfuY6&#10;JNbOrrc68NtX0vR6ZHPbyjiKUml1Q5xQ6w6fayw/d4Pl3Kfv9bbF8W2Pw2a7wOPx8PK+Uer2Zlo/&#10;ggg4hT8YfutzdSi408kNZLxoFaRJEjPKQpyCYCBdLvg4KUjuH0AWufy/oPgBAAD//wMAUEsBAi0A&#10;FAAGAAgAAAAhALaDOJL+AAAA4QEAABMAAAAAAAAAAAAAAAAAAAAAAFtDb250ZW50X1R5cGVzXS54&#10;bWxQSwECLQAUAAYACAAAACEAOP0h/9YAAACUAQAACwAAAAAAAAAAAAAAAAAvAQAAX3JlbHMvLnJl&#10;bHNQSwECLQAUAAYACAAAACEAAWATfJcCAACtBQAADgAAAAAAAAAAAAAAAAAuAgAAZHJzL2Uyb0Rv&#10;Yy54bWxQSwECLQAUAAYACAAAACEAQw29298AAAAJAQAADwAAAAAAAAAAAAAAAADxBAAAZHJzL2Rv&#10;d25yZXYueG1sUEsFBgAAAAAEAAQA8wAAAP0FAAAAAA==&#10;" fillcolor="#9cc2e5 [1940]" strokecolor="#1f4d78 [1604]" strokeweight="1pt"/>
+              <v:rect w14:anchorId="206710E9" id="Rechteck 205" o:spid="_x0000_s1026" style="position:absolute;margin-left:322.1pt;margin-top:6.3pt;width:19.7pt;height:17.65pt;z-index:251731968;visibility:visible;mso-wrap-style:square;mso-height-percent:0;mso-wrap-distance-left:9pt;mso-wrap-distance-top:0;mso-wrap-distance-right:9pt;mso-wrap-distance-bottom:0;mso-position-horizontal:absolute;mso-position-horizontal-relative:text;mso-position-vertical:absolute;mso-position-vertical-relative:text;mso-height-percent:0;mso-height-relative:margin;v-text-anchor:middle" o:gfxdata="UEsDBBQABgAIAAAAIQC2gziS/gAAAOEBAAATAAAAW0NvbnRlbnRfVHlwZXNdLnhtbJSRQU7DMBBF&#10;90jcwfIWJU67QAgl6YK0S0CoHGBkTxKLZGx5TGhvj5O2G0SRWNoz/78nu9wcxkFMGNg6quQqL6RA&#10;0s5Y6ir5vt9lD1JwBDIwOMJKHpHlpr69KfdHjyxSmriSfYz+USnWPY7AufNIadK6MEJMx9ApD/oD&#10;OlTrorhX2lFEilmcO2RdNtjC5xDF9pCuTyYBB5bi6bQ4syoJ3g9WQ0ymaiLzg5KdCXlKLjvcW893&#10;SUOqXwnz5DrgnHtJTxOsQfEKIT7DmDSUCaxw7Rqn8787ZsmRM9e2VmPeBN4uqYvTtW7jvijg9N/y&#10;JsXecLq0q+WD6m8AAAD//wMAUEsDBBQABgAIAAAAIQA4/SH/1gAAAJQBAAALAAAAX3JlbHMvLnJl&#10;bHOkkMFqwzAMhu+DvYPRfXGawxijTi+j0GvpHsDYimMaW0Yy2fr2M4PBMnrbUb/Q94l/f/hMi1qR&#10;JVI2sOt6UJgd+ZiDgffL8ekFlFSbvV0oo4EbChzGx4f9GRdb25HMsYhqlCwG5lrLq9biZkxWOiqY&#10;22YiTra2kYMu1l1tQD30/bPm3wwYN0x18gb45AdQl1tp5j/sFB2T0FQ7R0nTNEV3j6o9feQzro1i&#10;OWA14Fm+Q8a1a8+Bvu/d/dMb2JY5uiPbhG/ktn4cqGU/er3pcvwCAAD//wMAUEsDBBQABgAIAAAA&#10;IQABYBN8lwIAAK0FAAAOAAAAZHJzL2Uyb0RvYy54bWysVEtPGzEQvlfqf7B8L7tZJSmN2KAIRFWJ&#10;AgIqzsZrs6vaHtd2skl/fcf2Zol49FA1h808v3l4Zk5Ot1qRjXC+A1PTyVFJiTAcms481fTH/cWn&#10;Y0p8YKZhCoyo6U54err8+OGktwtRQQuqEY4giPGL3ta0DcEuisLzVmjmj8AKg0oJTrOArHsqGsd6&#10;RNeqqMpyXvTgGuuAC+9Rep6VdJnwpRQ8XEvpRSCqpphbSF+Xvo/xWyxP2OLJMdt2fEiD/UMWmnUG&#10;g45Q5ywwsnbdKyjdcQceZDjioAuQsuMi1YDVTMoX1dy1zIpUCzbH27FN/v/B8qvNjSNdU9OqnFFi&#10;mMZHuhW8DYL/JFGGHeqtX6Dhnb1xA+eRjOVupdPxHwsh29TV3dhVsQ2Eo7CalZP5nBKOqqqaVsfz&#10;iFk8O1vnw1cBmkSipg4fLfWSbS59yKZ7kxjLg+qai06pxMRBEWfKkQ3DJ2acCxMmyV2t9Xdosnxe&#10;4i8/NopxJLJ4uhdjNmnkIlLK7SBIEcvPBScq7JSIoZW5FRJbF0tMAUeE17n4ljUii2fvxkyAEVli&#10;cSN2LuYd7NydwT66ijTzo3P5t8Sy8+iRIoMJo7PuDLi3ABR2eIic7bFlB62J5CM0OxwsB3njvOUX&#10;Hb7uJfPhhjlcMVxGPBvhGj9SQV9TGChKWnC/35JHe5x81FLS48rW1P9aMycoUd8M7sSXyXQadzwx&#10;09nnChl3qHk81Ji1PgMcmQkeKMsTGe2D2pPSgX7A67KKUVHFDMfYNeXB7ZmzkE8J3icuVqtkhntt&#10;Wbg0d5ZH8NjVOL332wfm7DDiAXfjCvbrzRYvJj3bRk8Dq3UA2aU1eO7r0G+8CWlYh/sVj84hn6ye&#10;r+zyDwAAAP//AwBQSwMEFAAGAAgAAAAhAEMNvdvfAAAACQEAAA8AAABkcnMvZG93bnJldi54bWxM&#10;j01Lw0AQhu+C/2EZwZvdNA2xxmxKVaTQg2hb6HWbnSbB7GzIbpror3c86W2G9+H9yFeTbcUFe984&#10;UjCfRSCQSmcaqhQc9q93SxA+aDK6dYQKvtDDqri+ynVm3EgfeNmFSrAJ+UwrqEPoMil9WaPVfuY6&#10;JNbOrrc68NtX0vR6ZHPbyjiKUml1Q5xQ6w6fayw/d4Pl3Kfv9bbF8W2Pw2a7wOPx8PK+Uer2Zlo/&#10;ggg4hT8YfutzdSi408kNZLxoFaRJEjPKQpyCYCBdLvg4KUjuH0AWufy/oPgBAAD//wMAUEsBAi0A&#10;FAAGAAgAAAAhALaDOJL+AAAA4QEAABMAAAAAAAAAAAAAAAAAAAAAAFtDb250ZW50X1R5cGVzXS54&#10;bWxQSwECLQAUAAYACAAAACEAOP0h/9YAAACUAQAACwAAAAAAAAAAAAAAAAAvAQAAX3JlbHMvLnJl&#10;bHNQSwECLQAUAAYACAAAACEAAWATfJcCAACtBQAADgAAAAAAAAAAAAAAAAAuAgAAZHJzL2Uyb0Rv&#10;Yy54bWxQSwECLQAUAAYACAAAACEAQw29298AAAAJAQAADwAAAAAAAAAAAAAAAADxBAAAZHJzL2Rv&#10;d25yZXYueG1sUEsFBgAAAAAEAAQA8wAAAP0FAAAAAA==&#10;" fillcolor="#9cc2e5 [1940]" strokecolor="#1f4d78 [1604]" strokeweight="1pt"/>
             </w:pict>
           </mc:Fallback>
         </mc:AlternateContent>
@@ -4600,7 +5304,7 @@
           </mc:Choice>
           <mc:Fallback>
             <w:pict>
-              <v:shape w14:anchorId="2D81DDCB" id="Gerade Verbindung mit Pfeil 198" o:spid="_x0000_s1026" type="#_x0000_t32" style="position:absolute;margin-left:173.1pt;margin-top:8.55pt;width:70.85pt;height:0;flip:x;z-index:251717632;visibility:visible;mso-wrap-style:square;mso-width-percent:0;mso-height-percent:0;mso-wrap-distance-left:9pt;mso-wrap-distance-top:0;mso-wrap-distance-right:9pt;mso-wrap-distance-bottom:0;mso-position-horizontal:absolute;mso-position-horizontal-relative:text;mso-position-vertical:absolute;mso-position-vertical-relative:text;mso-width-percent:0;mso-height-percent:0;mso-width-relative:margin;mso-height-relative:margin" o:gfxdata="UEsDBBQABgAIAAAAIQC2gziS/gAAAOEBAAATAAAAW0NvbnRlbnRfVHlwZXNdLnhtbJSRQU7DMBBF&#10;90jcwfIWJU67QAgl6YK0S0CoHGBkTxKLZGx5TGhvj5O2G0SRWNoz/78nu9wcxkFMGNg6quQqL6RA&#10;0s5Y6ir5vt9lD1JwBDIwOMJKHpHlpr69KfdHjyxSmriSfYz+USnWPY7AufNIadK6MEJMx9ApD/oD&#10;OlTrorhX2lFEilmcO2RdNtjC5xDF9pCuTyYBB5bi6bQ4syoJ3g9WQ0ymaiLzg5KdCXlKLjvcW893&#10;SUOqXwnz5DrgnHtJTxOsQfEKIT7DmDSUCaxw7Rqn8787ZsmRM9e2VmPeBN4uqYvTtW7jvijg9N/y&#10;JsXecLq0q+WD6m8AAAD//wMAUEsDBBQABgAIAAAAIQA4/SH/1gAAAJQBAAALAAAAX3JlbHMvLnJl&#10;bHOkkMFqwzAMhu+DvYPRfXGawxijTi+j0GvpHsDYimMaW0Yy2fr2M4PBMnrbUb/Q94l/f/hMi1qR&#10;JVI2sOt6UJgd+ZiDgffL8ekFlFSbvV0oo4EbChzGx4f9GRdb25HMsYhqlCwG5lrLq9biZkxWOiqY&#10;22YiTra2kYMu1l1tQD30/bPm3wwYN0x18gb45AdQl1tp5j/sFB2T0FQ7R0nTNEV3j6o9feQzro1i&#10;OWA14Fm+Q8a1a8+Bvu/d/dMb2JY5uiPbhG/ktn4cqGU/er3pcvwCAAD//wMAUEsDBBQABgAIAAAA&#10;IQAcopnG7QEAABoEAAAOAAAAZHJzL2Uyb0RvYy54bWysU02P0zAQvSPxHyzfadpKZduo6R66sBwQ&#10;VCxwd51xYslfGnub9t8zdtqAACGBuDixPe/NvDfj7f3ZGnYCjNq7hi9mc87ASd9q1zX8y+e3r9ac&#10;xSRcK4x30PALRH6/e/liO4Qalr73pgVkROJiPYSG9ymFuqqi7MGKOPMBHF0qj1Yk2mJXtSgGYrem&#10;Ws7nr6vBYxvQS4iRTh/GS74r/EqBTB+VipCYaTjVlsqKZT3mtdptRd2hCL2W1zLEP1RhhXaUdKJ6&#10;EEmwZ9S/UFkt0Uev0kx6W3mltISigdQs5j+peepFgKKFzIlhsin+P1r54XRAplvq3YZa5YSlJj0C&#10;ihbYV8Cjdu2z65jViR0UaMNyGJk2hFgTdu8OeN3FcMDswFmhZcro8I44iyekkp2L5ZfJcjgnJulw&#10;vdncbVacydtVNTJkpoAxPYK3LP80PCYUuuvT3jtHffU4sovT+5ioBgLeABlsHBsavlyv7laliCS0&#10;eeNali6BFCbUwnUGshQCGkefLGkUUf7SxcBI9AkUOUTFjgnLbMLeIDsJmiohJbi0mJgoOsOUNmYC&#10;zksJfwRe4zMUytz+DXhClMzepQlstfP4u+zpfCtZjfE3B0bd2YKjby+lvcUaGsDi1fWx5An/cV/g&#10;35/07hsAAAD//wMAUEsDBBQABgAIAAAAIQB6iX724AAAAAkBAAAPAAAAZHJzL2Rvd25yZXYueG1s&#10;TI9NT8JAEIbvJvyHzZh4ky1Y+ajdEoMhwcQDoBGPS3doC93ZprtA+feO8aDHmffJO8+ks87W4oyt&#10;rxwpGPQjEEi5MxUVCj7eF/cTED5oMrp2hAqu6GGW9W5SnRh3oTWeN6EQXEI+0QrKEJpESp+XaLXv&#10;uwaJs71rrQ48toU0rb5wua3lMIpG0uqK+EKpG5yXmB83J6tg/vqy/3Srt+Nyu1gvD9dHt8KvWKm7&#10;2+75CUTALvzB8KPP6pCx086dyHhRK3iIR0NGORgPQDAQT8ZTELvfhcxS+f+D7BsAAP//AwBQSwEC&#10;LQAUAAYACAAAACEAtoM4kv4AAADhAQAAEwAAAAAAAAAAAAAAAAAAAAAAW0NvbnRlbnRfVHlwZXNd&#10;LnhtbFBLAQItABQABgAIAAAAIQA4/SH/1gAAAJQBAAALAAAAAAAAAAAAAAAAAC8BAABfcmVscy8u&#10;cmVsc1BLAQItABQABgAIAAAAIQAcopnG7QEAABoEAAAOAAAAAAAAAAAAAAAAAC4CAABkcnMvZTJv&#10;RG9jLnhtbFBLAQItABQABgAIAAAAIQB6iX724AAAAAkBAAAPAAAAAAAAAAAAAAAAAEcEAABkcnMv&#10;ZG93bnJldi54bWxQSwUGAAAAAAQABADzAAAAVAUAAAAA&#10;" strokecolor="#5b9bd5 [3204]" strokeweight="2.25pt">
+              <v:shape w14:anchorId="03E01D88" id="Gerade Verbindung mit Pfeil 198" o:spid="_x0000_s1026" type="#_x0000_t32" style="position:absolute;margin-left:173.1pt;margin-top:8.55pt;width:70.85pt;height:0;flip:x;z-index:251717632;visibility:visible;mso-wrap-style:square;mso-width-percent:0;mso-height-percent:0;mso-wrap-distance-left:9pt;mso-wrap-distance-top:0;mso-wrap-distance-right:9pt;mso-wrap-distance-bottom:0;mso-position-horizontal:absolute;mso-position-horizontal-relative:text;mso-position-vertical:absolute;mso-position-vertical-relative:text;mso-width-percent:0;mso-height-percent:0;mso-width-relative:margin;mso-height-relative:margin" o:gfxdata="UEsDBBQABgAIAAAAIQC2gziS/gAAAOEBAAATAAAAW0NvbnRlbnRfVHlwZXNdLnhtbJSRQU7DMBBF&#10;90jcwfIWJU67QAgl6YK0S0CoHGBkTxKLZGx5TGhvj5O2G0SRWNoz/78nu9wcxkFMGNg6quQqL6RA&#10;0s5Y6ir5vt9lD1JwBDIwOMJKHpHlpr69KfdHjyxSmriSfYz+USnWPY7AufNIadK6MEJMx9ApD/oD&#10;OlTrorhX2lFEilmcO2RdNtjC5xDF9pCuTyYBB5bi6bQ4syoJ3g9WQ0ymaiLzg5KdCXlKLjvcW893&#10;SUOqXwnz5DrgnHtJTxOsQfEKIT7DmDSUCaxw7Rqn8787ZsmRM9e2VmPeBN4uqYvTtW7jvijg9N/y&#10;JsXecLq0q+WD6m8AAAD//wMAUEsDBBQABgAIAAAAIQA4/SH/1gAAAJQBAAALAAAAX3JlbHMvLnJl&#10;bHOkkMFqwzAMhu+DvYPRfXGawxijTi+j0GvpHsDYimMaW0Yy2fr2M4PBMnrbUb/Q94l/f/hMi1qR&#10;JVI2sOt6UJgd+ZiDgffL8ekFlFSbvV0oo4EbChzGx4f9GRdb25HMsYhqlCwG5lrLq9biZkxWOiqY&#10;22YiTra2kYMu1l1tQD30/bPm3wwYN0x18gb45AdQl1tp5j/sFB2T0FQ7R0nTNEV3j6o9feQzro1i&#10;OWA14Fm+Q8a1a8+Bvu/d/dMb2JY5uiPbhG/ktn4cqGU/er3pcvwCAAD//wMAUEsDBBQABgAIAAAA&#10;IQAcopnG7QEAABoEAAAOAAAAZHJzL2Uyb0RvYy54bWysU02P0zAQvSPxHyzfadpKZduo6R66sBwQ&#10;VCxwd51xYslfGnub9t8zdtqAACGBuDixPe/NvDfj7f3ZGnYCjNq7hi9mc87ASd9q1zX8y+e3r9ac&#10;xSRcK4x30PALRH6/e/liO4Qalr73pgVkROJiPYSG9ymFuqqi7MGKOPMBHF0qj1Yk2mJXtSgGYrem&#10;Ws7nr6vBYxvQS4iRTh/GS74r/EqBTB+VipCYaTjVlsqKZT3mtdptRd2hCL2W1zLEP1RhhXaUdKJ6&#10;EEmwZ9S/UFkt0Uev0kx6W3mltISigdQs5j+peepFgKKFzIlhsin+P1r54XRAplvq3YZa5YSlJj0C&#10;ihbYV8Cjdu2z65jViR0UaMNyGJk2hFgTdu8OeN3FcMDswFmhZcro8I44iyekkp2L5ZfJcjgnJulw&#10;vdncbVacydtVNTJkpoAxPYK3LP80PCYUuuvT3jtHffU4sovT+5ioBgLeABlsHBsavlyv7laliCS0&#10;eeNali6BFCbUwnUGshQCGkefLGkUUf7SxcBI9AkUOUTFjgnLbMLeIDsJmiohJbi0mJgoOsOUNmYC&#10;zksJfwRe4zMUytz+DXhClMzepQlstfP4u+zpfCtZjfE3B0bd2YKjby+lvcUaGsDi1fWx5An/cV/g&#10;35/07hsAAAD//wMAUEsDBBQABgAIAAAAIQB6iX724AAAAAkBAAAPAAAAZHJzL2Rvd25yZXYueG1s&#10;TI9NT8JAEIbvJvyHzZh4ky1Y+ajdEoMhwcQDoBGPS3doC93ZprtA+feO8aDHmffJO8+ks87W4oyt&#10;rxwpGPQjEEi5MxUVCj7eF/cTED5oMrp2hAqu6GGW9W5SnRh3oTWeN6EQXEI+0QrKEJpESp+XaLXv&#10;uwaJs71rrQ48toU0rb5wua3lMIpG0uqK+EKpG5yXmB83J6tg/vqy/3Srt+Nyu1gvD9dHt8KvWKm7&#10;2+75CUTALvzB8KPP6pCx086dyHhRK3iIR0NGORgPQDAQT8ZTELvfhcxS+f+D7BsAAP//AwBQSwEC&#10;LQAUAAYACAAAACEAtoM4kv4AAADhAQAAEwAAAAAAAAAAAAAAAAAAAAAAW0NvbnRlbnRfVHlwZXNd&#10;LnhtbFBLAQItABQABgAIAAAAIQA4/SH/1gAAAJQBAAALAAAAAAAAAAAAAAAAAC8BAABfcmVscy8u&#10;cmVsc1BLAQItABQABgAIAAAAIQAcopnG7QEAABoEAAAOAAAAAAAAAAAAAAAAAC4CAABkcnMvZTJv&#10;RG9jLnhtbFBLAQItABQABgAIAAAAIQB6iX724AAAAAkBAAAPAAAAAAAAAAAAAAAAAEcEAABkcnMv&#10;ZG93bnJldi54bWxQSwUGAAAAAAQABADzAAAAVAUAAAAA&#10;" strokecolor="#5b9bd5 [3204]" strokeweight="2.25pt">
                 <v:stroke endarrow="block" joinstyle="miter"/>
               </v:shape>
             </w:pict>
@@ -4786,7 +5490,7 @@
           </mc:Choice>
           <mc:Fallback>
             <w:pict>
-              <v:shape w14:anchorId="7368369F" id="Gerade Verbindung mit Pfeil 207" o:spid="_x0000_s1026" type="#_x0000_t32" style="position:absolute;margin-left:275.6pt;margin-top:7.65pt;width:35.25pt;height:0;flip:x;z-index:251736064;visibility:visible;mso-wrap-style:square;mso-wrap-distance-left:9pt;mso-wrap-distance-top:0;mso-wrap-distance-right:9pt;mso-wrap-distance-bottom:0;mso-position-horizontal:absolute;mso-position-horizontal-relative:text;mso-position-vertical:absolute;mso-position-vertical-relative:text" o:gfxdata="UEsDBBQABgAIAAAAIQC2gziS/gAAAOEBAAATAAAAW0NvbnRlbnRfVHlwZXNdLnhtbJSRQU7DMBBF&#10;90jcwfIWJU67QAgl6YK0S0CoHGBkTxKLZGx5TGhvj5O2G0SRWNoz/78nu9wcxkFMGNg6quQqL6RA&#10;0s5Y6ir5vt9lD1JwBDIwOMJKHpHlpr69KfdHjyxSmriSfYz+USnWPY7AufNIadK6MEJMx9ApD/oD&#10;OlTrorhX2lFEilmcO2RdNtjC5xDF9pCuTyYBB5bi6bQ4syoJ3g9WQ0ymaiLzg5KdCXlKLjvcW893&#10;SUOqXwnz5DrgnHtJTxOsQfEKIT7DmDSUCaxw7Rqn8787ZsmRM9e2VmPeBN4uqYvTtW7jvijg9N/y&#10;JsXecLq0q+WD6m8AAAD//wMAUEsDBBQABgAIAAAAIQA4/SH/1gAAAJQBAAALAAAAX3JlbHMvLnJl&#10;bHOkkMFqwzAMhu+DvYPRfXGawxijTi+j0GvpHsDYimMaW0Yy2fr2M4PBMnrbUb/Q94l/f/hMi1qR&#10;JVI2sOt6UJgd+ZiDgffL8ekFlFSbvV0oo4EbChzGx4f9GRdb25HMsYhqlCwG5lrLq9biZkxWOiqY&#10;22YiTra2kYMu1l1tQD30/bPm3wwYN0x18gb45AdQl1tp5j/sFB2T0FQ7R0nTNEV3j6o9feQzro1i&#10;OWA14Fm+Q8a1a8+Bvu/d/dMb2JY5uiPbhG/ktn4cqGU/er3pcvwCAAD//wMAUEsDBBQABgAIAAAA&#10;IQBMdQYY7AEAABoEAAAOAAAAZHJzL2Uyb0RvYy54bWysU02P0zAQvSPxHyzfadJqd7uKmu6hC8sB&#10;QcXX3XXGiSV/aext2n/P2GkDAoQE4uJk7Hlv5j2PNw8na9gRMGrvWr5c1JyBk77Trm/5l89vXt1z&#10;FpNwnTDeQcvPEPnD9uWLzRgaWPnBmw6QEYmLzRhaPqQUmqqKcgAr4sIHcHSoPFqRKMS+6lCMxG5N&#10;tarru2r02AX0EmKk3cfpkG8Lv1Ig0welIiRmWk69pbJiWQ95rbYb0fQowqDlpQ3xD11YoR0Vnake&#10;RRLsGfUvVFZL9NGrtJDeVl4pLaFoIDXL+ic1nwYRoGghc2KYbYr/j1a+P+6R6a7lq3rNmROWLukJ&#10;UHTAvgIetOueXc+sTmyvQBuW08i0McSGsDu3x0sUwx6zAyeFlimjw1uah+IJqWSnYvl5thxOiUna&#10;vLlZ361vOZPXo2piyEwBY3oCb1n+aXlMKHQ/pJ13ju7V48Quju9ioh4IeAVksHFsJFH3t8Se4yS0&#10;ee06ls6BFCbUwvUGshQCGkefLGkSUf7S2cBE9BEUOUTNTgXLbMLOIDsKmiohJbi0nJkoO8OUNmYG&#10;1qWFPwIv+RkKZW7/BjwjSmXv0gy22nn8XfV0uraspvyrA5PubMHBd+dyvcUaGsDi1eWx5An/MS7w&#10;7096+w0AAP//AwBQSwMEFAAGAAgAAAAhAAA53gfgAAAACQEAAA8AAABkcnMvZG93bnJldi54bWxM&#10;j8FOwkAQhu8mvsNmTLzJttWCqd0SgyHBxAMgUY9Ld2gr3dmmu0B5e8Z40OPM/+Wfb/LpYFtxxN43&#10;jhTEowgEUulMQ5WCzfv87hGED5qMbh2hgjN6mBbXV7nOjDvRCo/rUAkuIZ9pBXUIXSalL2u02o9c&#10;h8TZzvVWBx77Sppen7jctjKJorG0uiG+UOsOZzWW+/XBKpi9vuw+3PJtv/icrxbf59Qt8etBqdub&#10;4fkJRMAh/MHwo8/qULDT1h3IeNEqSNM4YZSD9B4EA+MknoDY/i5kkcv/HxQXAAAA//8DAFBLAQIt&#10;ABQABgAIAAAAIQC2gziS/gAAAOEBAAATAAAAAAAAAAAAAAAAAAAAAABbQ29udGVudF9UeXBlc10u&#10;eG1sUEsBAi0AFAAGAAgAAAAhADj9If/WAAAAlAEAAAsAAAAAAAAAAAAAAAAALwEAAF9yZWxzLy5y&#10;ZWxzUEsBAi0AFAAGAAgAAAAhAEx1BhjsAQAAGgQAAA4AAAAAAAAAAAAAAAAALgIAAGRycy9lMm9E&#10;b2MueG1sUEsBAi0AFAAGAAgAAAAhAAA53gfgAAAACQEAAA8AAAAAAAAAAAAAAAAARgQAAGRycy9k&#10;b3ducmV2LnhtbFBLBQYAAAAABAAEAPMAAABTBQAAAAA=&#10;" strokecolor="#5b9bd5 [3204]" strokeweight="2.25pt">
+              <v:shape w14:anchorId="3D1D5520" id="Gerade Verbindung mit Pfeil 207" o:spid="_x0000_s1026" type="#_x0000_t32" style="position:absolute;margin-left:275.6pt;margin-top:7.65pt;width:35.25pt;height:0;flip:x;z-index:251736064;visibility:visible;mso-wrap-style:square;mso-wrap-distance-left:9pt;mso-wrap-distance-top:0;mso-wrap-distance-right:9pt;mso-wrap-distance-bottom:0;mso-position-horizontal:absolute;mso-position-horizontal-relative:text;mso-position-vertical:absolute;mso-position-vertical-relative:text" o:gfxdata="UEsDBBQABgAIAAAAIQC2gziS/gAAAOEBAAATAAAAW0NvbnRlbnRfVHlwZXNdLnhtbJSRQU7DMBBF&#10;90jcwfIWJU67QAgl6YK0S0CoHGBkTxKLZGx5TGhvj5O2G0SRWNoz/78nu9wcxkFMGNg6quQqL6RA&#10;0s5Y6ir5vt9lD1JwBDIwOMJKHpHlpr69KfdHjyxSmriSfYz+USnWPY7AufNIadK6MEJMx9ApD/oD&#10;OlTrorhX2lFEilmcO2RdNtjC5xDF9pCuTyYBB5bi6bQ4syoJ3g9WQ0ymaiLzg5KdCXlKLjvcW893&#10;SUOqXwnz5DrgnHtJTxOsQfEKIT7DmDSUCaxw7Rqn8787ZsmRM9e2VmPeBN4uqYvTtW7jvijg9N/y&#10;JsXecLq0q+WD6m8AAAD//wMAUEsDBBQABgAIAAAAIQA4/SH/1gAAAJQBAAALAAAAX3JlbHMvLnJl&#10;bHOkkMFqwzAMhu+DvYPRfXGawxijTi+j0GvpHsDYimMaW0Yy2fr2M4PBMnrbUb/Q94l/f/hMi1qR&#10;JVI2sOt6UJgd+ZiDgffL8ekFlFSbvV0oo4EbChzGx4f9GRdb25HMsYhqlCwG5lrLq9biZkxWOiqY&#10;22YiTra2kYMu1l1tQD30/bPm3wwYN0x18gb45AdQl1tp5j/sFB2T0FQ7R0nTNEV3j6o9feQzro1i&#10;OWA14Fm+Q8a1a8+Bvu/d/dMb2JY5uiPbhG/ktn4cqGU/er3pcvwCAAD//wMAUEsDBBQABgAIAAAA&#10;IQBMdQYY7AEAABoEAAAOAAAAZHJzL2Uyb0RvYy54bWysU02P0zAQvSPxHyzfadJqd7uKmu6hC8sB&#10;QcXX3XXGiSV/aext2n/P2GkDAoQE4uJk7Hlv5j2PNw8na9gRMGrvWr5c1JyBk77Trm/5l89vXt1z&#10;FpNwnTDeQcvPEPnD9uWLzRgaWPnBmw6QEYmLzRhaPqQUmqqKcgAr4sIHcHSoPFqRKMS+6lCMxG5N&#10;tarru2r02AX0EmKk3cfpkG8Lv1Ig0welIiRmWk69pbJiWQ95rbYb0fQowqDlpQ3xD11YoR0Vnake&#10;RRLsGfUvVFZL9NGrtJDeVl4pLaFoIDXL+ic1nwYRoGghc2KYbYr/j1a+P+6R6a7lq3rNmROWLukJ&#10;UHTAvgIetOueXc+sTmyvQBuW08i0McSGsDu3x0sUwx6zAyeFlimjw1uah+IJqWSnYvl5thxOiUna&#10;vLlZ361vOZPXo2piyEwBY3oCb1n+aXlMKHQ/pJ13ju7V48Quju9ioh4IeAVksHFsJFH3t8Se4yS0&#10;ee06ls6BFCbUwvUGshQCGkefLGkSUf7S2cBE9BEUOUTNTgXLbMLOIDsKmiohJbi0nJkoO8OUNmYG&#10;1qWFPwIv+RkKZW7/BjwjSmXv0gy22nn8XfV0uraspvyrA5PubMHBd+dyvcUaGsDi1eWx5An/MS7w&#10;7096+w0AAP//AwBQSwMEFAAGAAgAAAAhAAA53gfgAAAACQEAAA8AAABkcnMvZG93bnJldi54bWxM&#10;j8FOwkAQhu8mvsNmTLzJttWCqd0SgyHBxAMgUY9Ld2gr3dmmu0B5e8Z40OPM/+Wfb/LpYFtxxN43&#10;jhTEowgEUulMQ5WCzfv87hGED5qMbh2hgjN6mBbXV7nOjDvRCo/rUAkuIZ9pBXUIXSalL2u02o9c&#10;h8TZzvVWBx77Sppen7jctjKJorG0uiG+UOsOZzWW+/XBKpi9vuw+3PJtv/icrxbf59Qt8etBqdub&#10;4fkJRMAh/MHwo8/qULDT1h3IeNEqSNM4YZSD9B4EA+MknoDY/i5kkcv/HxQXAAAA//8DAFBLAQIt&#10;ABQABgAIAAAAIQC2gziS/gAAAOEBAAATAAAAAAAAAAAAAAAAAAAAAABbQ29udGVudF9UeXBlc10u&#10;eG1sUEsBAi0AFAAGAAgAAAAhADj9If/WAAAAlAEAAAsAAAAAAAAAAAAAAAAALwEAAF9yZWxzLy5y&#10;ZWxzUEsBAi0AFAAGAAgAAAAhAEx1BhjsAQAAGgQAAA4AAAAAAAAAAAAAAAAALgIAAGRycy9lMm9E&#10;b2MueG1sUEsBAi0AFAAGAAgAAAAhAAA53gfgAAAACQEAAA8AAAAAAAAAAAAAAAAARgQAAGRycy9k&#10;b3ducmV2LnhtbFBLBQYAAAAABAAEAPMAAABTBQAAAAA=&#10;" strokecolor="#5b9bd5 [3204]" strokeweight="2.25pt">
                 <v:stroke endarrow="block" joinstyle="miter"/>
               </v:shape>
             </w:pict>
@@ -4864,7 +5568,7 @@
           </mc:Choice>
           <mc:Fallback>
             <w:pict>
-              <v:shape w14:anchorId="1E0681A0" id="Gerade Verbindung mit Pfeil 196" o:spid="_x0000_s1026" type="#_x0000_t32" style="position:absolute;margin-left:35.55pt;margin-top:3.05pt;width:99.2pt;height:0;flip:x;z-index:251715584;visibility:visible;mso-wrap-style:square;mso-width-percent:0;mso-wrap-distance-left:9pt;mso-wrap-distance-top:0;mso-wrap-distance-right:9pt;mso-wrap-distance-bottom:0;mso-position-horizontal:absolute;mso-position-horizontal-relative:text;mso-position-vertical:absolute;mso-position-vertical-relative:text;mso-width-percent:0;mso-width-relative:margin" o:gfxdata="UEsDBBQABgAIAAAAIQC2gziS/gAAAOEBAAATAAAAW0NvbnRlbnRfVHlwZXNdLnhtbJSRQU7DMBBF&#10;90jcwfIWJU67QAgl6YK0S0CoHGBkTxKLZGx5TGhvj5O2G0SRWNoz/78nu9wcxkFMGNg6quQqL6RA&#10;0s5Y6ir5vt9lD1JwBDIwOMJKHpHlpr69KfdHjyxSmriSfYz+USnWPY7AufNIadK6MEJMx9ApD/oD&#10;OlTrorhX2lFEilmcO2RdNtjC5xDF9pCuTyYBB5bi6bQ4syoJ3g9WQ0ymaiLzg5KdCXlKLjvcW893&#10;SUOqXwnz5DrgnHtJTxOsQfEKIT7DmDSUCaxw7Rqn8787ZsmRM9e2VmPeBN4uqYvTtW7jvijg9N/y&#10;JsXecLq0q+WD6m8AAAD//wMAUEsDBBQABgAIAAAAIQA4/SH/1gAAAJQBAAALAAAAX3JlbHMvLnJl&#10;bHOkkMFqwzAMhu+DvYPRfXGawxijTi+j0GvpHsDYimMaW0Yy2fr2M4PBMnrbUb/Q94l/f/hMi1qR&#10;JVI2sOt6UJgd+ZiDgffL8ekFlFSbvV0oo4EbChzGx4f9GRdb25HMsYhqlCwG5lrLq9biZkxWOiqY&#10;22YiTra2kYMu1l1tQD30/bPm3wwYN0x18gb45AdQl1tp5j/sFB2T0FQ7R0nTNEV3j6o9feQzro1i&#10;OWA14Fm+Q8a1a8+Bvu/d/dMb2JY5uiPbhG/ktn4cqGU/er3pcvwCAAD//wMAUEsDBBQABgAIAAAA&#10;IQDQKp576wEAABsEAAAOAAAAZHJzL2Uyb0RvYy54bWysU02P0zAQvSPxHyzfadqKLt2q6R66sBwQ&#10;VMByd51xYslfGnub9N8zdtqAAAkt4uLPec/z3oy3d4M17AQYtXc1X8zmnIGTvtGurfnj13ev1pzF&#10;JFwjjHdQ8zNEfrd7+WLbhw0sfedNA8iIxMVNH2repRQ2VRVlB1bEmQ/g6FJ5tCLRFtuqQdETuzXV&#10;cj6/qXqPTUAvIUY6vR8v+a7wKwUyfVIqQmKm5pRbKiOW8ZjHarcVmxZF6LS8pCH+IQsrtKNHJ6p7&#10;kQR7Qv0bldUSffQqzaS3lVdKSygaSM1i/ouaL50IULSQOTFMNsX/Rys/ng7IdEO1u73hzAlLRXoA&#10;FA2wb4BH7Zon1zKrEzso0IblMDKtD3FD2L074GUXwwGzA4NCy5TR4T1xFk9IJRuK5efJchgSk3S4&#10;WK5u16+pMvJ6V40UmSpgTA/gLcuLmseEQrdd2nvnqLAeR3px+hATJUHAKyCDjWN9zZfr1ZtVySIJ&#10;bd66hqVzIIkJtXCtgayFgMbRlDWNKsoqnQ2MRJ9BkUU528JUmhP2BtlJUFsJKcGlxcRE0RmmtDET&#10;cP534CU+Q6E07nPAE6K87F2awFY7j396PQ3XlNUYf3Vg1J0tOPrmXOpbrKEOLF5dfktu8Z/3Bf7j&#10;T+++AwAA//8DAFBLAwQUAAYACAAAACEAdJECaN0AAAAGAQAADwAAAGRycy9kb3ducmV2LnhtbEyO&#10;QU/CQBSE7yb+h80j8SbbEqlauiUGQ4KJB0AjHJfuo6103zbdBcq/5+lFT5PJTGa+bNrbRpyw87Uj&#10;BfEwAoFUOFNTqeDzY37/BMIHTUY3jlDBBT1M89ubTKfGnWmFp3UoBY+QT7WCKoQ2ldIXFVrth65F&#10;4mzvOqsD266UptNnHreNHEVRIq2uiR8q3eKswuKwPloFs7fX/Zdbvh8Wm/lq8X0ZuyVuH5S6G/Qv&#10;ExAB+/BXhh98RoecmXbuSMaLRsFjHHNTQcLC8Sh5HoPY/XqZZ/I/fn4FAAD//wMAUEsBAi0AFAAG&#10;AAgAAAAhALaDOJL+AAAA4QEAABMAAAAAAAAAAAAAAAAAAAAAAFtDb250ZW50X1R5cGVzXS54bWxQ&#10;SwECLQAUAAYACAAAACEAOP0h/9YAAACUAQAACwAAAAAAAAAAAAAAAAAvAQAAX3JlbHMvLnJlbHNQ&#10;SwECLQAUAAYACAAAACEA0Cqee+sBAAAbBAAADgAAAAAAAAAAAAAAAAAuAgAAZHJzL2Uyb0RvYy54&#10;bWxQSwECLQAUAAYACAAAACEAdJECaN0AAAAGAQAADwAAAAAAAAAAAAAAAABFBAAAZHJzL2Rvd25y&#10;ZXYueG1sUEsFBgAAAAAEAAQA8wAAAE8FAAAAAA==&#10;" strokecolor="#5b9bd5 [3204]" strokeweight="2.25pt">
+              <v:shape w14:anchorId="2BBAB160" id="Gerade Verbindung mit Pfeil 196" o:spid="_x0000_s1026" type="#_x0000_t32" style="position:absolute;margin-left:35.55pt;margin-top:3.05pt;width:99.2pt;height:0;flip:x;z-index:251715584;visibility:visible;mso-wrap-style:square;mso-width-percent:0;mso-wrap-distance-left:9pt;mso-wrap-distance-top:0;mso-wrap-distance-right:9pt;mso-wrap-distance-bottom:0;mso-position-horizontal:absolute;mso-position-horizontal-relative:text;mso-position-vertical:absolute;mso-position-vertical-relative:text;mso-width-percent:0;mso-width-relative:margin" o:gfxdata="UEsDBBQABgAIAAAAIQC2gziS/gAAAOEBAAATAAAAW0NvbnRlbnRfVHlwZXNdLnhtbJSRQU7DMBBF&#10;90jcwfIWJU67QAgl6YK0S0CoHGBkTxKLZGx5TGhvj5O2G0SRWNoz/78nu9wcxkFMGNg6quQqL6RA&#10;0s5Y6ir5vt9lD1JwBDIwOMJKHpHlpr69KfdHjyxSmriSfYz+USnWPY7AufNIadK6MEJMx9ApD/oD&#10;OlTrorhX2lFEilmcO2RdNtjC5xDF9pCuTyYBB5bi6bQ4syoJ3g9WQ0ymaiLzg5KdCXlKLjvcW893&#10;SUOqXwnz5DrgnHtJTxOsQfEKIT7DmDSUCaxw7Rqn8787ZsmRM9e2VmPeBN4uqYvTtW7jvijg9N/y&#10;JsXecLq0q+WD6m8AAAD//wMAUEsDBBQABgAIAAAAIQA4/SH/1gAAAJQBAAALAAAAX3JlbHMvLnJl&#10;bHOkkMFqwzAMhu+DvYPRfXGawxijTi+j0GvpHsDYimMaW0Yy2fr2M4PBMnrbUb/Q94l/f/hMi1qR&#10;JVI2sOt6UJgd+ZiDgffL8ekFlFSbvV0oo4EbChzGx4f9GRdb25HMsYhqlCwG5lrLq9biZkxWOiqY&#10;22YiTra2kYMu1l1tQD30/bPm3wwYN0x18gb45AdQl1tp5j/sFB2T0FQ7R0nTNEV3j6o9feQzro1i&#10;OWA14Fm+Q8a1a8+Bvu/d/dMb2JY5uiPbhG/ktn4cqGU/er3pcvwCAAD//wMAUEsDBBQABgAIAAAA&#10;IQDQKp576wEAABsEAAAOAAAAZHJzL2Uyb0RvYy54bWysU02P0zAQvSPxHyzfadqKLt2q6R66sBwQ&#10;VMByd51xYslfGnub9N8zdtqAAAkt4uLPec/z3oy3d4M17AQYtXc1X8zmnIGTvtGurfnj13ev1pzF&#10;JFwjjHdQ8zNEfrd7+WLbhw0sfedNA8iIxMVNH2repRQ2VRVlB1bEmQ/g6FJ5tCLRFtuqQdETuzXV&#10;cj6/qXqPTUAvIUY6vR8v+a7wKwUyfVIqQmKm5pRbKiOW8ZjHarcVmxZF6LS8pCH+IQsrtKNHJ6p7&#10;kQR7Qv0bldUSffQqzaS3lVdKSygaSM1i/ouaL50IULSQOTFMNsX/Rys/ng7IdEO1u73hzAlLRXoA&#10;FA2wb4BH7Zon1zKrEzso0IblMDKtD3FD2L074GUXwwGzA4NCy5TR4T1xFk9IJRuK5efJchgSk3S4&#10;WK5u16+pMvJ6V40UmSpgTA/gLcuLmseEQrdd2nvnqLAeR3px+hATJUHAKyCDjWN9zZfr1ZtVySIJ&#10;bd66hqVzIIkJtXCtgayFgMbRlDWNKsoqnQ2MRJ9BkUU528JUmhP2BtlJUFsJKcGlxcRE0RmmtDET&#10;cP534CU+Q6E07nPAE6K87F2awFY7j396PQ3XlNUYf3Vg1J0tOPrmXOpbrKEOLF5dfktu8Z/3Bf7j&#10;T+++AwAA//8DAFBLAwQUAAYACAAAACEAdJECaN0AAAAGAQAADwAAAGRycy9kb3ducmV2LnhtbEyO&#10;QU/CQBSE7yb+h80j8SbbEqlauiUGQ4KJB0AjHJfuo6103zbdBcq/5+lFT5PJTGa+bNrbRpyw87Uj&#10;BfEwAoFUOFNTqeDzY37/BMIHTUY3jlDBBT1M89ubTKfGnWmFp3UoBY+QT7WCKoQ2ldIXFVrth65F&#10;4mzvOqsD266UptNnHreNHEVRIq2uiR8q3eKswuKwPloFs7fX/Zdbvh8Wm/lq8X0ZuyVuH5S6G/Qv&#10;ExAB+/BXhh98RoecmXbuSMaLRsFjHHNTQcLC8Sh5HoPY/XqZZ/I/fn4FAAD//wMAUEsBAi0AFAAG&#10;AAgAAAAhALaDOJL+AAAA4QEAABMAAAAAAAAAAAAAAAAAAAAAAFtDb250ZW50X1R5cGVzXS54bWxQ&#10;SwECLQAUAAYACAAAACEAOP0h/9YAAACUAQAACwAAAAAAAAAAAAAAAAAvAQAAX3JlbHMvLnJlbHNQ&#10;SwECLQAUAAYACAAAACEA0Cqee+sBAAAbBAAADgAAAAAAAAAAAAAAAAAuAgAAZHJzL2Uyb0RvYy54&#10;bWxQSwECLQAUAAYACAAAACEAdJECaN0AAAAGAQAADwAAAAAAAAAAAAAAAABFBAAAZHJzL2Rvd25y&#10;ZXYueG1sUEsFBgAAAAAEAAQA8wAAAE8FAAAAAA==&#10;" strokecolor="#5b9bd5 [3204]" strokeweight="2.25pt">
                 <v:stroke endarrow="block" joinstyle="miter"/>
               </v:shape>
             </w:pict>
@@ -5062,7 +5766,7 @@
           </mc:Choice>
           <mc:Fallback>
             <w:pict>
-              <v:rect w14:anchorId="33E4391B" id="Rechteck 203" o:spid="_x0000_s1026" style="position:absolute;margin-left:388.2pt;margin-top:4.55pt;width:19.65pt;height:35.7pt;z-index:251727872;visibility:visible;mso-wrap-style:square;mso-height-percent:0;mso-wrap-distance-left:9pt;mso-wrap-distance-top:0;mso-wrap-distance-right:9pt;mso-wrap-distance-bottom:0;mso-position-horizontal:absolute;mso-position-horizontal-relative:text;mso-position-vertical:absolute;mso-position-vertical-relative:text;mso-height-percent:0;mso-height-relative:margin;v-text-anchor:middle" o:gfxdata="UEsDBBQABgAIAAAAIQC2gziS/gAAAOEBAAATAAAAW0NvbnRlbnRfVHlwZXNdLnhtbJSRQU7DMBBF&#10;90jcwfIWJU67QAgl6YK0S0CoHGBkTxKLZGx5TGhvj5O2G0SRWNoz/78nu9wcxkFMGNg6quQqL6RA&#10;0s5Y6ir5vt9lD1JwBDIwOMJKHpHlpr69KfdHjyxSmriSfYz+USnWPY7AufNIadK6MEJMx9ApD/oD&#10;OlTrorhX2lFEilmcO2RdNtjC5xDF9pCuTyYBB5bi6bQ4syoJ3g9WQ0ymaiLzg5KdCXlKLjvcW893&#10;SUOqXwnz5DrgnHtJTxOsQfEKIT7DmDSUCaxw7Rqn8787ZsmRM9e2VmPeBN4uqYvTtW7jvijg9N/y&#10;JsXecLq0q+WD6m8AAAD//wMAUEsDBBQABgAIAAAAIQA4/SH/1gAAAJQBAAALAAAAX3JlbHMvLnJl&#10;bHOkkMFqwzAMhu+DvYPRfXGawxijTi+j0GvpHsDYimMaW0Yy2fr2M4PBMnrbUb/Q94l/f/hMi1qR&#10;JVI2sOt6UJgd+ZiDgffL8ekFlFSbvV0oo4EbChzGx4f9GRdb25HMsYhqlCwG5lrLq9biZkxWOiqY&#10;22YiTra2kYMu1l1tQD30/bPm3wwYN0x18gb45AdQl1tp5j/sFB2T0FQ7R0nTNEV3j6o9feQzro1i&#10;OWA14Fm+Q8a1a8+Bvu/d/dMb2JY5uiPbhG/ktn4cqGU/er3pcvwCAAD//wMAUEsDBBQABgAIAAAA&#10;IQBUjDY2mQIAAK0FAAAOAAAAZHJzL2Uyb0RvYy54bWysVE1v2zAMvQ/YfxB0X+2kdrcGdYogRYcB&#10;XVu0HXpWZSk2JomapMTJfv0o2XGDfuwwLAeHpMhH8Ynk2flWK7IRzrdgKjo5yikRhkPdmlVFfzxc&#10;fvpCiQ/M1EyBERXdCU/P5x8/nHV2JqbQgKqFIwhi/KyzFW1CsLMs87wRmvkjsMLgoQSnWUDVrbLa&#10;sQ7RtcqmeX6SdeBq64AL79F60R/SecKXUvBwI6UXgaiK4t1C+rr0fYrfbH7GZivHbNPy4RrsH26h&#10;WWsw6Qh1wQIja9e+gtItd+BBhiMOOgMpWy5SDVjNJH9RzX3DrEi1IDnejjT5/wfLrze3jrR1Raf5&#10;MSWGaXykO8GbIPhPEm3IUGf9DB3v7a0bNI9iLHcrnY7/WAjZJlZ3I6tiGwhH47Q4LcuSEo5HRXlc&#10;Fgkzew62zoevAjSJQkUdPlrikm2ufMCE6Lp3ibk8qLa+bJVKSmwUsVSObBg+MeNcmDBJ4Wqtv0Pd&#10;209y/PWPjWZsid5c7M2YIrVcREoJD5Jksfy+4CSFnRIxtTJ3QiJ1scSUcER4fRffsFr05vLdnAkw&#10;IkssbsTui3kHu2dn8I+hIvX8GJz/7WJ98BiRMoMJY7BuDbi3ABQyPGTu/ZGyA2qi+AT1DhvLQT9x&#10;3vLLFl/3ivlwyxyOGA4jro1wgx+poKsoDBIlDbjfb9mjP3Y+nlLS4chW1P9aMycoUd8MzsTppCji&#10;jCelKD9PUXGHJ0+HJ2atl4AtM8EFZXkSo39Qe1E60I+4XRYxKx4xwzF3RXlwe2UZ+lWC+4mLxSK5&#10;4VxbFq7MveURPLIau/dh+8icHVo84Gxcw3682exFp/e+MdLAYh1AtmkMnnkd+MadkJp12F9x6Rzq&#10;yet5y87/AAAA//8DAFBLAwQUAAYACAAAACEAyQlBduAAAAAIAQAADwAAAGRycy9kb3ducmV2Lnht&#10;bEyPzU7DMBCE70i8g7VI3KgToE0b4lQFhCr1gOiP1KsbL0lEvI5ipwk8fZcT3HY1o5lvsuVoG3HG&#10;zteOFMSTCARS4UxNpYLD/u1uDsIHTUY3jlDBN3pY5tdXmU6NG2iL510oBYeQT7WCKoQ2ldIXFVrt&#10;J65FYu3TdVYHfrtSmk4PHG4beR9FM2l1TdxQ6RZfKiy+dr3l3uef1abB4X2P/XrzgMfj4fVjrdTt&#10;zbh6AhFwDH9m+MVndMiZ6eR6Ml40CpJk9shWBYsYBOvzeJqAOPERTUHmmfw/IL8AAAD//wMAUEsB&#10;Ai0AFAAGAAgAAAAhALaDOJL+AAAA4QEAABMAAAAAAAAAAAAAAAAAAAAAAFtDb250ZW50X1R5cGVz&#10;XS54bWxQSwECLQAUAAYACAAAACEAOP0h/9YAAACUAQAACwAAAAAAAAAAAAAAAAAvAQAAX3JlbHMv&#10;LnJlbHNQSwECLQAUAAYACAAAACEAVIw2NpkCAACtBQAADgAAAAAAAAAAAAAAAAAuAgAAZHJzL2Uy&#10;b0RvYy54bWxQSwECLQAUAAYACAAAACEAyQlBduAAAAAIAQAADwAAAAAAAAAAAAAAAADzBAAAZHJz&#10;L2Rvd25yZXYueG1sUEsFBgAAAAAEAAQA8wAAAAAGAAAAAA==&#10;" fillcolor="#9cc2e5 [1940]" strokecolor="#1f4d78 [1604]" strokeweight="1pt"/>
+              <v:rect w14:anchorId="68425EED" id="Rechteck 203" o:spid="_x0000_s1026" style="position:absolute;margin-left:388.2pt;margin-top:4.55pt;width:19.65pt;height:35.7pt;z-index:251727872;visibility:visible;mso-wrap-style:square;mso-height-percent:0;mso-wrap-distance-left:9pt;mso-wrap-distance-top:0;mso-wrap-distance-right:9pt;mso-wrap-distance-bottom:0;mso-position-horizontal:absolute;mso-position-horizontal-relative:text;mso-position-vertical:absolute;mso-position-vertical-relative:text;mso-height-percent:0;mso-height-relative:margin;v-text-anchor:middle" o:gfxdata="UEsDBBQABgAIAAAAIQC2gziS/gAAAOEBAAATAAAAW0NvbnRlbnRfVHlwZXNdLnhtbJSRQU7DMBBF&#10;90jcwfIWJU67QAgl6YK0S0CoHGBkTxKLZGx5TGhvj5O2G0SRWNoz/78nu9wcxkFMGNg6quQqL6RA&#10;0s5Y6ir5vt9lD1JwBDIwOMJKHpHlpr69KfdHjyxSmriSfYz+USnWPY7AufNIadK6MEJMx9ApD/oD&#10;OlTrorhX2lFEilmcO2RdNtjC5xDF9pCuTyYBB5bi6bQ4syoJ3g9WQ0ymaiLzg5KdCXlKLjvcW893&#10;SUOqXwnz5DrgnHtJTxOsQfEKIT7DmDSUCaxw7Rqn8787ZsmRM9e2VmPeBN4uqYvTtW7jvijg9N/y&#10;JsXecLq0q+WD6m8AAAD//wMAUEsDBBQABgAIAAAAIQA4/SH/1gAAAJQBAAALAAAAX3JlbHMvLnJl&#10;bHOkkMFqwzAMhu+DvYPRfXGawxijTi+j0GvpHsDYimMaW0Yy2fr2M4PBMnrbUb/Q94l/f/hMi1qR&#10;JVI2sOt6UJgd+ZiDgffL8ekFlFSbvV0oo4EbChzGx4f9GRdb25HMsYhqlCwG5lrLq9biZkxWOiqY&#10;22YiTra2kYMu1l1tQD30/bPm3wwYN0x18gb45AdQl1tp5j/sFB2T0FQ7R0nTNEV3j6o9feQzro1i&#10;OWA14Fm+Q8a1a8+Bvu/d/dMb2JY5uiPbhG/ktn4cqGU/er3pcvwCAAD//wMAUEsDBBQABgAIAAAA&#10;IQBUjDY2mQIAAK0FAAAOAAAAZHJzL2Uyb0RvYy54bWysVE1v2zAMvQ/YfxB0X+2kdrcGdYogRYcB&#10;XVu0HXpWZSk2JomapMTJfv0o2XGDfuwwLAeHpMhH8Ynk2flWK7IRzrdgKjo5yikRhkPdmlVFfzxc&#10;fvpCiQ/M1EyBERXdCU/P5x8/nHV2JqbQgKqFIwhi/KyzFW1CsLMs87wRmvkjsMLgoQSnWUDVrbLa&#10;sQ7RtcqmeX6SdeBq64AL79F60R/SecKXUvBwI6UXgaiK4t1C+rr0fYrfbH7GZivHbNPy4RrsH26h&#10;WWsw6Qh1wQIja9e+gtItd+BBhiMOOgMpWy5SDVjNJH9RzX3DrEi1IDnejjT5/wfLrze3jrR1Raf5&#10;MSWGaXykO8GbIPhPEm3IUGf9DB3v7a0bNI9iLHcrnY7/WAjZJlZ3I6tiGwhH47Q4LcuSEo5HRXlc&#10;Fgkzew62zoevAjSJQkUdPlrikm2ufMCE6Lp3ibk8qLa+bJVKSmwUsVSObBg+MeNcmDBJ4Wqtv0Pd&#10;209y/PWPjWZsid5c7M2YIrVcREoJD5Jksfy+4CSFnRIxtTJ3QiJ1scSUcER4fRffsFr05vLdnAkw&#10;IkssbsTui3kHu2dn8I+hIvX8GJz/7WJ98BiRMoMJY7BuDbi3ABQyPGTu/ZGyA2qi+AT1DhvLQT9x&#10;3vLLFl/3ivlwyxyOGA4jro1wgx+poKsoDBIlDbjfb9mjP3Y+nlLS4chW1P9aMycoUd8MzsTppCji&#10;jCelKD9PUXGHJ0+HJ2atl4AtM8EFZXkSo39Qe1E60I+4XRYxKx4xwzF3RXlwe2UZ+lWC+4mLxSK5&#10;4VxbFq7MveURPLIau/dh+8icHVo84Gxcw3682exFp/e+MdLAYh1AtmkMnnkd+MadkJp12F9x6Rzq&#10;yet5y87/AAAA//8DAFBLAwQUAAYACAAAACEAyQlBduAAAAAIAQAADwAAAGRycy9kb3ducmV2Lnht&#10;bEyPzU7DMBCE70i8g7VI3KgToE0b4lQFhCr1gOiP1KsbL0lEvI5ipwk8fZcT3HY1o5lvsuVoG3HG&#10;zteOFMSTCARS4UxNpYLD/u1uDsIHTUY3jlDBN3pY5tdXmU6NG2iL510oBYeQT7WCKoQ2ldIXFVrt&#10;J65FYu3TdVYHfrtSmk4PHG4beR9FM2l1TdxQ6RZfKiy+dr3l3uef1abB4X2P/XrzgMfj4fVjrdTt&#10;zbh6AhFwDH9m+MVndMiZ6eR6Ml40CpJk9shWBYsYBOvzeJqAOPERTUHmmfw/IL8AAAD//wMAUEsB&#10;Ai0AFAAGAAgAAAAhALaDOJL+AAAA4QEAABMAAAAAAAAAAAAAAAAAAAAAAFtDb250ZW50X1R5cGVz&#10;XS54bWxQSwECLQAUAAYACAAAACEAOP0h/9YAAACUAQAACwAAAAAAAAAAAAAAAAAvAQAAX3JlbHMv&#10;LnJlbHNQSwECLQAUAAYACAAAACEAVIw2NpkCAACtBQAADgAAAAAAAAAAAAAAAAAuAgAAZHJzL2Uy&#10;b0RvYy54bWxQSwECLQAUAAYACAAAACEAyQlBduAAAAAIAQAADwAAAAAAAAAAAAAAAADzBAAAZHJz&#10;L2Rvd25yZXYueG1sUEsFBgAAAAAEAAQA8wAAAAAGAAAAAA==&#10;" fillcolor="#9cc2e5 [1940]" strokecolor="#1f4d78 [1604]" strokeweight="1pt"/>
             </w:pict>
           </mc:Fallback>
         </mc:AlternateContent>
@@ -5133,7 +5837,7 @@
           </mc:Choice>
           <mc:Fallback>
             <w:pict>
-              <v:shape w14:anchorId="0F0B1487" id="Gerade Verbindung mit Pfeil 201" o:spid="_x0000_s1026" type="#_x0000_t32" style="position:absolute;margin-left:272.9pt;margin-top:8.15pt;width:113.35pt;height:.55pt;z-index:251723776;visibility:visible;mso-wrap-style:square;mso-width-percent:0;mso-height-percent:0;mso-wrap-distance-left:9pt;mso-wrap-distance-top:0;mso-wrap-distance-right:9pt;mso-wrap-distance-bottom:0;mso-position-horizontal:absolute;mso-position-horizontal-relative:text;mso-position-vertical:absolute;mso-position-vertical-relative:text;mso-width-percent:0;mso-height-percent:0;mso-width-relative:margin;mso-height-relative:margin" o:gfxdata="UEsDBBQABgAIAAAAIQC2gziS/gAAAOEBAAATAAAAW0NvbnRlbnRfVHlwZXNdLnhtbJSRQU7DMBBF&#10;90jcwfIWJU67QAgl6YK0S0CoHGBkTxKLZGx5TGhvj5O2G0SRWNoz/78nu9wcxkFMGNg6quQqL6RA&#10;0s5Y6ir5vt9lD1JwBDIwOMJKHpHlpr69KfdHjyxSmriSfYz+USnWPY7AufNIadK6MEJMx9ApD/oD&#10;OlTrorhX2lFEilmcO2RdNtjC5xDF9pCuTyYBB5bi6bQ4syoJ3g9WQ0ymaiLzg5KdCXlKLjvcW893&#10;SUOqXwnz5DrgnHtJTxOsQfEKIT7DmDSUCaxw7Rqn8787ZsmRM9e2VmPeBN4uqYvTtW7jvijg9N/y&#10;JsXecLq0q+WD6m8AAAD//wMAUEsDBBQABgAIAAAAIQA4/SH/1gAAAJQBAAALAAAAX3JlbHMvLnJl&#10;bHOkkMFqwzAMhu+DvYPRfXGawxijTi+j0GvpHsDYimMaW0Yy2fr2M4PBMnrbUb/Q94l/f/hMi1qR&#10;JVI2sOt6UJgd+ZiDgffL8ekFlFSbvV0oo4EbChzGx4f9GRdb25HMsYhqlCwG5lrLq9biZkxWOiqY&#10;22YiTra2kYMu1l1tQD30/bPm3wwYN0x18gb45AdQl1tp5j/sFB2T0FQ7R0nTNEV3j6o9feQzro1i&#10;OWA14Fm+Q8a1a8+Bvu/d/dMb2JY5uiPbhG/ktn4cqGU/er3pcvwCAAD//wMAUEsDBBQABgAIAAAA&#10;IQDT5Apx6gEAABQEAAAOAAAAZHJzL2Uyb0RvYy54bWysU02P0zAQvSPxHyzfadJlu3Srpnvowl4Q&#10;VMByd51xYslfGnub9t8zdtosgpUQiIsT2/PezHszXt8drWEHwKi9a/h8VnMGTvpWu67hj98+vFly&#10;FpNwrTDeQcNPEPnd5vWr9RBWcOV7b1pARiQurobQ8D6lsKqqKHuwIs58AEeXyqMVibbYVS2Kgdit&#10;qa7q+qYaPLYBvYQY6fR+vOSbwq8UyPRZqQiJmYZTbamsWNZ9XqvNWqw6FKHX8lyG+IcqrNCOkk5U&#10;9yIJ9oT6NyqrJfroVZpJbyuvlJZQNJCaef2Lmq+9CFC0kDkxTDbF/0crPx12yHTbcMrPmROWmvQA&#10;KFpg3wH32rVPrmNWJ7ZToA3LYWTaEOKKsFu3w/Muhh1mB44Kbf6SNnYsRp8mo+GYmKTD+fXb28X1&#10;gjNJdze3y0WmrJ6xAWN6AG9Z/ml4TCh016etd4466nFevBaHjzGNwAsgJzaODSRnuXi3KGFJaPPe&#10;tSydAmlLqIXrDJwzGkeJs5ix/PKXTgZGoi+gyJtccGEqUwlbg+wgaJ6ElOBSsYNqN46iM0xpYyZg&#10;/WfgOT5DoUzs34AnRMnsXZrAVjuPL2VPx0vJaoy/ODDqzhbsfXsqjS3W0OiV7pyfSZ7tn/cF/vyY&#10;Nz8AAAD//wMAUEsDBBQABgAIAAAAIQAfR+2X4AAAAAkBAAAPAAAAZHJzL2Rvd25yZXYueG1sTI/B&#10;TsMwEETvSPyDtUjcqNOSNFGIU1WVcqEX2iJV3Nx4SSLidYjdNvw9y6kcZ2c087ZYTbYXFxx950jB&#10;fBaBQKqd6ahR8H6onjIQPmgyuneECn7Qw6q8vyt0btyVdnjZh0ZwCflcK2hDGHIpfd2i1X7mBiT2&#10;Pt1odWA5NtKM+srltpeLKFpKqzvihVYPuGmx/tqfrQL7+lEdbTY/HNe777jaZFvK3rZKPT5M6xcQ&#10;AadwC8MfPqNDyUwndybjRa8giRNGD2wsn0FwIE0XCYgTH9IYZFnI/x+UvwAAAP//AwBQSwECLQAU&#10;AAYACAAAACEAtoM4kv4AAADhAQAAEwAAAAAAAAAAAAAAAAAAAAAAW0NvbnRlbnRfVHlwZXNdLnht&#10;bFBLAQItABQABgAIAAAAIQA4/SH/1gAAAJQBAAALAAAAAAAAAAAAAAAAAC8BAABfcmVscy8ucmVs&#10;c1BLAQItABQABgAIAAAAIQDT5Apx6gEAABQEAAAOAAAAAAAAAAAAAAAAAC4CAABkcnMvZTJvRG9j&#10;LnhtbFBLAQItABQABgAIAAAAIQAfR+2X4AAAAAkBAAAPAAAAAAAAAAAAAAAAAEQEAABkcnMvZG93&#10;bnJldi54bWxQSwUGAAAAAAQABADzAAAAUQUAAAAA&#10;" strokecolor="#5b9bd5 [3204]" strokeweight="2.25pt">
+              <v:shape w14:anchorId="4E8A76B4" id="Gerade Verbindung mit Pfeil 201" o:spid="_x0000_s1026" type="#_x0000_t32" style="position:absolute;margin-left:272.9pt;margin-top:8.15pt;width:113.35pt;height:.55pt;z-index:251723776;visibility:visible;mso-wrap-style:square;mso-width-percent:0;mso-height-percent:0;mso-wrap-distance-left:9pt;mso-wrap-distance-top:0;mso-wrap-distance-right:9pt;mso-wrap-distance-bottom:0;mso-position-horizontal:absolute;mso-position-horizontal-relative:text;mso-position-vertical:absolute;mso-position-vertical-relative:text;mso-width-percent:0;mso-height-percent:0;mso-width-relative:margin;mso-height-relative:margin" o:gfxdata="UEsDBBQABgAIAAAAIQC2gziS/gAAAOEBAAATAAAAW0NvbnRlbnRfVHlwZXNdLnhtbJSRQU7DMBBF&#10;90jcwfIWJU67QAgl6YK0S0CoHGBkTxKLZGx5TGhvj5O2G0SRWNoz/78nu9wcxkFMGNg6quQqL6RA&#10;0s5Y6ir5vt9lD1JwBDIwOMJKHpHlpr69KfdHjyxSmriSfYz+USnWPY7AufNIadK6MEJMx9ApD/oD&#10;OlTrorhX2lFEilmcO2RdNtjC5xDF9pCuTyYBB5bi6bQ4syoJ3g9WQ0ymaiLzg5KdCXlKLjvcW893&#10;SUOqXwnz5DrgnHtJTxOsQfEKIT7DmDSUCaxw7Rqn8787ZsmRM9e2VmPeBN4uqYvTtW7jvijg9N/y&#10;JsXecLq0q+WD6m8AAAD//wMAUEsDBBQABgAIAAAAIQA4/SH/1gAAAJQBAAALAAAAX3JlbHMvLnJl&#10;bHOkkMFqwzAMhu+DvYPRfXGawxijTi+j0GvpHsDYimMaW0Yy2fr2M4PBMnrbUb/Q94l/f/hMi1qR&#10;JVI2sOt6UJgd+ZiDgffL8ekFlFSbvV0oo4EbChzGx4f9GRdb25HMsYhqlCwG5lrLq9biZkxWOiqY&#10;22YiTra2kYMu1l1tQD30/bPm3wwYN0x18gb45AdQl1tp5j/sFB2T0FQ7R0nTNEV3j6o9feQzro1i&#10;OWA14Fm+Q8a1a8+Bvu/d/dMb2JY5uiPbhG/ktn4cqGU/er3pcvwCAAD//wMAUEsDBBQABgAIAAAA&#10;IQDT5Apx6gEAABQEAAAOAAAAZHJzL2Uyb0RvYy54bWysU02P0zAQvSPxHyzfadJlu3Srpnvowl4Q&#10;VMByd51xYslfGnub9t8zdtosgpUQiIsT2/PezHszXt8drWEHwKi9a/h8VnMGTvpWu67hj98+vFly&#10;FpNwrTDeQcNPEPnd5vWr9RBWcOV7b1pARiQurobQ8D6lsKqqKHuwIs58AEeXyqMVibbYVS2Kgdit&#10;qa7q+qYaPLYBvYQY6fR+vOSbwq8UyPRZqQiJmYZTbamsWNZ9XqvNWqw6FKHX8lyG+IcqrNCOkk5U&#10;9yIJ9oT6NyqrJfroVZpJbyuvlJZQNJCaef2Lmq+9CFC0kDkxTDbF/0crPx12yHTbcMrPmROWmvQA&#10;KFpg3wH32rVPrmNWJ7ZToA3LYWTaEOKKsFu3w/Muhh1mB44Kbf6SNnYsRp8mo+GYmKTD+fXb28X1&#10;gjNJdze3y0WmrJ6xAWN6AG9Z/ml4TCh016etd4466nFevBaHjzGNwAsgJzaODSRnuXi3KGFJaPPe&#10;tSydAmlLqIXrDJwzGkeJs5ix/PKXTgZGoi+gyJtccGEqUwlbg+wgaJ6ElOBSsYNqN46iM0xpYyZg&#10;/WfgOT5DoUzs34AnRMnsXZrAVjuPL2VPx0vJaoy/ODDqzhbsfXsqjS3W0OiV7pyfSZ7tn/cF/vyY&#10;Nz8AAAD//wMAUEsDBBQABgAIAAAAIQAfR+2X4AAAAAkBAAAPAAAAZHJzL2Rvd25yZXYueG1sTI/B&#10;TsMwEETvSPyDtUjcqNOSNFGIU1WVcqEX2iJV3Nx4SSLidYjdNvw9y6kcZ2c087ZYTbYXFxx950jB&#10;fBaBQKqd6ahR8H6onjIQPmgyuneECn7Qw6q8vyt0btyVdnjZh0ZwCflcK2hDGHIpfd2i1X7mBiT2&#10;Pt1odWA5NtKM+srltpeLKFpKqzvihVYPuGmx/tqfrQL7+lEdbTY/HNe777jaZFvK3rZKPT5M6xcQ&#10;AadwC8MfPqNDyUwndybjRa8giRNGD2wsn0FwIE0XCYgTH9IYZFnI/x+UvwAAAP//AwBQSwECLQAU&#10;AAYACAAAACEAtoM4kv4AAADhAQAAEwAAAAAAAAAAAAAAAAAAAAAAW0NvbnRlbnRfVHlwZXNdLnht&#10;bFBLAQItABQABgAIAAAAIQA4/SH/1gAAAJQBAAALAAAAAAAAAAAAAAAAAC8BAABfcmVscy8ucmVs&#10;c1BLAQItABQABgAIAAAAIQDT5Apx6gEAABQEAAAOAAAAAAAAAAAAAAAAAC4CAABkcnMvZTJvRG9j&#10;LnhtbFBLAQItABQABgAIAAAAIQAfR+2X4AAAAAkBAAAPAAAAAAAAAAAAAAAAAEQEAABkcnMvZG93&#10;bnJldi54bWxQSwUGAAAAAAQABADzAAAAUQUAAAAA&#10;" strokecolor="#5b9bd5 [3204]" strokeweight="2.25pt">
                 <v:stroke endarrow="block" joinstyle="miter"/>
               </v:shape>
             </w:pict>
@@ -5549,7 +6253,7 @@
           </mc:Choice>
           <mc:Fallback>
             <w:pict>
-              <v:shape w14:anchorId="136EA07A" id="Gerade Verbindung mit Pfeil 211" o:spid="_x0000_s1026" type="#_x0000_t32" style="position:absolute;margin-left:174pt;margin-top:6.75pt;width:70.85pt;height:0;flip:x;z-index:251744256;visibility:visible;mso-wrap-style:square;mso-width-percent:0;mso-height-percent:0;mso-wrap-distance-left:9pt;mso-wrap-distance-top:0;mso-wrap-distance-right:9pt;mso-wrap-distance-bottom:0;mso-position-horizontal:absolute;mso-position-horizontal-relative:text;mso-position-vertical:absolute;mso-position-vertical-relative:text;mso-width-percent:0;mso-height-percent:0;mso-width-relative:margin;mso-height-relative:margin" o:gfxdata="UEsDBBQABgAIAAAAIQC2gziS/gAAAOEBAAATAAAAW0NvbnRlbnRfVHlwZXNdLnhtbJSRQU7DMBBF&#10;90jcwfIWJU67QAgl6YK0S0CoHGBkTxKLZGx5TGhvj5O2G0SRWNoz/78nu9wcxkFMGNg6quQqL6RA&#10;0s5Y6ir5vt9lD1JwBDIwOMJKHpHlpr69KfdHjyxSmriSfYz+USnWPY7AufNIadK6MEJMx9ApD/oD&#10;OlTrorhX2lFEilmcO2RdNtjC5xDF9pCuTyYBB5bi6bQ4syoJ3g9WQ0ymaiLzg5KdCXlKLjvcW893&#10;SUOqXwnz5DrgnHtJTxOsQfEKIT7DmDSUCaxw7Rqn8787ZsmRM9e2VmPeBN4uqYvTtW7jvijg9N/y&#10;JsXecLq0q+WD6m8AAAD//wMAUEsDBBQABgAIAAAAIQA4/SH/1gAAAJQBAAALAAAAX3JlbHMvLnJl&#10;bHOkkMFqwzAMhu+DvYPRfXGawxijTi+j0GvpHsDYimMaW0Yy2fr2M4PBMnrbUb/Q94l/f/hMi1qR&#10;JVI2sOt6UJgd+ZiDgffL8ekFlFSbvV0oo4EbChzGx4f9GRdb25HMsYhqlCwG5lrLq9biZkxWOiqY&#10;22YiTra2kYMu1l1tQD30/bPm3wwYN0x18gb45AdQl1tp5j/sFB2T0FQ7R0nTNEV3j6o9feQzro1i&#10;OWA14Fm+Q8a1a8+Bvu/d/dMb2JY5uiPbhG/ktn4cqGU/er3pcvwCAAD//wMAUEsDBBQABgAIAAAA&#10;IQC005Pt7gEAABoEAAAOAAAAZHJzL2Uyb0RvYy54bWysU02P0zAUvCPxHyzfadpKZduo6R66sBwQ&#10;VCxwd53nxJK/9Oxt2n/Ps9MGBAgJxMWJP2bezPh5e3+2hp0Ao/au4YvZnDNw0rfadQ3/8vntqzVn&#10;MQnXCuMdNPwCkd/vXr7YDqGGpe+9aQEZkbhYD6HhfUqhrqooe7AiznwAR5vKoxWJpthVLYqB2K2p&#10;lvP562rw2Ab0EmKk1Ydxk+8Kv1Ig00elIiRmGk7aUhmxjMc8VrutqDsUodfyKkP8gwortKOiE9WD&#10;SII9o/6FymqJPnqVZtLbyiulJRQP5GYx/8nNUy8CFC8UTgxTTPH/0coPpwMy3TZ8uVhw5oSlS3oE&#10;FC2wr4BH7dpn1zGrEzso0IblYxTaEGJN2L074HUWwwFzAmeFlimjwzvqh5IJuWTnEvllihzOiUla&#10;XG82d5sVZ/K2VY0MmSlgTI/gLcs/DY8Jhe76tPfO0b16HNnF6X1MpIGAN0AGG8cGMrVe3a2KiCS0&#10;eeNali6BHCbUwnUGshUCGkefbGk0Uf7SxcBI9AkUJURix4KlN2FvkJ0EdZWQElwqoRQmOp1hShsz&#10;AedFwh+B1/MZCqVv/wY8IUpl79IEttp5/F31dL5JVuP5WwKj7xzB0beXcr0lGmrAktX1seQO/3Fe&#10;4N+f9O4bAAAA//8DAFBLAwQUAAYACAAAACEAS9AQRuAAAAAJAQAADwAAAGRycy9kb3ducmV2Lnht&#10;bEyPQU/CQBCF7yb8h82YeJMtUrSWbonBkGDiAdCox6U7tIXubNNdoPx7x3jQ47z38uZ72ay3jThh&#10;52tHCkbDCARS4UxNpYL3t8VtAsIHTUY3jlDBBT3M8sFVplPjzrTG0yaUgkvIp1pBFUKbSumLCq32&#10;Q9cisbdzndWBz66UptNnLreNvIuie2l1Tfyh0i3OKywOm6NVMH953n241eth+blYL/eXiVvhV6zU&#10;zXX/NAURsA9/YfjBZ3TImWnrjmS8aBSM44S3BDbGExAciJPHBxDbX0Hmmfy/IP8GAAD//wMAUEsB&#10;Ai0AFAAGAAgAAAAhALaDOJL+AAAA4QEAABMAAAAAAAAAAAAAAAAAAAAAAFtDb250ZW50X1R5cGVz&#10;XS54bWxQSwECLQAUAAYACAAAACEAOP0h/9YAAACUAQAACwAAAAAAAAAAAAAAAAAvAQAAX3JlbHMv&#10;LnJlbHNQSwECLQAUAAYACAAAACEAtNOT7e4BAAAaBAAADgAAAAAAAAAAAAAAAAAuAgAAZHJzL2Uy&#10;b0RvYy54bWxQSwECLQAUAAYACAAAACEAS9AQRuAAAAAJAQAADwAAAAAAAAAAAAAAAABIBAAAZHJz&#10;L2Rvd25yZXYueG1sUEsFBgAAAAAEAAQA8wAAAFUFAAAAAA==&#10;" strokecolor="#5b9bd5 [3204]" strokeweight="2.25pt">
+              <v:shape w14:anchorId="3E519F2D" id="Gerade Verbindung mit Pfeil 211" o:spid="_x0000_s1026" type="#_x0000_t32" style="position:absolute;margin-left:174pt;margin-top:6.75pt;width:70.85pt;height:0;flip:x;z-index:251744256;visibility:visible;mso-wrap-style:square;mso-width-percent:0;mso-height-percent:0;mso-wrap-distance-left:9pt;mso-wrap-distance-top:0;mso-wrap-distance-right:9pt;mso-wrap-distance-bottom:0;mso-position-horizontal:absolute;mso-position-horizontal-relative:text;mso-position-vertical:absolute;mso-position-vertical-relative:text;mso-width-percent:0;mso-height-percent:0;mso-width-relative:margin;mso-height-relative:margin" o:gfxdata="UEsDBBQABgAIAAAAIQC2gziS/gAAAOEBAAATAAAAW0NvbnRlbnRfVHlwZXNdLnhtbJSRQU7DMBBF&#10;90jcwfIWJU67QAgl6YK0S0CoHGBkTxKLZGx5TGhvj5O2G0SRWNoz/78nu9wcxkFMGNg6quQqL6RA&#10;0s5Y6ir5vt9lD1JwBDIwOMJKHpHlpr69KfdHjyxSmriSfYz+USnWPY7AufNIadK6MEJMx9ApD/oD&#10;OlTrorhX2lFEilmcO2RdNtjC5xDF9pCuTyYBB5bi6bQ4syoJ3g9WQ0ymaiLzg5KdCXlKLjvcW893&#10;SUOqXwnz5DrgnHtJTxOsQfEKIT7DmDSUCaxw7Rqn8787ZsmRM9e2VmPeBN4uqYvTtW7jvijg9N/y&#10;JsXecLq0q+WD6m8AAAD//wMAUEsDBBQABgAIAAAAIQA4/SH/1gAAAJQBAAALAAAAX3JlbHMvLnJl&#10;bHOkkMFqwzAMhu+DvYPRfXGawxijTi+j0GvpHsDYimMaW0Yy2fr2M4PBMnrbUb/Q94l/f/hMi1qR&#10;JVI2sOt6UJgd+ZiDgffL8ekFlFSbvV0oo4EbChzGx4f9GRdb25HMsYhqlCwG5lrLq9biZkxWOiqY&#10;22YiTra2kYMu1l1tQD30/bPm3wwYN0x18gb45AdQl1tp5j/sFB2T0FQ7R0nTNEV3j6o9feQzro1i&#10;OWA14Fm+Q8a1a8+Bvu/d/dMb2JY5uiPbhG/ktn4cqGU/er3pcvwCAAD//wMAUEsDBBQABgAIAAAA&#10;IQC005Pt7gEAABoEAAAOAAAAZHJzL2Uyb0RvYy54bWysU02P0zAUvCPxHyzfadpKZduo6R66sBwQ&#10;VCxwd53nxJK/9Oxt2n/Ps9MGBAgJxMWJP2bezPh5e3+2hp0Ao/au4YvZnDNw0rfadQ3/8vntqzVn&#10;MQnXCuMdNPwCkd/vXr7YDqGGpe+9aQEZkbhYD6HhfUqhrqooe7AiznwAR5vKoxWJpthVLYqB2K2p&#10;lvP562rw2Ab0EmKk1Ydxk+8Kv1Ig00elIiRmGk7aUhmxjMc8VrutqDsUodfyKkP8gwortKOiE9WD&#10;SII9o/6FymqJPnqVZtLbyiulJRQP5GYx/8nNUy8CFC8UTgxTTPH/0coPpwMy3TZ8uVhw5oSlS3oE&#10;FC2wr4BH7dpn1zGrEzso0IblYxTaEGJN2L074HUWwwFzAmeFlimjwzvqh5IJuWTnEvllihzOiUla&#10;XG82d5sVZ/K2VY0MmSlgTI/gLcs/DY8Jhe76tPfO0b16HNnF6X1MpIGAN0AGG8cGMrVe3a2KiCS0&#10;eeNali6BHCbUwnUGshUCGkefbGk0Uf7SxcBI9AkUJURix4KlN2FvkJ0EdZWQElwqoRQmOp1hShsz&#10;AedFwh+B1/MZCqVv/wY8IUpl79IEttp5/F31dL5JVuP5WwKj7xzB0beXcr0lGmrAktX1seQO/3Fe&#10;4N+f9O4bAAAA//8DAFBLAwQUAAYACAAAACEAS9AQRuAAAAAJAQAADwAAAGRycy9kb3ducmV2Lnht&#10;bEyPQU/CQBCF7yb8h82YeJMtUrSWbonBkGDiAdCox6U7tIXubNNdoPx7x3jQ47z38uZ72ay3jThh&#10;52tHCkbDCARS4UxNpYL3t8VtAsIHTUY3jlDBBT3M8sFVplPjzrTG0yaUgkvIp1pBFUKbSumLCq32&#10;Q9cisbdzndWBz66UptNnLreNvIuie2l1Tfyh0i3OKywOm6NVMH953n241eth+blYL/eXiVvhV6zU&#10;zXX/NAURsA9/YfjBZ3TImWnrjmS8aBSM44S3BDbGExAciJPHBxDbX0Hmmfy/IP8GAAD//wMAUEsB&#10;Ai0AFAAGAAgAAAAhALaDOJL+AAAA4QEAABMAAAAAAAAAAAAAAAAAAAAAAFtDb250ZW50X1R5cGVz&#10;XS54bWxQSwECLQAUAAYACAAAACEAOP0h/9YAAACUAQAACwAAAAAAAAAAAAAAAAAvAQAAX3JlbHMv&#10;LnJlbHNQSwECLQAUAAYACAAAACEAtNOT7e4BAAAaBAAADgAAAAAAAAAAAAAAAAAuAgAAZHJzL2Uy&#10;b0RvYy54bWxQSwECLQAUAAYACAAAACEAS9AQRuAAAAAJAQAADwAAAAAAAAAAAAAAAABIBAAAZHJz&#10;L2Rvd25yZXYueG1sUEsFBgAAAAAEAAQA8wAAAFUFAAAAAA==&#10;" strokecolor="#5b9bd5 [3204]" strokeweight="2.25pt">
                 <v:stroke endarrow="block" joinstyle="miter"/>
               </v:shape>
             </w:pict>
@@ -5622,7 +6326,7 @@
           </mc:Choice>
           <mc:Fallback>
             <w:pict>
-              <v:shape w14:anchorId="7884A87B" id="Gerade Verbindung mit Pfeil 209" o:spid="_x0000_s1026" type="#_x0000_t32" style="position:absolute;margin-left:270.5pt;margin-top:6.6pt;width:113.35pt;height:0;flip:x;z-index:251740160;visibility:visible;mso-wrap-style:square;mso-width-percent:0;mso-height-percent:0;mso-wrap-distance-left:9pt;mso-wrap-distance-top:0;mso-wrap-distance-right:9pt;mso-wrap-distance-bottom:0;mso-position-horizontal:absolute;mso-position-horizontal-relative:text;mso-position-vertical:absolute;mso-position-vertical-relative:text;mso-width-percent:0;mso-height-percent:0;mso-width-relative:margin;mso-height-relative:margin" o:gfxdata="UEsDBBQABgAIAAAAIQC2gziS/gAAAOEBAAATAAAAW0NvbnRlbnRfVHlwZXNdLnhtbJSRQU7DMBBF&#10;90jcwfIWJU67QAgl6YK0S0CoHGBkTxKLZGx5TGhvj5O2G0SRWNoz/78nu9wcxkFMGNg6quQqL6RA&#10;0s5Y6ir5vt9lD1JwBDIwOMJKHpHlpr69KfdHjyxSmriSfYz+USnWPY7AufNIadK6MEJMx9ApD/oD&#10;OlTrorhX2lFEilmcO2RdNtjC5xDF9pCuTyYBB5bi6bQ4syoJ3g9WQ0ymaiLzg5KdCXlKLjvcW893&#10;SUOqXwnz5DrgnHtJTxOsQfEKIT7DmDSUCaxw7Rqn8787ZsmRM9e2VmPeBN4uqYvTtW7jvijg9N/y&#10;JsXecLq0q+WD6m8AAAD//wMAUEsDBBQABgAIAAAAIQA4/SH/1gAAAJQBAAALAAAAX3JlbHMvLnJl&#10;bHOkkMFqwzAMhu+DvYPRfXGawxijTi+j0GvpHsDYimMaW0Yy2fr2M4PBMnrbUb/Q94l/f/hMi1qR&#10;JVI2sOt6UJgd+ZiDgffL8ekFlFSbvV0oo4EbChzGx4f9GRdb25HMsYhqlCwG5lrLq9biZkxWOiqY&#10;22YiTra2kYMu1l1tQD30/bPm3wwYN0x18gb45AdQl1tp5j/sFB2T0FQ7R0nTNEV3j6o9feQzro1i&#10;OWA14Fm+Q8a1a8+Bvu/d/dMb2JY5uiPbhG/ktn4cqGU/er3pcvwCAAD//wMAUEsDBBQABgAIAAAA&#10;IQBP+ZZq7QEAABsEAAAOAAAAZHJzL2Uyb0RvYy54bWysU02P0zAUvCPxHyzfadKyhd2q6R66sBwQ&#10;VMvC3XWeE0v+0rO3af89z04bEIuEQFyc2H4znhk/r2+P1rADYNTeNXw+qzkDJ32rXdfwr4/vX11z&#10;FpNwrTDeQcNPEPnt5uWL9RBWsPC9Ny0gIxIXV0NoeJ9SWFVVlD1YEWc+gKNN5dGKRFPsqhbFQOzW&#10;VIu6flMNHtuAXkKMtHo3bvJN4VcKZPqsVITETMNJWyojlnGfx2qzFqsORei1PMsQ/6DCCu3o0Inq&#10;TiTBnlA/o7Jaoo9epZn0tvJKaQnFA7mZ17+4+dKLAMULhRPDFFP8f7Ty02GHTLcNX9Q3nDlh6ZLu&#10;AUUL7BvgXrv2yXXM6sR2CrRhuYxCG0JcEXbrdniexbDDnMBRoWXK6PCB+qFkQi7ZsUR+miKHY2KS&#10;FudXr2+WV0vO5GWvGikyVcCY7sFbln8aHhMK3fVp652ji/U40ovDx5hIBAEvgAw2jg3k6nr5dllU&#10;JKHNO9eydApkMaEWrjOQvRDQOPpkT6OL8pdOBkaiB1AUUVZbmEpzwtYgOwhqKyEluDSfmKg6w5Q2&#10;ZgLWfwae6zMUSuP+DXhClJO9SxPYaufxd6en40WyGusvCYy+cwR7357K/ZZoqANLVufXklv853mB&#10;/3jTm+8AAAD//wMAUEsDBBQABgAIAAAAIQAY6oYw4AAAAAkBAAAPAAAAZHJzL2Rvd25yZXYueG1s&#10;TI9BT8JAEIXvJP6HzZh4gy0I1NRuicGQYOIB0AjHpTu0le5s012g/HvGeNDjvPfy5nvprLO1OGPr&#10;K0cKhoMIBFLuTEWFgs+PRf8JhA+ajK4doYIrephld71UJ8ZdaI3nTSgEl5BPtIIyhCaR0uclWu0H&#10;rkFi7+BaqwOfbSFNqy9cbms5iqKptLoi/lDqBucl5sfNySqYv70evtzq/bjcLtbL7+vErXA3Vurh&#10;vnt5BhGwC39h+MFndMiYae9OZLyoFUzGQ94S2HgcgeBAPI1jEPtfQWap/L8guwEAAP//AwBQSwEC&#10;LQAUAAYACAAAACEAtoM4kv4AAADhAQAAEwAAAAAAAAAAAAAAAAAAAAAAW0NvbnRlbnRfVHlwZXNd&#10;LnhtbFBLAQItABQABgAIAAAAIQA4/SH/1gAAAJQBAAALAAAAAAAAAAAAAAAAAC8BAABfcmVscy8u&#10;cmVsc1BLAQItABQABgAIAAAAIQBP+ZZq7QEAABsEAAAOAAAAAAAAAAAAAAAAAC4CAABkcnMvZTJv&#10;RG9jLnhtbFBLAQItABQABgAIAAAAIQAY6oYw4AAAAAkBAAAPAAAAAAAAAAAAAAAAAEcEAABkcnMv&#10;ZG93bnJldi54bWxQSwUGAAAAAAQABADzAAAAVAUAAAAA&#10;" strokecolor="#5b9bd5 [3204]" strokeweight="2.25pt">
+              <v:shape w14:anchorId="16667AF5" id="Gerade Verbindung mit Pfeil 209" o:spid="_x0000_s1026" type="#_x0000_t32" style="position:absolute;margin-left:270.5pt;margin-top:6.6pt;width:113.35pt;height:0;flip:x;z-index:251740160;visibility:visible;mso-wrap-style:square;mso-width-percent:0;mso-height-percent:0;mso-wrap-distance-left:9pt;mso-wrap-distance-top:0;mso-wrap-distance-right:9pt;mso-wrap-distance-bottom:0;mso-position-horizontal:absolute;mso-position-horizontal-relative:text;mso-position-vertical:absolute;mso-position-vertical-relative:text;mso-width-percent:0;mso-height-percent:0;mso-width-relative:margin;mso-height-relative:margin" o:gfxdata="UEsDBBQABgAIAAAAIQC2gziS/gAAAOEBAAATAAAAW0NvbnRlbnRfVHlwZXNdLnhtbJSRQU7DMBBF&#10;90jcwfIWJU67QAgl6YK0S0CoHGBkTxKLZGx5TGhvj5O2G0SRWNoz/78nu9wcxkFMGNg6quQqL6RA&#10;0s5Y6ir5vt9lD1JwBDIwOMJKHpHlpr69KfdHjyxSmriSfYz+USnWPY7AufNIadK6MEJMx9ApD/oD&#10;OlTrorhX2lFEilmcO2RdNtjC5xDF9pCuTyYBB5bi6bQ4syoJ3g9WQ0ymaiLzg5KdCXlKLjvcW893&#10;SUOqXwnz5DrgnHtJTxOsQfEKIT7DmDSUCaxw7Rqn8787ZsmRM9e2VmPeBN4uqYvTtW7jvijg9N/y&#10;JsXecLq0q+WD6m8AAAD//wMAUEsDBBQABgAIAAAAIQA4/SH/1gAAAJQBAAALAAAAX3JlbHMvLnJl&#10;bHOkkMFqwzAMhu+DvYPRfXGawxijTi+j0GvpHsDYimMaW0Yy2fr2M4PBMnrbUb/Q94l/f/hMi1qR&#10;JVI2sOt6UJgd+ZiDgffL8ekFlFSbvV0oo4EbChzGx4f9GRdb25HMsYhqlCwG5lrLq9biZkxWOiqY&#10;22YiTra2kYMu1l1tQD30/bPm3wwYN0x18gb45AdQl1tp5j/sFB2T0FQ7R0nTNEV3j6o9feQzro1i&#10;OWA14Fm+Q8a1a8+Bvu/d/dMb2JY5uiPbhG/ktn4cqGU/er3pcvwCAAD//wMAUEsDBBQABgAIAAAA&#10;IQBP+ZZq7QEAABsEAAAOAAAAZHJzL2Uyb0RvYy54bWysU02P0zAUvCPxHyzfadKyhd2q6R66sBwQ&#10;VMvC3XWeE0v+0rO3af89z04bEIuEQFyc2H4znhk/r2+P1rADYNTeNXw+qzkDJ32rXdfwr4/vX11z&#10;FpNwrTDeQcNPEPnt5uWL9RBWsPC9Ny0gIxIXV0NoeJ9SWFVVlD1YEWc+gKNN5dGKRFPsqhbFQOzW&#10;VIu6flMNHtuAXkKMtHo3bvJN4VcKZPqsVITETMNJWyojlnGfx2qzFqsORei1PMsQ/6DCCu3o0Inq&#10;TiTBnlA/o7Jaoo9epZn0tvJKaQnFA7mZ17+4+dKLAMULhRPDFFP8f7Ty02GHTLcNX9Q3nDlh6ZLu&#10;AUUL7BvgXrv2yXXM6sR2CrRhuYxCG0JcEXbrdniexbDDnMBRoWXK6PCB+qFkQi7ZsUR+miKHY2KS&#10;FudXr2+WV0vO5GWvGikyVcCY7sFbln8aHhMK3fVp652ji/U40ovDx5hIBAEvgAw2jg3k6nr5dllU&#10;JKHNO9eydApkMaEWrjOQvRDQOPpkT6OL8pdOBkaiB1AUUVZbmEpzwtYgOwhqKyEluDSfmKg6w5Q2&#10;ZgLWfwae6zMUSuP+DXhClJO9SxPYaufxd6en40WyGusvCYy+cwR7357K/ZZoqANLVufXklv853mB&#10;/3jTm+8AAAD//wMAUEsDBBQABgAIAAAAIQAY6oYw4AAAAAkBAAAPAAAAZHJzL2Rvd25yZXYueG1s&#10;TI9BT8JAEIXvJP6HzZh4gy0I1NRuicGQYOIB0AjHpTu0le5s012g/HvGeNDjvPfy5nvprLO1OGPr&#10;K0cKhoMIBFLuTEWFgs+PRf8JhA+ajK4doYIrephld71UJ8ZdaI3nTSgEl5BPtIIyhCaR0uclWu0H&#10;rkFi7+BaqwOfbSFNqy9cbms5iqKptLoi/lDqBucl5sfNySqYv70evtzq/bjcLtbL7+vErXA3Vurh&#10;vnt5BhGwC39h+MFndMiYae9OZLyoFUzGQ94S2HgcgeBAPI1jEPtfQWap/L8guwEAAP//AwBQSwEC&#10;LQAUAAYACAAAACEAtoM4kv4AAADhAQAAEwAAAAAAAAAAAAAAAAAAAAAAW0NvbnRlbnRfVHlwZXNd&#10;LnhtbFBLAQItABQABgAIAAAAIQA4/SH/1gAAAJQBAAALAAAAAAAAAAAAAAAAAC8BAABfcmVscy8u&#10;cmVsc1BLAQItABQABgAIAAAAIQBP+ZZq7QEAABsEAAAOAAAAAAAAAAAAAAAAAC4CAABkcnMvZTJv&#10;RG9jLnhtbFBLAQItABQABgAIAAAAIQAY6oYw4AAAAAkBAAAPAAAAAAAAAAAAAAAAAEcEAABkcnMv&#10;ZG93bnJldi54bWxQSwUGAAAAAAQABADzAAAAVAUAAAAA&#10;" strokecolor="#5b9bd5 [3204]" strokeweight="2.25pt">
                 <v:stroke endarrow="block" joinstyle="miter"/>
               </v:shape>
             </w:pict>
@@ -5710,7 +6414,7 @@
           </mc:Choice>
           <mc:Fallback>
             <w:pict>
-              <v:shape w14:anchorId="78DF771C" id="Pfeil: nach unten gekrümmt 218" o:spid="_x0000_s1026" type="#_x0000_t105" style="position:absolute;margin-left:271.2pt;margin-top:4.65pt;width:18.5pt;height:10.25pt;rotation:90;z-index:251756544;visibility:visible;mso-wrap-style:square;mso-width-percent:0;mso-height-percent:0;mso-wrap-distance-left:9pt;mso-wrap-distance-top:0;mso-wrap-distance-right:9pt;mso-wrap-distance-bottom:0;mso-position-horizontal:absolute;mso-position-horizontal-relative:text;mso-position-vertical:absolute;mso-position-vertical-relative:text;mso-width-percent:0;mso-height-percent:0;mso-width-relative:margin;mso-height-relative:margin;v-text-anchor:middle" o:gfxdata="UEsDBBQABgAIAAAAIQC2gziS/gAAAOEBAAATAAAAW0NvbnRlbnRfVHlwZXNdLnhtbJSRQU7DMBBF&#10;90jcwfIWJU67QAgl6YK0S0CoHGBkTxKLZGx5TGhvj5O2G0SRWNoz/78nu9wcxkFMGNg6quQqL6RA&#10;0s5Y6ir5vt9lD1JwBDIwOMJKHpHlpr69KfdHjyxSmriSfYz+USnWPY7AufNIadK6MEJMx9ApD/oD&#10;OlTrorhX2lFEilmcO2RdNtjC5xDF9pCuTyYBB5bi6bQ4syoJ3g9WQ0ymaiLzg5KdCXlKLjvcW893&#10;SUOqXwnz5DrgnHtJTxOsQfEKIT7DmDSUCaxw7Rqn8787ZsmRM9e2VmPeBN4uqYvTtW7jvijg9N/y&#10;JsXecLq0q+WD6m8AAAD//wMAUEsDBBQABgAIAAAAIQA4/SH/1gAAAJQBAAALAAAAX3JlbHMvLnJl&#10;bHOkkMFqwzAMhu+DvYPRfXGawxijTi+j0GvpHsDYimMaW0Yy2fr2M4PBMnrbUb/Q94l/f/hMi1qR&#10;JVI2sOt6UJgd+ZiDgffL8ekFlFSbvV0oo4EbChzGx4f9GRdb25HMsYhqlCwG5lrLq9biZkxWOiqY&#10;22YiTra2kYMu1l1tQD30/bPm3wwYN0x18gb45AdQl1tp5j/sFB2T0FQ7R0nTNEV3j6o9feQzro1i&#10;OWA14Fm+Q8a1a8+Bvu/d/dMb2JY5uiPbhG/ktn4cqGU/er3pcvwCAAD//wMAUEsDBBQABgAIAAAA&#10;IQBBb7W+lwIAAGcFAAAOAAAAZHJzL2Uyb0RvYy54bWysVE1v2zAMvQ/YfxB0X+2kydoZdYqgRYcB&#10;RRusHXpWZSk2pq9RSpzst+22PzZKctyu7WmYD4Ikko/k86POzndaka0A31lT08lRSYkw3DadWdf0&#10;2/3Vh1NKfGCmYcoaUdO98PR88f7dWe8qMbWtVY0AgiDGV72raRuCq4rC81Zo5o+sEwaN0oJmAY+w&#10;LhpgPaJrVUzL8mPRW2gcWC68x9vLbKSLhC+l4OFWSi8CUTXF2kJaIa2PcS0WZ6xaA3Ntx4cy2D9U&#10;oVlnMOkIdckCIxvoXkHpjoP1VoYjbnVhpey4SD1gN5PyRTd3LXMi9YLkeDfS5P8fLL/ZroB0TU2n&#10;E/xVhmn8SSspOlXhgbdkY4IwZC2+w+9fWgcS3ZC03vkKY+/cCoaTx21kYCdBE7DI9HxWxi/xgp2S&#10;XaJ9P9IudoFwvJwez6ezGSUcTZPjsjw9iRmKDBUhHfjwWVhN4qamfANb0Vza3iwBbJ/w2fbahxx1&#10;8EaIWGWuK+3CXomIp8xXIbHpmDtFJ7mJCwVky1AojHNhwiSbWtaIfD1P3eQkY0QqNAFGZNkpNWIP&#10;AFHKr7EzzOAfQ0VS6xicaRvT/F1YDh4jUmZrwhisO2Phrc4UdjVkzv4HkjI1kaVH2+xREukP4sR4&#10;x686pP2a+bBigMOBlzjw4RYXqWxfUzvsKGkt/HzrPvqjZtFKSY/DVlP/Y8NAUKK+GFTzp8lsFqcz&#10;HWbzkyke4Lnl8bnFbPSFxd80SdWlbfQP6rCVYPUDvgvLmBVNzHDMjcIJcDhchPwI4MvCxXKZ3HAi&#10;HQvX5s7xCB5ZjVq63z0wcIP2Aor2xh4Gk1UvdJd9Y6Sxy02wskuifOJ14BunOQlneHnic/H8nLye&#10;3sfFHwAAAP//AwBQSwMEFAAGAAgAAAAhAOvOjQvbAAAACAEAAA8AAABkcnMvZG93bnJldi54bWxM&#10;j01PwzAMhu9I/IfISNxYUlC7qTSdEBKX3faBuKaNaQuNUyXZWv493glutp5Xrx9X28WN4oIhDp40&#10;ZCsFAqn1dqBOw+n49rABEZMha0ZPqOEHI2zr25vKlNbPtMfLIXWCSyiWRkOf0lRKGdsenYkrPyEx&#10;+/TBmcRr6KQNZuZyN8pHpQrpzEB8oTcTvvbYfh/OTgN97eZW7s1unE6Nel+O6yJ9BK3v75aXZxAJ&#10;l/QXhqs+q0PNTo0/k41i1JDnquAogwwE83x9HRoNT5sMZF3J/w/UvwAAAP//AwBQSwECLQAUAAYA&#10;CAAAACEAtoM4kv4AAADhAQAAEwAAAAAAAAAAAAAAAAAAAAAAW0NvbnRlbnRfVHlwZXNdLnhtbFBL&#10;AQItABQABgAIAAAAIQA4/SH/1gAAAJQBAAALAAAAAAAAAAAAAAAAAC8BAABfcmVscy8ucmVsc1BL&#10;AQItABQABgAIAAAAIQBBb7W+lwIAAGcFAAAOAAAAAAAAAAAAAAAAAC4CAABkcnMvZTJvRG9jLnht&#10;bFBLAQItABQABgAIAAAAIQDrzo0L2wAAAAgBAAAPAAAAAAAAAAAAAAAAAPEEAABkcnMvZG93bnJl&#10;di54bWxQSwUGAAAAAAQABADzAAAA+QUAAAAA&#10;" adj="15628,20107,16200" fillcolor="#5b9bd5 [3204]" strokecolor="#1f4d78 [1604]" strokeweight="1pt"/>
+              <v:shape w14:anchorId="6C984ABB" id="Pfeil: nach unten gekrümmt 218" o:spid="_x0000_s1026" type="#_x0000_t105" style="position:absolute;margin-left:271.2pt;margin-top:4.65pt;width:18.5pt;height:10.25pt;rotation:90;z-index:251756544;visibility:visible;mso-wrap-style:square;mso-width-percent:0;mso-height-percent:0;mso-wrap-distance-left:9pt;mso-wrap-distance-top:0;mso-wrap-distance-right:9pt;mso-wrap-distance-bottom:0;mso-position-horizontal:absolute;mso-position-horizontal-relative:text;mso-position-vertical:absolute;mso-position-vertical-relative:text;mso-width-percent:0;mso-height-percent:0;mso-width-relative:margin;mso-height-relative:margin;v-text-anchor:middle" o:gfxdata="UEsDBBQABgAIAAAAIQC2gziS/gAAAOEBAAATAAAAW0NvbnRlbnRfVHlwZXNdLnhtbJSRQU7DMBBF&#10;90jcwfIWJU67QAgl6YK0S0CoHGBkTxKLZGx5TGhvj5O2G0SRWNoz/78nu9wcxkFMGNg6quQqL6RA&#10;0s5Y6ir5vt9lD1JwBDIwOMJKHpHlpr69KfdHjyxSmriSfYz+USnWPY7AufNIadK6MEJMx9ApD/oD&#10;OlTrorhX2lFEilmcO2RdNtjC5xDF9pCuTyYBB5bi6bQ4syoJ3g9WQ0ymaiLzg5KdCXlKLjvcW893&#10;SUOqXwnz5DrgnHtJTxOsQfEKIT7DmDSUCaxw7Rqn8787ZsmRM9e2VmPeBN4uqYvTtW7jvijg9N/y&#10;JsXecLq0q+WD6m8AAAD//wMAUEsDBBQABgAIAAAAIQA4/SH/1gAAAJQBAAALAAAAX3JlbHMvLnJl&#10;bHOkkMFqwzAMhu+DvYPRfXGawxijTi+j0GvpHsDYimMaW0Yy2fr2M4PBMnrbUb/Q94l/f/hMi1qR&#10;JVI2sOt6UJgd+ZiDgffL8ekFlFSbvV0oo4EbChzGx4f9GRdb25HMsYhqlCwG5lrLq9biZkxWOiqY&#10;22YiTra2kYMu1l1tQD30/bPm3wwYN0x18gb45AdQl1tp5j/sFB2T0FQ7R0nTNEV3j6o9feQzro1i&#10;OWA14Fm+Q8a1a8+Bvu/d/dMb2JY5uiPbhG/ktn4cqGU/er3pcvwCAAD//wMAUEsDBBQABgAIAAAA&#10;IQBBb7W+lwIAAGcFAAAOAAAAZHJzL2Uyb0RvYy54bWysVE1v2zAMvQ/YfxB0X+2kydoZdYqgRYcB&#10;RRusHXpWZSk2pq9RSpzst+22PzZKctyu7WmYD4Ikko/k86POzndaka0A31lT08lRSYkw3DadWdf0&#10;2/3Vh1NKfGCmYcoaUdO98PR88f7dWe8qMbWtVY0AgiDGV72raRuCq4rC81Zo5o+sEwaN0oJmAY+w&#10;LhpgPaJrVUzL8mPRW2gcWC68x9vLbKSLhC+l4OFWSi8CUTXF2kJaIa2PcS0WZ6xaA3Ntx4cy2D9U&#10;oVlnMOkIdckCIxvoXkHpjoP1VoYjbnVhpey4SD1gN5PyRTd3LXMi9YLkeDfS5P8fLL/ZroB0TU2n&#10;E/xVhmn8SSspOlXhgbdkY4IwZC2+w+9fWgcS3ZC03vkKY+/cCoaTx21kYCdBE7DI9HxWxi/xgp2S&#10;XaJ9P9IudoFwvJwez6ezGSUcTZPjsjw9iRmKDBUhHfjwWVhN4qamfANb0Vza3iwBbJ/w2fbahxx1&#10;8EaIWGWuK+3CXomIp8xXIbHpmDtFJ7mJCwVky1AojHNhwiSbWtaIfD1P3eQkY0QqNAFGZNkpNWIP&#10;AFHKr7EzzOAfQ0VS6xicaRvT/F1YDh4jUmZrwhisO2Phrc4UdjVkzv4HkjI1kaVH2+xREukP4sR4&#10;x686pP2a+bBigMOBlzjw4RYXqWxfUzvsKGkt/HzrPvqjZtFKSY/DVlP/Y8NAUKK+GFTzp8lsFqcz&#10;HWbzkyke4Lnl8bnFbPSFxd80SdWlbfQP6rCVYPUDvgvLmBVNzHDMjcIJcDhchPwI4MvCxXKZ3HAi&#10;HQvX5s7xCB5ZjVq63z0wcIP2Aor2xh4Gk1UvdJd9Y6Sxy02wskuifOJ14BunOQlneHnic/H8nLye&#10;3sfFHwAAAP//AwBQSwMEFAAGAAgAAAAhAOvOjQvbAAAACAEAAA8AAABkcnMvZG93bnJldi54bWxM&#10;j01PwzAMhu9I/IfISNxYUlC7qTSdEBKX3faBuKaNaQuNUyXZWv493glutp5Xrx9X28WN4oIhDp40&#10;ZCsFAqn1dqBOw+n49rABEZMha0ZPqOEHI2zr25vKlNbPtMfLIXWCSyiWRkOf0lRKGdsenYkrPyEx&#10;+/TBmcRr6KQNZuZyN8pHpQrpzEB8oTcTvvbYfh/OTgN97eZW7s1unE6Nel+O6yJ9BK3v75aXZxAJ&#10;l/QXhqs+q0PNTo0/k41i1JDnquAogwwE83x9HRoNT5sMZF3J/w/UvwAAAP//AwBQSwECLQAUAAYA&#10;CAAAACEAtoM4kv4AAADhAQAAEwAAAAAAAAAAAAAAAAAAAAAAW0NvbnRlbnRfVHlwZXNdLnhtbFBL&#10;AQItABQABgAIAAAAIQA4/SH/1gAAAJQBAAALAAAAAAAAAAAAAAAAAC8BAABfcmVscy8ucmVsc1BL&#10;AQItABQABgAIAAAAIQBBb7W+lwIAAGcFAAAOAAAAAAAAAAAAAAAAAC4CAABkcnMvZTJvRG9jLnht&#10;bFBLAQItABQABgAIAAAAIQDrzo0L2wAAAAgBAAAPAAAAAAAAAAAAAAAAAPEEAABkcnMvZG93bnJl&#10;di54bWxQSwUGAAAAAAQABADzAAAA+QUAAAAA&#10;" adj="15628,20107,16200" fillcolor="#5b9bd5 [3204]" strokecolor="#1f4d78 [1604]" strokeweight="1pt"/>
             </w:pict>
           </mc:Fallback>
         </mc:AlternateContent>
@@ -5899,7 +6603,7 @@
           </mc:Choice>
           <mc:Fallback>
             <w:pict>
-              <v:shape w14:anchorId="613AFB47" id="Gerade Verbindung mit Pfeil 213" o:spid="_x0000_s1026" type="#_x0000_t32" style="position:absolute;margin-left:172.6pt;margin-top:7.3pt;width:70.85pt;height:0;flip:x;z-index:251748352;visibility:visible;mso-wrap-style:square;mso-width-percent:0;mso-height-percent:0;mso-wrap-distance-left:9pt;mso-wrap-distance-top:0;mso-wrap-distance-right:9pt;mso-wrap-distance-bottom:0;mso-position-horizontal:absolute;mso-position-horizontal-relative:text;mso-position-vertical:absolute;mso-position-vertical-relative:text;mso-width-percent:0;mso-height-percent:0;mso-width-relative:margin;mso-height-relative:margin" o:gfxdata="UEsDBBQABgAIAAAAIQC2gziS/gAAAOEBAAATAAAAW0NvbnRlbnRfVHlwZXNdLnhtbJSRQU7DMBBF&#10;90jcwfIWJU67QAgl6YK0S0CoHGBkTxKLZGx5TGhvj5O2G0SRWNoz/78nu9wcxkFMGNg6quQqL6RA&#10;0s5Y6ir5vt9lD1JwBDIwOMJKHpHlpr69KfdHjyxSmriSfYz+USnWPY7AufNIadK6MEJMx9ApD/oD&#10;OlTrorhX2lFEilmcO2RdNtjC5xDF9pCuTyYBB5bi6bQ4syoJ3g9WQ0ymaiLzg5KdCXlKLjvcW893&#10;SUOqXwnz5DrgnHtJTxOsQfEKIT7DmDSUCaxw7Rqn8787ZsmRM9e2VmPeBN4uqYvTtW7jvijg9N/y&#10;JsXecLq0q+WD6m8AAAD//wMAUEsDBBQABgAIAAAAIQA4/SH/1gAAAJQBAAALAAAAX3JlbHMvLnJl&#10;bHOkkMFqwzAMhu+DvYPRfXGawxijTi+j0GvpHsDYimMaW0Yy2fr2M4PBMnrbUb/Q94l/f/hMi1qR&#10;JVI2sOt6UJgd+ZiDgffL8ekFlFSbvV0oo4EbChzGx4f9GRdb25HMsYhqlCwG5lrLq9biZkxWOiqY&#10;22YiTra2kYMu1l1tQD30/bPm3wwYN0x18gb45AdQl1tp5j/sFB2T0FQ7R0nTNEV3j6o9feQzro1i&#10;OWA14Fm+Q8a1a8+Bvu/d/dMb2JY5uiPbhG/ktn4cqGU/er3pcvwCAAD//wMAUEsDBBQABgAIAAAA&#10;IQCgfC5c7QEAABoEAAAOAAAAZHJzL2Uyb0RvYy54bWysU8uu0zAU3CPxD5b3NGlRuW3V9C564bJA&#10;UPHau85xYskvHfs27d9z7LQBAUICsXHix8yZGR9v78/WsBNg1N41fD6rOQMnfatd1/Avn9+8WHEW&#10;k3CtMN5Bwy8Q+f3u+bPtEDaw8L03LSAjEhc3Q2h4n1LYVFWUPVgRZz6Ao03l0YpEU+yqFsVA7NZU&#10;i7p+VQ0e24BeQoy0+jBu8l3hVwpk+qBUhMRMw0lbKiOW8ZjHarcVmw5F6LW8yhD/oMIK7ajoRPUg&#10;kmBPqH+hslqij16lmfS28kppCcUDuZnXP7n51IsAxQuFE8MUU/x/tPL96YBMtw1fzF9y5oSlS3oE&#10;FC2wr4BH7don1zGrEzso0IblYxTaEOKGsHt3wOsshgPmBM4KLVNGh7fUDyUTcsnOJfLLFDmcE5O0&#10;uFqv79ZLzuRtqxoZMlPAmB7BW5Z/Gh4TCt31ae+do3v1OLKL07uYSAMBb4AMNo4NZGq1vFsWEUlo&#10;89q1LF0COUyohesMZCsENI4+2dJoovyli4GR6CMoSojEjgVLb8LeIDsJ6iohJbg0n5jodIYpbcwE&#10;rIuEPwKv5zMUSt/+DXhClMrepQlstfP4u+rpfJOsxvO3BEbfOYKjby/leks01IAlq+tjyR3+47zA&#10;vz/p3TcAAAD//wMAUEsDBBQABgAIAAAAIQB60EYr4AAAAAkBAAAPAAAAZHJzL2Rvd25yZXYueG1s&#10;TI/BTsJAEIbvJrzDZky8yVYsDZZuicGQYOIB0CjHpTu0he5s012gvL1jPOhx5v/yzzfZrLeNOGPn&#10;a0cKHoYRCKTCmZpKBR/vi/sJCB80Gd04QgVX9DDLBzeZTo270BrPm1AKLiGfagVVCG0qpS8qtNoP&#10;XYvE2d51Vgceu1KaTl+43DZyFEWJtLomvlDpFucVFsfNySqYv77sP93q7bj8WqyXh+vYrXAbK3V3&#10;2z9PQQTswx8MP/qsDjk77dyJjBeNgsd4PGKUgzgBwUA8SZ5A7H4XMs/k/w/ybwAAAP//AwBQSwEC&#10;LQAUAAYACAAAACEAtoM4kv4AAADhAQAAEwAAAAAAAAAAAAAAAAAAAAAAW0NvbnRlbnRfVHlwZXNd&#10;LnhtbFBLAQItABQABgAIAAAAIQA4/SH/1gAAAJQBAAALAAAAAAAAAAAAAAAAAC8BAABfcmVscy8u&#10;cmVsc1BLAQItABQABgAIAAAAIQCgfC5c7QEAABoEAAAOAAAAAAAAAAAAAAAAAC4CAABkcnMvZTJv&#10;RG9jLnhtbFBLAQItABQABgAIAAAAIQB60EYr4AAAAAkBAAAPAAAAAAAAAAAAAAAAAEcEAABkcnMv&#10;ZG93bnJldi54bWxQSwUGAAAAAAQABADzAAAAVAUAAAAA&#10;" strokecolor="#5b9bd5 [3204]" strokeweight="2.25pt">
+              <v:shape w14:anchorId="0B897FBB" id="Gerade Verbindung mit Pfeil 213" o:spid="_x0000_s1026" type="#_x0000_t32" style="position:absolute;margin-left:172.6pt;margin-top:7.3pt;width:70.85pt;height:0;flip:x;z-index:251748352;visibility:visible;mso-wrap-style:square;mso-width-percent:0;mso-height-percent:0;mso-wrap-distance-left:9pt;mso-wrap-distance-top:0;mso-wrap-distance-right:9pt;mso-wrap-distance-bottom:0;mso-position-horizontal:absolute;mso-position-horizontal-relative:text;mso-position-vertical:absolute;mso-position-vertical-relative:text;mso-width-percent:0;mso-height-percent:0;mso-width-relative:margin;mso-height-relative:margin" o:gfxdata="UEsDBBQABgAIAAAAIQC2gziS/gAAAOEBAAATAAAAW0NvbnRlbnRfVHlwZXNdLnhtbJSRQU7DMBBF&#10;90jcwfIWJU67QAgl6YK0S0CoHGBkTxKLZGx5TGhvj5O2G0SRWNoz/78nu9wcxkFMGNg6quQqL6RA&#10;0s5Y6ir5vt9lD1JwBDIwOMJKHpHlpr69KfdHjyxSmriSfYz+USnWPY7AufNIadK6MEJMx9ApD/oD&#10;OlTrorhX2lFEilmcO2RdNtjC5xDF9pCuTyYBB5bi6bQ4syoJ3g9WQ0ymaiLzg5KdCXlKLjvcW893&#10;SUOqXwnz5DrgnHtJTxOsQfEKIT7DmDSUCaxw7Rqn8787ZsmRM9e2VmPeBN4uqYvTtW7jvijg9N/y&#10;JsXecLq0q+WD6m8AAAD//wMAUEsDBBQABgAIAAAAIQA4/SH/1gAAAJQBAAALAAAAX3JlbHMvLnJl&#10;bHOkkMFqwzAMhu+DvYPRfXGawxijTi+j0GvpHsDYimMaW0Yy2fr2M4PBMnrbUb/Q94l/f/hMi1qR&#10;JVI2sOt6UJgd+ZiDgffL8ekFlFSbvV0oo4EbChzGx4f9GRdb25HMsYhqlCwG5lrLq9biZkxWOiqY&#10;22YiTra2kYMu1l1tQD30/bPm3wwYN0x18gb45AdQl1tp5j/sFB2T0FQ7R0nTNEV3j6o9feQzro1i&#10;OWA14Fm+Q8a1a8+Bvu/d/dMb2JY5uiPbhG/ktn4cqGU/er3pcvwCAAD//wMAUEsDBBQABgAIAAAA&#10;IQCgfC5c7QEAABoEAAAOAAAAZHJzL2Uyb0RvYy54bWysU8uu0zAU3CPxD5b3NGlRuW3V9C564bJA&#10;UPHau85xYskvHfs27d9z7LQBAUICsXHix8yZGR9v78/WsBNg1N41fD6rOQMnfatd1/Avn9+8WHEW&#10;k3CtMN5Bwy8Q+f3u+bPtEDaw8L03LSAjEhc3Q2h4n1LYVFWUPVgRZz6Ao03l0YpEU+yqFsVA7NZU&#10;i7p+VQ0e24BeQoy0+jBu8l3hVwpk+qBUhMRMw0lbKiOW8ZjHarcVmw5F6LW8yhD/oMIK7ajoRPUg&#10;kmBPqH+hslqij16lmfS28kppCcUDuZnXP7n51IsAxQuFE8MUU/x/tPL96YBMtw1fzF9y5oSlS3oE&#10;FC2wr4BH7don1zGrEzso0IblYxTaEOKGsHt3wOsshgPmBM4KLVNGh7fUDyUTcsnOJfLLFDmcE5O0&#10;uFqv79ZLzuRtqxoZMlPAmB7BW5Z/Gh4TCt31ae+do3v1OLKL07uYSAMBb4AMNo4NZGq1vFsWEUlo&#10;89q1LF0COUyohesMZCsENI4+2dJoovyli4GR6CMoSojEjgVLb8LeIDsJ6iohJbg0n5jodIYpbcwE&#10;rIuEPwKv5zMUSt/+DXhClMrepQlstfP4u+rpfJOsxvO3BEbfOYKjby/leks01IAlq+tjyR3+47zA&#10;vz/p3TcAAAD//wMAUEsDBBQABgAIAAAAIQB60EYr4AAAAAkBAAAPAAAAZHJzL2Rvd25yZXYueG1s&#10;TI/BTsJAEIbvJrzDZky8yVYsDZZuicGQYOIB0CjHpTu0he5s012gvL1jPOhx5v/yzzfZrLeNOGPn&#10;a0cKHoYRCKTCmZpKBR/vi/sJCB80Gd04QgVX9DDLBzeZTo270BrPm1AKLiGfagVVCG0qpS8qtNoP&#10;XYvE2d51Vgceu1KaTl+43DZyFEWJtLomvlDpFucVFsfNySqYv77sP93q7bj8WqyXh+vYrXAbK3V3&#10;2z9PQQTswx8MP/qsDjk77dyJjBeNgsd4PGKUgzgBwUA8SZ5A7H4XMs/k/w/ybwAAAP//AwBQSwEC&#10;LQAUAAYACAAAACEAtoM4kv4AAADhAQAAEwAAAAAAAAAAAAAAAAAAAAAAW0NvbnRlbnRfVHlwZXNd&#10;LnhtbFBLAQItABQABgAIAAAAIQA4/SH/1gAAAJQBAAALAAAAAAAAAAAAAAAAAC8BAABfcmVscy8u&#10;cmVsc1BLAQItABQABgAIAAAAIQCgfC5c7QEAABoEAAAOAAAAAAAAAAAAAAAAAC4CAABkcnMvZTJv&#10;RG9jLnhtbFBLAQItABQABgAIAAAAIQB60EYr4AAAAAkBAAAPAAAAAAAAAAAAAAAAAEcEAABkcnMv&#10;ZG93bnJldi54bWxQSwUGAAAAAAQABADzAAAAVAUAAAAA&#10;" strokecolor="#5b9bd5 [3204]" strokeweight="2.25pt">
                 <v:stroke endarrow="block" joinstyle="miter"/>
               </v:shape>
             </w:pict>
@@ -5969,7 +6673,7 @@
           </mc:Choice>
           <mc:Fallback>
             <w:pict>
-              <v:shape w14:anchorId="5B63232D" id="Gerade Verbindung mit Pfeil 215" o:spid="_x0000_s1026" type="#_x0000_t32" style="position:absolute;margin-left:35.6pt;margin-top:3.95pt;width:99.2pt;height:0;flip:x;z-index:251752448;visibility:visible;mso-wrap-style:square;mso-width-percent:0;mso-wrap-distance-left:9pt;mso-wrap-distance-top:0;mso-wrap-distance-right:9pt;mso-wrap-distance-bottom:0;mso-position-horizontal:absolute;mso-position-horizontal-relative:text;mso-position-vertical:absolute;mso-position-vertical-relative:text;mso-width-percent:0;mso-width-relative:margin" o:gfxdata="UEsDBBQABgAIAAAAIQC2gziS/gAAAOEBAAATAAAAW0NvbnRlbnRfVHlwZXNdLnhtbJSRQU7DMBBF&#10;90jcwfIWJU67QAgl6YK0S0CoHGBkTxKLZGx5TGhvj5O2G0SRWNoz/78nu9wcxkFMGNg6quQqL6RA&#10;0s5Y6ir5vt9lD1JwBDIwOMJKHpHlpr69KfdHjyxSmriSfYz+USnWPY7AufNIadK6MEJMx9ApD/oD&#10;OlTrorhX2lFEilmcO2RdNtjC5xDF9pCuTyYBB5bi6bQ4syoJ3g9WQ0ymaiLzg5KdCXlKLjvcW893&#10;SUOqXwnz5DrgnHtJTxOsQfEKIT7DmDSUCaxw7Rqn8787ZsmRM9e2VmPeBN4uqYvTtW7jvijg9N/y&#10;JsXecLq0q+WD6m8AAAD//wMAUEsDBBQABgAIAAAAIQA4/SH/1gAAAJQBAAALAAAAX3JlbHMvLnJl&#10;bHOkkMFqwzAMhu+DvYPRfXGawxijTi+j0GvpHsDYimMaW0Yy2fr2M4PBMnrbUb/Q94l/f/hMi1qR&#10;JVI2sOt6UJgd+ZiDgffL8ekFlFSbvV0oo4EbChzGx4f9GRdb25HMsYhqlCwG5lrLq9biZkxWOiqY&#10;22YiTra2kYMu1l1tQD30/bPm3wwYN0x18gb45AdQl1tp5j/sFB2T0FQ7R0nTNEV3j6o9feQzro1i&#10;OWA14Fm+Q8a1a8+Bvu/d/dMb2JY5uiPbhG/ktn4cqGU/er3pcvwCAAD//wMAUEsDBBQABgAIAAAA&#10;IQDhxX7Q6gEAABsEAAAOAAAAZHJzL2Uyb0RvYy54bWysU8uu0zAQ3SPxD5b3NGlFoURN76IXLgsE&#10;Fa+964wTS35p7Nu0f8/YaQMCJARi4+ec4zlnxtu7szXsBBi1dy1fLmrOwEnfade3/MvnN882nMUk&#10;XCeMd9DyC0R+t3v6ZDuGBlZ+8KYDZETiYjOGlg8phaaqohzAirjwARxdKo9WJNpiX3UoRmK3plrV&#10;9Ytq9NgF9BJipNP76ZLvCr9SINMHpSIkZlpOuaUyYhmPeax2W9H0KMKg5TUN8Q9ZWKEdPTpT3Ysk&#10;2CPqX6isluijV2khva28UlpC0UBqlvVPaj4NIkDRQubEMNsU/x+tfH86INNdy1fLNWdOWCrSA6Do&#10;gH0FPGrXPbqeWZ3YQYE2LIeRaWOIDWH37oDXXQwHzA6cFVqmjA5vqR+KJ6SSnYvll9lyOCcm6XC5&#10;Wr/aPKfKyNtdNVFkqoAxPYC3LC9aHhMK3Q9p752jwnqc6MXpXUyUBAFvgAw2jo2karN+uS5ZJKHN&#10;a9exdAkkMaEWrjeQtRDQOJqypklFWaWLgYnoIyiyKGdbmEpzwt4gOwlqKyEluLScmSg6w5Q2ZgbW&#10;fwZe4zMUSuP+DXhGlJe9SzPYaufxd6+n8y1lNcXfHJh0ZwuOvruU+hZrqAOLV9ffklv8x32Bf//T&#10;u28AAAD//wMAUEsDBBQABgAIAAAAIQCspJ2R3QAAAAYBAAAPAAAAZHJzL2Rvd25yZXYueG1sTI5B&#10;T8JAFITvJvyHzSPxJlsarVK6JQZDgokHQKMcl+6jrXTfNt0Fyr/n6UVPk8lMZr5s1ttGnLDztSMF&#10;41EEAqlwpqZSwcf74u4JhA+ajG4coYILepjlg5tMp8adaY2nTSgFj5BPtYIqhDaV0hcVWu1HrkXi&#10;bO86qwPbrpSm02cet42MoyiRVtfED5VucV5hcdgcrYL568v+063eDsuvxXr5fXlwK9zeK3U77J+n&#10;IAL24a8MP/iMDjkz7dyRjBeNgsdxzE3WCQiO42SSgNj9epln8j9+fgUAAP//AwBQSwECLQAUAAYA&#10;CAAAACEAtoM4kv4AAADhAQAAEwAAAAAAAAAAAAAAAAAAAAAAW0NvbnRlbnRfVHlwZXNdLnhtbFBL&#10;AQItABQABgAIAAAAIQA4/SH/1gAAAJQBAAALAAAAAAAAAAAAAAAAAC8BAABfcmVscy8ucmVsc1BL&#10;AQItABQABgAIAAAAIQDhxX7Q6gEAABsEAAAOAAAAAAAAAAAAAAAAAC4CAABkcnMvZTJvRG9jLnht&#10;bFBLAQItABQABgAIAAAAIQCspJ2R3QAAAAYBAAAPAAAAAAAAAAAAAAAAAEQEAABkcnMvZG93bnJl&#10;di54bWxQSwUGAAAAAAQABADzAAAATgUAAAAA&#10;" strokecolor="#5b9bd5 [3204]" strokeweight="2.25pt">
+              <v:shape w14:anchorId="6F75DDFA" id="Gerade Verbindung mit Pfeil 215" o:spid="_x0000_s1026" type="#_x0000_t32" style="position:absolute;margin-left:35.6pt;margin-top:3.95pt;width:99.2pt;height:0;flip:x;z-index:251752448;visibility:visible;mso-wrap-style:square;mso-width-percent:0;mso-wrap-distance-left:9pt;mso-wrap-distance-top:0;mso-wrap-distance-right:9pt;mso-wrap-distance-bottom:0;mso-position-horizontal:absolute;mso-position-horizontal-relative:text;mso-position-vertical:absolute;mso-position-vertical-relative:text;mso-width-percent:0;mso-width-relative:margin" o:gfxdata="UEsDBBQABgAIAAAAIQC2gziS/gAAAOEBAAATAAAAW0NvbnRlbnRfVHlwZXNdLnhtbJSRQU7DMBBF&#10;90jcwfIWJU67QAgl6YK0S0CoHGBkTxKLZGx5TGhvj5O2G0SRWNoz/78nu9wcxkFMGNg6quQqL6RA&#10;0s5Y6ir5vt9lD1JwBDIwOMJKHpHlpr69KfdHjyxSmriSfYz+USnWPY7AufNIadK6MEJMx9ApD/oD&#10;OlTrorhX2lFEilmcO2RdNtjC5xDF9pCuTyYBB5bi6bQ4syoJ3g9WQ0ymaiLzg5KdCXlKLjvcW893&#10;SUOqXwnz5DrgnHtJTxOsQfEKIT7DmDSUCaxw7Rqn8787ZsmRM9e2VmPeBN4uqYvTtW7jvijg9N/y&#10;JsXecLq0q+WD6m8AAAD//wMAUEsDBBQABgAIAAAAIQA4/SH/1gAAAJQBAAALAAAAX3JlbHMvLnJl&#10;bHOkkMFqwzAMhu+DvYPRfXGawxijTi+j0GvpHsDYimMaW0Yy2fr2M4PBMnrbUb/Q94l/f/hMi1qR&#10;JVI2sOt6UJgd+ZiDgffL8ekFlFSbvV0oo4EbChzGx4f9GRdb25HMsYhqlCwG5lrLq9biZkxWOiqY&#10;22YiTra2kYMu1l1tQD30/bPm3wwYN0x18gb45AdQl1tp5j/sFB2T0FQ7R0nTNEV3j6o9feQzro1i&#10;OWA14Fm+Q8a1a8+Bvu/d/dMb2JY5uiPbhG/ktn4cqGU/er3pcvwCAAD//wMAUEsDBBQABgAIAAAA&#10;IQDhxX7Q6gEAABsEAAAOAAAAZHJzL2Uyb0RvYy54bWysU8uu0zAQ3SPxD5b3NGlFoURN76IXLgsE&#10;Fa+964wTS35p7Nu0f8/YaQMCJARi4+ec4zlnxtu7szXsBBi1dy1fLmrOwEnfade3/MvnN882nMUk&#10;XCeMd9DyC0R+t3v6ZDuGBlZ+8KYDZETiYjOGlg8phaaqohzAirjwARxdKo9WJNpiX3UoRmK3plrV&#10;9Ytq9NgF9BJipNP76ZLvCr9SINMHpSIkZlpOuaUyYhmPeax2W9H0KMKg5TUN8Q9ZWKEdPTpT3Ysk&#10;2CPqX6isluijV2khva28UlpC0UBqlvVPaj4NIkDRQubEMNsU/x+tfH86INNdy1fLNWdOWCrSA6Do&#10;gH0FPGrXPbqeWZ3YQYE2LIeRaWOIDWH37oDXXQwHzA6cFVqmjA5vqR+KJ6SSnYvll9lyOCcm6XC5&#10;Wr/aPKfKyNtdNVFkqoAxPYC3LC9aHhMK3Q9p752jwnqc6MXpXUyUBAFvgAw2jo2karN+uS5ZJKHN&#10;a9exdAkkMaEWrjeQtRDQOJqypklFWaWLgYnoIyiyKGdbmEpzwt4gOwlqKyEluLScmSg6w5Q2ZgbW&#10;fwZe4zMUSuP+DXhGlJe9SzPYaufxd6+n8y1lNcXfHJh0ZwuOvruU+hZrqAOLV9ffklv8x32Bf//T&#10;u28AAAD//wMAUEsDBBQABgAIAAAAIQCspJ2R3QAAAAYBAAAPAAAAZHJzL2Rvd25yZXYueG1sTI5B&#10;T8JAFITvJvyHzSPxJlsarVK6JQZDgokHQKMcl+6jrXTfNt0Fyr/n6UVPk8lMZr5s1ttGnLDztSMF&#10;41EEAqlwpqZSwcf74u4JhA+ajG4coYILepjlg5tMp8adaY2nTSgFj5BPtYIqhDaV0hcVWu1HrkXi&#10;bO86qwPbrpSm02cet42MoyiRVtfED5VucV5hcdgcrYL568v+063eDsuvxXr5fXlwK9zeK3U77J+n&#10;IAL24a8MP/iMDjkz7dyRjBeNgsdxzE3WCQiO42SSgNj9epln8j9+fgUAAP//AwBQSwECLQAUAAYA&#10;CAAAACEAtoM4kv4AAADhAQAAEwAAAAAAAAAAAAAAAAAAAAAAW0NvbnRlbnRfVHlwZXNdLnhtbFBL&#10;AQItABQABgAIAAAAIQA4/SH/1gAAAJQBAAALAAAAAAAAAAAAAAAAAC8BAABfcmVscy8ucmVsc1BL&#10;AQItABQABgAIAAAAIQDhxX7Q6gEAABsEAAAOAAAAAAAAAAAAAAAAAC4CAABkcnMvZTJvRG9jLnht&#10;bFBLAQItABQABgAIAAAAIQCspJ2R3QAAAAYBAAAPAAAAAAAAAAAAAAAAAEQEAABkcnMvZG93bnJl&#10;di54bWxQSwUGAAAAAAQABADzAAAATgUAAAAA&#10;" strokecolor="#5b9bd5 [3204]" strokeweight="2.25pt">
                 <v:stroke endarrow="block" joinstyle="miter"/>
               </v:shape>
             </w:pict>
@@ -6207,7 +6911,7 @@
           </mc:Choice>
           <mc:Fallback>
             <w:pict>
-              <v:oval w14:anchorId="4626E98B" id="Ellipse 234" o:spid="_x0000_s1026" style="position:absolute;margin-left:225.2pt;margin-top:9.5pt;width:36.25pt;height:30.5pt;z-index:251787264;visibility:visible;mso-wrap-style:square;mso-width-percent:0;mso-height-percent:0;mso-wrap-distance-left:9pt;mso-wrap-distance-top:0;mso-wrap-distance-right:9pt;mso-wrap-distance-bottom:0;mso-position-horizontal:absolute;mso-position-horizontal-relative:text;mso-position-vertical:absolute;mso-position-vertical-relative:text;mso-width-percent:0;mso-height-percent:0;mso-width-relative:margin;mso-height-relative:margin;v-text-anchor:middle" o:gfxdata="UEsDBBQABgAIAAAAIQC2gziS/gAAAOEBAAATAAAAW0NvbnRlbnRfVHlwZXNdLnhtbJSRQU7DMBBF&#10;90jcwfIWJU67QAgl6YK0S0CoHGBkTxKLZGx5TGhvj5O2G0SRWNoz/78nu9wcxkFMGNg6quQqL6RA&#10;0s5Y6ir5vt9lD1JwBDIwOMJKHpHlpr69KfdHjyxSmriSfYz+USnWPY7AufNIadK6MEJMx9ApD/oD&#10;OlTrorhX2lFEilmcO2RdNtjC5xDF9pCuTyYBB5bi6bQ4syoJ3g9WQ0ymaiLzg5KdCXlKLjvcW893&#10;SUOqXwnz5DrgnHtJTxOsQfEKIT7DmDSUCaxw7Rqn8787ZsmRM9e2VmPeBN4uqYvTtW7jvijg9N/y&#10;JsXecLq0q+WD6m8AAAD//wMAUEsDBBQABgAIAAAAIQA4/SH/1gAAAJQBAAALAAAAX3JlbHMvLnJl&#10;bHOkkMFqwzAMhu+DvYPRfXGawxijTi+j0GvpHsDYimMaW0Yy2fr2M4PBMnrbUb/Q94l/f/hMi1qR&#10;JVI2sOt6UJgd+ZiDgffL8ekFlFSbvV0oo4EbChzGx4f9GRdb25HMsYhqlCwG5lrLq9biZkxWOiqY&#10;22YiTra2kYMu1l1tQD30/bPm3wwYN0x18gb45AdQl1tp5j/sFB2T0FQ7R0nTNEV3j6o9feQzro1i&#10;OWA14Fm+Q8a1a8+Bvu/d/dMb2JY5uiPbhG/ktn4cqGU/er3pcvwCAAD//wMAUEsDBBQABgAIAAAA&#10;IQDKPOI/egIAAEgFAAAOAAAAZHJzL2Uyb0RvYy54bWysVE1vGyEQvVfqf0Dcm107zketrCMraapK&#10;UWIlqXImLGSRgKGAvXZ/fQdYb6Ik6qGqDxiYmTczb99wdr41mmyEDwpsQycHNSXCcmiVfW7oz4er&#10;L6eUhMhsyzRY0dCdCPR88fnTWe/mYgod6FZ4giA2zHvX0C5GN6+qwDthWDgAJywaJXjDIh79c9V6&#10;1iO60dW0ro+rHnzrPHARAt5eFiNdZHwpBY+3UgYRiW4o1hbz6vP6lNZqccbmz565TvGhDPYPVRim&#10;LCYdoS5ZZGTt1Tsoo7iHADIecDAVSKm4yD1gN5P6TTf3HXMi94LkBDfSFP4fLL/ZrDxRbUOnhzNK&#10;LDP4kb5prVwQJF0hQb0Lc/S7dys/nAJuU7db6U36xz7INpO6G0kV20g4Xs6O66N6SglH0+HpyWR2&#10;kjCrl2DnQ/wuwJC0aagoyTObbHMdYvHee6V0Fq6U1uk+lVaKybu40yI5aHsnJHaF6acZKOtJXGhP&#10;NgyVwDgXNk6KqWOtKNdHNf6G6saIXGsGTMgSE4/YA0DS6nvsUvbgn0JFluMYXP+tsBI8RuTMYOMY&#10;bJQF/xGAxq6GzMV/T1KhJrH0BO0Ov7mHMgzB8SuFzF+zEFfMo/pxTnCi4y0uUkPfUBh2lHTgf390&#10;n/xRlGilpMdpamj4tWZeUKJ/WJTr18lslsYvH2ZHJ1M8+NeWp9cWuzYXgJ9pgm+H43mb/KPeb6UH&#10;84iDv0xZ0cQsx9wN5dHvDxexTDk+HVwsl9kNR86xeG3vHU/gidUkq4ftI/NukF9E3d7AfvLY/I0E&#10;i2+KtLBcR5Aq6/OF14FvHNcsnOFpSe/B63P2enkAF38AAAD//wMAUEsDBBQABgAIAAAAIQDp8cR7&#10;3QAAAAkBAAAPAAAAZHJzL2Rvd25yZXYueG1sTI8xT8MwEIV3JP6DdUhs1CZqURPiVAiJjQ60HTo6&#10;8ZGE2ucodtPQX88xwXh6n959r9zM3okJx9gH0vC4UCCQmmB7ajUc9m8PaxAxGbLGBUIN3xhhU93e&#10;lKaw4UIfOO1SK7iEYmE0dCkNhZSx6dCbuAgDEmefYfQm8Tm20o7mwuXeyUypJ+lNT/yhMwO+dtic&#10;dmevobGH9uv9dJ1S3bjj3ro8UL/V+v5ufnkGkXBOfzD86rM6VOxUhzPZKJyG5UotGeUg500MrLIs&#10;B1FrWCsFsirl/wXVDwAAAP//AwBQSwECLQAUAAYACAAAACEAtoM4kv4AAADhAQAAEwAAAAAAAAAA&#10;AAAAAAAAAAAAW0NvbnRlbnRfVHlwZXNdLnhtbFBLAQItABQABgAIAAAAIQA4/SH/1gAAAJQBAAAL&#10;AAAAAAAAAAAAAAAAAC8BAABfcmVscy8ucmVsc1BLAQItABQABgAIAAAAIQDKPOI/egIAAEgFAAAO&#10;AAAAAAAAAAAAAAAAAC4CAABkcnMvZTJvRG9jLnhtbFBLAQItABQABgAIAAAAIQDp8cR73QAAAAkB&#10;AAAPAAAAAAAAAAAAAAAAANQEAABkcnMvZG93bnJldi54bWxQSwUGAAAAAAQABADzAAAA3gUAAAAA&#10;" filled="f" strokecolor="#1f4d78 [1604]" strokeweight="1pt">
+              <v:oval w14:anchorId="6DA16588" id="Ellipse 234" o:spid="_x0000_s1026" style="position:absolute;margin-left:225.2pt;margin-top:9.5pt;width:36.25pt;height:30.5pt;z-index:251787264;visibility:visible;mso-wrap-style:square;mso-width-percent:0;mso-height-percent:0;mso-wrap-distance-left:9pt;mso-wrap-distance-top:0;mso-wrap-distance-right:9pt;mso-wrap-distance-bottom:0;mso-position-horizontal:absolute;mso-position-horizontal-relative:text;mso-position-vertical:absolute;mso-position-vertical-relative:text;mso-width-percent:0;mso-height-percent:0;mso-width-relative:margin;mso-height-relative:margin;v-text-anchor:middle" o:gfxdata="UEsDBBQABgAIAAAAIQC2gziS/gAAAOEBAAATAAAAW0NvbnRlbnRfVHlwZXNdLnhtbJSRQU7DMBBF&#10;90jcwfIWJU67QAgl6YK0S0CoHGBkTxKLZGx5TGhvj5O2G0SRWNoz/78nu9wcxkFMGNg6quQqL6RA&#10;0s5Y6ir5vt9lD1JwBDIwOMJKHpHlpr69KfdHjyxSmriSfYz+USnWPY7AufNIadK6MEJMx9ApD/oD&#10;OlTrorhX2lFEilmcO2RdNtjC5xDF9pCuTyYBB5bi6bQ4syoJ3g9WQ0ymaiLzg5KdCXlKLjvcW893&#10;SUOqXwnz5DrgnHtJTxOsQfEKIT7DmDSUCaxw7Rqn8787ZsmRM9e2VmPeBN4uqYvTtW7jvijg9N/y&#10;JsXecLq0q+WD6m8AAAD//wMAUEsDBBQABgAIAAAAIQA4/SH/1gAAAJQBAAALAAAAX3JlbHMvLnJl&#10;bHOkkMFqwzAMhu+DvYPRfXGawxijTi+j0GvpHsDYimMaW0Yy2fr2M4PBMnrbUb/Q94l/f/hMi1qR&#10;JVI2sOt6UJgd+ZiDgffL8ekFlFSbvV0oo4EbChzGx4f9GRdb25HMsYhqlCwG5lrLq9biZkxWOiqY&#10;22YiTra2kYMu1l1tQD30/bPm3wwYN0x18gb45AdQl1tp5j/sFB2T0FQ7R0nTNEV3j6o9feQzro1i&#10;OWA14Fm+Q8a1a8+Bvu/d/dMb2JY5uiPbhG/ktn4cqGU/er3pcvwCAAD//wMAUEsDBBQABgAIAAAA&#10;IQDKPOI/egIAAEgFAAAOAAAAZHJzL2Uyb0RvYy54bWysVE1vGyEQvVfqf0Dcm107zketrCMraapK&#10;UWIlqXImLGSRgKGAvXZ/fQdYb6Ik6qGqDxiYmTczb99wdr41mmyEDwpsQycHNSXCcmiVfW7oz4er&#10;L6eUhMhsyzRY0dCdCPR88fnTWe/mYgod6FZ4giA2zHvX0C5GN6+qwDthWDgAJywaJXjDIh79c9V6&#10;1iO60dW0ro+rHnzrPHARAt5eFiNdZHwpBY+3UgYRiW4o1hbz6vP6lNZqccbmz565TvGhDPYPVRim&#10;LCYdoS5ZZGTt1Tsoo7iHADIecDAVSKm4yD1gN5P6TTf3HXMi94LkBDfSFP4fLL/ZrDxRbUOnhzNK&#10;LDP4kb5prVwQJF0hQb0Lc/S7dys/nAJuU7db6U36xz7INpO6G0kV20g4Xs6O66N6SglH0+HpyWR2&#10;kjCrl2DnQ/wuwJC0aagoyTObbHMdYvHee6V0Fq6U1uk+lVaKybu40yI5aHsnJHaF6acZKOtJXGhP&#10;NgyVwDgXNk6KqWOtKNdHNf6G6saIXGsGTMgSE4/YA0DS6nvsUvbgn0JFluMYXP+tsBI8RuTMYOMY&#10;bJQF/xGAxq6GzMV/T1KhJrH0BO0Ov7mHMgzB8SuFzF+zEFfMo/pxTnCi4y0uUkPfUBh2lHTgf390&#10;n/xRlGilpMdpamj4tWZeUKJ/WJTr18lslsYvH2ZHJ1M8+NeWp9cWuzYXgJ9pgm+H43mb/KPeb6UH&#10;84iDv0xZ0cQsx9wN5dHvDxexTDk+HVwsl9kNR86xeG3vHU/gidUkq4ftI/NukF9E3d7AfvLY/I0E&#10;i2+KtLBcR5Aq6/OF14FvHNcsnOFpSe/B63P2enkAF38AAAD//wMAUEsDBBQABgAIAAAAIQDp8cR7&#10;3QAAAAkBAAAPAAAAZHJzL2Rvd25yZXYueG1sTI8xT8MwEIV3JP6DdUhs1CZqURPiVAiJjQ60HTo6&#10;8ZGE2ucodtPQX88xwXh6n959r9zM3okJx9gH0vC4UCCQmmB7ajUc9m8PaxAxGbLGBUIN3xhhU93e&#10;lKaw4UIfOO1SK7iEYmE0dCkNhZSx6dCbuAgDEmefYfQm8Tm20o7mwuXeyUypJ+lNT/yhMwO+dtic&#10;dmevobGH9uv9dJ1S3bjj3ro8UL/V+v5ufnkGkXBOfzD86rM6VOxUhzPZKJyG5UotGeUg500MrLIs&#10;B1FrWCsFsirl/wXVDwAAAP//AwBQSwECLQAUAAYACAAAACEAtoM4kv4AAADhAQAAEwAAAAAAAAAA&#10;AAAAAAAAAAAAW0NvbnRlbnRfVHlwZXNdLnhtbFBLAQItABQABgAIAAAAIQA4/SH/1gAAAJQBAAAL&#10;AAAAAAAAAAAAAAAAAC8BAABfcmVscy8ucmVsc1BLAQItABQABgAIAAAAIQDKPOI/egIAAEgFAAAO&#10;AAAAAAAAAAAAAAAAAC4CAABkcnMvZTJvRG9jLnhtbFBLAQItABQABgAIAAAAIQDp8cR73QAAAAkB&#10;AAAPAAAAAAAAAAAAAAAAANQEAABkcnMvZG93bnJldi54bWxQSwUGAAAAAAQABADzAAAA3gUAAAAA&#10;" filled="f" strokecolor="#1f4d78 [1604]" strokeweight="1pt">
                 <v:stroke joinstyle="miter"/>
               </v:oval>
             </w:pict>
@@ -6398,7 +7102,7 @@
           </mc:Choice>
           <mc:Fallback>
             <w:pict>
-              <v:oval w14:anchorId="55279335" id="Ellipse 233" o:spid="_x0000_s1026" style="position:absolute;margin-left:103.65pt;margin-top:5.95pt;width:47.2pt;height:30.5pt;z-index:251785216;visibility:visible;mso-wrap-style:square;mso-width-percent:0;mso-height-percent:0;mso-wrap-distance-left:9pt;mso-wrap-distance-top:0;mso-wrap-distance-right:9pt;mso-wrap-distance-bottom:0;mso-position-horizontal:absolute;mso-position-horizontal-relative:text;mso-position-vertical:absolute;mso-position-vertical-relative:text;mso-width-percent:0;mso-height-percent:0;mso-width-relative:margin;mso-height-relative:margin;v-text-anchor:middle" o:gfxdata="UEsDBBQABgAIAAAAIQC2gziS/gAAAOEBAAATAAAAW0NvbnRlbnRfVHlwZXNdLnhtbJSRQU7DMBBF&#10;90jcwfIWJU67QAgl6YK0S0CoHGBkTxKLZGx5TGhvj5O2G0SRWNoz/78nu9wcxkFMGNg6quQqL6RA&#10;0s5Y6ir5vt9lD1JwBDIwOMJKHpHlpr69KfdHjyxSmriSfYz+USnWPY7AufNIadK6MEJMx9ApD/oD&#10;OlTrorhX2lFEilmcO2RdNtjC5xDF9pCuTyYBB5bi6bQ4syoJ3g9WQ0ymaiLzg5KdCXlKLjvcW893&#10;SUOqXwnz5DrgnHtJTxOsQfEKIT7DmDSUCaxw7Rqn8787ZsmRM9e2VmPeBN4uqYvTtW7jvijg9N/y&#10;JsXecLq0q+WD6m8AAAD//wMAUEsDBBQABgAIAAAAIQA4/SH/1gAAAJQBAAALAAAAX3JlbHMvLnJl&#10;bHOkkMFqwzAMhu+DvYPRfXGawxijTi+j0GvpHsDYimMaW0Yy2fr2M4PBMnrbUb/Q94l/f/hMi1qR&#10;JVI2sOt6UJgd+ZiDgffL8ekFlFSbvV0oo4EbChzGx4f9GRdb25HMsYhqlCwG5lrLq9biZkxWOiqY&#10;22YiTra2kYMu1l1tQD30/bPm3wwYN0x18gb45AdQl1tp5j/sFB2T0FQ7R0nTNEV3j6o9feQzro1i&#10;OWA14Fm+Q8a1a8+Bvu/d/dMb2JY5uiPbhG/ktn4cqGU/er3pcvwCAAD//wMAUEsDBBQABgAIAAAA&#10;IQBZJBd/egIAAEgFAAAOAAAAZHJzL2Uyb0RvYy54bWysVE1vGyEQvVfqf0Dc6/Vnk1heR5ZTV5Wi&#10;JEpS5UxYyCIBQwF77f76Dux6YyVRD1X3wAIz84Z5vGFxuTea7IQPCmxJR4MhJcJyqJR9KenPx82X&#10;c0pCZLZiGqwo6UEEern8/GnRuLkYQw26Ep4giA3zxpW0jtHNiyLwWhgWBuCERaMEb1jEpX8pKs8a&#10;RDe6GA+HX4sGfOU8cBEC7l61RrrM+FIKHm+lDCISXVI8W8yjz+NzGovlgs1fPHO14t0x2D+cwjBl&#10;MWkPdcUiI1uv3kEZxT0EkHHAwRQgpeIi14DVjIZvqnmomRO5FiQnuJ6m8P9g+c3uzhNVlXQ8mVBi&#10;mcFL+qa1ckGQtIUENS7M0e/B3fluFXCaqt1Lb9If6yD7TOqhJ1XsI+G4Obu4mE6Reo6myfnZZJZJ&#10;L16DnQ/xuwBD0qSkok2e2WS76xAxJ3ofvVI6CxulddpPR2sPk2fxoEVy0PZeSKwK048zUNaTWGtP&#10;dgyVwDgXNo5aU80q0W7PhvilijFfH5FXGTAhS0zcY3cASavvsVuYzj+FiizHPnj4t4O1wX1Ezgw2&#10;9sFGWfAfAWisqsvc+h9JaqlJLD1DdcA799A2Q3B8o5D5axbiHfOofrws7Oh4i4PU0JQUuhklNfjf&#10;H+0nfxQlWilpsJtKGn5tmReU6B8W5XoxyhqIeTGdnY0xhz+1PJ9a7NasAa9phG+H43ma/KM+TqUH&#10;84SNv0pZ0cQsx9wl5dEfF+vYdjk+HVysVtkNW86xeG0fHE/gidUkq8f9E/Ouk19E3d7AsfPY/I0E&#10;W98UaWG1jSBV1ucrrx3f2K5ZON3Tkt6D03X2en0Al38AAAD//wMAUEsDBBQABgAIAAAAIQCIm0PU&#10;3QAAAAkBAAAPAAAAZHJzL2Rvd25yZXYueG1sTI8xT8MwEIV3JP6DdUhs1E4qEZLGqRASGwy0HTo6&#10;tknS2ucodtPAr+eYYDy9T+99V28X79hspzgElJCtBDCLOpgBOwmH/evDE7CYFBrlAloJXzbCtrm9&#10;qVVlwhU/7LxLHaMSjJWS0Kc0VpxH3Vuv4iqMFin7DJNXic6p42ZSVyr3judCPHKvBqSFXo32pbf6&#10;vLt4CdocutPb+XtOrXbHvXFlwOFdyvu75XkDLNkl/cHwq0/q0JBTGy5oInMSclGsCaUgK4ERsBZZ&#10;AayVUOQl8Kbm/z9ofgAAAP//AwBQSwECLQAUAAYACAAAACEAtoM4kv4AAADhAQAAEwAAAAAAAAAA&#10;AAAAAAAAAAAAW0NvbnRlbnRfVHlwZXNdLnhtbFBLAQItABQABgAIAAAAIQA4/SH/1gAAAJQBAAAL&#10;AAAAAAAAAAAAAAAAAC8BAABfcmVscy8ucmVsc1BLAQItABQABgAIAAAAIQBZJBd/egIAAEgFAAAO&#10;AAAAAAAAAAAAAAAAAC4CAABkcnMvZTJvRG9jLnhtbFBLAQItABQABgAIAAAAIQCIm0PU3QAAAAkB&#10;AAAPAAAAAAAAAAAAAAAAANQEAABkcnMvZG93bnJldi54bWxQSwUGAAAAAAQABADzAAAA3gUAAAAA&#10;" filled="f" strokecolor="#1f4d78 [1604]" strokeweight="1pt">
+              <v:oval w14:anchorId="7B96B666" id="Ellipse 233" o:spid="_x0000_s1026" style="position:absolute;margin-left:103.65pt;margin-top:5.95pt;width:47.2pt;height:30.5pt;z-index:251785216;visibility:visible;mso-wrap-style:square;mso-width-percent:0;mso-height-percent:0;mso-wrap-distance-left:9pt;mso-wrap-distance-top:0;mso-wrap-distance-right:9pt;mso-wrap-distance-bottom:0;mso-position-horizontal:absolute;mso-position-horizontal-relative:text;mso-position-vertical:absolute;mso-position-vertical-relative:text;mso-width-percent:0;mso-height-percent:0;mso-width-relative:margin;mso-height-relative:margin;v-text-anchor:middle" o:gfxdata="UEsDBBQABgAIAAAAIQC2gziS/gAAAOEBAAATAAAAW0NvbnRlbnRfVHlwZXNdLnhtbJSRQU7DMBBF&#10;90jcwfIWJU67QAgl6YK0S0CoHGBkTxKLZGx5TGhvj5O2G0SRWNoz/78nu9wcxkFMGNg6quQqL6RA&#10;0s5Y6ir5vt9lD1JwBDIwOMJKHpHlpr69KfdHjyxSmriSfYz+USnWPY7AufNIadK6MEJMx9ApD/oD&#10;OlTrorhX2lFEilmcO2RdNtjC5xDF9pCuTyYBB5bi6bQ4syoJ3g9WQ0ymaiLzg5KdCXlKLjvcW893&#10;SUOqXwnz5DrgnHtJTxOsQfEKIT7DmDSUCaxw7Rqn8787ZsmRM9e2VmPeBN4uqYvTtW7jvijg9N/y&#10;JsXecLq0q+WD6m8AAAD//wMAUEsDBBQABgAIAAAAIQA4/SH/1gAAAJQBAAALAAAAX3JlbHMvLnJl&#10;bHOkkMFqwzAMhu+DvYPRfXGawxijTi+j0GvpHsDYimMaW0Yy2fr2M4PBMnrbUb/Q94l/f/hMi1qR&#10;JVI2sOt6UJgd+ZiDgffL8ekFlFSbvV0oo4EbChzGx4f9GRdb25HMsYhqlCwG5lrLq9biZkxWOiqY&#10;22YiTra2kYMu1l1tQD30/bPm3wwYN0x18gb45AdQl1tp5j/sFB2T0FQ7R0nTNEV3j6o9feQzro1i&#10;OWA14Fm+Q8a1a8+Bvu/d/dMb2JY5uiPbhG/ktn4cqGU/er3pcvwCAAD//wMAUEsDBBQABgAIAAAA&#10;IQBZJBd/egIAAEgFAAAOAAAAZHJzL2Uyb0RvYy54bWysVE1vGyEQvVfqf0Dc6/Vnk1heR5ZTV5Wi&#10;JEpS5UxYyCIBQwF77f76Dux6YyVRD1X3wAIz84Z5vGFxuTea7IQPCmxJR4MhJcJyqJR9KenPx82X&#10;c0pCZLZiGqwo6UEEern8/GnRuLkYQw26Ep4giA3zxpW0jtHNiyLwWhgWBuCERaMEb1jEpX8pKs8a&#10;RDe6GA+HX4sGfOU8cBEC7l61RrrM+FIKHm+lDCISXVI8W8yjz+NzGovlgs1fPHO14t0x2D+cwjBl&#10;MWkPdcUiI1uv3kEZxT0EkHHAwRQgpeIi14DVjIZvqnmomRO5FiQnuJ6m8P9g+c3uzhNVlXQ8mVBi&#10;mcFL+qa1ckGQtIUENS7M0e/B3fluFXCaqt1Lb9If6yD7TOqhJ1XsI+G4Obu4mE6Reo6myfnZZJZJ&#10;L16DnQ/xuwBD0qSkok2e2WS76xAxJ3ofvVI6CxulddpPR2sPk2fxoEVy0PZeSKwK048zUNaTWGtP&#10;dgyVwDgXNo5aU80q0W7PhvilijFfH5FXGTAhS0zcY3cASavvsVuYzj+FiizHPnj4t4O1wX1Ezgw2&#10;9sFGWfAfAWisqsvc+h9JaqlJLD1DdcA799A2Q3B8o5D5axbiHfOofrws7Oh4i4PU0JQUuhklNfjf&#10;H+0nfxQlWilpsJtKGn5tmReU6B8W5XoxyhqIeTGdnY0xhz+1PJ9a7NasAa9phG+H43ma/KM+TqUH&#10;84SNv0pZ0cQsx9wl5dEfF+vYdjk+HVysVtkNW86xeG0fHE/gidUkq8f9E/Ouk19E3d7AsfPY/I0E&#10;W98UaWG1jSBV1ucrrx3f2K5ZON3Tkt6D03X2en0Al38AAAD//wMAUEsDBBQABgAIAAAAIQCIm0PU&#10;3QAAAAkBAAAPAAAAZHJzL2Rvd25yZXYueG1sTI8xT8MwEIV3JP6DdUhs1E4qEZLGqRASGwy0HTo6&#10;tknS2ucodtPAr+eYYDy9T+99V28X79hspzgElJCtBDCLOpgBOwmH/evDE7CYFBrlAloJXzbCtrm9&#10;qVVlwhU/7LxLHaMSjJWS0Kc0VpxH3Vuv4iqMFin7DJNXic6p42ZSVyr3judCPHKvBqSFXo32pbf6&#10;vLt4CdocutPb+XtOrXbHvXFlwOFdyvu75XkDLNkl/cHwq0/q0JBTGy5oInMSclGsCaUgK4ERsBZZ&#10;AayVUOQl8Kbm/z9ofgAAAP//AwBQSwECLQAUAAYACAAAACEAtoM4kv4AAADhAQAAEwAAAAAAAAAA&#10;AAAAAAAAAAAAW0NvbnRlbnRfVHlwZXNdLnhtbFBLAQItABQABgAIAAAAIQA4/SH/1gAAAJQBAAAL&#10;AAAAAAAAAAAAAAAAAC8BAABfcmVscy8ucmVsc1BLAQItABQABgAIAAAAIQBZJBd/egIAAEgFAAAO&#10;AAAAAAAAAAAAAAAAAC4CAABkcnMvZTJvRG9jLnhtbFBLAQItABQABgAIAAAAIQCIm0PU3QAAAAkB&#10;AAAPAAAAAAAAAAAAAAAAANQEAABkcnMvZG93bnJldi54bWxQSwUGAAAAAAQABADzAAAA3gUAAAAA&#10;" filled="f" strokecolor="#1f4d78 [1604]" strokeweight="1pt">
                 <v:stroke joinstyle="miter"/>
               </v:oval>
             </w:pict>
@@ -6471,7 +7175,7 @@
           </mc:Choice>
           <mc:Fallback>
             <w:pict>
-              <v:shape w14:anchorId="6F083615" id="Gerade Verbindung mit Pfeil 225" o:spid="_x0000_s1026" type="#_x0000_t32" style="position:absolute;margin-left:153.8pt;margin-top:9.9pt;width:65.2pt;height:3.6pt;flip:y;z-index:251769856;visibility:visible;mso-wrap-style:square;mso-width-percent:0;mso-height-percent:0;mso-wrap-distance-left:9pt;mso-wrap-distance-top:0;mso-wrap-distance-right:9pt;mso-wrap-distance-bottom:0;mso-position-horizontal:absolute;mso-position-horizontal-relative:text;mso-position-vertical:absolute;mso-position-vertical-relative:text;mso-width-percent:0;mso-height-percent:0;mso-width-relative:margin;mso-height-relative:margin" o:gfxdata="UEsDBBQABgAIAAAAIQC2gziS/gAAAOEBAAATAAAAW0NvbnRlbnRfVHlwZXNdLnhtbJSRQU7DMBBF&#10;90jcwfIWJU67QAgl6YK0S0CoHGBkTxKLZGx5TGhvj5O2G0SRWNoz/78nu9wcxkFMGNg6quQqL6RA&#10;0s5Y6ir5vt9lD1JwBDIwOMJKHpHlpr69KfdHjyxSmriSfYz+USnWPY7AufNIadK6MEJMx9ApD/oD&#10;OlTrorhX2lFEilmcO2RdNtjC5xDF9pCuTyYBB5bi6bQ4syoJ3g9WQ0ymaiLzg5KdCXlKLjvcW893&#10;SUOqXwnz5DrgnHtJTxOsQfEKIT7DmDSUCaxw7Rqn8787ZsmRM9e2VmPeBN4uqYvTtW7jvijg9N/y&#10;JsXecLq0q+WD6m8AAAD//wMAUEsDBBQABgAIAAAAIQA4/SH/1gAAAJQBAAALAAAAX3JlbHMvLnJl&#10;bHOkkMFqwzAMhu+DvYPRfXGawxijTi+j0GvpHsDYimMaW0Yy2fr2M4PBMnrbUb/Q94l/f/hMi1qR&#10;JVI2sOt6UJgd+ZiDgffL8ekFlFSbvV0oo4EbChzGx4f9GRdb25HMsYhqlCwG5lrLq9biZkxWOiqY&#10;22YiTra2kYMu1l1tQD30/bPm3wwYN0x18gb45AdQl1tp5j/sFB2T0FQ7R0nTNEV3j6o9feQzro1i&#10;OWA14Fm+Q8a1a8+Bvu/d/dMb2JY5uiPbhG/ktn4cqGU/er3pcvwCAAD//wMAUEsDBBQABgAIAAAA&#10;IQBmL4NQ8AEAAB4EAAAOAAAAZHJzL2Uyb0RvYy54bWysU02P0zAQvSPxHyzfadqwZUvVdA9d2AuC&#10;aoG9u844seQvjb1N++8ZO21AgJBAXCx/zHsz7814c3eyhh0Bo/au4YvZnDNw0rfadQ3/+uX9qxVn&#10;MQnXCuMdNPwMkd9tX77YDGENte+9aQEZkbi4HkLD+5TCuqqi7MGKOPMBHD0qj1YkOmJXtSgGYrem&#10;qufzN9XgsQ3oJcRIt/fjI98WfqVApk9KRUjMNJxqS2XFsh7yWm03Yt2hCL2WlzLEP1RhhXaUdKK6&#10;F0mwZ9S/UFkt0Uev0kx6W3mltISigdQs5j+p+dyLAEULmRPDZFP8f7Ty43GPTLcNr+slZ05YatID&#10;oGiBPQEetGufXcesTmyvQBuWw8i0IcQ1YXduj5dTDHvMDpwUWqaMDk80D8UTUslOxfLzZDmcEpN0&#10;uapX9c1rziQ93SxvF28zeTWyZLaAMT2AtyxvGh4TCt31aeedo956HDOI44eYRuAVkMHGsYGErZa3&#10;y1JIEtq8cy1L50AqE2rhOgOXjMZR4ixrFFJ26WxgJHoERS5RwWPCMp+wM8iOgiZLSAkuLSYmis4w&#10;pY2ZgPNSwh+Bl/gMhTK7fwOeECWzd2kCW+08/i57Ol1LVmP81YFRd7bg4NtzaXGxhoawdOfyYfKU&#10;/3gu8O/fevsNAAD//wMAUEsDBBQABgAIAAAAIQCz5CtW4AAAAAkBAAAPAAAAZHJzL2Rvd25yZXYu&#10;eG1sTI9BT8JAEIXvJv6HzZh4k10BAWu3xGBIMOEASNDj0h3aSne26S5Q/r3jSY+T9/Lm+9Jp52px&#10;xjZUnjQ89hQIpNzbigoN24/5wwREiIasqT2hhisGmGa3N6lJrL/QGs+bWAgeoZAYDWWMTSJlyEt0&#10;JvR8g8TZwbfORD7bQtrWXHjc1bKv1Eg6UxF/KE2DsxLz4+bkNMze3w47v1oeF5/z9eL7+uRX+DXU&#10;+v6ue30BEbGLf2X4xWd0yJhp709kg6g1DNR4xFUOnlmBC8PBhOX2GvpjBTJL5X+D7AcAAP//AwBQ&#10;SwECLQAUAAYACAAAACEAtoM4kv4AAADhAQAAEwAAAAAAAAAAAAAAAAAAAAAAW0NvbnRlbnRfVHlw&#10;ZXNdLnhtbFBLAQItABQABgAIAAAAIQA4/SH/1gAAAJQBAAALAAAAAAAAAAAAAAAAAC8BAABfcmVs&#10;cy8ucmVsc1BLAQItABQABgAIAAAAIQBmL4NQ8AEAAB4EAAAOAAAAAAAAAAAAAAAAAC4CAABkcnMv&#10;ZTJvRG9jLnhtbFBLAQItABQABgAIAAAAIQCz5CtW4AAAAAkBAAAPAAAAAAAAAAAAAAAAAEoEAABk&#10;cnMvZG93bnJldi54bWxQSwUGAAAAAAQABADzAAAAVwUAAAAA&#10;" strokecolor="#5b9bd5 [3204]" strokeweight="2.25pt">
+              <v:shape w14:anchorId="427A7143" id="Gerade Verbindung mit Pfeil 225" o:spid="_x0000_s1026" type="#_x0000_t32" style="position:absolute;margin-left:153.8pt;margin-top:9.9pt;width:65.2pt;height:3.6pt;flip:y;z-index:251769856;visibility:visible;mso-wrap-style:square;mso-width-percent:0;mso-height-percent:0;mso-wrap-distance-left:9pt;mso-wrap-distance-top:0;mso-wrap-distance-right:9pt;mso-wrap-distance-bottom:0;mso-position-horizontal:absolute;mso-position-horizontal-relative:text;mso-position-vertical:absolute;mso-position-vertical-relative:text;mso-width-percent:0;mso-height-percent:0;mso-width-relative:margin;mso-height-relative:margin" o:gfxdata="UEsDBBQABgAIAAAAIQC2gziS/gAAAOEBAAATAAAAW0NvbnRlbnRfVHlwZXNdLnhtbJSRQU7DMBBF&#10;90jcwfIWJU67QAgl6YK0S0CoHGBkTxKLZGx5TGhvj5O2G0SRWNoz/78nu9wcxkFMGNg6quQqL6RA&#10;0s5Y6ir5vt9lD1JwBDIwOMJKHpHlpr69KfdHjyxSmriSfYz+USnWPY7AufNIadK6MEJMx9ApD/oD&#10;OlTrorhX2lFEilmcO2RdNtjC5xDF9pCuTyYBB5bi6bQ4syoJ3g9WQ0ymaiLzg5KdCXlKLjvcW893&#10;SUOqXwnz5DrgnHtJTxOsQfEKIT7DmDSUCaxw7Rqn8787ZsmRM9e2VmPeBN4uqYvTtW7jvijg9N/y&#10;JsXecLq0q+WD6m8AAAD//wMAUEsDBBQABgAIAAAAIQA4/SH/1gAAAJQBAAALAAAAX3JlbHMvLnJl&#10;bHOkkMFqwzAMhu+DvYPRfXGawxijTi+j0GvpHsDYimMaW0Yy2fr2M4PBMnrbUb/Q94l/f/hMi1qR&#10;JVI2sOt6UJgd+ZiDgffL8ekFlFSbvV0oo4EbChzGx4f9GRdb25HMsYhqlCwG5lrLq9biZkxWOiqY&#10;22YiTra2kYMu1l1tQD30/bPm3wwYN0x18gb45AdQl1tp5j/sFB2T0FQ7R0nTNEV3j6o9feQzro1i&#10;OWA14Fm+Q8a1a8+Bvu/d/dMb2JY5uiPbhG/ktn4cqGU/er3pcvwCAAD//wMAUEsDBBQABgAIAAAA&#10;IQBmL4NQ8AEAAB4EAAAOAAAAZHJzL2Uyb0RvYy54bWysU02P0zAQvSPxHyzfadqwZUvVdA9d2AuC&#10;aoG9u844seQvjb1N++8ZO21AgJBAXCx/zHsz7814c3eyhh0Bo/au4YvZnDNw0rfadQ3/+uX9qxVn&#10;MQnXCuMdNPwMkd9tX77YDGENte+9aQEZkbi4HkLD+5TCuqqi7MGKOPMBHD0qj1YkOmJXtSgGYrem&#10;qufzN9XgsQ3oJcRIt/fjI98WfqVApk9KRUjMNJxqS2XFsh7yWm03Yt2hCL2WlzLEP1RhhXaUdKK6&#10;F0mwZ9S/UFkt0Uev0kx6W3mltISigdQs5j+p+dyLAEULmRPDZFP8f7Ty43GPTLcNr+slZ05YatID&#10;oGiBPQEetGufXcesTmyvQBuWw8i0IcQ1YXduj5dTDHvMDpwUWqaMDk80D8UTUslOxfLzZDmcEpN0&#10;uapX9c1rziQ93SxvF28zeTWyZLaAMT2AtyxvGh4TCt31aeedo956HDOI44eYRuAVkMHGsYGErZa3&#10;y1JIEtq8cy1L50AqE2rhOgOXjMZR4ixrFFJ26WxgJHoERS5RwWPCMp+wM8iOgiZLSAkuLSYmis4w&#10;pY2ZgPNSwh+Bl/gMhTK7fwOeECWzd2kCW+08/i57Ol1LVmP81YFRd7bg4NtzaXGxhoawdOfyYfKU&#10;/3gu8O/fevsNAAD//wMAUEsDBBQABgAIAAAAIQCz5CtW4AAAAAkBAAAPAAAAZHJzL2Rvd25yZXYu&#10;eG1sTI9BT8JAEIXvJv6HzZh4k10BAWu3xGBIMOEASNDj0h3aSne26S5Q/r3jSY+T9/Lm+9Jp52px&#10;xjZUnjQ89hQIpNzbigoN24/5wwREiIasqT2hhisGmGa3N6lJrL/QGs+bWAgeoZAYDWWMTSJlyEt0&#10;JvR8g8TZwbfORD7bQtrWXHjc1bKv1Eg6UxF/KE2DsxLz4+bkNMze3w47v1oeF5/z9eL7+uRX+DXU&#10;+v6ue30BEbGLf2X4xWd0yJhp709kg6g1DNR4xFUOnlmBC8PBhOX2GvpjBTJL5X+D7AcAAP//AwBQ&#10;SwECLQAUAAYACAAAACEAtoM4kv4AAADhAQAAEwAAAAAAAAAAAAAAAAAAAAAAW0NvbnRlbnRfVHlw&#10;ZXNdLnhtbFBLAQItABQABgAIAAAAIQA4/SH/1gAAAJQBAAALAAAAAAAAAAAAAAAAAC8BAABfcmVs&#10;cy8ucmVsc1BLAQItABQABgAIAAAAIQBmL4NQ8AEAAB4EAAAOAAAAAAAAAAAAAAAAAC4CAABkcnMv&#10;ZTJvRG9jLnhtbFBLAQItABQABgAIAAAAIQCz5CtW4AAAAAkBAAAPAAAAAAAAAAAAAAAAAEoEAABk&#10;cnMvZG93bnJldi54bWxQSwUGAAAAAAQABADzAAAAVwUAAAAA&#10;" strokecolor="#5b9bd5 [3204]" strokeweight="2.25pt">
                 <v:stroke endarrow="block" joinstyle="miter"/>
               </v:shape>
             </w:pict>
@@ -6762,7 +7466,7 @@
           </mc:Choice>
           <mc:Fallback>
             <w:pict>
-              <v:shape w14:anchorId="4346CF1C" id="Gerade Verbindung mit Pfeil 224" o:spid="_x0000_s1026" type="#_x0000_t32" style="position:absolute;margin-left:29.95pt;margin-top:13.35pt;width:66.8pt;height:53pt;flip:y;z-index:251767808;visibility:visible;mso-wrap-style:square;mso-width-percent:0;mso-height-percent:0;mso-wrap-distance-left:9pt;mso-wrap-distance-top:0;mso-wrap-distance-right:9pt;mso-wrap-distance-bottom:0;mso-position-horizontal:absolute;mso-position-horizontal-relative:text;mso-position-vertical:absolute;mso-position-vertical-relative:text;mso-width-percent:0;mso-height-percent:0;mso-width-relative:margin;mso-height-relative:margin" o:gfxdata="UEsDBBQABgAIAAAAIQC2gziS/gAAAOEBAAATAAAAW0NvbnRlbnRfVHlwZXNdLnhtbJSRQU7DMBBF&#10;90jcwfIWJU67QAgl6YK0S0CoHGBkTxKLZGx5TGhvj5O2G0SRWNoz/78nu9wcxkFMGNg6quQqL6RA&#10;0s5Y6ir5vt9lD1JwBDIwOMJKHpHlpr69KfdHjyxSmriSfYz+USnWPY7AufNIadK6MEJMx9ApD/oD&#10;OlTrorhX2lFEilmcO2RdNtjC5xDF9pCuTyYBB5bi6bQ4syoJ3g9WQ0ymaiLzg5KdCXlKLjvcW893&#10;SUOqXwnz5DrgnHtJTxOsQfEKIT7DmDSUCaxw7Rqn8787ZsmRM9e2VmPeBN4uqYvTtW7jvijg9N/y&#10;JsXecLq0q+WD6m8AAAD//wMAUEsDBBQABgAIAAAAIQA4/SH/1gAAAJQBAAALAAAAX3JlbHMvLnJl&#10;bHOkkMFqwzAMhu+DvYPRfXGawxijTi+j0GvpHsDYimMaW0Yy2fr2M4PBMnrbUb/Q94l/f/hMi1qR&#10;JVI2sOt6UJgd+ZiDgffL8ekFlFSbvV0oo4EbChzGx4f9GRdb25HMsYhqlCwG5lrLq9biZkxWOiqY&#10;22YiTra2kYMu1l1tQD30/bPm3wwYN0x18gb45AdQl1tp5j/sFB2T0FQ7R0nTNEV3j6o9feQzro1i&#10;OWA14Fm+Q8a1a8+Bvu/d/dMb2JY5uiPbhG/ktn4cqGU/er3pcvwCAAD//wMAUEsDBBQABgAIAAAA&#10;IQDQ8Npq8QEAAB8EAAAOAAAAZHJzL2Uyb0RvYy54bWysU8mOEzEQvSPxD5bvpJPWLD1ROnPIwFwQ&#10;RCxz97jL3Za8qexJJ39P2Z00CBASiIvlpd6req/Km/ujNewAGLV3LV8tlpyBk77Trm/51y/v3jSc&#10;xSRcJ4x30PITRH6/ff1qM4Y11H7wpgNkROLiegwtH1IK66qKcgAr4sIHcPSoPFqR6Ih91aEYid2a&#10;ql4ub6rRYxfQS4iRbh+mR74t/EqBTB+VipCYaTnVlsqKZX3Oa7XdiHWPIgxanssQ/1CFFdpR0pnq&#10;QSTBXlD/QmW1RB+9SgvpbeWV0hKKBlKzWv6k5vMgAhQtZE4Ms03x/9HKD4c9Mt21vK6vOHPCUpMe&#10;AUUH7AnwWbvuxfXM6sT2CrRhOYxMG0NcE3bn9ng+xbDH7MBRoWXK6PBE81A8IZXsWCw/zZbDMTFJ&#10;l81Vs2pqziQ93dzWd3dNZq8mmkwXMKZH8JblTctjQqH7Ie28c9Rcj1MKcXgf0wS8ADLYODaSsub6&#10;9rpUkoQ2b13H0imQzIRauN7AOaNxlDjrmpSUXToZmIg+gSKbqOIpYRlQ2BlkB0GjJaQEl1YzE0Vn&#10;mNLGzMBlKeGPwHN8hkIZ3r8Bz4iS2bs0g612Hn+XPR0vJasp/uLApDtb8Oy7U+lxsYamsHTn/GPy&#10;mP94LvDv/3r7DQAA//8DAFBLAwQUAAYACAAAACEAtmOFBOIAAAAJAQAADwAAAGRycy9kb3ducmV2&#10;LnhtbEyPQU/CQBCF7yb+h82YeJOtxYKt3RKDIcHEA6BRj0t3aCvdmaa7QPn3Lie9vcl7ee+bfDbY&#10;Vhyxdw2TgvtRBAKpZNNQpeDjfXH3CMJ5TUa3TKjgjA5mxfVVrjPDJ1rjceMrEUrIZVpB7X2XSenK&#10;Gq12I+6Qgrfj3mofzr6SptenUG5bGUfRRFrdUFiodYfzGsv95mAVzF9fdp+8etsvvxbr5c854RV+&#10;Pyh1ezM8P4HwOPi/MFzwAzoUgWnLBzJOtAqSNA1JBfFkCuLip+MExDaIcTwFWeTy/wfFLwAAAP//&#10;AwBQSwECLQAUAAYACAAAACEAtoM4kv4AAADhAQAAEwAAAAAAAAAAAAAAAAAAAAAAW0NvbnRlbnRf&#10;VHlwZXNdLnhtbFBLAQItABQABgAIAAAAIQA4/SH/1gAAAJQBAAALAAAAAAAAAAAAAAAAAC8BAABf&#10;cmVscy8ucmVsc1BLAQItABQABgAIAAAAIQDQ8Npq8QEAAB8EAAAOAAAAAAAAAAAAAAAAAC4CAABk&#10;cnMvZTJvRG9jLnhtbFBLAQItABQABgAIAAAAIQC2Y4UE4gAAAAkBAAAPAAAAAAAAAAAAAAAAAEsE&#10;AABkcnMvZG93bnJldi54bWxQSwUGAAAAAAQABADzAAAAWgUAAAAA&#10;" strokecolor="#5b9bd5 [3204]" strokeweight="2.25pt">
+              <v:shape w14:anchorId="59A06110" id="Gerade Verbindung mit Pfeil 224" o:spid="_x0000_s1026" type="#_x0000_t32" style="position:absolute;margin-left:29.95pt;margin-top:13.35pt;width:66.8pt;height:53pt;flip:y;z-index:251767808;visibility:visible;mso-wrap-style:square;mso-width-percent:0;mso-height-percent:0;mso-wrap-distance-left:9pt;mso-wrap-distance-top:0;mso-wrap-distance-right:9pt;mso-wrap-distance-bottom:0;mso-position-horizontal:absolute;mso-position-horizontal-relative:text;mso-position-vertical:absolute;mso-position-vertical-relative:text;mso-width-percent:0;mso-height-percent:0;mso-width-relative:margin;mso-height-relative:margin" o:gfxdata="UEsDBBQABgAIAAAAIQC2gziS/gAAAOEBAAATAAAAW0NvbnRlbnRfVHlwZXNdLnhtbJSRQU7DMBBF&#10;90jcwfIWJU67QAgl6YK0S0CoHGBkTxKLZGx5TGhvj5O2G0SRWNoz/78nu9wcxkFMGNg6quQqL6RA&#10;0s5Y6ir5vt9lD1JwBDIwOMJKHpHlpr69KfdHjyxSmriSfYz+USnWPY7AufNIadK6MEJMx9ApD/oD&#10;OlTrorhX2lFEilmcO2RdNtjC5xDF9pCuTyYBB5bi6bQ4syoJ3g9WQ0ymaiLzg5KdCXlKLjvcW893&#10;SUOqXwnz5DrgnHtJTxOsQfEKIT7DmDSUCaxw7Rqn8787ZsmRM9e2VmPeBN4uqYvTtW7jvijg9N/y&#10;JsXecLq0q+WD6m8AAAD//wMAUEsDBBQABgAIAAAAIQA4/SH/1gAAAJQBAAALAAAAX3JlbHMvLnJl&#10;bHOkkMFqwzAMhu+DvYPRfXGawxijTi+j0GvpHsDYimMaW0Yy2fr2M4PBMnrbUb/Q94l/f/hMi1qR&#10;JVI2sOt6UJgd+ZiDgffL8ekFlFSbvV0oo4EbChzGx4f9GRdb25HMsYhqlCwG5lrLq9biZkxWOiqY&#10;22YiTra2kYMu1l1tQD30/bPm3wwYN0x18gb45AdQl1tp5j/sFB2T0FQ7R0nTNEV3j6o9feQzro1i&#10;OWA14Fm+Q8a1a8+Bvu/d/dMb2JY5uiPbhG/ktn4cqGU/er3pcvwCAAD//wMAUEsDBBQABgAIAAAA&#10;IQDQ8Npq8QEAAB8EAAAOAAAAZHJzL2Uyb0RvYy54bWysU8mOEzEQvSPxD5bvpJPWLD1ROnPIwFwQ&#10;RCxz97jL3Za8qexJJ39P2Z00CBASiIvlpd6req/Km/ujNewAGLV3LV8tlpyBk77Trm/51y/v3jSc&#10;xSRcJ4x30PITRH6/ff1qM4Y11H7wpgNkROLiegwtH1IK66qKcgAr4sIHcPSoPFqR6Ih91aEYid2a&#10;ql4ub6rRYxfQS4iRbh+mR74t/EqBTB+VipCYaTnVlsqKZX3Oa7XdiHWPIgxanssQ/1CFFdpR0pnq&#10;QSTBXlD/QmW1RB+9SgvpbeWV0hKKBlKzWv6k5vMgAhQtZE4Ms03x/9HKD4c9Mt21vK6vOHPCUpMe&#10;AUUH7AnwWbvuxfXM6sT2CrRhOYxMG0NcE3bn9ng+xbDH7MBRoWXK6PBE81A8IZXsWCw/zZbDMTFJ&#10;l81Vs2pqziQ93dzWd3dNZq8mmkwXMKZH8JblTctjQqH7Ie28c9Rcj1MKcXgf0wS8ADLYODaSsub6&#10;9rpUkoQ2b13H0imQzIRauN7AOaNxlDjrmpSUXToZmIg+gSKbqOIpYRlQ2BlkB0GjJaQEl1YzE0Vn&#10;mNLGzMBlKeGPwHN8hkIZ3r8Bz4iS2bs0g612Hn+XPR0vJasp/uLApDtb8Oy7U+lxsYamsHTn/GPy&#10;mP94LvDv/3r7DQAA//8DAFBLAwQUAAYACAAAACEAtmOFBOIAAAAJAQAADwAAAGRycy9kb3ducmV2&#10;LnhtbEyPQU/CQBCF7yb+h82YeJOtxYKt3RKDIcHEA6BRj0t3aCvdmaa7QPn3Lie9vcl7ee+bfDbY&#10;Vhyxdw2TgvtRBAKpZNNQpeDjfXH3CMJ5TUa3TKjgjA5mxfVVrjPDJ1rjceMrEUrIZVpB7X2XSenK&#10;Gq12I+6Qgrfj3mofzr6SptenUG5bGUfRRFrdUFiodYfzGsv95mAVzF9fdp+8etsvvxbr5c854RV+&#10;Pyh1ezM8P4HwOPi/MFzwAzoUgWnLBzJOtAqSNA1JBfFkCuLip+MExDaIcTwFWeTy/wfFLwAAAP//&#10;AwBQSwECLQAUAAYACAAAACEAtoM4kv4AAADhAQAAEwAAAAAAAAAAAAAAAAAAAAAAW0NvbnRlbnRf&#10;VHlwZXNdLnhtbFBLAQItABQABgAIAAAAIQA4/SH/1gAAAJQBAAALAAAAAAAAAAAAAAAAAC8BAABf&#10;cmVscy8ucmVsc1BLAQItABQABgAIAAAAIQDQ8Npq8QEAAB8EAAAOAAAAAAAAAAAAAAAAAC4CAABk&#10;cnMvZTJvRG9jLnhtbFBLAQItABQABgAIAAAAIQC2Y4UE4gAAAAkBAAAPAAAAAAAAAAAAAAAAAEsE&#10;AABkcnMvZG93bnJldi54bWxQSwUGAAAAAAQABADzAAAAWgUAAAAA&#10;" strokecolor="#5b9bd5 [3204]" strokeweight="2.25pt">
                 <v:stroke endarrow="block" joinstyle="miter"/>
               </v:shape>
             </w:pict>
@@ -6835,7 +7539,7 @@
           </mc:Choice>
           <mc:Fallback>
             <w:pict>
-              <v:shape w14:anchorId="7D3FB977" id="Gerade Verbindung mit Pfeil 226" o:spid="_x0000_s1026" type="#_x0000_t32" style="position:absolute;margin-left:272.45pt;margin-top:2.4pt;width:48.4pt;height:39.2pt;z-index:251771904;visibility:visible;mso-wrap-style:square;mso-width-percent:0;mso-height-percent:0;mso-wrap-distance-left:9pt;mso-wrap-distance-top:0;mso-wrap-distance-right:9pt;mso-wrap-distance-bottom:0;mso-position-horizontal:absolute;mso-position-horizontal-relative:text;mso-position-vertical:absolute;mso-position-vertical-relative:text;mso-width-percent:0;mso-height-percent:0;mso-width-relative:margin;mso-height-relative:margin" o:gfxdata="UEsDBBQABgAIAAAAIQC2gziS/gAAAOEBAAATAAAAW0NvbnRlbnRfVHlwZXNdLnhtbJSRQU7DMBBF&#10;90jcwfIWJU67QAgl6YK0S0CoHGBkTxKLZGx5TGhvj5O2G0SRWNoz/78nu9wcxkFMGNg6quQqL6RA&#10;0s5Y6ir5vt9lD1JwBDIwOMJKHpHlpr69KfdHjyxSmriSfYz+USnWPY7AufNIadK6MEJMx9ApD/oD&#10;OlTrorhX2lFEilmcO2RdNtjC5xDF9pCuTyYBB5bi6bQ4syoJ3g9WQ0ymaiLzg5KdCXlKLjvcW893&#10;SUOqXwnz5DrgnHtJTxOsQfEKIT7DmDSUCaxw7Rqn8787ZsmRM9e2VmPeBN4uqYvTtW7jvijg9N/y&#10;JsXecLq0q+WD6m8AAAD//wMAUEsDBBQABgAIAAAAIQA4/SH/1gAAAJQBAAALAAAAX3JlbHMvLnJl&#10;bHOkkMFqwzAMhu+DvYPRfXGawxijTi+j0GvpHsDYimMaW0Yy2fr2M4PBMnrbUb/Q94l/f/hMi1qR&#10;JVI2sOt6UJgd+ZiDgffL8ekFlFSbvV0oo4EbChzGx4f9GRdb25HMsYhqlCwG5lrLq9biZkxWOiqY&#10;22YiTra2kYMu1l1tQD30/bPm3wwYN0x18gb45AdQl1tp5j/sFB2T0FQ7R0nTNEV3j6o9feQzro1i&#10;OWA14Fm+Q8a1a8+Bvu/d/dMb2JY5uiPbhG/ktn4cqGU/er3pcvwCAAD//wMAUEsDBBQABgAIAAAA&#10;IQA0H8pA6wEAABUEAAAOAAAAZHJzL2Uyb0RvYy54bWysU02P0zAQvSPxHyzfadqq2y5V0z10YS8I&#10;Khb27jrjxJK/NPY27b9n7LRZBGglEBcntue9mfdmvLk7WcOOgFF7V/PZZMoZOOkb7dqaf//28d0t&#10;ZzEJ1wjjHdT8DJHfbd++2fRhDXPfedMAMiJxcd2HmncphXVVRdmBFXHiAzi6VB6tSLTFtmpQ9MRu&#10;TTWfTpdV77EJ6CXESKf3wyXfFn6lQKYvSkVIzNScaktlxbIe8lptN2LdogidlpcyxD9UYYV2lHSk&#10;uhdJsGfUv1FZLdFHr9JEelt5pbSEooHUzKa/qHnsRICihcyJYbQp/j9a+fm4R6abms/nS86csNSk&#10;B0DRAHsCPGjXPLuWWZ3YXoE2LIeRaX2Ia8Lu3B4vuxj2mB04KbT5S9rYqRh9Ho2GU2KSDpezxWK1&#10;4kzS1eL9arVcZM7qBRwwpgfwluWfmseEQrdd2nnnqKUeZ8VscfwU0wC8AnJm41hPem5vVjclLAlt&#10;PriGpXMgcQm1cK2BS0bjKHFWM9Rf/tLZwED0FRSZQxUPCctYws4gOwoaKCEluDQbmSg6w5Q2ZgRO&#10;SwmvAi/xGQplZP8GPCJKZu/SCLbaefxT9nS6lqyG+KsDg+5swcE359LZYg3NXunO5Z3k4f55X+Av&#10;r3n7AwAA//8DAFBLAwQUAAYACAAAACEAkwOsn98AAAAIAQAADwAAAGRycy9kb3ducmV2LnhtbEyP&#10;wU7DMBBE70j8g7VI3KiTYooJ2VRVpVzohbZIFTc3WZKIeB1itw1/jznBcTSjmTf5crK9ONPoO8cI&#10;6SwBQVy5uuMG4W1f3mkQPhiuTe+YEL7Jw7K4vspNVrsLb+m8C42IJewzg9CGMGRS+qola/zMDcTR&#10;+3CjNSHKsZH1aC6x3PZyniQLaU3HcaE1A61bqj53J4tgX97Lg9Xp/rDafqlyrTesXzeItzfT6hlE&#10;oCn8heEXP6JDEZmO7sS1Fz3Cg1JPMYqg4oPoL1T6COKIoO/nIItc/j9Q/AAAAP//AwBQSwECLQAU&#10;AAYACAAAACEAtoM4kv4AAADhAQAAEwAAAAAAAAAAAAAAAAAAAAAAW0NvbnRlbnRfVHlwZXNdLnht&#10;bFBLAQItABQABgAIAAAAIQA4/SH/1gAAAJQBAAALAAAAAAAAAAAAAAAAAC8BAABfcmVscy8ucmVs&#10;c1BLAQItABQABgAIAAAAIQA0H8pA6wEAABUEAAAOAAAAAAAAAAAAAAAAAC4CAABkcnMvZTJvRG9j&#10;LnhtbFBLAQItABQABgAIAAAAIQCTA6yf3wAAAAgBAAAPAAAAAAAAAAAAAAAAAEUEAABkcnMvZG93&#10;bnJldi54bWxQSwUGAAAAAAQABADzAAAAUQUAAAAA&#10;" strokecolor="#5b9bd5 [3204]" strokeweight="2.25pt">
+              <v:shape w14:anchorId="26BAE312" id="Gerade Verbindung mit Pfeil 226" o:spid="_x0000_s1026" type="#_x0000_t32" style="position:absolute;margin-left:272.45pt;margin-top:2.4pt;width:48.4pt;height:39.2pt;z-index:251771904;visibility:visible;mso-wrap-style:square;mso-width-percent:0;mso-height-percent:0;mso-wrap-distance-left:9pt;mso-wrap-distance-top:0;mso-wrap-distance-right:9pt;mso-wrap-distance-bottom:0;mso-position-horizontal:absolute;mso-position-horizontal-relative:text;mso-position-vertical:absolute;mso-position-vertical-relative:text;mso-width-percent:0;mso-height-percent:0;mso-width-relative:margin;mso-height-relative:margin" o:gfxdata="UEsDBBQABgAIAAAAIQC2gziS/gAAAOEBAAATAAAAW0NvbnRlbnRfVHlwZXNdLnhtbJSRQU7DMBBF&#10;90jcwfIWJU67QAgl6YK0S0CoHGBkTxKLZGx5TGhvj5O2G0SRWNoz/78nu9wcxkFMGNg6quQqL6RA&#10;0s5Y6ir5vt9lD1JwBDIwOMJKHpHlpr69KfdHjyxSmriSfYz+USnWPY7AufNIadK6MEJMx9ApD/oD&#10;OlTrorhX2lFEilmcO2RdNtjC5xDF9pCuTyYBB5bi6bQ4syoJ3g9WQ0ymaiLzg5KdCXlKLjvcW893&#10;SUOqXwnz5DrgnHtJTxOsQfEKIT7DmDSUCaxw7Rqn8787ZsmRM9e2VmPeBN4uqYvTtW7jvijg9N/y&#10;JsXecLq0q+WD6m8AAAD//wMAUEsDBBQABgAIAAAAIQA4/SH/1gAAAJQBAAALAAAAX3JlbHMvLnJl&#10;bHOkkMFqwzAMhu+DvYPRfXGawxijTi+j0GvpHsDYimMaW0Yy2fr2M4PBMnrbUb/Q94l/f/hMi1qR&#10;JVI2sOt6UJgd+ZiDgffL8ekFlFSbvV0oo4EbChzGx4f9GRdb25HMsYhqlCwG5lrLq9biZkxWOiqY&#10;22YiTra2kYMu1l1tQD30/bPm3wwYN0x18gb45AdQl1tp5j/sFB2T0FQ7R0nTNEV3j6o9feQzro1i&#10;OWA14Fm+Q8a1a8+Bvu/d/dMb2JY5uiPbhG/ktn4cqGU/er3pcvwCAAD//wMAUEsDBBQABgAIAAAA&#10;IQA0H8pA6wEAABUEAAAOAAAAZHJzL2Uyb0RvYy54bWysU02P0zAQvSPxHyzfadqq2y5V0z10YS8I&#10;Khb27jrjxJK/NPY27b9n7LRZBGglEBcntue9mfdmvLk7WcOOgFF7V/PZZMoZOOkb7dqaf//28d0t&#10;ZzEJ1wjjHdT8DJHfbd++2fRhDXPfedMAMiJxcd2HmncphXVVRdmBFXHiAzi6VB6tSLTFtmpQ9MRu&#10;TTWfTpdV77EJ6CXESKf3wyXfFn6lQKYvSkVIzNScaktlxbIe8lptN2LdogidlpcyxD9UYYV2lHSk&#10;uhdJsGfUv1FZLdFHr9JEelt5pbSEooHUzKa/qHnsRICihcyJYbQp/j9a+fm4R6abms/nS86csNSk&#10;B0DRAHsCPGjXPLuWWZ3YXoE2LIeRaX2Ia8Lu3B4vuxj2mB04KbT5S9rYqRh9Ho2GU2KSDpezxWK1&#10;4kzS1eL9arVcZM7qBRwwpgfwluWfmseEQrdd2nnnqKUeZ8VscfwU0wC8AnJm41hPem5vVjclLAlt&#10;PriGpXMgcQm1cK2BS0bjKHFWM9Rf/tLZwED0FRSZQxUPCctYws4gOwoaKCEluDQbmSg6w5Q2ZgRO&#10;SwmvAi/xGQplZP8GPCJKZu/SCLbaefxT9nS6lqyG+KsDg+5swcE359LZYg3NXunO5Z3k4f55X+Av&#10;r3n7AwAA//8DAFBLAwQUAAYACAAAACEAkwOsn98AAAAIAQAADwAAAGRycy9kb3ducmV2LnhtbEyP&#10;wU7DMBBE70j8g7VI3KiTYooJ2VRVpVzohbZIFTc3WZKIeB1itw1/jznBcTSjmTf5crK9ONPoO8cI&#10;6SwBQVy5uuMG4W1f3mkQPhiuTe+YEL7Jw7K4vspNVrsLb+m8C42IJewzg9CGMGRS+qola/zMDcTR&#10;+3CjNSHKsZH1aC6x3PZyniQLaU3HcaE1A61bqj53J4tgX97Lg9Xp/rDafqlyrTesXzeItzfT6hlE&#10;oCn8heEXP6JDEZmO7sS1Fz3Cg1JPMYqg4oPoL1T6COKIoO/nIItc/j9Q/AAAAP//AwBQSwECLQAU&#10;AAYACAAAACEAtoM4kv4AAADhAQAAEwAAAAAAAAAAAAAAAAAAAAAAW0NvbnRlbnRfVHlwZXNdLnht&#10;bFBLAQItABQABgAIAAAAIQA4/SH/1gAAAJQBAAALAAAAAAAAAAAAAAAAAC8BAABfcmVscy8ucmVs&#10;c1BLAQItABQABgAIAAAAIQA0H8pA6wEAABUEAAAOAAAAAAAAAAAAAAAAAC4CAABkcnMvZTJvRG9j&#10;LnhtbFBLAQItABQABgAIAAAAIQCTA6yf3wAAAAgBAAAPAAAAAAAAAAAAAAAAAEUEAABkcnMvZG93&#10;bnJldi54bWxQSwUGAAAAAAQABADzAAAAUQUAAAAA&#10;" strokecolor="#5b9bd5 [3204]" strokeweight="2.25pt">
                 <v:stroke endarrow="block" joinstyle="miter"/>
               </v:shape>
             </w:pict>
@@ -7124,7 +7828,7 @@
           </mc:Choice>
           <mc:Fallback>
             <w:pict>
-              <v:shape w14:anchorId="0F7F13CE" id="Gerade Verbindung mit Pfeil 231" o:spid="_x0000_s1026" type="#_x0000_t32" style="position:absolute;margin-left:49.55pt;margin-top:2.85pt;width:178.5pt;height:58.75pt;flip:x;z-index:251782144;visibility:visible;mso-wrap-style:square;mso-width-percent:0;mso-height-percent:0;mso-wrap-distance-left:9pt;mso-wrap-distance-top:0;mso-wrap-distance-right:9pt;mso-wrap-distance-bottom:0;mso-position-horizontal:absolute;mso-position-horizontal-relative:text;mso-position-vertical:absolute;mso-position-vertical-relative:text;mso-width-percent:0;mso-height-percent:0;mso-width-relative:margin;mso-height-relative:margin" o:gfxdata="UEsDBBQABgAIAAAAIQC2gziS/gAAAOEBAAATAAAAW0NvbnRlbnRfVHlwZXNdLnhtbJSRQU7DMBBF&#10;90jcwfIWJU67QAgl6YK0S0CoHGBkTxKLZGx5TGhvj5O2G0SRWNoz/78nu9wcxkFMGNg6quQqL6RA&#10;0s5Y6ir5vt9lD1JwBDIwOMJKHpHlpr69KfdHjyxSmriSfYz+USnWPY7AufNIadK6MEJMx9ApD/oD&#10;OlTrorhX2lFEilmcO2RdNtjC5xDF9pCuTyYBB5bi6bQ4syoJ3g9WQ0ymaiLzg5KdCXlKLjvcW893&#10;SUOqXwnz5DrgnHtJTxOsQfEKIT7DmDSUCaxw7Rqn8787ZsmRM9e2VmPeBN4uqYvTtW7jvijg9N/y&#10;JsXecLq0q+WD6m8AAAD//wMAUEsDBBQABgAIAAAAIQA4/SH/1gAAAJQBAAALAAAAX3JlbHMvLnJl&#10;bHOkkMFqwzAMhu+DvYPRfXGawxijTi+j0GvpHsDYimMaW0Yy2fr2M4PBMnrbUb/Q94l/f/hMi1qR&#10;JVI2sOt6UJgd+ZiDgffL8ekFlFSbvV0oo4EbChzGx4f9GRdb25HMsYhqlCwG5lrLq9biZkxWOiqY&#10;22YiTra2kYMu1l1tQD30/bPm3wwYN0x18gb45AdQl1tp5j/sFB2T0FQ7R0nTNEV3j6o9feQzro1i&#10;OWA14Fm+Q8a1a8+Bvu/d/dMb2JY5uiPbhG/ktn4cqGU/er3pcvwCAAD//wMAUEsDBBQABgAIAAAA&#10;IQDfkWu+9gEAACAEAAAOAAAAZHJzL2Uyb0RvYy54bWysU02P0zAQvSPxHyzfadpCs0vVdA9dWA4I&#10;quXj7jrjxJK/NPY27b9n7LQBAUICcXFie96beW/Gm7uTNewIGLV3DV/M5pyBk77Vrmv4l89vX9xy&#10;FpNwrTDeQcPPEPnd9vmzzRDWsPS9Ny0gIxIX10NoeJ9SWFdVlD1YEWc+gKNL5dGKRFvsqhbFQOzW&#10;VMv5vK4Gj21ALyFGOr0fL/m28CsFMn1UKkJipuFUWyorlvWQ12q7EesORei1vJQh/qEKK7SjpBPV&#10;vUiCPaH+hcpqiT56lWbS28orpSUUDaRmMf9JzadeBChayJwYJpvi/6OVH457ZLpt+PLlgjMnLDXp&#10;AVC0wL4CHrRrn1zHrE5sr0AblsPItCHENWF3bo+XXQx7zA6cFFqmjA7vaB6KJ6SSnYrl58lyOCUm&#10;6XC5rOv6dc2ZpLubV/ViVXpSjTyZL2BMD+Atyz8NjwmF7vq0885Rdz2OOcTxfUxUCQGvgAw2jg2U&#10;5HZ1syqlJKHNG9eydA6kM6EWrjOQBRHQOPpkYaOU8pfOBkaiR1DkE5U8JiwTCjuD7ChotoSU4FKx&#10;pjBRdIYpbcwEnJcS/gi8xGcolOn9G/CEKJm9SxPYaufxd9nT6VqyGuOvDoy6swUH355Lk4s1NIbF&#10;q8uTyXP+477Avz/s7TcAAAD//wMAUEsDBBQABgAIAAAAIQBiAEpc4AAAAAgBAAAPAAAAZHJzL2Rv&#10;d25yZXYueG1sTI9NT8JAEIbvJv6HzZh4ky2VotRuicGQYMKBr6jHpTu0le5s012g/HvHkx7fvE/e&#10;eSab9rYRZ+x87UjBcBCBQCqcqalUsNvOH55B+KDJ6MYRKriih2l+e5Pp1LgLrfG8CaXgEfKpVlCF&#10;0KZS+qJCq/3AtUjcHVxndeDYldJ0+sLjtpFxFI2l1TXxhUq3OKuwOG5OVsHs/e3w4VbL4+Jzvl58&#10;XxO3wq+RUvd3/esLiIB9+IPhV5/VIWenvTuR8aJRMJkMmVSQPIHgepSMOe+Zix9jkHkm/z+Q/wAA&#10;AP//AwBQSwECLQAUAAYACAAAACEAtoM4kv4AAADhAQAAEwAAAAAAAAAAAAAAAAAAAAAAW0NvbnRl&#10;bnRfVHlwZXNdLnhtbFBLAQItABQABgAIAAAAIQA4/SH/1gAAAJQBAAALAAAAAAAAAAAAAAAAAC8B&#10;AABfcmVscy8ucmVsc1BLAQItABQABgAIAAAAIQDfkWu+9gEAACAEAAAOAAAAAAAAAAAAAAAAAC4C&#10;AABkcnMvZTJvRG9jLnhtbFBLAQItABQABgAIAAAAIQBiAEpc4AAAAAgBAAAPAAAAAAAAAAAAAAAA&#10;AFAEAABkcnMvZG93bnJldi54bWxQSwUGAAAAAAQABADzAAAAXQUAAAAA&#10;" strokecolor="#5b9bd5 [3204]" strokeweight="2.25pt">
+              <v:shape w14:anchorId="5A197D9E" id="Gerade Verbindung mit Pfeil 231" o:spid="_x0000_s1026" type="#_x0000_t32" style="position:absolute;margin-left:49.55pt;margin-top:2.85pt;width:178.5pt;height:58.75pt;flip:x;z-index:251782144;visibility:visible;mso-wrap-style:square;mso-width-percent:0;mso-height-percent:0;mso-wrap-distance-left:9pt;mso-wrap-distance-top:0;mso-wrap-distance-right:9pt;mso-wrap-distance-bottom:0;mso-position-horizontal:absolute;mso-position-horizontal-relative:text;mso-position-vertical:absolute;mso-position-vertical-relative:text;mso-width-percent:0;mso-height-percent:0;mso-width-relative:margin;mso-height-relative:margin" o:gfxdata="UEsDBBQABgAIAAAAIQC2gziS/gAAAOEBAAATAAAAW0NvbnRlbnRfVHlwZXNdLnhtbJSRQU7DMBBF&#10;90jcwfIWJU67QAgl6YK0S0CoHGBkTxKLZGx5TGhvj5O2G0SRWNoz/78nu9wcxkFMGNg6quQqL6RA&#10;0s5Y6ir5vt9lD1JwBDIwOMJKHpHlpr69KfdHjyxSmriSfYz+USnWPY7AufNIadK6MEJMx9ApD/oD&#10;OlTrorhX2lFEilmcO2RdNtjC5xDF9pCuTyYBB5bi6bQ4syoJ3g9WQ0ymaiLzg5KdCXlKLjvcW893&#10;SUOqXwnz5DrgnHtJTxOsQfEKIT7DmDSUCaxw7Rqn8787ZsmRM9e2VmPeBN4uqYvTtW7jvijg9N/y&#10;JsXecLq0q+WD6m8AAAD//wMAUEsDBBQABgAIAAAAIQA4/SH/1gAAAJQBAAALAAAAX3JlbHMvLnJl&#10;bHOkkMFqwzAMhu+DvYPRfXGawxijTi+j0GvpHsDYimMaW0Yy2fr2M4PBMnrbUb/Q94l/f/hMi1qR&#10;JVI2sOt6UJgd+ZiDgffL8ekFlFSbvV0oo4EbChzGx4f9GRdb25HMsYhqlCwG5lrLq9biZkxWOiqY&#10;22YiTra2kYMu1l1tQD30/bPm3wwYN0x18gb45AdQl1tp5j/sFB2T0FQ7R0nTNEV3j6o9feQzro1i&#10;OWA14Fm+Q8a1a8+Bvu/d/dMb2JY5uiPbhG/ktn4cqGU/er3pcvwCAAD//wMAUEsDBBQABgAIAAAA&#10;IQDfkWu+9gEAACAEAAAOAAAAZHJzL2Uyb0RvYy54bWysU02P0zAQvSPxHyzfadpCs0vVdA9dWA4I&#10;quXj7jrjxJK/NPY27b9n7LQBAUICcXFie96beW/Gm7uTNewIGLV3DV/M5pyBk77Vrmv4l89vX9xy&#10;FpNwrTDeQcPPEPnd9vmzzRDWsPS9Ny0gIxIX10NoeJ9SWFdVlD1YEWc+gKNL5dGKRFvsqhbFQOzW&#10;VMv5vK4Gj21ALyFGOr0fL/m28CsFMn1UKkJipuFUWyorlvWQ12q7EesORei1vJQh/qEKK7SjpBPV&#10;vUiCPaH+hcpqiT56lWbS28orpSUUDaRmMf9JzadeBChayJwYJpvi/6OVH457ZLpt+PLlgjMnLDXp&#10;AVC0wL4CHrRrn1zHrE5sr0AblsPItCHENWF3bo+XXQx7zA6cFFqmjA7vaB6KJ6SSnYrl58lyOCUm&#10;6XC5rOv6dc2ZpLubV/ViVXpSjTyZL2BMD+Atyz8NjwmF7vq0885Rdz2OOcTxfUxUCQGvgAw2jg2U&#10;5HZ1syqlJKHNG9eydA6kM6EWrjOQBRHQOPpkYaOU8pfOBkaiR1DkE5U8JiwTCjuD7ChotoSU4FKx&#10;pjBRdIYpbcwEnJcS/gi8xGcolOn9G/CEKJm9SxPYaufxd9nT6VqyGuOvDoy6swUH355Lk4s1NIbF&#10;q8uTyXP+477Avz/s7TcAAAD//wMAUEsDBBQABgAIAAAAIQBiAEpc4AAAAAgBAAAPAAAAZHJzL2Rv&#10;d25yZXYueG1sTI9NT8JAEIbvJv6HzZh4ky2VotRuicGQYMKBr6jHpTu0le5s012g/HvHkx7fvE/e&#10;eSab9rYRZ+x87UjBcBCBQCqcqalUsNvOH55B+KDJ6MYRKriih2l+e5Pp1LgLrfG8CaXgEfKpVlCF&#10;0KZS+qJCq/3AtUjcHVxndeDYldJ0+sLjtpFxFI2l1TXxhUq3OKuwOG5OVsHs/e3w4VbL4+Jzvl58&#10;XxO3wq+RUvd3/esLiIB9+IPhV5/VIWenvTuR8aJRMJkMmVSQPIHgepSMOe+Zix9jkHkm/z+Q/wAA&#10;AP//AwBQSwECLQAUAAYACAAAACEAtoM4kv4AAADhAQAAEwAAAAAAAAAAAAAAAAAAAAAAW0NvbnRl&#10;bnRfVHlwZXNdLnhtbFBLAQItABQABgAIAAAAIQA4/SH/1gAAAJQBAAALAAAAAAAAAAAAAAAAAC8B&#10;AABfcmVscy8ucmVsc1BLAQItABQABgAIAAAAIQDfkWu+9gEAACAEAAAOAAAAAAAAAAAAAAAAAC4C&#10;AABkcnMvZTJvRG9jLnhtbFBLAQItABQABgAIAAAAIQBiAEpc4AAAAAgBAAAPAAAAAAAAAAAAAAAA&#10;AFAEAABkcnMvZG93bnJldi54bWxQSwUGAAAAAAQABADzAAAAXQUAAAAA&#10;" strokecolor="#5b9bd5 [3204]" strokeweight="2.25pt">
                 <v:stroke endarrow="block" joinstyle="miter"/>
               </v:shape>
             </w:pict>
@@ -7197,7 +7901,7 @@
           </mc:Choice>
           <mc:Fallback>
             <w:pict>
-              <v:shape w14:anchorId="6864E54B" id="Gerade Verbindung mit Pfeil 229" o:spid="_x0000_s1026" type="#_x0000_t32" style="position:absolute;margin-left:40.3pt;margin-top:6.3pt;width:65.05pt;height:50.7pt;flip:x;z-index:251778048;visibility:visible;mso-wrap-style:square;mso-width-percent:0;mso-height-percent:0;mso-wrap-distance-left:9pt;mso-wrap-distance-top:0;mso-wrap-distance-right:9pt;mso-wrap-distance-bottom:0;mso-position-horizontal:absolute;mso-position-horizontal-relative:text;mso-position-vertical:absolute;mso-position-vertical-relative:text;mso-width-percent:0;mso-height-percent:0;mso-width-relative:margin;mso-height-relative:margin" o:gfxdata="UEsDBBQABgAIAAAAIQC2gziS/gAAAOEBAAATAAAAW0NvbnRlbnRfVHlwZXNdLnhtbJSRQU7DMBBF&#10;90jcwfIWJU67QAgl6YK0S0CoHGBkTxKLZGx5TGhvj5O2G0SRWNoz/78nu9wcxkFMGNg6quQqL6RA&#10;0s5Y6ir5vt9lD1JwBDIwOMJKHpHlpr69KfdHjyxSmriSfYz+USnWPY7AufNIadK6MEJMx9ApD/oD&#10;OlTrorhX2lFEilmcO2RdNtjC5xDF9pCuTyYBB5bi6bQ4syoJ3g9WQ0ymaiLzg5KdCXlKLjvcW893&#10;SUOqXwnz5DrgnHtJTxOsQfEKIT7DmDSUCaxw7Rqn8787ZsmRM9e2VmPeBN4uqYvTtW7jvijg9N/y&#10;JsXecLq0q+WD6m8AAAD//wMAUEsDBBQABgAIAAAAIQA4/SH/1gAAAJQBAAALAAAAX3JlbHMvLnJl&#10;bHOkkMFqwzAMhu+DvYPRfXGawxijTi+j0GvpHsDYimMaW0Yy2fr2M4PBMnrbUb/Q94l/f/hMi1qR&#10;JVI2sOt6UJgd+ZiDgffL8ekFlFSbvV0oo4EbChzGx4f9GRdb25HMsYhqlCwG5lrLq9biZkxWOiqY&#10;22YiTra2kYMu1l1tQD30/bPm3wwYN0x18gb45AdQl1tp5j/sFB2T0FQ7R0nTNEV3j6o9feQzro1i&#10;OWA14Fm+Q8a1a8+Bvu/d/dMb2JY5uiPbhG/ktn4cqGU/er3pcvwCAAD//wMAUEsDBBQABgAIAAAA&#10;IQBfH73G8gEAAB8EAAAOAAAAZHJzL2Uyb0RvYy54bWysU8uOEzEQvCPxD5bvZJIsyWajTPaQheWA&#10;IAKWu+Npz1jyS21vJvl72p5kQICQQFwsP7qqu6rbm/uTNewIGLV3NZ9NppyBk77Rrq3505e3r1ac&#10;xSRcI4x3UPMzRH6/ffli04c1zH3nTQPIiMTFdR9q3qUU1lUVZQdWxIkP4OhRebQi0RHbqkHRE7s1&#10;1Xw6XVa9xyaglxAj3T4Mj3xb+JUCmT4qFSExU3OqLZUVy3rIa7XdiHWLInRaXsoQ/1CFFdpR0pHq&#10;QSTBnlH/QmW1RB+9ShPpbeWV0hKKBlIzm/6k5nMnAhQtZE4Mo03x/9HKD8c9Mt3UfD6/48wJS016&#10;BBQNsK+AB+2aZ9cyqxPbK9CG5TAyrQ9xTdid2+PlFMMeswMnhZYpo8M7mofiCalkp2L5ebQcTolJ&#10;ulzNl7PVgjNJT8vXN7c3q8xeDTSZLmBMj+Aty5uax4RCt13aeeeouR6HFOL4PqYBeAVksHGsJ2Wr&#10;xe2iVJKENm9cw9I5kMyEWrjWwCWjcZQ46xqUlF06GxiIPoEim6jiIWEZUNgZZEdBoyWkBJdmIxNF&#10;Z5jSxozAaSnhj8BLfIZCGd6/AY+Iktm7NIKtdh5/lz2driWrIf7qwKA7W3Dwzbn0uFhDU1i6c/kx&#10;ecx/PBf493+9/QYAAP//AwBQSwMEFAAGAAgAAAAhAIyM/bbgAAAACQEAAA8AAABkcnMvZG93bnJl&#10;di54bWxMj0FPwkAQhe8k/ofNmHiD3TaIpHZLDIYEEw+ARj0u3aGtdGeb7gLl3zue9DSZ917efJMv&#10;BteKM/ah8aQhmSgQSKW3DVUa3t9W4zmIEA1Z03pCDVcMsChuRrnJrL/QFs+7WAkuoZAZDXWMXSZl&#10;KGt0Jkx8h8TewffORF77StreXLjctTJVaiadaYgv1KbDZY3lcXdyGpYvz4cPv3k9rj9X2/X39d5v&#10;8Guq9d3t8PQIIuIQ/8Lwi8/oUDDT3p/IBtFqmKsZJ1lPebKfJuoBxJ6FZKpAFrn8/0HxAwAA//8D&#10;AFBLAQItABQABgAIAAAAIQC2gziS/gAAAOEBAAATAAAAAAAAAAAAAAAAAAAAAABbQ29udGVudF9U&#10;eXBlc10ueG1sUEsBAi0AFAAGAAgAAAAhADj9If/WAAAAlAEAAAsAAAAAAAAAAAAAAAAALwEAAF9y&#10;ZWxzLy5yZWxzUEsBAi0AFAAGAAgAAAAhAF8fvcbyAQAAHwQAAA4AAAAAAAAAAAAAAAAALgIAAGRy&#10;cy9lMm9Eb2MueG1sUEsBAi0AFAAGAAgAAAAhAIyM/bbgAAAACQEAAA8AAAAAAAAAAAAAAAAATAQA&#10;AGRycy9kb3ducmV2LnhtbFBLBQYAAAAABAAEAPMAAABZBQAAAAA=&#10;" strokecolor="#5b9bd5 [3204]" strokeweight="2.25pt">
+              <v:shape w14:anchorId="4EFEEA14" id="Gerade Verbindung mit Pfeil 229" o:spid="_x0000_s1026" type="#_x0000_t32" style="position:absolute;margin-left:40.3pt;margin-top:6.3pt;width:65.05pt;height:50.7pt;flip:x;z-index:251778048;visibility:visible;mso-wrap-style:square;mso-width-percent:0;mso-height-percent:0;mso-wrap-distance-left:9pt;mso-wrap-distance-top:0;mso-wrap-distance-right:9pt;mso-wrap-distance-bottom:0;mso-position-horizontal:absolute;mso-position-horizontal-relative:text;mso-position-vertical:absolute;mso-position-vertical-relative:text;mso-width-percent:0;mso-height-percent:0;mso-width-relative:margin;mso-height-relative:margin" o:gfxdata="UEsDBBQABgAIAAAAIQC2gziS/gAAAOEBAAATAAAAW0NvbnRlbnRfVHlwZXNdLnhtbJSRQU7DMBBF&#10;90jcwfIWJU67QAgl6YK0S0CoHGBkTxKLZGx5TGhvj5O2G0SRWNoz/78nu9wcxkFMGNg6quQqL6RA&#10;0s5Y6ir5vt9lD1JwBDIwOMJKHpHlpr69KfdHjyxSmriSfYz+USnWPY7AufNIadK6MEJMx9ApD/oD&#10;OlTrorhX2lFEilmcO2RdNtjC5xDF9pCuTyYBB5bi6bQ4syoJ3g9WQ0ymaiLzg5KdCXlKLjvcW893&#10;SUOqXwnz5DrgnHtJTxOsQfEKIT7DmDSUCaxw7Rqn8787ZsmRM9e2VmPeBN4uqYvTtW7jvijg9N/y&#10;JsXecLq0q+WD6m8AAAD//wMAUEsDBBQABgAIAAAAIQA4/SH/1gAAAJQBAAALAAAAX3JlbHMvLnJl&#10;bHOkkMFqwzAMhu+DvYPRfXGawxijTi+j0GvpHsDYimMaW0Yy2fr2M4PBMnrbUb/Q94l/f/hMi1qR&#10;JVI2sOt6UJgd+ZiDgffL8ekFlFSbvV0oo4EbChzGx4f9GRdb25HMsYhqlCwG5lrLq9biZkxWOiqY&#10;22YiTra2kYMu1l1tQD30/bPm3wwYN0x18gb45AdQl1tp5j/sFB2T0FQ7R0nTNEV3j6o9feQzro1i&#10;OWA14Fm+Q8a1a8+Bvu/d/dMb2JY5uiPbhG/ktn4cqGU/er3pcvwCAAD//wMAUEsDBBQABgAIAAAA&#10;IQBfH73G8gEAAB8EAAAOAAAAZHJzL2Uyb0RvYy54bWysU8uOEzEQvCPxD5bvZJIsyWajTPaQheWA&#10;IAKWu+Npz1jyS21vJvl72p5kQICQQFwsP7qqu6rbm/uTNewIGLV3NZ9NppyBk77Rrq3505e3r1ac&#10;xSRcI4x3UPMzRH6/ffli04c1zH3nTQPIiMTFdR9q3qUU1lUVZQdWxIkP4OhRebQi0RHbqkHRE7s1&#10;1Xw6XVa9xyaglxAj3T4Mj3xb+JUCmT4qFSExU3OqLZUVy3rIa7XdiHWLInRaXsoQ/1CFFdpR0pHq&#10;QSTBnlH/QmW1RB+9ShPpbeWV0hKKBlIzm/6k5nMnAhQtZE4Mo03x/9HKD8c9Mt3UfD6/48wJS016&#10;BBQNsK+AB+2aZ9cyqxPbK9CG5TAyrQ9xTdid2+PlFMMeswMnhZYpo8M7mofiCalkp2L5ebQcTolJ&#10;ulzNl7PVgjNJT8vXN7c3q8xeDTSZLmBMj+Aty5uax4RCt13aeeeouR6HFOL4PqYBeAVksHGsJ2Wr&#10;xe2iVJKENm9cw9I5kMyEWrjWwCWjcZQ46xqUlF06GxiIPoEim6jiIWEZUNgZZEdBoyWkBJdmIxNF&#10;Z5jSxozAaSnhj8BLfIZCGd6/AY+Iktm7NIKtdh5/lz2driWrIf7qwKA7W3Dwzbn0uFhDU1i6c/kx&#10;ecx/PBf493+9/QYAAP//AwBQSwMEFAAGAAgAAAAhAIyM/bbgAAAACQEAAA8AAABkcnMvZG93bnJl&#10;di54bWxMj0FPwkAQhe8k/ofNmHiD3TaIpHZLDIYEEw+ARj0u3aGtdGeb7gLl3zue9DSZ917efJMv&#10;BteKM/ah8aQhmSgQSKW3DVUa3t9W4zmIEA1Z03pCDVcMsChuRrnJrL/QFs+7WAkuoZAZDXWMXSZl&#10;KGt0Jkx8h8TewffORF77StreXLjctTJVaiadaYgv1KbDZY3lcXdyGpYvz4cPv3k9rj9X2/X39d5v&#10;8Guq9d3t8PQIIuIQ/8Lwi8/oUDDT3p/IBtFqmKsZJ1lPebKfJuoBxJ6FZKpAFrn8/0HxAwAA//8D&#10;AFBLAQItABQABgAIAAAAIQC2gziS/gAAAOEBAAATAAAAAAAAAAAAAAAAAAAAAABbQ29udGVudF9U&#10;eXBlc10ueG1sUEsBAi0AFAAGAAgAAAAhADj9If/WAAAAlAEAAAsAAAAAAAAAAAAAAAAALwEAAF9y&#10;ZWxzLy5yZWxzUEsBAi0AFAAGAAgAAAAhAF8fvcbyAQAAHwQAAA4AAAAAAAAAAAAAAAAALgIAAGRy&#10;cy9lMm9Eb2MueG1sUEsBAi0AFAAGAAgAAAAhAIyM/bbgAAAACQEAAA8AAAAAAAAAAAAAAAAATAQA&#10;AGRycy9kb3ducmV2LnhtbFBLBQYAAAAABAAEAPMAAABZBQAAAAA=&#10;" strokecolor="#5b9bd5 [3204]" strokeweight="2.25pt">
                 <v:stroke endarrow="block" joinstyle="miter"/>
               </v:shape>
             </w:pict>
@@ -7487,7 +8191,7 @@
           </mc:Choice>
           <mc:Fallback>
             <w:pict>
-              <v:oval w14:anchorId="20D688AC" id="Ellipse 235" o:spid="_x0000_s1026" style="position:absolute;margin-left:322.25pt;margin-top:2.75pt;width:36.25pt;height:30.45pt;z-index:251789312;visibility:visible;mso-wrap-style:square;mso-width-percent:0;mso-height-percent:0;mso-wrap-distance-left:9pt;mso-wrap-distance-top:0;mso-wrap-distance-right:9pt;mso-wrap-distance-bottom:0;mso-position-horizontal:absolute;mso-position-horizontal-relative:text;mso-position-vertical:absolute;mso-position-vertical-relative:text;mso-width-percent:0;mso-height-percent:0;mso-width-relative:margin;mso-height-relative:margin;v-text-anchor:middle" o:gfxdata="UEsDBBQABgAIAAAAIQC2gziS/gAAAOEBAAATAAAAW0NvbnRlbnRfVHlwZXNdLnhtbJSRQU7DMBBF&#10;90jcwfIWJU67QAgl6YK0S0CoHGBkTxKLZGx5TGhvj5O2G0SRWNoz/78nu9wcxkFMGNg6quQqL6RA&#10;0s5Y6ir5vt9lD1JwBDIwOMJKHpHlpr69KfdHjyxSmriSfYz+USnWPY7AufNIadK6MEJMx9ApD/oD&#10;OlTrorhX2lFEilmcO2RdNtjC5xDF9pCuTyYBB5bi6bQ4syoJ3g9WQ0ymaiLzg5KdCXlKLjvcW893&#10;SUOqXwnz5DrgnHtJTxOsQfEKIT7DmDSUCaxw7Rqn8787ZsmRM9e2VmPeBN4uqYvTtW7jvijg9N/y&#10;JsXecLq0q+WD6m8AAAD//wMAUEsDBBQABgAIAAAAIQA4/SH/1gAAAJQBAAALAAAAX3JlbHMvLnJl&#10;bHOkkMFqwzAMhu+DvYPRfXGawxijTi+j0GvpHsDYimMaW0Yy2fr2M4PBMnrbUb/Q94l/f/hMi1qR&#10;JVI2sOt6UJgd+ZiDgffL8ekFlFSbvV0oo4EbChzGx4f9GRdb25HMsYhqlCwG5lrLq9biZkxWOiqY&#10;22YiTra2kYMu1l1tQD30/bPm3wwYN0x18gb45AdQl1tp5j/sFB2T0FQ7R0nTNEV3j6o9feQzro1i&#10;OWA14Fm+Q8a1a8+Bvu/d/dMb2JY5uiPbhG/ktn4cqGU/er3pcvwCAAD//wMAUEsDBBQABgAIAAAA&#10;IQBQGcJMewIAAEgFAAAOAAAAZHJzL2Uyb0RvYy54bWysVMFOGzEQvVfqP1i+l92EBGjEBkWhVJUQ&#10;RISKs/HarCXb49pONunXd+zdLBGgHqrm4Hg8M288b9/48mpnNNkKHxTYio5OSkqE5VAr+1LRn483&#10;Xy4oCZHZmmmwoqJ7EejV/POny9bNxBga0LXwBEFsmLWuok2MblYUgTfCsHACTlh0SvCGRTT9S1F7&#10;1iK60cW4LM+KFnztPHARAp5ed046z/hSCh7vpQwiEl1RvFvMq8/rc1qL+SWbvXjmGsX7a7B/uIVh&#10;ymLRAeqaRUY2Xr2DMop7CCDjCQdTgJSKi9wDdjMq33SzbpgTuRckJ7iBpvD/YPndduWJqis6Pp1S&#10;YpnBj/RNa+WCIOkICWpdmGHc2q18bwXcpm530pv0j32QXSZ1P5AqdpFwPJyclafnCM3RdXpxdj7K&#10;mMVrsvMhfhdgSNpUVHTFM5tsexsi1sToQ1QqZ+FGaZ3O09W6y+Rd3GuRArR9EBK7wvLjDJT1JJba&#10;ky1DJTDOhY2jztWwWnTH0xJ/qWOsN2RkKwMmZImFB+weIGn1PXYH08enVJHlOCSXf7tYlzxk5Mpg&#10;45BslAX/EYDGrvrKXfyBpI6axNIz1Hv85h66YQiO3yhk/paFuGIe1Y9zghMd73GRGtqKQr+jpAH/&#10;+6PzFI+iRC8lLU5TRcOvDfOCEv3Doly/jiaTNH7ZmEzPx2j4Y8/zscduzBLwM43w7XA8b1N81Iet&#10;9GCecPAXqSq6mOVYu6I8+oOxjN2U49PBxWKRw3DkHIu3du14Ak+sJlk97p6Yd738Iur2Dg6Tx2Zv&#10;JNjFpkwLi00EqbI+X3nt+cZxzcLpn5b0HhzbOer1AZz/AQAA//8DAFBLAwQUAAYACAAAACEAzOXV&#10;TNwAAAAIAQAADwAAAGRycy9kb3ducmV2LnhtbEyPwU7DMBBE70j8g7VI3KhTlKZtiFMhJG5woO2B&#10;o2MvSai9jmI3DXw9ywlOq9Ebzc5Uu9k7MeEY+0AKlosMBJIJtqdWwfHwfLcBEZMmq10gVPCFEXb1&#10;9VWlSxsu9IbTPrWCQyiWWkGX0lBKGU2HXsdFGJCYfYTR68RybKUd9YXDvZP3WVZIr3viD50e8KlD&#10;c9qfvQJjj+3ny+l7So1x7wfrtoH6V6Vub+bHBxAJ5/Rnht/6XB1q7tSEM9konIIiz1dsVbDiw3y9&#10;XPO2hkGRg6wr+X9A/QMAAP//AwBQSwECLQAUAAYACAAAACEAtoM4kv4AAADhAQAAEwAAAAAAAAAA&#10;AAAAAAAAAAAAW0NvbnRlbnRfVHlwZXNdLnhtbFBLAQItABQABgAIAAAAIQA4/SH/1gAAAJQBAAAL&#10;AAAAAAAAAAAAAAAAAC8BAABfcmVscy8ucmVsc1BLAQItABQABgAIAAAAIQBQGcJMewIAAEgFAAAO&#10;AAAAAAAAAAAAAAAAAC4CAABkcnMvZTJvRG9jLnhtbFBLAQItABQABgAIAAAAIQDM5dVM3AAAAAgB&#10;AAAPAAAAAAAAAAAAAAAAANUEAABkcnMvZG93bnJldi54bWxQSwUGAAAAAAQABADzAAAA3gUAAAAA&#10;" filled="f" strokecolor="#1f4d78 [1604]" strokeweight="1pt">
+              <v:oval w14:anchorId="33558260" id="Ellipse 235" o:spid="_x0000_s1026" style="position:absolute;margin-left:322.25pt;margin-top:2.75pt;width:36.25pt;height:30.45pt;z-index:251789312;visibility:visible;mso-wrap-style:square;mso-width-percent:0;mso-height-percent:0;mso-wrap-distance-left:9pt;mso-wrap-distance-top:0;mso-wrap-distance-right:9pt;mso-wrap-distance-bottom:0;mso-position-horizontal:absolute;mso-position-horizontal-relative:text;mso-position-vertical:absolute;mso-position-vertical-relative:text;mso-width-percent:0;mso-height-percent:0;mso-width-relative:margin;mso-height-relative:margin;v-text-anchor:middle" o:gfxdata="UEsDBBQABgAIAAAAIQC2gziS/gAAAOEBAAATAAAAW0NvbnRlbnRfVHlwZXNdLnhtbJSRQU7DMBBF&#10;90jcwfIWJU67QAgl6YK0S0CoHGBkTxKLZGx5TGhvj5O2G0SRWNoz/78nu9wcxkFMGNg6quQqL6RA&#10;0s5Y6ir5vt9lD1JwBDIwOMJKHpHlpr69KfdHjyxSmriSfYz+USnWPY7AufNIadK6MEJMx9ApD/oD&#10;OlTrorhX2lFEilmcO2RdNtjC5xDF9pCuTyYBB5bi6bQ4syoJ3g9WQ0ymaiLzg5KdCXlKLjvcW893&#10;SUOqXwnz5DrgnHtJTxOsQfEKIT7DmDSUCaxw7Rqn8787ZsmRM9e2VmPeBN4uqYvTtW7jvijg9N/y&#10;JsXecLq0q+WD6m8AAAD//wMAUEsDBBQABgAIAAAAIQA4/SH/1gAAAJQBAAALAAAAX3JlbHMvLnJl&#10;bHOkkMFqwzAMhu+DvYPRfXGawxijTi+j0GvpHsDYimMaW0Yy2fr2M4PBMnrbUb/Q94l/f/hMi1qR&#10;JVI2sOt6UJgd+ZiDgffL8ekFlFSbvV0oo4EbChzGx4f9GRdb25HMsYhqlCwG5lrLq9biZkxWOiqY&#10;22YiTra2kYMu1l1tQD30/bPm3wwYN0x18gb45AdQl1tp5j/sFB2T0FQ7R0nTNEV3j6o9feQzro1i&#10;OWA14Fm+Q8a1a8+Bvu/d/dMb2JY5uiPbhG/ktn4cqGU/er3pcvwCAAD//wMAUEsDBBQABgAIAAAA&#10;IQBQGcJMewIAAEgFAAAOAAAAZHJzL2Uyb0RvYy54bWysVMFOGzEQvVfqP1i+l92EBGjEBkWhVJUQ&#10;RISKs/HarCXb49pONunXd+zdLBGgHqrm4Hg8M288b9/48mpnNNkKHxTYio5OSkqE5VAr+1LRn483&#10;Xy4oCZHZmmmwoqJ7EejV/POny9bNxBga0LXwBEFsmLWuok2MblYUgTfCsHACTlh0SvCGRTT9S1F7&#10;1iK60cW4LM+KFnztPHARAp5ed046z/hSCh7vpQwiEl1RvFvMq8/rc1qL+SWbvXjmGsX7a7B/uIVh&#10;ymLRAeqaRUY2Xr2DMop7CCDjCQdTgJSKi9wDdjMq33SzbpgTuRckJ7iBpvD/YPndduWJqis6Pp1S&#10;YpnBj/RNa+WCIOkICWpdmGHc2q18bwXcpm530pv0j32QXSZ1P5AqdpFwPJyclafnCM3RdXpxdj7K&#10;mMVrsvMhfhdgSNpUVHTFM5tsexsi1sToQ1QqZ+FGaZ3O09W6y+Rd3GuRArR9EBK7wvLjDJT1JJba&#10;ky1DJTDOhY2jztWwWnTH0xJ/qWOsN2RkKwMmZImFB+weIGn1PXYH08enVJHlOCSXf7tYlzxk5Mpg&#10;45BslAX/EYDGrvrKXfyBpI6axNIz1Hv85h66YQiO3yhk/paFuGIe1Y9zghMd73GRGtqKQr+jpAH/&#10;+6PzFI+iRC8lLU5TRcOvDfOCEv3Doly/jiaTNH7ZmEzPx2j4Y8/zscduzBLwM43w7XA8b1N81Iet&#10;9GCecPAXqSq6mOVYu6I8+oOxjN2U49PBxWKRw3DkHIu3du14Ak+sJlk97p6Yd738Iur2Dg6Tx2Zv&#10;JNjFpkwLi00EqbI+X3nt+cZxzcLpn5b0HhzbOer1AZz/AQAA//8DAFBLAwQUAAYACAAAACEAzOXV&#10;TNwAAAAIAQAADwAAAGRycy9kb3ducmV2LnhtbEyPwU7DMBBE70j8g7VI3KhTlKZtiFMhJG5woO2B&#10;o2MvSai9jmI3DXw9ywlOq9Ebzc5Uu9k7MeEY+0AKlosMBJIJtqdWwfHwfLcBEZMmq10gVPCFEXb1&#10;9VWlSxsu9IbTPrWCQyiWWkGX0lBKGU2HXsdFGJCYfYTR68RybKUd9YXDvZP3WVZIr3viD50e8KlD&#10;c9qfvQJjj+3ny+l7So1x7wfrtoH6V6Vub+bHBxAJ5/Rnht/6XB1q7tSEM9konIIiz1dsVbDiw3y9&#10;XPO2hkGRg6wr+X9A/QMAAP//AwBQSwECLQAUAAYACAAAACEAtoM4kv4AAADhAQAAEwAAAAAAAAAA&#10;AAAAAAAAAAAAW0NvbnRlbnRfVHlwZXNdLnhtbFBLAQItABQABgAIAAAAIQA4/SH/1gAAAJQBAAAL&#10;AAAAAAAAAAAAAAAAAC8BAABfcmVscy8ucmVsc1BLAQItABQABgAIAAAAIQBQGcJMewIAAEgFAAAO&#10;AAAAAAAAAAAAAAAAAC4CAABkcnMvZTJvRG9jLnhtbFBLAQItABQABgAIAAAAIQDM5dVM3AAAAAgB&#10;AAAPAAAAAAAAAAAAAAAAANUEAABkcnMvZG93bnJldi54bWxQSwUGAAAAAAQABADzAAAA3gUAAAAA&#10;" filled="f" strokecolor="#1f4d78 [1604]" strokeweight="1pt">
                 <v:stroke joinstyle="miter"/>
               </v:oval>
             </w:pict>
@@ -7776,7 +8480,7 @@
           </mc:Choice>
           <mc:Fallback>
             <w:pict>
-              <v:shape w14:anchorId="60D64983" id="Gerade Verbindung mit Pfeil 228" o:spid="_x0000_s1026" type="#_x0000_t32" style="position:absolute;margin-left:46.65pt;margin-top:13.6pt;width:264.95pt;height:18.45pt;flip:x;z-index:251776000;visibility:visible;mso-wrap-style:square;mso-width-percent:0;mso-height-percent:0;mso-wrap-distance-left:9pt;mso-wrap-distance-top:0;mso-wrap-distance-right:9pt;mso-wrap-distance-bottom:0;mso-position-horizontal:absolute;mso-position-horizontal-relative:text;mso-position-vertical:absolute;mso-position-vertical-relative:text;mso-width-percent:0;mso-height-percent:0;mso-width-relative:margin;mso-height-relative:margin" o:gfxdata="UEsDBBQABgAIAAAAIQC2gziS/gAAAOEBAAATAAAAW0NvbnRlbnRfVHlwZXNdLnhtbJSRQU7DMBBF&#10;90jcwfIWJU67QAgl6YK0S0CoHGBkTxKLZGx5TGhvj5O2G0SRWNoz/78nu9wcxkFMGNg6quQqL6RA&#10;0s5Y6ir5vt9lD1JwBDIwOMJKHpHlpr69KfdHjyxSmriSfYz+USnWPY7AufNIadK6MEJMx9ApD/oD&#10;OlTrorhX2lFEilmcO2RdNtjC5xDF9pCuTyYBB5bi6bQ4syoJ3g9WQ0ymaiLzg5KdCXlKLjvcW893&#10;SUOqXwnz5DrgnHtJTxOsQfEKIT7DmDSUCaxw7Rqn8787ZsmRM9e2VmPeBN4uqYvTtW7jvijg9N/y&#10;JsXecLq0q+WD6m8AAAD//wMAUEsDBBQABgAIAAAAIQA4/SH/1gAAAJQBAAALAAAAX3JlbHMvLnJl&#10;bHOkkMFqwzAMhu+DvYPRfXGawxijTi+j0GvpHsDYimMaW0Yy2fr2M4PBMnrbUb/Q94l/f/hMi1qR&#10;JVI2sOt6UJgd+ZiDgffL8ekFlFSbvV0oo4EbChzGx4f9GRdb25HMsYhqlCwG5lrLq9biZkxWOiqY&#10;22YiTra2kYMu1l1tQD30/bPm3wwYN0x18gb45AdQl1tp5j/sFB2T0FQ7R0nTNEV3j6o9feQzro1i&#10;OWA14Fm+Q8a1a8+Bvu/d/dMb2JY5uiPbhG/ktn4cqGU/er3pcvwCAAD//wMAUEsDBBQABgAIAAAA&#10;IQAR+MfN8gEAACAEAAAOAAAAZHJzL2Uyb0RvYy54bWysU8mOEzEQvSPxD5bvpDvJLFGUzhwyMBwQ&#10;RGx3x13utuRNZU86+XvK7qRBgJBAXCwv9V7Ve1XePJysYUfAqL1r+HxWcwZO+la7ruFfPr95teIs&#10;JuFaYbyDhp8h8oftyxebIaxh4XtvWkBGJC6uh9DwPqWwrqooe7AiznwAR4/KoxWJjthVLYqB2K2p&#10;FnV9Vw0e24BeQox0+zg+8m3hVwpk+qBUhMRMw6m2VFYs6yGv1XYj1h2K0Gt5KUP8QxVWaEdJJ6pH&#10;kQR7Rv0LldUSffQqzaS3lVdKSygaSM28/knNp14EKFrInBgmm+L/o5Xvj3tkum34YkGtcsJSk54A&#10;RQvsK+BBu/bZdczqxPYKtGE5jEwbQlwTduf2eDnFsMfswEmhZcro8JbmoXhCKtmpWH6eLIdTYpIu&#10;l8u7m7v5nDNJb4vlTb26z/TVyJP5Asb0BN6yvGl4TCh016edd46663HMIY7vYhqBV0AGG8cG4l3d&#10;3t+WUpLQ5rVrWToH0plQC9cZuGQ0jhJnYaOUsktnAyPRR1DkE5U8JiwTCjuD7ChotoSU4NJ8YqLo&#10;DFPamAlYlxL+CLzEZyiU6f0b8IQomb1LE9hq5/F32dPpWrIa468OjLqzBQffnkuTizU0hqU7ly+T&#10;5/zHc4F//9jbbwAAAP//AwBQSwMEFAAGAAgAAAAhAMYq+g/gAAAACAEAAA8AAABkcnMvZG93bnJl&#10;di54bWxMj0FPwkAQhe8m/ofNkHiTLS2ilm6JwZBg4gHQgMelO7SV7mzTXaD8e8eT3t7kvbz5Xjbr&#10;bSPO2PnakYLRMAKBVDhTU6ng82Nx/wTCB01GN45QwRU9zPLbm0ynxl1ojedNKAWXkE+1giqENpXS&#10;FxVa7YeuRWLv4DqrA59dKU2nL1xuGxlH0URaXRN/qHSL8wqL4+ZkFczfXg9bt3o/LneL9fL7+uBW&#10;+DVW6m7Qv0xBBOzDXxh+8RkdcmbauxMZLxoFz0nCSQXxYwyC/UmcsNizGI9A5pn8PyD/AQAA//8D&#10;AFBLAQItABQABgAIAAAAIQC2gziS/gAAAOEBAAATAAAAAAAAAAAAAAAAAAAAAABbQ29udGVudF9U&#10;eXBlc10ueG1sUEsBAi0AFAAGAAgAAAAhADj9If/WAAAAlAEAAAsAAAAAAAAAAAAAAAAALwEAAF9y&#10;ZWxzLy5yZWxzUEsBAi0AFAAGAAgAAAAhABH4x83yAQAAIAQAAA4AAAAAAAAAAAAAAAAALgIAAGRy&#10;cy9lMm9Eb2MueG1sUEsBAi0AFAAGAAgAAAAhAMYq+g/gAAAACAEAAA8AAAAAAAAAAAAAAAAATAQA&#10;AGRycy9kb3ducmV2LnhtbFBLBQYAAAAABAAEAPMAAABZBQAAAAA=&#10;" strokecolor="#5b9bd5 [3204]" strokeweight="2.25pt">
+              <v:shape w14:anchorId="3040209C" id="Gerade Verbindung mit Pfeil 228" o:spid="_x0000_s1026" type="#_x0000_t32" style="position:absolute;margin-left:46.65pt;margin-top:13.6pt;width:264.95pt;height:18.45pt;flip:x;z-index:251776000;visibility:visible;mso-wrap-style:square;mso-width-percent:0;mso-height-percent:0;mso-wrap-distance-left:9pt;mso-wrap-distance-top:0;mso-wrap-distance-right:9pt;mso-wrap-distance-bottom:0;mso-position-horizontal:absolute;mso-position-horizontal-relative:text;mso-position-vertical:absolute;mso-position-vertical-relative:text;mso-width-percent:0;mso-height-percent:0;mso-width-relative:margin;mso-height-relative:margin" o:gfxdata="UEsDBBQABgAIAAAAIQC2gziS/gAAAOEBAAATAAAAW0NvbnRlbnRfVHlwZXNdLnhtbJSRQU7DMBBF&#10;90jcwfIWJU67QAgl6YK0S0CoHGBkTxKLZGx5TGhvj5O2G0SRWNoz/78nu9wcxkFMGNg6quQqL6RA&#10;0s5Y6ir5vt9lD1JwBDIwOMJKHpHlpr69KfdHjyxSmriSfYz+USnWPY7AufNIadK6MEJMx9ApD/oD&#10;OlTrorhX2lFEilmcO2RdNtjC5xDF9pCuTyYBB5bi6bQ4syoJ3g9WQ0ymaiLzg5KdCXlKLjvcW893&#10;SUOqXwnz5DrgnHtJTxOsQfEKIT7DmDSUCaxw7Rqn8787ZsmRM9e2VmPeBN4uqYvTtW7jvijg9N/y&#10;JsXecLq0q+WD6m8AAAD//wMAUEsDBBQABgAIAAAAIQA4/SH/1gAAAJQBAAALAAAAX3JlbHMvLnJl&#10;bHOkkMFqwzAMhu+DvYPRfXGawxijTi+j0GvpHsDYimMaW0Yy2fr2M4PBMnrbUb/Q94l/f/hMi1qR&#10;JVI2sOt6UJgd+ZiDgffL8ekFlFSbvV0oo4EbChzGx4f9GRdb25HMsYhqlCwG5lrLq9biZkxWOiqY&#10;22YiTra2kYMu1l1tQD30/bPm3wwYN0x18gb45AdQl1tp5j/sFB2T0FQ7R0nTNEV3j6o9feQzro1i&#10;OWA14Fm+Q8a1a8+Bvu/d/dMb2JY5uiPbhG/ktn4cqGU/er3pcvwCAAD//wMAUEsDBBQABgAIAAAA&#10;IQAR+MfN8gEAACAEAAAOAAAAZHJzL2Uyb0RvYy54bWysU8mOEzEQvSPxD5bvpDvJLFGUzhwyMBwQ&#10;RGx3x13utuRNZU86+XvK7qRBgJBAXCwv9V7Ve1XePJysYUfAqL1r+HxWcwZO+la7ruFfPr95teIs&#10;JuFaYbyDhp8h8oftyxebIaxh4XtvWkBGJC6uh9DwPqWwrqooe7AiznwAR4/KoxWJjthVLYqB2K2p&#10;FnV9Vw0e24BeQox0+zg+8m3hVwpk+qBUhMRMw6m2VFYs6yGv1XYj1h2K0Gt5KUP8QxVWaEdJJ6pH&#10;kQR7Rv0LldUSffQqzaS3lVdKSygaSM28/knNp14EKFrInBgmm+L/o5Xvj3tkum34YkGtcsJSk54A&#10;RQvsK+BBu/bZdczqxPYKtGE5jEwbQlwTduf2eDnFsMfswEmhZcro8JbmoXhCKtmpWH6eLIdTYpIu&#10;l8u7m7v5nDNJb4vlTb26z/TVyJP5Asb0BN6yvGl4TCh016edd46663HMIY7vYhqBV0AGG8cG4l3d&#10;3t+WUpLQ5rVrWToH0plQC9cZuGQ0jhJnYaOUsktnAyPRR1DkE5U8JiwTCjuD7ChotoSU4NJ8YqLo&#10;DFPamAlYlxL+CLzEZyiU6f0b8IQomb1LE9hq5/F32dPpWrIa468OjLqzBQffnkuTizU0hqU7ly+T&#10;5/zHc4F//9jbbwAAAP//AwBQSwMEFAAGAAgAAAAhAMYq+g/gAAAACAEAAA8AAABkcnMvZG93bnJl&#10;di54bWxMj0FPwkAQhe8m/ofNkHiTLS2ilm6JwZBg4gHQgMelO7SV7mzTXaD8e8eT3t7kvbz5Xjbr&#10;bSPO2PnakYLRMAKBVDhTU6ng82Nx/wTCB01GN45QwRU9zPLbm0ynxl1ojedNKAWXkE+1giqENpXS&#10;FxVa7YeuRWLv4DqrA59dKU2nL1xuGxlH0URaXRN/qHSL8wqL4+ZkFczfXg9bt3o/LneL9fL7+uBW&#10;+DVW6m7Qv0xBBOzDXxh+8RkdcmbauxMZLxoFz0nCSQXxYwyC/UmcsNizGI9A5pn8PyD/AQAA//8D&#10;AFBLAQItABQABgAIAAAAIQC2gziS/gAAAOEBAAATAAAAAAAAAAAAAAAAAAAAAABbQ29udGVudF9U&#10;eXBlc10ueG1sUEsBAi0AFAAGAAgAAAAhADj9If/WAAAAlAEAAAsAAAAAAAAAAAAAAAAALwEAAF9y&#10;ZWxzLy5yZWxzUEsBAi0AFAAGAAgAAAAhABH4x83yAQAAIAQAAA4AAAAAAAAAAAAAAAAALgIAAGRy&#10;cy9lMm9Eb2MueG1sUEsBAi0AFAAGAAgAAAAhAMYq+g/gAAAACAEAAA8AAAAAAAAAAAAAAAAATAQA&#10;AGRycy9kb3ducmV2LnhtbFBLBQYAAAAABAAEAPMAAABZBQAAAAA=&#10;" strokecolor="#5b9bd5 [3204]" strokeweight="2.25pt">
                 <v:stroke endarrow="block" joinstyle="miter"/>
               </v:shape>
             </w:pict>
@@ -7959,7 +8663,7 @@
           </mc:Choice>
           <mc:Fallback>
             <w:pict>
-              <v:oval w14:anchorId="6EADE362" id="Ellipse 232" o:spid="_x0000_s1026" style="position:absolute;margin-left:2.95pt;margin-top:12.75pt;width:35.05pt;height:33.95pt;z-index:251783168;visibility:visible;mso-wrap-style:square;mso-width-percent:0;mso-height-percent:0;mso-wrap-distance-left:9pt;mso-wrap-distance-top:0;mso-wrap-distance-right:9pt;mso-wrap-distance-bottom:0;mso-position-horizontal:absolute;mso-position-horizontal-relative:text;mso-position-vertical:absolute;mso-position-vertical-relative:text;mso-width-percent:0;mso-height-percent:0;mso-width-relative:margin;mso-height-relative:margin;v-text-anchor:middle" o:gfxdata="UEsDBBQABgAIAAAAIQC2gziS/gAAAOEBAAATAAAAW0NvbnRlbnRfVHlwZXNdLnhtbJSRQU7DMBBF&#10;90jcwfIWJU67QAgl6YK0S0CoHGBkTxKLZGx5TGhvj5O2G0SRWNoz/78nu9wcxkFMGNg6quQqL6RA&#10;0s5Y6ir5vt9lD1JwBDIwOMJKHpHlpr69KfdHjyxSmriSfYz+USnWPY7AufNIadK6MEJMx9ApD/oD&#10;OlTrorhX2lFEilmcO2RdNtjC5xDF9pCuTyYBB5bi6bQ4syoJ3g9WQ0ymaiLzg5KdCXlKLjvcW893&#10;SUOqXwnz5DrgnHtJTxOsQfEKIT7DmDSUCaxw7Rqn8787ZsmRM9e2VmPeBN4uqYvTtW7jvijg9N/y&#10;JsXecLq0q+WD6m8AAAD//wMAUEsDBBQABgAIAAAAIQA4/SH/1gAAAJQBAAALAAAAX3JlbHMvLnJl&#10;bHOkkMFqwzAMhu+DvYPRfXGawxijTi+j0GvpHsDYimMaW0Yy2fr2M4PBMnrbUb/Q94l/f/hMi1qR&#10;JVI2sOt6UJgd+ZiDgffL8ekFlFSbvV0oo4EbChzGx4f9GRdb25HMsYhqlCwG5lrLq9biZkxWOiqY&#10;22YiTra2kYMu1l1tQD30/bPm3wwYN0x18gb45AdQl1tp5j/sFB2T0FQ7R0nTNEV3j6o9feQzro1i&#10;OWA14Fm+Q8a1a8+Bvu/d/dMb2JY5uiPbhG/ktn4cqGU/er3pcvwCAAD//wMAUEsDBBQABgAIAAAA&#10;IQA6snjTeQIAAEgFAAAOAAAAZHJzL2Uyb0RvYy54bWysVMFOGzEQvVfqP1i+l82GhNKIDYqgVJUQ&#10;oELF2Xht1pLtcW0nm/TrO7Y3SwSoh6o5OLZn5s3M2zc+O98aTTbCBwW2ofXRhBJhObTKPjf058PV&#10;p1NKQmS2ZRqsaOhOBHq+/PjhrHcLMYUOdCs8QRAbFr1raBejW1RV4J0wLByBExaNErxhEY/+uWo9&#10;6xHd6Go6mZxUPfjWeeAiBLy9LEa6zPhSCh5vpQwiEt1QrC3m1ef1Ka3V8owtnj1zneJDGewfqjBM&#10;WUw6Ql2yyMjaqzdQRnEPAWQ84mAqkFJxkXvAburJq27uO+ZE7gXJCW6kKfw/WH6zufNEtQ2dHk8p&#10;sczgR/qqtXJBkHSFBPUuLNDv3t354RRwm7rdSm/SP/ZBtpnU3Uiq2EbC8XI2m9fHc0o4mmbHdX0y&#10;T5jVS7DzIX4TYEjaNFSU5JlNtrkOsXjvvVI6C1dK63SfSivF5F3caZEctP0hJHaF6acZKOtJXGhP&#10;NgyVwDgXNtbF1LFWlOv5BH9DdWNErjUDJmSJiUfsASBp9S12KXvwT6Eiy3EMnvytsBI8RuTMYOMY&#10;bJQF/x6Axq6GzMV/T1KhJrH0BO0Ov7mHMgzB8SuFzF+zEO+YR/XjnOBEx1tcpIa+oTDsKOnA/37v&#10;PvmjKNFKSY/T1NDwa828oER/tyjXL/VslsYvH2bzz1M8+EPL06HFrs0F4Geq8e1wPG+Tf9T7rfRg&#10;HnHwVykrmpjlmLuhPPr94SKWKceng4vVKrvhyDkWr+294wk8sZpk9bB9ZN4N8ouo2xvYTx5bvJJg&#10;8U2RFlbrCFJlfb7wOvCN45qFMzwt6T04PGevlwdw+QcAAP//AwBQSwMEFAAGAAgAAAAhAO6cftvb&#10;AAAABgEAAA8AAABkcnMvZG93bnJldi54bWxMjzFPwzAUhHck/oP1kNioQyGlCXmpEBIbDLQdGB3b&#10;TULt5yh208Cv5zHBeLrT3XfVZvZOTHaMfSCE20UGwpIOpqcWYb97uVmDiEmRUS6QRfiyETb15UWl&#10;ShPO9G6nbWoFl1AsFUKX0lBKGXVnvYqLMFhi7xBGrxLLsZVmVGcu904us2wlveqJFzo12OfO6uP2&#10;5BG02befr8fvKTXafeyMKwL1b4jXV/PTI4hk5/QXhl98RoeamZpwIhOFQ8gLDiIs8xwE2w8rftYg&#10;FHf3IOtK/sevfwAAAP//AwBQSwECLQAUAAYACAAAACEAtoM4kv4AAADhAQAAEwAAAAAAAAAAAAAA&#10;AAAAAAAAW0NvbnRlbnRfVHlwZXNdLnhtbFBLAQItABQABgAIAAAAIQA4/SH/1gAAAJQBAAALAAAA&#10;AAAAAAAAAAAAAC8BAABfcmVscy8ucmVsc1BLAQItABQABgAIAAAAIQA6snjTeQIAAEgFAAAOAAAA&#10;AAAAAAAAAAAAAC4CAABkcnMvZTJvRG9jLnhtbFBLAQItABQABgAIAAAAIQDunH7b2wAAAAYBAAAP&#10;AAAAAAAAAAAAAAAAANMEAABkcnMvZG93bnJldi54bWxQSwUGAAAAAAQABADzAAAA2wUAAAAA&#10;" filled="f" strokecolor="#1f4d78 [1604]" strokeweight="1pt">
+              <v:oval w14:anchorId="488071E0" id="Ellipse 232" o:spid="_x0000_s1026" style="position:absolute;margin-left:2.95pt;margin-top:12.75pt;width:35.05pt;height:33.95pt;z-index:251783168;visibility:visible;mso-wrap-style:square;mso-width-percent:0;mso-height-percent:0;mso-wrap-distance-left:9pt;mso-wrap-distance-top:0;mso-wrap-distance-right:9pt;mso-wrap-distance-bottom:0;mso-position-horizontal:absolute;mso-position-horizontal-relative:text;mso-position-vertical:absolute;mso-position-vertical-relative:text;mso-width-percent:0;mso-height-percent:0;mso-width-relative:margin;mso-height-relative:margin;v-text-anchor:middle" o:gfxdata="UEsDBBQABgAIAAAAIQC2gziS/gAAAOEBAAATAAAAW0NvbnRlbnRfVHlwZXNdLnhtbJSRQU7DMBBF&#10;90jcwfIWJU67QAgl6YK0S0CoHGBkTxKLZGx5TGhvj5O2G0SRWNoz/78nu9wcxkFMGNg6quQqL6RA&#10;0s5Y6ir5vt9lD1JwBDIwOMJKHpHlpr69KfdHjyxSmriSfYz+USnWPY7AufNIadK6MEJMx9ApD/oD&#10;OlTrorhX2lFEilmcO2RdNtjC5xDF9pCuTyYBB5bi6bQ4syoJ3g9WQ0ymaiLzg5KdCXlKLjvcW893&#10;SUOqXwnz5DrgnHtJTxOsQfEKIT7DmDSUCaxw7Rqn8787ZsmRM9e2VmPeBN4uqYvTtW7jvijg9N/y&#10;JsXecLq0q+WD6m8AAAD//wMAUEsDBBQABgAIAAAAIQA4/SH/1gAAAJQBAAALAAAAX3JlbHMvLnJl&#10;bHOkkMFqwzAMhu+DvYPRfXGawxijTi+j0GvpHsDYimMaW0Yy2fr2M4PBMnrbUb/Q94l/f/hMi1qR&#10;JVI2sOt6UJgd+ZiDgffL8ekFlFSbvV0oo4EbChzGx4f9GRdb25HMsYhqlCwG5lrLq9biZkxWOiqY&#10;22YiTra2kYMu1l1tQD30/bPm3wwYN0x18gb45AdQl1tp5j/sFB2T0FQ7R0nTNEV3j6o9feQzro1i&#10;OWA14Fm+Q8a1a8+Bvu/d/dMb2JY5uiPbhG/ktn4cqGU/er3pcvwCAAD//wMAUEsDBBQABgAIAAAA&#10;IQA6snjTeQIAAEgFAAAOAAAAZHJzL2Uyb0RvYy54bWysVMFOGzEQvVfqP1i+l82GhNKIDYqgVJUQ&#10;oELF2Xht1pLtcW0nm/TrO7Y3SwSoh6o5OLZn5s3M2zc+O98aTTbCBwW2ofXRhBJhObTKPjf058PV&#10;p1NKQmS2ZRqsaOhOBHq+/PjhrHcLMYUOdCs8QRAbFr1raBejW1RV4J0wLByBExaNErxhEY/+uWo9&#10;6xHd6Go6mZxUPfjWeeAiBLy9LEa6zPhSCh5vpQwiEt1QrC3m1ef1Ka3V8owtnj1zneJDGewfqjBM&#10;WUw6Ql2yyMjaqzdQRnEPAWQ84mAqkFJxkXvAburJq27uO+ZE7gXJCW6kKfw/WH6zufNEtQ2dHk8p&#10;sczgR/qqtXJBkHSFBPUuLNDv3t354RRwm7rdSm/SP/ZBtpnU3Uiq2EbC8XI2m9fHc0o4mmbHdX0y&#10;T5jVS7DzIX4TYEjaNFSU5JlNtrkOsXjvvVI6C1dK63SfSivF5F3caZEctP0hJHaF6acZKOtJXGhP&#10;NgyVwDgXNtbF1LFWlOv5BH9DdWNErjUDJmSJiUfsASBp9S12KXvwT6Eiy3EMnvytsBI8RuTMYOMY&#10;bJQF/x6Axq6GzMV/T1KhJrH0BO0Ov7mHMgzB8SuFzF+zEO+YR/XjnOBEx1tcpIa+oTDsKOnA/37v&#10;PvmjKNFKSY/T1NDwa828oER/tyjXL/VslsYvH2bzz1M8+EPL06HFrs0F4Geq8e1wPG+Tf9T7rfRg&#10;HnHwVykrmpjlmLuhPPr94SKWKceng4vVKrvhyDkWr+294wk8sZpk9bB9ZN4N8ouo2xvYTx5bvJJg&#10;8U2RFlbrCFJlfb7wOvCN45qFMzwt6T04PGevlwdw+QcAAP//AwBQSwMEFAAGAAgAAAAhAO6cftvb&#10;AAAABgEAAA8AAABkcnMvZG93bnJldi54bWxMjzFPwzAUhHck/oP1kNioQyGlCXmpEBIbDLQdGB3b&#10;TULt5yh208Cv5zHBeLrT3XfVZvZOTHaMfSCE20UGwpIOpqcWYb97uVmDiEmRUS6QRfiyETb15UWl&#10;ShPO9G6nbWoFl1AsFUKX0lBKGXVnvYqLMFhi7xBGrxLLsZVmVGcu904us2wlveqJFzo12OfO6uP2&#10;5BG02befr8fvKTXafeyMKwL1b4jXV/PTI4hk5/QXhl98RoeamZpwIhOFQ8gLDiIs8xwE2w8rftYg&#10;FHf3IOtK/sevfwAAAP//AwBQSwECLQAUAAYACAAAACEAtoM4kv4AAADhAQAAEwAAAAAAAAAAAAAA&#10;AAAAAAAAW0NvbnRlbnRfVHlwZXNdLnhtbFBLAQItABQABgAIAAAAIQA4/SH/1gAAAJQBAAALAAAA&#10;AAAAAAAAAAAAAC8BAABfcmVscy8ucmVsc1BLAQItABQABgAIAAAAIQA6snjTeQIAAEgFAAAOAAAA&#10;AAAAAAAAAAAAAC4CAABkcnMvZTJvRG9jLnhtbFBLAQItABQABgAIAAAAIQDunH7b2wAAAAYBAAAP&#10;AAAAAAAAAAAAAAAAANMEAABkcnMvZG93bnJldi54bWxQSwUGAAAAAAQABADzAAAA2wUAAAAA&#10;" filled="f" strokecolor="#1f4d78 [1604]" strokeweight="1pt">
                 <v:stroke joinstyle="miter"/>
               </v:oval>
             </w:pict>
@@ -8038,7 +8742,7 @@
           </mc:Choice>
           <mc:Fallback>
             <w:pict>
-              <v:shapetype w14:anchorId="220E90B5" id="_x0000_t5" coordsize="21600,21600" o:spt="5" adj="10800" path="m@0,l,21600r21600,xe">
+              <v:shapetype w14:anchorId="1E780CE5" id="_x0000_t5" coordsize="21600,21600" o:spt="5" adj="10800" path="m@0,l,21600r21600,xe">
                 <v:stroke joinstyle="miter"/>
                 <v:formulas>
                   <v:f eqn="val #0"/>
@@ -8126,7 +8830,7 @@
     <w:p/>
     <w:p/>
     <w:sectPr>
-      <w:headerReference w:type="default" r:id="rId20"/>
+      <w:headerReference w:type="default" r:id="rId21"/>
       <w:pgSz w:w="11906" w:h="16838"/>
       <w:pgMar w:top="1417" w:right="1417" w:bottom="1134" w:left="1417" w:header="708" w:footer="708" w:gutter="0"/>
       <w:cols w:space="708"/>
@@ -8191,15 +8895,45 @@
   <w:p>
     <w:pPr>
       <w:pStyle w:val="Kopfzeile"/>
+      <w:rPr>
+        <w:lang w:val="en-GB"/>
+      </w:rPr>
     </w:pPr>
     <w:r>
-      <w:t>IST/MOSY</w:t>
+      <w:rPr>
+        <w:lang w:val="en-GB"/>
+      </w:rPr>
+      <w:t>I</w:t>
     </w:r>
     <w:r>
+      <w:rPr>
+        <w:lang w:val="en-GB"/>
+      </w:rPr>
+      <w:t>T</w:t>
+    </w:r>
+    <w:r>
+      <w:rPr>
+        <w:lang w:val="en-GB"/>
+      </w:rPr>
+      <w:t>S</w:t>
+    </w:r>
+    <w:r>
+      <w:rPr>
+        <w:lang w:val="en-GB"/>
+      </w:rPr>
+      <w:t>/MOSY</w:t>
+    </w:r>
+    <w:r>
+      <w:rPr>
+        <w:lang w:val="en-GB"/>
+      </w:rPr>
       <w:tab/>
       <w:t>SoSe17</w:t>
     </w:r>
     <w:r>
+      <w:rPr>
+        <w:lang w:val="en-GB"/>
+      </w:rPr>
       <w:tab/>
       <w:t>Prof. Dr. Edeler / Prof. Dr. Plaß</w:t>
     </w:r>
@@ -8542,6 +9276,7 @@
     <w:lsdException w:name="HTML Sample" w:semiHidden="1" w:unhideWhenUsed="1"/>
     <w:lsdException w:name="HTML Typewriter" w:semiHidden="1" w:unhideWhenUsed="1"/>
     <w:lsdException w:name="HTML Variable" w:semiHidden="1" w:unhideWhenUsed="1"/>
+    <w:lsdException w:name="Normal Table" w:semiHidden="1" w:unhideWhenUsed="1"/>
     <w:lsdException w:name="annotation subject" w:semiHidden="1" w:unhideWhenUsed="1"/>
     <w:lsdException w:name="No List" w:semiHidden="1" w:unhideWhenUsed="1"/>
     <w:lsdException w:name="Outline List 1" w:semiHidden="1" w:unhideWhenUsed="1"/>
@@ -8586,6 +9321,7 @@
     <w:lsdException w:name="Table Professional" w:semiHidden="1" w:unhideWhenUsed="1"/>
     <w:lsdException w:name="Table Subtle 1" w:semiHidden="1" w:unhideWhenUsed="1"/>
     <w:lsdException w:name="Table Subtle 2" w:semiHidden="1" w:unhideWhenUsed="1"/>
+    <w:lsdException w:name="Table Web 1" w:semiHidden="1" w:unhideWhenUsed="1"/>
     <w:lsdException w:name="Table Web 2" w:semiHidden="1" w:unhideWhenUsed="1"/>
     <w:lsdException w:name="Table Web 3" w:semiHidden="1" w:unhideWhenUsed="1"/>
     <w:lsdException w:name="Balloon Text" w:semiHidden="1" w:unhideWhenUsed="1"/>
@@ -9051,6 +9787,26 @@
       <w:ind w:left="220"/>
     </w:pPr>
   </w:style>
+  <w:style w:type="character" w:customStyle="1" w:styleId="normaltextrun">
+    <w:name w:val="normaltextrun"/>
+    <w:basedOn w:val="Absatz-Standardschriftart"/>
+    <w:rsid w:val="00A74368"/>
+  </w:style>
+  <w:style w:type="character" w:customStyle="1" w:styleId="apple-converted-space">
+    <w:name w:val="apple-converted-space"/>
+    <w:basedOn w:val="Absatz-Standardschriftart"/>
+    <w:rsid w:val="00A74368"/>
+  </w:style>
+  <w:style w:type="character" w:customStyle="1" w:styleId="scx137861454">
+    <w:name w:val="scx137861454"/>
+    <w:basedOn w:val="Absatz-Standardschriftart"/>
+    <w:rsid w:val="00A74368"/>
+  </w:style>
+  <w:style w:type="character" w:customStyle="1" w:styleId="spellingerror">
+    <w:name w:val="spellingerror"/>
+    <w:basedOn w:val="Absatz-Standardschriftart"/>
+    <w:rsid w:val="00A74368"/>
+  </w:style>
 </w:styles>
 </file>
 
@@ -9320,7 +10076,7 @@
 </file>
 
 <file path=customXml/itemProps1.xml><?xml version="1.0" encoding="utf-8"?>
-<ds:datastoreItem xmlns:ds="http://schemas.openxmlformats.org/officeDocument/2006/customXml" ds:itemID="{8871DDEE-47B3-4967-B162-5DEAF583FA79}">
+<ds:datastoreItem xmlns:ds="http://schemas.openxmlformats.org/officeDocument/2006/customXml" ds:itemID="{DF383476-8323-41E6-B345-A0F7E73647FA}">
   <ds:schemaRefs>
     <ds:schemaRef ds:uri="http://schemas.openxmlformats.org/officeDocument/2006/bibliography"/>
   </ds:schemaRefs>

</xml_diff>